<commit_message>
Edited README.md, removing the status "not yet usable".
</commit_message>
<xml_diff>
--- a/documentation/greenfox-manual.docx
+++ b/documentation/greenfox-manual.docx
@@ -522,12 +522,684 @@
           <w:lang w:val="en-US"/>
         </w:rPr>
       </w:pPr>
-      <w:r>
-        <w:rPr>
-          <w:lang w:val="en-US"/>
-        </w:rPr>
-        <w:t xml:space="preserve"> </w:t>
-      </w:r>
+    </w:p>
+    <w:p>
+      <w:pPr>
+        <w:pStyle w:val="Heading2"/>
+        <w:spacing w:after="160"/>
+        <w:rPr>
+          <w:lang w:val="en-US"/>
+        </w:rPr>
+      </w:pPr>
+      <w:r>
+        <w:rPr>
+          <w:lang w:val="en-US"/>
+        </w:rPr>
+        <w:t>Usage</w:t>
+      </w:r>
+    </w:p>
+    <w:p>
+      <w:pPr>
+        <w:rPr>
+          <w:rFonts w:ascii="Courier New" w:hAnsi="Courier New" w:cs="Courier New"/>
+          <w:sz w:val="16"/>
+          <w:szCs w:val="16"/>
+          <w:lang w:val="en-US"/>
+        </w:rPr>
+      </w:pPr>
+      <w:r>
+        <w:rPr>
+          <w:rFonts w:ascii="Courier New" w:hAnsi="Courier New" w:cs="Courier New"/>
+          <w:sz w:val="16"/>
+          <w:szCs w:val="16"/>
+          <w:lang w:val="en-US"/>
+        </w:rPr>
+        <w:t xml:space="preserve">basex –b </w:t>
+      </w:r>
+      <w:r>
+        <w:rPr>
+          <w:rFonts w:ascii="Courier New" w:hAnsi="Courier New" w:cs="Courier New"/>
+          <w:sz w:val="16"/>
+          <w:szCs w:val="16"/>
+          <w:lang w:val="en-US"/>
+        </w:rPr>
+        <w:t>"</w:t>
+      </w:r>
+      <w:r>
+        <w:rPr>
+          <w:rFonts w:ascii="Courier New" w:hAnsi="Courier New" w:cs="Courier New"/>
+          <w:sz w:val="16"/>
+          <w:szCs w:val="16"/>
+          <w:lang w:val="en-US"/>
+        </w:rPr>
+        <w:t>request=val?gfox=path/to/schema,domain=/path/to/filesystem-tree-rootfolder</w:t>
+      </w:r>
+    </w:p>
+    <w:p>
+      <w:pPr>
+        <w:spacing w:after="0"/>
+        <w:rPr>
+          <w:rFonts w:ascii="Courier New" w:hAnsi="Courier New" w:cs="Courier New"/>
+          <w:sz w:val="16"/>
+          <w:szCs w:val="16"/>
+          <w:lang w:val="en-US"/>
+        </w:rPr>
+      </w:pPr>
+      <w:r>
+        <w:rPr>
+          <w:rFonts w:ascii="Courier New" w:hAnsi="Courier New" w:cs="Courier New"/>
+          <w:sz w:val="16"/>
+          <w:szCs w:val="16"/>
+          <w:lang w:val="en-US"/>
+        </w:rPr>
+        <w:t>basex –b "request=val?gfox=path/to/schema,domain=/path/to/filesystem-tree-rootfolder</w:t>
+      </w:r>
+      <w:r>
+        <w:rPr>
+          <w:rFonts w:ascii="Courier New" w:hAnsi="Courier New" w:cs="Courier New"/>
+          <w:sz w:val="16"/>
+          <w:szCs w:val="16"/>
+          <w:lang w:val="en-US"/>
+        </w:rPr>
+        <w:t>,</w:t>
+      </w:r>
+    </w:p>
+    <w:p>
+      <w:pPr>
+        <w:rPr>
+          <w:rFonts w:ascii="Courier New" w:hAnsi="Courier New" w:cs="Courier New"/>
+          <w:sz w:val="16"/>
+          <w:szCs w:val="16"/>
+          <w:lang w:val="en-US"/>
+        </w:rPr>
+      </w:pPr>
+      <w:r>
+        <w:rPr>
+          <w:rFonts w:ascii="Courier New" w:hAnsi="Courier New" w:cs="Courier New"/>
+          <w:sz w:val="16"/>
+          <w:szCs w:val="16"/>
+          <w:lang w:val="en-US"/>
+        </w:rPr>
+        <w:t xml:space="preserve">          reportType=report-type</w:t>
+      </w:r>
+    </w:p>
+    <w:p>
+      <w:pPr>
+        <w:rPr>
+          <w:rFonts w:ascii="Courier New" w:hAnsi="Courier New" w:cs="Courier New"/>
+          <w:sz w:val="16"/>
+          <w:szCs w:val="16"/>
+          <w:lang w:val="en-US"/>
+        </w:rPr>
+      </w:pPr>
+    </w:p>
+    <w:p>
+      <w:pPr>
+        <w:rPr>
+          <w:lang w:val="en-US"/>
+        </w:rPr>
+      </w:pPr>
+      <w:r>
+        <w:rPr>
+          <w:lang w:val="en-US"/>
+        </w:rPr>
+        <w:t>where:</w:t>
+      </w:r>
+    </w:p>
+    <w:p>
+      <w:pPr>
+        <w:spacing w:after="0"/>
+        <w:rPr>
+          <w:lang w:val="en-US"/>
+        </w:rPr>
+      </w:pPr>
+      <w:r>
+        <w:rPr>
+          <w:rFonts w:ascii="Courier New" w:hAnsi="Courier New" w:cs="Courier New"/>
+          <w:lang w:val="en-US"/>
+        </w:rPr>
+        <w:t>path/to/schema</w:t>
+      </w:r>
+      <w:r>
+        <w:rPr>
+          <w:lang w:val="en-US"/>
+        </w:rPr>
+        <w:t xml:space="preserve"> – </w:t>
+      </w:r>
+    </w:p>
+    <w:p>
+      <w:pPr>
+        <w:rPr>
+          <w:lang w:val="en-US"/>
+        </w:rPr>
+      </w:pPr>
+      <w:r>
+        <w:rPr>
+          <w:lang w:val="en-US"/>
+        </w:rPr>
+        <w:t>name, relative or absolute path of a greenfox schema</w:t>
+      </w:r>
+    </w:p>
+    <w:p>
+      <w:pPr>
+        <w:spacing w:after="0"/>
+        <w:rPr>
+          <w:lang w:val="en-US"/>
+        </w:rPr>
+      </w:pPr>
+      <w:r>
+        <w:rPr>
+          <w:rFonts w:ascii="Courier New" w:hAnsi="Courier New" w:cs="Courier New"/>
+          <w:lang w:val="en-US"/>
+        </w:rPr>
+        <w:t>/path/to/filesystem-tree-rootfolder</w:t>
+      </w:r>
+      <w:r>
+        <w:rPr>
+          <w:lang w:val="en-US"/>
+        </w:rPr>
+        <w:t xml:space="preserve"> – </w:t>
+      </w:r>
+    </w:p>
+    <w:p>
+      <w:pPr>
+        <w:rPr>
+          <w:lang w:val="en-US"/>
+        </w:rPr>
+      </w:pPr>
+      <w:r>
+        <w:rPr>
+          <w:lang w:val="en-US"/>
+        </w:rPr>
+        <w:t>the absolute path to the filesystem tree root folder</w:t>
+      </w:r>
+    </w:p>
+    <w:p>
+      <w:pPr>
+        <w:spacing w:after="0"/>
+        <w:rPr>
+          <w:lang w:val="en-US"/>
+        </w:rPr>
+      </w:pPr>
+      <w:r>
+        <w:rPr>
+          <w:rFonts w:ascii="Courier New" w:hAnsi="Courier New" w:cs="Courier New"/>
+          <w:lang w:val="en-US"/>
+        </w:rPr>
+        <w:t>report-type</w:t>
+      </w:r>
+      <w:r>
+        <w:rPr>
+          <w:lang w:val="en-US"/>
+        </w:rPr>
+        <w:t xml:space="preserve"> –</w:t>
+      </w:r>
+    </w:p>
+    <w:p>
+      <w:pPr>
+        <w:spacing w:after="0"/>
+        <w:rPr>
+          <w:lang w:val="en-US"/>
+        </w:rPr>
+      </w:pPr>
+      <w:r>
+        <w:rPr>
+          <w:lang w:val="en-US"/>
+        </w:rPr>
+        <w:t xml:space="preserve">identifies the report structure; </w:t>
+      </w:r>
+      <w:r>
+        <w:rPr>
+          <w:lang w:val="en-US"/>
+        </w:rPr>
+        <w:t xml:space="preserve">default value: </w:t>
+      </w:r>
+      <w:r>
+        <w:rPr>
+          <w:rFonts w:ascii="Courier New" w:hAnsi="Courier New" w:cs="Courier New"/>
+          <w:lang w:val="en-US"/>
+        </w:rPr>
+        <w:t>redTree</w:t>
+      </w:r>
+      <w:r>
+        <w:rPr>
+          <w:lang w:val="en-US"/>
+        </w:rPr>
+        <w:t xml:space="preserve">; </w:t>
+      </w:r>
+      <w:r>
+        <w:rPr>
+          <w:lang w:val="en-US"/>
+        </w:rPr>
+        <w:t xml:space="preserve">available values: </w:t>
+      </w:r>
+    </w:p>
+    <w:p>
+      <w:pPr>
+        <w:pStyle w:val="ListParagraph"/>
+        <w:numPr>
+          <w:ilvl w:val="0"/>
+          <w:numId w:val="2"/>
+        </w:numPr>
+        <w:spacing w:after="0"/>
+        <w:rPr>
+          <w:lang w:val="en-US"/>
+        </w:rPr>
+      </w:pPr>
+      <w:r>
+        <w:rPr>
+          <w:rFonts w:ascii="Courier New" w:hAnsi="Courier New" w:cs="Courier New"/>
+          <w:lang w:val="en-US"/>
+        </w:rPr>
+        <w:t>w</w:t>
+      </w:r>
+      <w:r>
+        <w:rPr>
+          <w:rFonts w:ascii="Courier New" w:hAnsi="Courier New" w:cs="Courier New"/>
+          <w:lang w:val="en-US"/>
+        </w:rPr>
+        <w:t>hite</w:t>
+      </w:r>
+      <w:r>
+        <w:rPr>
+          <w:lang w:val="en-US"/>
+        </w:rPr>
+        <w:t xml:space="preserve"> – all validation results, no tree structure</w:t>
+      </w:r>
+    </w:p>
+    <w:p>
+      <w:pPr>
+        <w:pStyle w:val="ListParagraph"/>
+        <w:numPr>
+          <w:ilvl w:val="0"/>
+          <w:numId w:val="2"/>
+        </w:numPr>
+        <w:spacing w:after="0"/>
+        <w:rPr>
+          <w:lang w:val="en-US"/>
+        </w:rPr>
+      </w:pPr>
+      <w:r>
+        <w:rPr>
+          <w:rFonts w:ascii="Courier New" w:hAnsi="Courier New" w:cs="Courier New"/>
+          <w:lang w:val="en-US"/>
+        </w:rPr>
+        <w:t>red</w:t>
+      </w:r>
+      <w:r>
+        <w:rPr>
+          <w:lang w:val="en-US"/>
+        </w:rPr>
+        <w:t xml:space="preserve"> – only red and yellow results, no tree structure</w:t>
+      </w:r>
+    </w:p>
+    <w:p>
+      <w:pPr>
+        <w:pStyle w:val="ListParagraph"/>
+        <w:numPr>
+          <w:ilvl w:val="0"/>
+          <w:numId w:val="2"/>
+        </w:numPr>
+        <w:spacing w:after="0"/>
+        <w:rPr>
+          <w:lang w:val="en-US"/>
+        </w:rPr>
+      </w:pPr>
+      <w:r>
+        <w:rPr>
+          <w:rFonts w:ascii="Courier New" w:hAnsi="Courier New" w:cs="Courier New"/>
+          <w:lang w:val="en-US"/>
+        </w:rPr>
+        <w:lastRenderedPageBreak/>
+        <w:t>white</w:t>
+      </w:r>
+      <w:r>
+        <w:rPr>
+          <w:rFonts w:ascii="Courier New" w:hAnsi="Courier New" w:cs="Courier New"/>
+          <w:lang w:val="en-US"/>
+        </w:rPr>
+        <w:t>T</w:t>
+      </w:r>
+      <w:r>
+        <w:rPr>
+          <w:rFonts w:ascii="Courier New" w:hAnsi="Courier New" w:cs="Courier New"/>
+          <w:lang w:val="en-US"/>
+        </w:rPr>
+        <w:t>ree</w:t>
+      </w:r>
+      <w:r>
+        <w:rPr>
+          <w:lang w:val="en-US"/>
+        </w:rPr>
+        <w:t xml:space="preserve"> – all validation results, grouped by resource</w:t>
+      </w:r>
+    </w:p>
+    <w:p>
+      <w:pPr>
+        <w:pStyle w:val="ListParagraph"/>
+        <w:numPr>
+          <w:ilvl w:val="0"/>
+          <w:numId w:val="2"/>
+        </w:numPr>
+        <w:rPr>
+          <w:lang w:val="en-US"/>
+        </w:rPr>
+      </w:pPr>
+      <w:r>
+        <w:rPr>
+          <w:rFonts w:ascii="Courier New" w:hAnsi="Courier New" w:cs="Courier New"/>
+          <w:lang w:val="en-US"/>
+        </w:rPr>
+        <w:t>red</w:t>
+      </w:r>
+      <w:r>
+        <w:rPr>
+          <w:rFonts w:ascii="Courier New" w:hAnsi="Courier New" w:cs="Courier New"/>
+          <w:lang w:val="en-US"/>
+        </w:rPr>
+        <w:t>T</w:t>
+      </w:r>
+      <w:r>
+        <w:rPr>
+          <w:rFonts w:ascii="Courier New" w:hAnsi="Courier New" w:cs="Courier New"/>
+          <w:lang w:val="en-US"/>
+        </w:rPr>
+        <w:t>ree</w:t>
+      </w:r>
+      <w:r>
+        <w:rPr>
+          <w:lang w:val="en-US"/>
+        </w:rPr>
+        <w:t xml:space="preserve"> – only red and yellow results, grouped by resource</w:t>
+      </w:r>
+    </w:p>
+    <w:p>
+      <w:pPr>
+        <w:rPr>
+          <w:lang w:val="en-US"/>
+        </w:rPr>
+      </w:pPr>
+    </w:p>
+    <w:p>
+      <w:pPr>
+        <w:rPr>
+          <w:lang w:val="en-US"/>
+        </w:rPr>
+      </w:pPr>
+      <w:r>
+        <w:rPr>
+          <w:lang w:val="en-US"/>
+        </w:rPr>
+        <w:t>Example</w:t>
+      </w:r>
+      <w:r>
+        <w:rPr>
+          <w:lang w:val="en-US"/>
+        </w:rPr>
+        <w:t>s</w:t>
+      </w:r>
+      <w:r>
+        <w:rPr>
+          <w:lang w:val="en-US"/>
+        </w:rPr>
+        <w:t>:</w:t>
+      </w:r>
+    </w:p>
+    <w:p>
+      <w:pPr>
+        <w:spacing w:after="0"/>
+        <w:rPr>
+          <w:rFonts w:ascii="Courier New" w:hAnsi="Courier New" w:cs="Courier New"/>
+          <w:sz w:val="16"/>
+          <w:szCs w:val="16"/>
+          <w:lang w:val="en-US"/>
+        </w:rPr>
+      </w:pPr>
+      <w:r>
+        <w:rPr>
+          <w:rFonts w:ascii="Courier New" w:hAnsi="Courier New" w:cs="Courier New"/>
+          <w:sz w:val="16"/>
+          <w:szCs w:val="16"/>
+          <w:lang w:val="en-US"/>
+        </w:rPr>
+        <w:t>basex -b "request=val</w:t>
+      </w:r>
+    </w:p>
+    <w:p>
+      <w:pPr>
+        <w:spacing w:after="0"/>
+        <w:rPr>
+          <w:rFonts w:ascii="Courier New" w:hAnsi="Courier New" w:cs="Courier New"/>
+          <w:sz w:val="16"/>
+          <w:szCs w:val="16"/>
+          <w:lang w:val="en-US"/>
+        </w:rPr>
+      </w:pPr>
+      <w:r>
+        <w:rPr>
+          <w:rFonts w:ascii="Courier New" w:hAnsi="Courier New" w:cs="Courier New"/>
+          <w:sz w:val="16"/>
+          <w:szCs w:val="16"/>
+          <w:lang w:val="en-US"/>
+        </w:rPr>
+        <w:t xml:space="preserve">  </w:t>
+      </w:r>
+      <w:r>
+        <w:rPr>
+          <w:rFonts w:ascii="Courier New" w:hAnsi="Courier New" w:cs="Courier New"/>
+          <w:sz w:val="16"/>
+          <w:szCs w:val="16"/>
+          <w:lang w:val="en-US"/>
+        </w:rPr>
+        <w:t>?gfox=/tt/greenfox/example-schemas/case-studies/system-s.gfox.xml,</w:t>
+      </w:r>
+    </w:p>
+    <w:p>
+      <w:pPr>
+        <w:spacing w:after="0"/>
+        <w:rPr>
+          <w:rFonts w:ascii="Courier New" w:hAnsi="Courier New" w:cs="Courier New"/>
+          <w:sz w:val="16"/>
+          <w:szCs w:val="16"/>
+          <w:lang w:val="en-US"/>
+        </w:rPr>
+      </w:pPr>
+      <w:r>
+        <w:rPr>
+          <w:rFonts w:ascii="Courier New" w:hAnsi="Courier New" w:cs="Courier New"/>
+          <w:sz w:val="16"/>
+          <w:szCs w:val="16"/>
+          <w:lang w:val="en-US"/>
+        </w:rPr>
+        <w:t xml:space="preserve">   </w:t>
+      </w:r>
+      <w:r>
+        <w:rPr>
+          <w:rFonts w:ascii="Courier New" w:hAnsi="Courier New" w:cs="Courier New"/>
+          <w:sz w:val="16"/>
+          <w:szCs w:val="16"/>
+          <w:lang w:val="en-US"/>
+        </w:rPr>
+        <w:t xml:space="preserve">domain=/tt/greenfox/example-data/system-s" </w:t>
+      </w:r>
+    </w:p>
+    <w:p>
+      <w:pPr>
+        <w:rPr>
+          <w:rFonts w:ascii="Courier New" w:hAnsi="Courier New" w:cs="Courier New"/>
+          <w:sz w:val="16"/>
+          <w:szCs w:val="16"/>
+          <w:lang w:val="en-US"/>
+        </w:rPr>
+      </w:pPr>
+      <w:r>
+        <w:rPr>
+          <w:rFonts w:ascii="Courier New" w:hAnsi="Courier New" w:cs="Courier New"/>
+          <w:sz w:val="16"/>
+          <w:szCs w:val="16"/>
+          <w:lang w:val="en-US"/>
+        </w:rPr>
+        <w:t xml:space="preserve">/tt/greenfox/bin/greenfox.xq </w:t>
+      </w:r>
+    </w:p>
+    <w:p>
+      <w:pPr>
+        <w:rPr>
+          <w:lang w:val="en-US"/>
+        </w:rPr>
+      </w:pPr>
+      <w:r>
+        <w:rPr>
+          <w:lang w:val="en-US"/>
+        </w:rPr>
+        <w:t>[After copy-pasting, please remove linefeed.]</w:t>
+      </w:r>
+    </w:p>
+    <w:p>
+      <w:pPr>
+        <w:pStyle w:val="Heading2"/>
+        <w:spacing w:after="160"/>
+        <w:rPr>
+          <w:lang w:val="en-US"/>
+        </w:rPr>
+      </w:pPr>
+    </w:p>
+    <w:p>
+      <w:pPr>
+        <w:spacing w:after="0"/>
+        <w:rPr>
+          <w:rFonts w:ascii="Courier New" w:hAnsi="Courier New" w:cs="Courier New"/>
+          <w:sz w:val="16"/>
+          <w:szCs w:val="16"/>
+          <w:lang w:val="en-US"/>
+        </w:rPr>
+      </w:pPr>
+      <w:r>
+        <w:rPr>
+          <w:rFonts w:ascii="Courier New" w:hAnsi="Courier New" w:cs="Courier New"/>
+          <w:sz w:val="16"/>
+          <w:szCs w:val="16"/>
+          <w:lang w:val="en-US"/>
+        </w:rPr>
+        <w:t>basex -b "request=val</w:t>
+      </w:r>
+    </w:p>
+    <w:p>
+      <w:pPr>
+        <w:spacing w:after="0"/>
+        <w:rPr>
+          <w:rFonts w:ascii="Courier New" w:hAnsi="Courier New" w:cs="Courier New"/>
+          <w:sz w:val="16"/>
+          <w:szCs w:val="16"/>
+          <w:lang w:val="en-US"/>
+        </w:rPr>
+      </w:pPr>
+      <w:r>
+        <w:rPr>
+          <w:rFonts w:ascii="Courier New" w:hAnsi="Courier New" w:cs="Courier New"/>
+          <w:sz w:val="16"/>
+          <w:szCs w:val="16"/>
+          <w:lang w:val="en-US"/>
+        </w:rPr>
+        <w:t xml:space="preserve">  </w:t>
+      </w:r>
+      <w:r>
+        <w:rPr>
+          <w:rFonts w:ascii="Courier New" w:hAnsi="Courier New" w:cs="Courier New"/>
+          <w:sz w:val="16"/>
+          <w:szCs w:val="16"/>
+          <w:lang w:val="en-US"/>
+        </w:rPr>
+        <w:t>?gfox=/tt/greenfox/example-schemas/case-studies/system-s.gfox.xml,</w:t>
+      </w:r>
+    </w:p>
+    <w:p>
+      <w:pPr>
+        <w:spacing w:after="0"/>
+        <w:rPr>
+          <w:rFonts w:ascii="Courier New" w:hAnsi="Courier New" w:cs="Courier New"/>
+          <w:sz w:val="16"/>
+          <w:szCs w:val="16"/>
+          <w:lang w:val="en-US"/>
+        </w:rPr>
+      </w:pPr>
+      <w:r>
+        <w:rPr>
+          <w:rFonts w:ascii="Courier New" w:hAnsi="Courier New" w:cs="Courier New"/>
+          <w:sz w:val="16"/>
+          <w:szCs w:val="16"/>
+          <w:lang w:val="en-US"/>
+        </w:rPr>
+        <w:t xml:space="preserve">   </w:t>
+      </w:r>
+      <w:r>
+        <w:rPr>
+          <w:rFonts w:ascii="Courier New" w:hAnsi="Courier New" w:cs="Courier New"/>
+          <w:sz w:val="16"/>
+          <w:szCs w:val="16"/>
+          <w:lang w:val="en-US"/>
+        </w:rPr>
+        <w:t>domain=/tt/greenfox/example-data/system-s</w:t>
+      </w:r>
+      <w:r>
+        <w:rPr>
+          <w:rFonts w:ascii="Courier New" w:hAnsi="Courier New" w:cs="Courier New"/>
+          <w:sz w:val="16"/>
+          <w:szCs w:val="16"/>
+          <w:lang w:val="en-US"/>
+        </w:rPr>
+        <w:t>,reportType=whiteTree</w:t>
+      </w:r>
+      <w:bookmarkStart w:id="0" w:name="_GoBack"/>
+      <w:bookmarkEnd w:id="0"/>
+      <w:r>
+        <w:rPr>
+          <w:rFonts w:ascii="Courier New" w:hAnsi="Courier New" w:cs="Courier New"/>
+          <w:sz w:val="16"/>
+          <w:szCs w:val="16"/>
+          <w:lang w:val="en-US"/>
+        </w:rPr>
+        <w:t xml:space="preserve">" </w:t>
+      </w:r>
+    </w:p>
+    <w:p>
+      <w:pPr>
+        <w:rPr>
+          <w:rFonts w:ascii="Courier New" w:hAnsi="Courier New" w:cs="Courier New"/>
+          <w:sz w:val="16"/>
+          <w:szCs w:val="16"/>
+          <w:lang w:val="en-US"/>
+        </w:rPr>
+      </w:pPr>
+      <w:r>
+        <w:rPr>
+          <w:rFonts w:ascii="Courier New" w:hAnsi="Courier New" w:cs="Courier New"/>
+          <w:sz w:val="16"/>
+          <w:szCs w:val="16"/>
+          <w:lang w:val="en-US"/>
+        </w:rPr>
+        <w:t xml:space="preserve">/tt/greenfox/bin/greenfox.xq </w:t>
+      </w:r>
+    </w:p>
+    <w:p>
+      <w:pPr>
+        <w:rPr>
+          <w:lang w:val="en-US"/>
+        </w:rPr>
+      </w:pPr>
+      <w:r>
+        <w:rPr>
+          <w:lang w:val="en-US"/>
+        </w:rPr>
+        <w:t>[After copy-pasting, please remove linefeed.]</w:t>
+      </w:r>
+    </w:p>
+    <w:p>
+      <w:pPr>
+        <w:rPr>
+          <w:lang w:val="en-US"/>
+        </w:rPr>
+      </w:pPr>
     </w:p>
     <w:p>
       <w:pPr>
@@ -917,6 +1589,7 @@
         <w:rPr>
           <w:lang w:val="en-US"/>
         </w:rPr>
+        <w:lastRenderedPageBreak/>
         <w:t xml:space="preserve">Resources can also be described by </w:t>
       </w:r>
       <w:r>
@@ -1531,7 +2204,6 @@
         <w:rPr>
           <w:lang w:val="en-US"/>
         </w:rPr>
-        <w:lastRenderedPageBreak/>
         <w:t xml:space="preserve">The value would be a sequence of file system paths, belonging to </w:t>
       </w:r>
       <w:r>
@@ -2119,6 +2791,7 @@
         <w:rPr>
           <w:lang w:val="en-US"/>
         </w:rPr>
+        <w:lastRenderedPageBreak/>
         <w:t>Resource value shape</w:t>
       </w:r>
     </w:p>
@@ -2429,8 +3102,84 @@
         <w:rPr>
           <w:lang w:val="en-US"/>
         </w:rPr>
+        <w:t>Last modification time</w:t>
+      </w:r>
+    </w:p>
+    <w:p>
+      <w:pPr>
+        <w:rPr>
+          <w:lang w:val="en-US"/>
+        </w:rPr>
+      </w:pPr>
+      <w:r>
+        <w:rPr>
+          <w:lang w:val="en-US"/>
+        </w:rPr>
+        <w:t>Bla</w:t>
+      </w:r>
+    </w:p>
+    <w:p>
+      <w:pPr>
+        <w:rPr>
+          <w:lang w:val="en-US"/>
+        </w:rPr>
+      </w:pPr>
+    </w:p>
+    <w:p>
+      <w:pPr>
+        <w:pStyle w:val="Heading4"/>
+        <w:spacing w:after="160"/>
+        <w:rPr>
+          <w:lang w:val="en-US"/>
+        </w:rPr>
+      </w:pPr>
+      <w:r>
+        <w:rPr>
+          <w:lang w:val="en-US"/>
+        </w:rPr>
+        <w:t>File size</w:t>
+      </w:r>
+    </w:p>
+    <w:p>
+      <w:pPr>
+        <w:rPr>
+          <w:lang w:val="en-US"/>
+        </w:rPr>
+      </w:pPr>
+      <w:r>
+        <w:rPr>
+          <w:lang w:val="en-US"/>
+        </w:rPr>
+        <w:t>B</w:t>
+      </w:r>
+      <w:r>
+        <w:rPr>
+          <w:lang w:val="en-US"/>
+        </w:rPr>
+        <w:t>la</w:t>
+      </w:r>
+    </w:p>
+    <w:p>
+      <w:pPr>
+        <w:rPr>
+          <w:lang w:val="en-US"/>
+        </w:rPr>
+      </w:pPr>
+    </w:p>
+    <w:p>
+      <w:pPr>
+        <w:pStyle w:val="Heading4"/>
+        <w:spacing w:after="160"/>
+        <w:rPr>
+          <w:lang w:val="en-US"/>
+        </w:rPr>
+      </w:pPr>
+      <w:r>
+        <w:rPr>
+          <w:lang w:val="en-US"/>
+        </w:rPr>
         <w:lastRenderedPageBreak/>
-        <w:t>Last modification time</w:t>
+        <w:t>Mediatype</w:t>
       </w:r>
     </w:p>
     <w:p>
@@ -2455,6 +3204,82 @@
     </w:p>
     <w:p>
       <w:pPr>
+        <w:pStyle w:val="Heading3"/>
+        <w:spacing w:after="160"/>
+        <w:rPr>
+          <w:lang w:val="en-US"/>
+        </w:rPr>
+      </w:pPr>
+      <w:r>
+        <w:rPr>
+          <w:lang w:val="en-US"/>
+        </w:rPr>
+        <w:t>Folder content</w:t>
+      </w:r>
+    </w:p>
+    <w:p>
+      <w:pPr>
+        <w:rPr>
+          <w:lang w:val="en-US"/>
+        </w:rPr>
+      </w:pPr>
+      <w:r>
+        <w:rPr>
+          <w:lang w:val="en-US"/>
+        </w:rPr>
+        <w:t>Bla</w:t>
+      </w:r>
+    </w:p>
+    <w:p>
+      <w:pPr>
+        <w:rPr>
+          <w:lang w:val="en-US"/>
+        </w:rPr>
+      </w:pPr>
+    </w:p>
+    <w:p>
+      <w:pPr>
+        <w:pStyle w:val="Heading3"/>
+        <w:spacing w:after="160"/>
+        <w:rPr>
+          <w:lang w:val="en-US"/>
+        </w:rPr>
+      </w:pPr>
+      <w:r>
+        <w:rPr>
+          <w:lang w:val="en-US"/>
+        </w:rPr>
+        <w:t>Schema valid</w:t>
+      </w:r>
+    </w:p>
+    <w:p>
+      <w:pPr>
+        <w:rPr>
+          <w:lang w:val="en-US"/>
+        </w:rPr>
+      </w:pPr>
+      <w:r>
+        <w:rPr>
+          <w:lang w:val="en-US"/>
+        </w:rPr>
+        <w:t>B</w:t>
+      </w:r>
+      <w:r>
+        <w:rPr>
+          <w:lang w:val="en-US"/>
+        </w:rPr>
+        <w:t>la</w:t>
+      </w:r>
+    </w:p>
+    <w:p>
+      <w:pPr>
+        <w:rPr>
+          <w:lang w:val="en-US"/>
+        </w:rPr>
+      </w:pPr>
+    </w:p>
+    <w:p>
+      <w:pPr>
         <w:pStyle w:val="Heading4"/>
         <w:spacing w:after="160"/>
         <w:rPr>
@@ -2465,7 +3290,7 @@
         <w:rPr>
           <w:lang w:val="en-US"/>
         </w:rPr>
-        <w:t>File size</w:t>
+        <w:t>XSD valid</w:t>
       </w:r>
     </w:p>
     <w:p>
@@ -2506,7 +3331,193 @@
         <w:rPr>
           <w:lang w:val="en-US"/>
         </w:rPr>
-        <w:t>Mediatype</w:t>
+        <w:t>JSON Schema valid</w:t>
+      </w:r>
+    </w:p>
+    <w:p>
+      <w:pPr>
+        <w:rPr>
+          <w:lang w:val="en-US"/>
+        </w:rPr>
+      </w:pPr>
+      <w:r>
+        <w:rPr>
+          <w:lang w:val="en-US"/>
+        </w:rPr>
+        <w:t xml:space="preserve">This constraint component has not yet been </w:t>
+      </w:r>
+      <w:r>
+        <w:rPr>
+          <w:lang w:val="en-US"/>
+        </w:rPr>
+        <w:t xml:space="preserve">implemented. </w:t>
+      </w:r>
+      <w:r>
+        <w:rPr>
+          <w:lang w:val="en-US"/>
+        </w:rPr>
+        <w:t>It</w:t>
+      </w:r>
+      <w:r>
+        <w:rPr>
+          <w:lang w:val="en-US"/>
+        </w:rPr>
+        <w:t xml:space="preserve"> can be used to </w:t>
+      </w:r>
+      <w:r>
+        <w:rPr>
+          <w:lang w:val="en-US"/>
+        </w:rPr>
+        <w:t>check whether a file conforms t</w:t>
+      </w:r>
+      <w:r>
+        <w:rPr>
+          <w:lang w:val="en-US"/>
+        </w:rPr>
+        <w:t xml:space="preserve">o a JSON </w:t>
+      </w:r>
+      <w:r>
+        <w:rPr>
+          <w:lang w:val="en-US"/>
+        </w:rPr>
+        <w:t>S</w:t>
+      </w:r>
+      <w:r>
+        <w:rPr>
+          <w:lang w:val="en-US"/>
+        </w:rPr>
+        <w:t>chema</w:t>
+      </w:r>
+      <w:r>
+        <w:rPr>
+          <w:lang w:val="en-US"/>
+        </w:rPr>
+        <w:t xml:space="preserve">. The JSON Schema </w:t>
+      </w:r>
+      <w:r>
+        <w:rPr>
+          <w:lang w:val="en-US"/>
+        </w:rPr>
+        <w:t>will be</w:t>
+      </w:r>
+      <w:r>
+        <w:rPr>
+          <w:lang w:val="en-US"/>
+        </w:rPr>
+        <w:t xml:space="preserve"> provided by a file </w:t>
+      </w:r>
+      <w:r>
+        <w:rPr>
+          <w:lang w:val="en-US"/>
+        </w:rPr>
+        <w:t>identified by a constraint parameter.</w:t>
+      </w:r>
+    </w:p>
+    <w:p>
+      <w:pPr>
+        <w:pStyle w:val="Heading4"/>
+        <w:spacing w:after="160"/>
+        <w:rPr>
+          <w:lang w:val="en-US"/>
+        </w:rPr>
+      </w:pPr>
+      <w:r>
+        <w:rPr>
+          <w:lang w:val="en-US"/>
+        </w:rPr>
+        <w:t>SHACL valid</w:t>
+      </w:r>
+    </w:p>
+    <w:p>
+      <w:pPr>
+        <w:rPr>
+          <w:lang w:val="en-US"/>
+        </w:rPr>
+      </w:pPr>
+      <w:r>
+        <w:rPr>
+          <w:lang w:val="en-US"/>
+        </w:rPr>
+        <w:t>This constraint component has not yet been implemented. It</w:t>
+      </w:r>
+      <w:r>
+        <w:rPr>
+          <w:lang w:val="en-US"/>
+        </w:rPr>
+        <w:t xml:space="preserve"> can be used to </w:t>
+      </w:r>
+      <w:r>
+        <w:rPr>
+          <w:lang w:val="en-US"/>
+        </w:rPr>
+        <w:t>check whether a file contains a data graph which conforms to a SHACL shapes graph. The SHACL shapes graph will be provided by a file identified by a constraint parameter.</w:t>
+      </w:r>
+    </w:p>
+    <w:p>
+      <w:pPr>
+        <w:rPr>
+          <w:lang w:val="en-US"/>
+        </w:rPr>
+      </w:pPr>
+    </w:p>
+    <w:p>
+      <w:pPr>
+        <w:pStyle w:val="Heading2"/>
+        <w:rPr>
+          <w:lang w:val="en-US"/>
+        </w:rPr>
+      </w:pPr>
+      <w:r>
+        <w:rPr>
+          <w:lang w:val="en-US"/>
+        </w:rPr>
+        <w:t xml:space="preserve">Expression </w:t>
+      </w:r>
+      <w:r>
+        <w:rPr>
+          <w:lang w:val="en-US"/>
+        </w:rPr>
+        <w:t>based constraints</w:t>
+      </w:r>
+    </w:p>
+    <w:p>
+      <w:pPr>
+        <w:rPr>
+          <w:lang w:val="en-US"/>
+        </w:rPr>
+      </w:pPr>
+      <w:r>
+        <w:rPr>
+          <w:lang w:val="en-US"/>
+        </w:rPr>
+        <w:t>B</w:t>
+      </w:r>
+      <w:r>
+        <w:rPr>
+          <w:lang w:val="en-US"/>
+        </w:rPr>
+        <w:t>la</w:t>
+      </w:r>
+    </w:p>
+    <w:p>
+      <w:pPr>
+        <w:rPr>
+          <w:lang w:val="en-US"/>
+        </w:rPr>
+      </w:pPr>
+    </w:p>
+    <w:p>
+      <w:pPr>
+        <w:pStyle w:val="Heading3"/>
+        <w:rPr>
+          <w:lang w:val="en-US"/>
+        </w:rPr>
+      </w:pPr>
+      <w:r>
+        <w:rPr>
+          <w:lang w:val="en-US"/>
+        </w:rPr>
+        <w:t>Generic constraint parameters</w:t>
       </w:r>
     </w:p>
     <w:p>
@@ -2524,6 +3535,69 @@
     </w:p>
     <w:p>
       <w:pPr>
+        <w:pStyle w:val="Heading4"/>
+        <w:spacing w:after="160"/>
+        <w:rPr>
+          <w:lang w:val="en-US"/>
+        </w:rPr>
+      </w:pPr>
+      <w:r>
+        <w:rPr>
+          <w:lang w:val="en-US"/>
+        </w:rPr>
+        <w:t>quant – all items or some items</w:t>
+      </w:r>
+    </w:p>
+    <w:p>
+      <w:pPr>
+        <w:rPr>
+          <w:lang w:val="en-US"/>
+        </w:rPr>
+      </w:pPr>
+      <w:r>
+        <w:rPr>
+          <w:lang w:val="en-US"/>
+        </w:rPr>
+        <w:t>Bla</w:t>
+      </w:r>
+    </w:p>
+    <w:p>
+      <w:pPr>
+        <w:rPr>
+          <w:lang w:val="en-US"/>
+        </w:rPr>
+      </w:pPr>
+    </w:p>
+    <w:p>
+      <w:pPr>
+        <w:pStyle w:val="Heading4"/>
+        <w:spacing w:after="160"/>
+        <w:rPr>
+          <w:lang w:val="en-US"/>
+        </w:rPr>
+      </w:pPr>
+      <w:r>
+        <w:rPr>
+          <w:lang w:val="en-US"/>
+        </w:rPr>
+        <w:t>useDatatype – datatype used for comparison</w:t>
+      </w:r>
+    </w:p>
+    <w:p>
+      <w:pPr>
+        <w:rPr>
+          <w:lang w:val="en-US"/>
+        </w:rPr>
+      </w:pPr>
+      <w:r>
+        <w:rPr>
+          <w:lang w:val="en-US"/>
+        </w:rPr>
+        <w:t>bla</w:t>
+      </w:r>
+    </w:p>
+    <w:p>
+      <w:pPr>
         <w:rPr>
           <w:lang w:val="en-US"/>
         </w:rPr>
@@ -2532,16 +3606,15 @@
     <w:p>
       <w:pPr>
         <w:pStyle w:val="Heading3"/>
-        <w:spacing w:after="160"/>
-        <w:rPr>
-          <w:lang w:val="en-US"/>
-        </w:rPr>
-      </w:pPr>
-      <w:r>
-        <w:rPr>
-          <w:lang w:val="en-US"/>
-        </w:rPr>
-        <w:t>Folder content</w:t>
+        <w:rPr>
+          <w:lang w:val="en-US"/>
+        </w:rPr>
+      </w:pPr>
+      <w:r>
+        <w:rPr>
+          <w:lang w:val="en-US"/>
+        </w:rPr>
+        <w:t>Datatype</w:t>
       </w:r>
     </w:p>
     <w:p>
@@ -2576,7 +3649,592 @@
         <w:rPr>
           <w:lang w:val="en-US"/>
         </w:rPr>
-        <w:t>Schema valid</w:t>
+        <w:t>Value items unique</w:t>
+      </w:r>
+    </w:p>
+    <w:p>
+      <w:pPr>
+        <w:rPr>
+          <w:lang w:val="en-US"/>
+        </w:rPr>
+      </w:pPr>
+      <w:r>
+        <w:rPr>
+          <w:lang w:val="en-US"/>
+        </w:rPr>
+        <w:t>Checks that the value items are unique. More precisely, there must not be two items whose string value is equal.</w:t>
+      </w:r>
+    </w:p>
+    <w:p>
+      <w:pPr>
+        <w:rPr>
+          <w:lang w:val="en-US"/>
+        </w:rPr>
+      </w:pPr>
+    </w:p>
+    <w:p>
+      <w:pPr>
+        <w:pStyle w:val="Heading3"/>
+        <w:spacing w:after="160"/>
+        <w:rPr>
+          <w:lang w:val="en-US"/>
+        </w:rPr>
+      </w:pPr>
+      <w:r>
+        <w:rPr>
+          <w:lang w:val="en-US"/>
+        </w:rPr>
+        <w:t>Value items count</w:t>
+      </w:r>
+    </w:p>
+    <w:p>
+      <w:pPr>
+        <w:rPr>
+          <w:lang w:val="en-US"/>
+        </w:rPr>
+      </w:pPr>
+      <w:r>
+        <w:rPr>
+          <w:lang w:val="en-US"/>
+        </w:rPr>
+        <w:t>Bla</w:t>
+      </w:r>
+    </w:p>
+    <w:p>
+      <w:pPr>
+        <w:rPr>
+          <w:lang w:val="en-US"/>
+        </w:rPr>
+      </w:pPr>
+    </w:p>
+    <w:p>
+      <w:pPr>
+        <w:pStyle w:val="Heading4"/>
+        <w:spacing w:after="160"/>
+        <w:rPr>
+          <w:lang w:val="en-US"/>
+        </w:rPr>
+      </w:pPr>
+      <w:r>
+        <w:rPr>
+          <w:lang w:val="en-US"/>
+        </w:rPr>
+        <w:t>minCount – at least … items</w:t>
+      </w:r>
+    </w:p>
+    <w:p>
+      <w:pPr>
+        <w:rPr>
+          <w:lang w:val="en-US"/>
+        </w:rPr>
+      </w:pPr>
+      <w:r>
+        <w:rPr>
+          <w:lang w:val="en-US"/>
+        </w:rPr>
+        <w:t>bla</w:t>
+      </w:r>
+    </w:p>
+    <w:p>
+      <w:pPr>
+        <w:rPr>
+          <w:lang w:val="en-US"/>
+        </w:rPr>
+      </w:pPr>
+    </w:p>
+    <w:p>
+      <w:pPr>
+        <w:pStyle w:val="Heading4"/>
+        <w:spacing w:after="160"/>
+        <w:rPr>
+          <w:lang w:val="en-US"/>
+        </w:rPr>
+      </w:pPr>
+      <w:r>
+        <w:rPr>
+          <w:lang w:val="en-US"/>
+        </w:rPr>
+        <w:t>maxCount – at most … items</w:t>
+      </w:r>
+    </w:p>
+    <w:p>
+      <w:pPr>
+        <w:rPr>
+          <w:lang w:val="en-US"/>
+        </w:rPr>
+      </w:pPr>
+      <w:r>
+        <w:rPr>
+          <w:lang w:val="en-US"/>
+        </w:rPr>
+        <w:t>bla</w:t>
+      </w:r>
+    </w:p>
+    <w:p>
+      <w:pPr>
+        <w:rPr>
+          <w:lang w:val="en-US"/>
+        </w:rPr>
+      </w:pPr>
+    </w:p>
+    <w:p>
+      <w:pPr>
+        <w:pStyle w:val="Heading4"/>
+        <w:spacing w:after="160"/>
+        <w:rPr>
+          <w:lang w:val="en-US"/>
+        </w:rPr>
+      </w:pPr>
+      <w:r>
+        <w:rPr>
+          <w:lang w:val="en-US"/>
+        </w:rPr>
+        <w:t>count – exactly … items</w:t>
+      </w:r>
+    </w:p>
+    <w:p>
+      <w:pPr>
+        <w:rPr>
+          <w:lang w:val="en-US"/>
+        </w:rPr>
+      </w:pPr>
+      <w:r>
+        <w:rPr>
+          <w:lang w:val="en-US"/>
+        </w:rPr>
+        <w:t>bla</w:t>
+      </w:r>
+    </w:p>
+    <w:p>
+      <w:pPr>
+        <w:rPr>
+          <w:lang w:val="en-US"/>
+        </w:rPr>
+      </w:pPr>
+    </w:p>
+    <w:p>
+      <w:pPr>
+        <w:pStyle w:val="Heading4"/>
+        <w:spacing w:after="160"/>
+        <w:rPr>
+          <w:lang w:val="en-US"/>
+        </w:rPr>
+      </w:pPr>
+      <w:r>
+        <w:rPr>
+          <w:lang w:val="en-US"/>
+        </w:rPr>
+        <w:t>exists – at least one item</w:t>
+      </w:r>
+    </w:p>
+    <w:p>
+      <w:pPr>
+        <w:rPr>
+          <w:lang w:val="en-US"/>
+        </w:rPr>
+      </w:pPr>
+      <w:r>
+        <w:rPr>
+          <w:lang w:val="en-US"/>
+        </w:rPr>
+        <w:t xml:space="preserve">If the the value is </w:t>
+      </w:r>
+      <w:r>
+        <w:rPr>
+          <w:rFonts w:ascii="Courier New" w:hAnsi="Courier New" w:cs="Courier New"/>
+          <w:lang w:val="en-US"/>
+        </w:rPr>
+        <w:t>"</w:t>
+      </w:r>
+      <w:r>
+        <w:rPr>
+          <w:lang w:val="en-US"/>
+        </w:rPr>
+        <w:t>true</w:t>
+      </w:r>
+      <w:r>
+        <w:rPr>
+          <w:rFonts w:ascii="Courier New" w:hAnsi="Courier New" w:cs="Courier New"/>
+          <w:lang w:val="en-US"/>
+        </w:rPr>
+        <w:t>"</w:t>
+      </w:r>
+      <w:r>
+        <w:rPr>
+          <w:lang w:val="en-US"/>
+        </w:rPr>
+        <w:t xml:space="preserve">,  the value must have one or more items. If the value is </w:t>
+      </w:r>
+      <w:r>
+        <w:rPr>
+          <w:rFonts w:ascii="Courier New" w:hAnsi="Courier New" w:cs="Courier New"/>
+          <w:lang w:val="en-US"/>
+        </w:rPr>
+        <w:t>"</w:t>
+      </w:r>
+      <w:r>
+        <w:rPr>
+          <w:lang w:val="en-US"/>
+        </w:rPr>
+        <w:t>false</w:t>
+      </w:r>
+      <w:r>
+        <w:rPr>
+          <w:rFonts w:ascii="Courier New" w:hAnsi="Courier New" w:cs="Courier New"/>
+          <w:lang w:val="en-US"/>
+        </w:rPr>
+        <w:t>"</w:t>
+      </w:r>
+      <w:r>
+        <w:rPr>
+          <w:lang w:val="en-US"/>
+        </w:rPr>
+        <w:t>, the value must be empty.</w:t>
+      </w:r>
+    </w:p>
+    <w:p>
+      <w:pPr>
+        <w:rPr>
+          <w:lang w:val="en-US"/>
+        </w:rPr>
+      </w:pPr>
+      <w:r>
+        <w:rPr>
+          <w:lang w:val="en-US"/>
+        </w:rPr>
+        <w:t xml:space="preserve"> </w:t>
+      </w:r>
+    </w:p>
+    <w:p>
+      <w:pPr>
+        <w:pStyle w:val="Heading4"/>
+        <w:spacing w:after="160"/>
+        <w:rPr>
+          <w:lang w:val="en-US"/>
+        </w:rPr>
+      </w:pPr>
+      <w:r>
+        <w:rPr>
+          <w:lang w:val="en-US"/>
+        </w:rPr>
+        <w:t>empty – value is empty</w:t>
+      </w:r>
+    </w:p>
+    <w:p>
+      <w:pPr>
+        <w:rPr>
+          <w:lang w:val="en-US"/>
+        </w:rPr>
+      </w:pPr>
+      <w:r>
+        <w:rPr>
+          <w:lang w:val="en-US"/>
+        </w:rPr>
+        <w:t xml:space="preserve">If the the value is </w:t>
+      </w:r>
+      <w:r>
+        <w:rPr>
+          <w:rFonts w:ascii="Courier New" w:hAnsi="Courier New" w:cs="Courier New"/>
+          <w:lang w:val="en-US"/>
+        </w:rPr>
+        <w:t>"</w:t>
+      </w:r>
+      <w:r>
+        <w:rPr>
+          <w:lang w:val="en-US"/>
+        </w:rPr>
+        <w:t>true</w:t>
+      </w:r>
+      <w:r>
+        <w:rPr>
+          <w:rFonts w:ascii="Courier New" w:hAnsi="Courier New" w:cs="Courier New"/>
+          <w:lang w:val="en-US"/>
+        </w:rPr>
+        <w:t>"</w:t>
+      </w:r>
+      <w:r>
+        <w:rPr>
+          <w:lang w:val="en-US"/>
+        </w:rPr>
+        <w:t xml:space="preserve">,  the value must be empty. If the value is </w:t>
+      </w:r>
+      <w:r>
+        <w:rPr>
+          <w:rFonts w:ascii="Courier New" w:hAnsi="Courier New" w:cs="Courier New"/>
+          <w:lang w:val="en-US"/>
+        </w:rPr>
+        <w:t>"</w:t>
+      </w:r>
+      <w:r>
+        <w:rPr>
+          <w:lang w:val="en-US"/>
+        </w:rPr>
+        <w:t>false</w:t>
+      </w:r>
+      <w:r>
+        <w:rPr>
+          <w:rFonts w:ascii="Courier New" w:hAnsi="Courier New" w:cs="Courier New"/>
+          <w:lang w:val="en-US"/>
+        </w:rPr>
+        <w:t>"</w:t>
+      </w:r>
+      <w:r>
+        <w:rPr>
+          <w:lang w:val="en-US"/>
+        </w:rPr>
+        <w:t>, the value have one or more items.</w:t>
+      </w:r>
+    </w:p>
+    <w:p>
+      <w:pPr>
+        <w:rPr>
+          <w:lang w:val="en-US"/>
+        </w:rPr>
+      </w:pPr>
+    </w:p>
+    <w:p>
+      <w:pPr>
+        <w:pStyle w:val="Heading3"/>
+        <w:spacing w:after="160"/>
+        <w:rPr>
+          <w:lang w:val="en-US"/>
+        </w:rPr>
+      </w:pPr>
+      <w:r>
+        <w:rPr>
+          <w:lang w:val="en-US"/>
+        </w:rPr>
+        <w:t>String length</w:t>
+      </w:r>
+    </w:p>
+    <w:p>
+      <w:pPr>
+        <w:rPr>
+          <w:lang w:val="en-US"/>
+        </w:rPr>
+      </w:pPr>
+      <w:r>
+        <w:rPr>
+          <w:lang w:val="en-US"/>
+        </w:rPr>
+        <w:t xml:space="preserve">The </w:t>
+      </w:r>
+      <w:r>
+        <w:rPr>
+          <w:lang w:val="en-US"/>
+        </w:rPr>
+        <w:t xml:space="preserve">value items must have a string length equal to the value of @length. </w:t>
+      </w:r>
+      <w:r>
+        <w:rPr>
+          <w:lang w:val="en-US"/>
+        </w:rPr>
+        <w:t>Before measuring the string length, any node items are atomized. Items which are maps or arrays are treated as violating the constraint.</w:t>
+      </w:r>
+    </w:p>
+    <w:p>
+      <w:pPr>
+        <w:rPr>
+          <w:lang w:val="en-US"/>
+        </w:rPr>
+      </w:pPr>
+    </w:p>
+    <w:p>
+      <w:pPr>
+        <w:pStyle w:val="Heading4"/>
+        <w:spacing w:after="160"/>
+        <w:rPr>
+          <w:lang w:val="en-US"/>
+        </w:rPr>
+      </w:pPr>
+      <w:r>
+        <w:rPr>
+          <w:lang w:val="en-US"/>
+        </w:rPr>
+        <w:t>minLength – length greater or equal</w:t>
+      </w:r>
+    </w:p>
+    <w:p>
+      <w:pPr>
+        <w:rPr>
+          <w:lang w:val="en-US"/>
+        </w:rPr>
+      </w:pPr>
+      <w:r>
+        <w:rPr>
+          <w:lang w:val="en-US"/>
+        </w:rPr>
+        <w:t xml:space="preserve">The value items must </w:t>
+      </w:r>
+      <w:r>
+        <w:rPr>
+          <w:lang w:val="en-US"/>
+        </w:rPr>
+        <w:t xml:space="preserve">have a string length greater than or equal to </w:t>
+      </w:r>
+      <w:r>
+        <w:rPr>
+          <w:lang w:val="en-US"/>
+        </w:rPr>
+        <w:t xml:space="preserve">the </w:t>
+      </w:r>
+      <w:r>
+        <w:rPr>
+          <w:lang w:val="en-US"/>
+        </w:rPr>
+        <w:t xml:space="preserve">value of @minLength. </w:t>
+      </w:r>
+      <w:r>
+        <w:rPr>
+          <w:lang w:val="en-US"/>
+        </w:rPr>
+        <w:t>Before measuring the string length, any node items are atomized. Items which are maps or arrays are treated as violating the constraint.</w:t>
+      </w:r>
+    </w:p>
+    <w:p>
+      <w:pPr>
+        <w:rPr>
+          <w:lang w:val="en-US"/>
+        </w:rPr>
+      </w:pPr>
+    </w:p>
+    <w:p>
+      <w:pPr>
+        <w:pStyle w:val="Heading4"/>
+        <w:spacing w:after="160"/>
+        <w:rPr>
+          <w:lang w:val="en-US"/>
+        </w:rPr>
+      </w:pPr>
+      <w:r>
+        <w:rPr>
+          <w:lang w:val="en-US"/>
+        </w:rPr>
+        <w:t>maxLength – length less or equal</w:t>
+      </w:r>
+    </w:p>
+    <w:p>
+      <w:pPr>
+        <w:rPr>
+          <w:lang w:val="en-US"/>
+        </w:rPr>
+      </w:pPr>
+      <w:r>
+        <w:rPr>
+          <w:lang w:val="en-US"/>
+        </w:rPr>
+        <w:t>The value items must have a string length less than or equal to the value of @m</w:t>
+      </w:r>
+      <w:r>
+        <w:rPr>
+          <w:lang w:val="en-US"/>
+        </w:rPr>
+        <w:t>ax</w:t>
+      </w:r>
+      <w:r>
+        <w:rPr>
+          <w:lang w:val="en-US"/>
+        </w:rPr>
+        <w:t xml:space="preserve">Length. </w:t>
+      </w:r>
+      <w:r>
+        <w:rPr>
+          <w:lang w:val="en-US"/>
+        </w:rPr>
+        <w:t>Before measuring the string length, any node items are atomized. Items which are maps or arrays are treated as violating the constraint.</w:t>
+      </w:r>
+    </w:p>
+    <w:p>
+      <w:pPr>
+        <w:rPr>
+          <w:lang w:val="en-US"/>
+        </w:rPr>
+      </w:pPr>
+    </w:p>
+    <w:p>
+      <w:pPr>
+        <w:pStyle w:val="Heading4"/>
+        <w:spacing w:after="160"/>
+        <w:rPr>
+          <w:lang w:val="en-US"/>
+        </w:rPr>
+      </w:pPr>
+      <w:r>
+        <w:rPr>
+          <w:lang w:val="en-US"/>
+        </w:rPr>
+        <w:t>length – length equal</w:t>
+      </w:r>
+    </w:p>
+    <w:p>
+      <w:pPr>
+        <w:rPr>
+          <w:lang w:val="en-US"/>
+        </w:rPr>
+      </w:pPr>
+      <w:r>
+        <w:rPr>
+          <w:lang w:val="en-US"/>
+        </w:rPr>
+        <w:t xml:space="preserve">The value items must </w:t>
+      </w:r>
+      <w:r>
+        <w:rPr>
+          <w:lang w:val="en-US"/>
+        </w:rPr>
+        <w:t xml:space="preserve">have a string length equal to the </w:t>
+      </w:r>
+      <w:r>
+        <w:rPr>
+          <w:lang w:val="en-US"/>
+        </w:rPr>
+        <w:t xml:space="preserve">value of </w:t>
+      </w:r>
+      <w:r>
+        <w:rPr>
+          <w:lang w:val="en-US"/>
+        </w:rPr>
+        <w:t>@length.</w:t>
+      </w:r>
+      <w:r>
+        <w:rPr>
+          <w:lang w:val="en-US"/>
+        </w:rPr>
+        <w:t xml:space="preserve"> </w:t>
+      </w:r>
+      <w:r>
+        <w:rPr>
+          <w:lang w:val="en-US"/>
+        </w:rPr>
+        <w:t>Before measuring the string length, any node items are atomized. Items w</w:t>
+      </w:r>
+      <w:r>
+        <w:rPr>
+          <w:lang w:val="en-US"/>
+        </w:rPr>
+        <w:t>hich are maps or arrays are treated as violating the constraint.</w:t>
+      </w:r>
+    </w:p>
+    <w:p>
+      <w:pPr>
+        <w:rPr>
+          <w:lang w:val="en-US"/>
+        </w:rPr>
+      </w:pPr>
+    </w:p>
+    <w:p>
+      <w:pPr>
+        <w:pStyle w:val="Heading3"/>
+        <w:spacing w:after="160"/>
+        <w:rPr>
+          <w:lang w:val="en-US"/>
+        </w:rPr>
+      </w:pPr>
+      <w:r>
+        <w:rPr>
+          <w:lang w:val="en-US"/>
+        </w:rPr>
+        <w:t>Comparison</w:t>
       </w:r>
     </w:p>
     <w:p>
@@ -2617,7 +4275,576 @@
         <w:rPr>
           <w:lang w:val="en-US"/>
         </w:rPr>
-        <w:t>XSD valid</w:t>
+        <w:t>eq – equal to</w:t>
+      </w:r>
+    </w:p>
+    <w:p>
+      <w:pPr>
+        <w:rPr>
+          <w:lang w:val="en-US"/>
+        </w:rPr>
+      </w:pPr>
+      <w:r>
+        <w:rPr>
+          <w:lang w:val="en-US"/>
+        </w:rPr>
+        <w:t>The string value of the items must be equal to the value of @eq. Items which are maps or arrays are treated as violating the constraint.</w:t>
+      </w:r>
+    </w:p>
+    <w:p>
+      <w:pPr>
+        <w:rPr>
+          <w:lang w:val="en-US"/>
+        </w:rPr>
+      </w:pPr>
+    </w:p>
+    <w:p>
+      <w:pPr>
+        <w:pStyle w:val="Heading4"/>
+        <w:spacing w:after="160"/>
+        <w:rPr>
+          <w:lang w:val="en-US"/>
+        </w:rPr>
+      </w:pPr>
+      <w:r>
+        <w:rPr>
+          <w:lang w:val="en-US"/>
+        </w:rPr>
+        <w:t>ne - n</w:t>
+      </w:r>
+      <w:r>
+        <w:rPr>
+          <w:lang w:val="en-US"/>
+        </w:rPr>
+        <w:t xml:space="preserve">ot </w:t>
+      </w:r>
+      <w:r>
+        <w:rPr>
+          <w:lang w:val="en-US"/>
+        </w:rPr>
+        <w:t>equal</w:t>
+      </w:r>
+      <w:r>
+        <w:rPr>
+          <w:lang w:val="en-US"/>
+        </w:rPr>
+        <w:t xml:space="preserve"> to</w:t>
+      </w:r>
+    </w:p>
+    <w:p>
+      <w:pPr>
+        <w:rPr>
+          <w:lang w:val="en-US"/>
+        </w:rPr>
+      </w:pPr>
+      <w:r>
+        <w:rPr>
+          <w:lang w:val="en-US"/>
+        </w:rPr>
+        <w:t>The string value of the items must not be equal to the value of @eq. Items which are maps or arrays are treated as violating the constraint.</w:t>
+      </w:r>
+    </w:p>
+    <w:p>
+      <w:pPr>
+        <w:rPr>
+          <w:lang w:val="en-US"/>
+        </w:rPr>
+      </w:pPr>
+    </w:p>
+    <w:p>
+      <w:pPr>
+        <w:pStyle w:val="Heading4"/>
+        <w:spacing w:after="160"/>
+        <w:rPr>
+          <w:lang w:val="en-US"/>
+        </w:rPr>
+      </w:pPr>
+      <w:r>
+        <w:rPr>
+          <w:lang w:val="en-US"/>
+        </w:rPr>
+        <w:t>gt - g</w:t>
+      </w:r>
+      <w:r>
+        <w:rPr>
+          <w:lang w:val="en-US"/>
+        </w:rPr>
+        <w:t>reater</w:t>
+      </w:r>
+      <w:r>
+        <w:rPr>
+          <w:lang w:val="en-US"/>
+        </w:rPr>
+        <w:t xml:space="preserve"> than</w:t>
+      </w:r>
+    </w:p>
+    <w:p>
+      <w:pPr>
+        <w:rPr>
+          <w:lang w:val="en-US"/>
+        </w:rPr>
+      </w:pPr>
+      <w:r>
+        <w:rPr>
+          <w:lang w:val="en-US"/>
+        </w:rPr>
+        <w:t>Bla</w:t>
+      </w:r>
+    </w:p>
+    <w:p>
+      <w:pPr>
+        <w:rPr>
+          <w:lang w:val="en-US"/>
+        </w:rPr>
+      </w:pPr>
+    </w:p>
+    <w:p>
+      <w:pPr>
+        <w:pStyle w:val="Heading4"/>
+        <w:spacing w:after="160"/>
+        <w:rPr>
+          <w:lang w:val="en-US"/>
+        </w:rPr>
+      </w:pPr>
+      <w:r>
+        <w:rPr>
+          <w:lang w:val="en-US"/>
+        </w:rPr>
+        <w:t>ge - g</w:t>
+      </w:r>
+      <w:r>
+        <w:rPr>
+          <w:lang w:val="en-US"/>
+        </w:rPr>
+        <w:t>reater or equal</w:t>
+      </w:r>
+    </w:p>
+    <w:p>
+      <w:pPr>
+        <w:rPr>
+          <w:lang w:val="en-US"/>
+        </w:rPr>
+      </w:pPr>
+      <w:r>
+        <w:rPr>
+          <w:lang w:val="en-US"/>
+        </w:rPr>
+        <w:t>Bla</w:t>
+      </w:r>
+    </w:p>
+    <w:p>
+      <w:pPr>
+        <w:rPr>
+          <w:lang w:val="en-US"/>
+        </w:rPr>
+      </w:pPr>
+    </w:p>
+    <w:p>
+      <w:pPr>
+        <w:pStyle w:val="Heading4"/>
+        <w:spacing w:after="160"/>
+        <w:rPr>
+          <w:lang w:val="en-US"/>
+        </w:rPr>
+      </w:pPr>
+      <w:r>
+        <w:rPr>
+          <w:lang w:val="en-US"/>
+        </w:rPr>
+        <w:t xml:space="preserve">lt – </w:t>
+      </w:r>
+      <w:r>
+        <w:rPr>
+          <w:lang w:val="en-US"/>
+        </w:rPr>
+        <w:t>less</w:t>
+      </w:r>
+      <w:r>
+        <w:rPr>
+          <w:lang w:val="en-US"/>
+        </w:rPr>
+        <w:t xml:space="preserve"> than</w:t>
+      </w:r>
+    </w:p>
+    <w:p>
+      <w:pPr>
+        <w:rPr>
+          <w:lang w:val="en-US"/>
+        </w:rPr>
+      </w:pPr>
+      <w:r>
+        <w:rPr>
+          <w:lang w:val="en-US"/>
+        </w:rPr>
+        <w:t>Bla</w:t>
+      </w:r>
+    </w:p>
+    <w:p>
+      <w:pPr>
+        <w:rPr>
+          <w:lang w:val="en-US"/>
+        </w:rPr>
+      </w:pPr>
+    </w:p>
+    <w:p>
+      <w:pPr>
+        <w:pStyle w:val="Heading4"/>
+        <w:spacing w:after="160"/>
+        <w:rPr>
+          <w:lang w:val="en-US"/>
+        </w:rPr>
+      </w:pPr>
+      <w:r>
+        <w:rPr>
+          <w:lang w:val="en-US"/>
+        </w:rPr>
+        <w:t xml:space="preserve">le - </w:t>
+      </w:r>
+      <w:r>
+        <w:rPr>
+          <w:lang w:val="en-US"/>
+        </w:rPr>
+        <w:t>less or equal</w:t>
+      </w:r>
+    </w:p>
+    <w:p>
+      <w:pPr>
+        <w:rPr>
+          <w:lang w:val="en-US"/>
+        </w:rPr>
+      </w:pPr>
+      <w:r>
+        <w:rPr>
+          <w:lang w:val="en-US"/>
+        </w:rPr>
+        <w:t>Bla</w:t>
+      </w:r>
+    </w:p>
+    <w:p>
+      <w:pPr>
+        <w:rPr>
+          <w:lang w:val="en-US"/>
+        </w:rPr>
+      </w:pPr>
+    </w:p>
+    <w:p>
+      <w:pPr>
+        <w:pStyle w:val="Heading4"/>
+        <w:spacing w:after="160"/>
+        <w:rPr>
+          <w:lang w:val="en-US"/>
+        </w:rPr>
+      </w:pPr>
+      <w:r>
+        <w:rPr>
+          <w:lang w:val="en-US"/>
+        </w:rPr>
+        <w:lastRenderedPageBreak/>
+        <w:t>matches – matches a regular expression</w:t>
+      </w:r>
+    </w:p>
+    <w:p>
+      <w:pPr>
+        <w:rPr>
+          <w:lang w:val="en-US"/>
+        </w:rPr>
+      </w:pPr>
+      <w:r>
+        <w:rPr>
+          <w:lang w:val="en-US"/>
+        </w:rPr>
+        <w:t>Bla</w:t>
+      </w:r>
+    </w:p>
+    <w:p>
+      <w:pPr>
+        <w:rPr>
+          <w:lang w:val="en-US"/>
+        </w:rPr>
+      </w:pPr>
+    </w:p>
+    <w:p>
+      <w:pPr>
+        <w:pStyle w:val="Heading4"/>
+        <w:spacing w:after="160"/>
+        <w:rPr>
+          <w:lang w:val="en-US"/>
+        </w:rPr>
+      </w:pPr>
+      <w:r>
+        <w:rPr>
+          <w:lang w:val="en-US"/>
+        </w:rPr>
+        <w:t>notMatches – does not match a regular expression</w:t>
+      </w:r>
+    </w:p>
+    <w:p>
+      <w:pPr>
+        <w:rPr>
+          <w:lang w:val="en-US"/>
+        </w:rPr>
+      </w:pPr>
+      <w:r>
+        <w:rPr>
+          <w:lang w:val="en-US"/>
+        </w:rPr>
+        <w:t>Bla</w:t>
+      </w:r>
+    </w:p>
+    <w:p>
+      <w:pPr>
+        <w:rPr>
+          <w:lang w:val="en-US"/>
+        </w:rPr>
+      </w:pPr>
+    </w:p>
+    <w:p>
+      <w:pPr>
+        <w:pStyle w:val="Heading4"/>
+        <w:spacing w:after="160"/>
+        <w:rPr>
+          <w:lang w:val="en-US"/>
+        </w:rPr>
+      </w:pPr>
+      <w:r>
+        <w:rPr>
+          <w:lang w:val="en-US"/>
+        </w:rPr>
+        <w:t>like – matches a Glob pattern</w:t>
+      </w:r>
+    </w:p>
+    <w:p>
+      <w:pPr>
+        <w:rPr>
+          <w:lang w:val="en-US"/>
+        </w:rPr>
+      </w:pPr>
+      <w:r>
+        <w:rPr>
+          <w:lang w:val="en-US"/>
+        </w:rPr>
+        <w:t>Bla</w:t>
+      </w:r>
+    </w:p>
+    <w:p>
+      <w:pPr>
+        <w:rPr>
+          <w:lang w:val="en-US"/>
+        </w:rPr>
+      </w:pPr>
+    </w:p>
+    <w:p>
+      <w:pPr>
+        <w:pStyle w:val="Heading4"/>
+        <w:spacing w:after="160"/>
+        <w:rPr>
+          <w:lang w:val="en-US"/>
+        </w:rPr>
+      </w:pPr>
+      <w:r>
+        <w:rPr>
+          <w:lang w:val="en-US"/>
+        </w:rPr>
+        <w:t>notLike – doe</w:t>
+      </w:r>
+      <w:r>
+        <w:rPr>
+          <w:lang w:val="en-US"/>
+        </w:rPr>
+        <w:t xml:space="preserve">s </w:t>
+      </w:r>
+      <w:r>
+        <w:rPr>
+          <w:lang w:val="en-US"/>
+        </w:rPr>
+        <w:t>not match a Glob pattern</w:t>
+      </w:r>
+    </w:p>
+    <w:p>
+      <w:pPr>
+        <w:rPr>
+          <w:lang w:val="en-US"/>
+        </w:rPr>
+      </w:pPr>
+      <w:r>
+        <w:rPr>
+          <w:lang w:val="en-US"/>
+        </w:rPr>
+        <w:t>Bla</w:t>
+      </w:r>
+    </w:p>
+    <w:p>
+      <w:pPr>
+        <w:rPr>
+          <w:lang w:val="en-US"/>
+        </w:rPr>
+      </w:pPr>
+    </w:p>
+    <w:p>
+      <w:pPr>
+        <w:pStyle w:val="Heading4"/>
+        <w:spacing w:after="160"/>
+        <w:rPr>
+          <w:lang w:val="en-US"/>
+        </w:rPr>
+      </w:pPr>
+      <w:r>
+        <w:rPr>
+          <w:lang w:val="en-US"/>
+        </w:rPr>
+        <w:t xml:space="preserve">in – value </w:t>
+      </w:r>
+      <w:r>
+        <w:rPr>
+          <w:lang w:val="en-US"/>
+        </w:rPr>
+        <w:t xml:space="preserve">items in </w:t>
+      </w:r>
+      <w:r>
+        <w:rPr>
+          <w:lang w:val="en-US"/>
+        </w:rPr>
+        <w:t>a value list</w:t>
+      </w:r>
+    </w:p>
+    <w:p>
+      <w:pPr>
+        <w:rPr>
+          <w:lang w:val="en-US"/>
+        </w:rPr>
+      </w:pPr>
+      <w:r>
+        <w:rPr>
+          <w:lang w:val="en-US"/>
+        </w:rPr>
+        <w:t>Bla</w:t>
+      </w:r>
+    </w:p>
+    <w:p>
+      <w:pPr>
+        <w:rPr>
+          <w:lang w:val="en-US"/>
+        </w:rPr>
+      </w:pPr>
+    </w:p>
+    <w:p>
+      <w:pPr>
+        <w:pStyle w:val="Heading4"/>
+        <w:spacing w:after="160"/>
+        <w:rPr>
+          <w:lang w:val="en-US"/>
+        </w:rPr>
+      </w:pPr>
+      <w:r>
+        <w:rPr>
+          <w:lang w:val="en-US"/>
+        </w:rPr>
+        <w:t xml:space="preserve">notin – value </w:t>
+      </w:r>
+      <w:r>
+        <w:rPr>
+          <w:lang w:val="en-US"/>
+        </w:rPr>
+        <w:t xml:space="preserve">items </w:t>
+      </w:r>
+      <w:r>
+        <w:rPr>
+          <w:lang w:val="en-US"/>
+        </w:rPr>
+        <w:t xml:space="preserve">not </w:t>
+      </w:r>
+      <w:r>
+        <w:rPr>
+          <w:lang w:val="en-US"/>
+        </w:rPr>
+        <w:t>in a</w:t>
+      </w:r>
+      <w:r>
+        <w:rPr>
+          <w:lang w:val="en-US"/>
+        </w:rPr>
+        <w:t xml:space="preserve"> value list</w:t>
+      </w:r>
+    </w:p>
+    <w:p>
+      <w:pPr>
+        <w:rPr>
+          <w:lang w:val="en-US"/>
+        </w:rPr>
+      </w:pPr>
+      <w:r>
+        <w:rPr>
+          <w:lang w:val="en-US"/>
+        </w:rPr>
+        <w:t>Bla</w:t>
+      </w:r>
+    </w:p>
+    <w:p>
+      <w:pPr>
+        <w:rPr>
+          <w:lang w:val="en-US"/>
+        </w:rPr>
+      </w:pPr>
+    </w:p>
+    <w:p>
+      <w:pPr>
+        <w:pStyle w:val="Heading4"/>
+        <w:spacing w:after="160"/>
+        <w:rPr>
+          <w:lang w:val="en-US"/>
+        </w:rPr>
+      </w:pPr>
+      <w:r>
+        <w:rPr>
+          <w:lang w:val="en-US"/>
+        </w:rPr>
+        <w:t xml:space="preserve">contains – value </w:t>
+      </w:r>
+      <w:r>
+        <w:rPr>
+          <w:lang w:val="en-US"/>
+        </w:rPr>
+        <w:t>items contains</w:t>
+      </w:r>
+      <w:r>
+        <w:rPr>
+          <w:lang w:val="en-US"/>
+        </w:rPr>
+        <w:t xml:space="preserve"> </w:t>
+      </w:r>
+      <w:r>
+        <w:rPr>
+          <w:lang w:val="en-US"/>
+        </w:rPr>
+        <w:t>given items</w:t>
+      </w:r>
+    </w:p>
+    <w:p>
+      <w:pPr>
+        <w:rPr>
+          <w:lang w:val="en-US"/>
+        </w:rPr>
+      </w:pPr>
+      <w:r>
+        <w:rPr>
+          <w:lang w:val="en-US"/>
+        </w:rPr>
+        <w:t>Bla</w:t>
+      </w:r>
+    </w:p>
+    <w:p>
+      <w:pPr>
+        <w:pStyle w:val="Heading3"/>
+        <w:spacing w:after="160"/>
+        <w:rPr>
+          <w:lang w:val="en-US"/>
+        </w:rPr>
+      </w:pPr>
+      <w:r>
+        <w:rPr>
+          <w:lang w:val="en-US"/>
+        </w:rPr>
+        <w:t>Relating two expressions</w:t>
       </w:r>
     </w:p>
     <w:p>
@@ -2658,87 +4885,58 @@
         <w:rPr>
           <w:lang w:val="en-US"/>
         </w:rPr>
-        <w:t>JSON Schema valid</w:t>
-      </w:r>
-    </w:p>
-    <w:p>
-      <w:pPr>
-        <w:rPr>
-          <w:lang w:val="en-US"/>
-        </w:rPr>
-      </w:pPr>
-      <w:r>
-        <w:rPr>
-          <w:lang w:val="en-US"/>
-        </w:rPr>
-        <w:t xml:space="preserve">This constraint component has not yet been </w:t>
-      </w:r>
-      <w:r>
-        <w:rPr>
-          <w:lang w:val="en-US"/>
-        </w:rPr>
-        <w:t xml:space="preserve">implemented. </w:t>
-      </w:r>
-      <w:r>
-        <w:rPr>
-          <w:lang w:val="en-US"/>
-        </w:rPr>
-        <w:t>It</w:t>
-      </w:r>
-      <w:r>
-        <w:rPr>
-          <w:lang w:val="en-US"/>
-        </w:rPr>
-        <w:t xml:space="preserve"> can be used to </w:t>
-      </w:r>
-      <w:r>
-        <w:rPr>
-          <w:lang w:val="en-US"/>
-        </w:rPr>
-        <w:t>check whether a file conforms t</w:t>
-      </w:r>
-      <w:r>
-        <w:rPr>
-          <w:lang w:val="en-US"/>
-        </w:rPr>
-        <w:t xml:space="preserve">o a JSON </w:t>
-      </w:r>
-      <w:r>
-        <w:rPr>
-          <w:lang w:val="en-US"/>
-        </w:rPr>
-        <w:t>S</w:t>
-      </w:r>
-      <w:r>
-        <w:rPr>
-          <w:lang w:val="en-US"/>
-        </w:rPr>
-        <w:t>chema</w:t>
-      </w:r>
-      <w:r>
-        <w:rPr>
-          <w:lang w:val="en-US"/>
-        </w:rPr>
-        <w:t xml:space="preserve">. The JSON Schema </w:t>
-      </w:r>
-      <w:r>
-        <w:rPr>
-          <w:lang w:val="en-US"/>
-        </w:rPr>
-        <w:t>will be</w:t>
-      </w:r>
-      <w:r>
-        <w:rPr>
-          <w:lang w:val="en-US"/>
-        </w:rPr>
-        <w:t xml:space="preserve"> provided by a file </w:t>
-      </w:r>
-      <w:r>
-        <w:rPr>
-          <w:lang w:val="en-US"/>
-        </w:rPr>
-        <w:t>identified by a constraint parameter.</w:t>
-      </w:r>
+        <w:t>eqXPath</w:t>
+      </w:r>
+      <w:r>
+        <w:rPr>
+          <w:lang w:val="en-US"/>
+        </w:rPr>
+        <w:t>, eqFoxpath</w:t>
+      </w:r>
+      <w:r>
+        <w:rPr>
+          <w:lang w:val="en-US"/>
+        </w:rPr>
+        <w:t xml:space="preserve"> – value equal to </w:t>
+      </w:r>
+      <w:r>
+        <w:rPr>
+          <w:lang w:val="en-US"/>
+        </w:rPr>
+        <w:t xml:space="preserve">an </w:t>
+      </w:r>
+      <w:r>
+        <w:rPr>
+          <w:lang w:val="en-US"/>
+        </w:rPr>
+        <w:t>expression</w:t>
+      </w:r>
+      <w:r>
+        <w:rPr>
+          <w:lang w:val="en-US"/>
+        </w:rPr>
+        <w:t xml:space="preserve"> value</w:t>
+      </w:r>
+    </w:p>
+    <w:p>
+      <w:pPr>
+        <w:rPr>
+          <w:lang w:val="en-US"/>
+        </w:rPr>
+      </w:pPr>
+      <w:r>
+        <w:rPr>
+          <w:lang w:val="en-US"/>
+        </w:rPr>
+        <w:t>bla</w:t>
+      </w:r>
+    </w:p>
+    <w:p>
+      <w:pPr>
+        <w:rPr>
+          <w:lang w:val="en-US"/>
+        </w:rPr>
+      </w:pPr>
     </w:p>
     <w:p>
       <w:pPr>
@@ -2752,113 +4950,58 @@
         <w:rPr>
           <w:lang w:val="en-US"/>
         </w:rPr>
-        <w:t>SHACL valid</w:t>
-      </w:r>
-    </w:p>
-    <w:p>
-      <w:pPr>
-        <w:rPr>
-          <w:lang w:val="en-US"/>
-        </w:rPr>
-      </w:pPr>
-      <w:r>
-        <w:rPr>
-          <w:lang w:val="en-US"/>
-        </w:rPr>
-        <w:t>This constraint component has not yet been implemented. It</w:t>
-      </w:r>
-      <w:r>
-        <w:rPr>
-          <w:lang w:val="en-US"/>
-        </w:rPr>
-        <w:t xml:space="preserve"> can be used to </w:t>
-      </w:r>
-      <w:r>
-        <w:rPr>
-          <w:lang w:val="en-US"/>
-        </w:rPr>
-        <w:t>check whether a file contains a data graph which conforms to a SHACL shapes graph. The SHACL shapes graph will be provided by a file identified by a constraint parameter.</w:t>
-      </w:r>
-    </w:p>
-    <w:p>
-      <w:pPr>
-        <w:rPr>
-          <w:lang w:val="en-US"/>
-        </w:rPr>
-      </w:pPr>
-    </w:p>
-    <w:p>
-      <w:pPr>
-        <w:pStyle w:val="Heading2"/>
-        <w:rPr>
-          <w:lang w:val="en-US"/>
-        </w:rPr>
-      </w:pPr>
-      <w:r>
-        <w:rPr>
-          <w:lang w:val="en-US"/>
-        </w:rPr>
-        <w:t xml:space="preserve">Expression </w:t>
-      </w:r>
-      <w:r>
-        <w:rPr>
-          <w:lang w:val="en-US"/>
-        </w:rPr>
-        <w:t>based constraints</w:t>
-      </w:r>
-    </w:p>
-    <w:p>
-      <w:pPr>
-        <w:rPr>
-          <w:lang w:val="en-US"/>
-        </w:rPr>
-      </w:pPr>
-      <w:r>
-        <w:rPr>
-          <w:lang w:val="en-US"/>
-        </w:rPr>
-        <w:t>B</w:t>
-      </w:r>
-      <w:r>
-        <w:rPr>
-          <w:lang w:val="en-US"/>
-        </w:rPr>
-        <w:t>la</w:t>
-      </w:r>
-    </w:p>
-    <w:p>
-      <w:pPr>
-        <w:rPr>
-          <w:lang w:val="en-US"/>
-        </w:rPr>
-      </w:pPr>
-    </w:p>
-    <w:p>
-      <w:pPr>
-        <w:pStyle w:val="Heading3"/>
-        <w:rPr>
-          <w:lang w:val="en-US"/>
-        </w:rPr>
-      </w:pPr>
-      <w:r>
-        <w:rPr>
-          <w:lang w:val="en-US"/>
-        </w:rPr>
-        <w:t>Generic constraint parameters</w:t>
-      </w:r>
-    </w:p>
-    <w:p>
-      <w:pPr>
-        <w:rPr>
-          <w:lang w:val="en-US"/>
-        </w:rPr>
-      </w:pPr>
-      <w:r>
-        <w:rPr>
-          <w:lang w:val="en-US"/>
-        </w:rPr>
-        <w:t>Bla</w:t>
-      </w:r>
+        <w:t>ltXPath</w:t>
+      </w:r>
+      <w:r>
+        <w:rPr>
+          <w:lang w:val="en-US"/>
+        </w:rPr>
+        <w:t>, ltFoxpath</w:t>
+      </w:r>
+      <w:r>
+        <w:rPr>
+          <w:lang w:val="en-US"/>
+        </w:rPr>
+        <w:t xml:space="preserve"> – value less than </w:t>
+      </w:r>
+      <w:r>
+        <w:rPr>
+          <w:lang w:val="en-US"/>
+        </w:rPr>
+        <w:t xml:space="preserve">an </w:t>
+      </w:r>
+      <w:r>
+        <w:rPr>
+          <w:lang w:val="en-US"/>
+        </w:rPr>
+        <w:t>expression</w:t>
+      </w:r>
+      <w:r>
+        <w:rPr>
+          <w:lang w:val="en-US"/>
+        </w:rPr>
+        <w:t xml:space="preserve"> value</w:t>
+      </w:r>
+    </w:p>
+    <w:p>
+      <w:pPr>
+        <w:rPr>
+          <w:lang w:val="en-US"/>
+        </w:rPr>
+      </w:pPr>
+      <w:r>
+        <w:rPr>
+          <w:lang w:val="en-US"/>
+        </w:rPr>
+        <w:t>bla</w:t>
+      </w:r>
+    </w:p>
+    <w:p>
+      <w:pPr>
+        <w:rPr>
+          <w:lang w:val="en-US"/>
+        </w:rPr>
+      </w:pPr>
     </w:p>
     <w:p>
       <w:pPr>
@@ -2872,20 +5015,44 @@
         <w:rPr>
           <w:lang w:val="en-US"/>
         </w:rPr>
-        <w:t>quant – all items or some items</w:t>
-      </w:r>
-    </w:p>
-    <w:p>
-      <w:pPr>
-        <w:rPr>
-          <w:lang w:val="en-US"/>
-        </w:rPr>
-      </w:pPr>
-      <w:r>
-        <w:rPr>
-          <w:lang w:val="en-US"/>
-        </w:rPr>
-        <w:t>Bla</w:t>
+        <w:t>leXPath</w:t>
+      </w:r>
+      <w:r>
+        <w:rPr>
+          <w:lang w:val="en-US"/>
+        </w:rPr>
+        <w:t>, leFoxpath</w:t>
+      </w:r>
+      <w:r>
+        <w:rPr>
+          <w:lang w:val="en-US"/>
+        </w:rPr>
+        <w:t xml:space="preserve"> – value less than or equal to </w:t>
+      </w:r>
+      <w:r>
+        <w:rPr>
+          <w:lang w:val="en-US"/>
+        </w:rPr>
+        <w:t xml:space="preserve">an </w:t>
+      </w:r>
+      <w:r>
+        <w:rPr>
+          <w:lang w:val="en-US"/>
+        </w:rPr>
+        <w:t>expression value</w:t>
+      </w:r>
+    </w:p>
+    <w:p>
+      <w:pPr>
+        <w:rPr>
+          <w:lang w:val="en-US"/>
+        </w:rPr>
+      </w:pPr>
+      <w:r>
+        <w:rPr>
+          <w:lang w:val="en-US"/>
+        </w:rPr>
+        <w:t>bla</w:t>
       </w:r>
     </w:p>
     <w:p>
@@ -2907,1588 +5074,7 @@
         <w:rPr>
           <w:lang w:val="en-US"/>
         </w:rPr>
-        <w:t>useDatatype – datatype used for comparison</w:t>
-      </w:r>
-    </w:p>
-    <w:p>
-      <w:pPr>
-        <w:rPr>
-          <w:lang w:val="en-US"/>
-        </w:rPr>
-      </w:pPr>
-      <w:r>
-        <w:rPr>
-          <w:lang w:val="en-US"/>
-        </w:rPr>
-        <w:t>bla</w:t>
-      </w:r>
-    </w:p>
-    <w:p>
-      <w:pPr>
-        <w:rPr>
-          <w:lang w:val="en-US"/>
-        </w:rPr>
-      </w:pPr>
-    </w:p>
-    <w:p>
-      <w:pPr>
-        <w:pStyle w:val="Heading3"/>
-        <w:rPr>
-          <w:lang w:val="en-US"/>
-        </w:rPr>
-      </w:pPr>
-      <w:r>
-        <w:rPr>
-          <w:lang w:val="en-US"/>
-        </w:rPr>
-        <w:t>Datatype</w:t>
-      </w:r>
-    </w:p>
-    <w:p>
-      <w:pPr>
-        <w:rPr>
-          <w:lang w:val="en-US"/>
-        </w:rPr>
-      </w:pPr>
-      <w:r>
-        <w:rPr>
-          <w:lang w:val="en-US"/>
-        </w:rPr>
-        <w:t>Bla</w:t>
-      </w:r>
-    </w:p>
-    <w:p>
-      <w:pPr>
-        <w:rPr>
-          <w:lang w:val="en-US"/>
-        </w:rPr>
-      </w:pPr>
-    </w:p>
-    <w:p>
-      <w:pPr>
-        <w:pStyle w:val="Heading3"/>
-        <w:spacing w:after="160"/>
-        <w:rPr>
-          <w:lang w:val="en-US"/>
-        </w:rPr>
-      </w:pPr>
-      <w:r>
-        <w:rPr>
-          <w:lang w:val="en-US"/>
-        </w:rPr>
-        <w:t>Value items unique</w:t>
-      </w:r>
-    </w:p>
-    <w:p>
-      <w:pPr>
-        <w:rPr>
-          <w:lang w:val="en-US"/>
-        </w:rPr>
-      </w:pPr>
-      <w:r>
-        <w:rPr>
-          <w:lang w:val="en-US"/>
-        </w:rPr>
-        <w:t>Checks that the value items are unique. More precisely, there must not be two items whose string value is equal.</w:t>
-      </w:r>
-    </w:p>
-    <w:p>
-      <w:pPr>
-        <w:rPr>
-          <w:lang w:val="en-US"/>
-        </w:rPr>
-      </w:pPr>
-    </w:p>
-    <w:p>
-      <w:pPr>
-        <w:pStyle w:val="Heading3"/>
-        <w:spacing w:after="160"/>
-        <w:rPr>
-          <w:lang w:val="en-US"/>
-        </w:rPr>
-      </w:pPr>
-      <w:r>
-        <w:rPr>
-          <w:lang w:val="en-US"/>
-        </w:rPr>
-        <w:t>Value items count</w:t>
-      </w:r>
-    </w:p>
-    <w:p>
-      <w:pPr>
-        <w:rPr>
-          <w:lang w:val="en-US"/>
-        </w:rPr>
-      </w:pPr>
-      <w:r>
-        <w:rPr>
-          <w:lang w:val="en-US"/>
-        </w:rPr>
-        <w:t>Bla</w:t>
-      </w:r>
-    </w:p>
-    <w:p>
-      <w:pPr>
-        <w:rPr>
-          <w:lang w:val="en-US"/>
-        </w:rPr>
-      </w:pPr>
-    </w:p>
-    <w:p>
-      <w:pPr>
-        <w:pStyle w:val="Heading4"/>
-        <w:spacing w:after="160"/>
-        <w:rPr>
-          <w:lang w:val="en-US"/>
-        </w:rPr>
-      </w:pPr>
-      <w:r>
-        <w:rPr>
-          <w:lang w:val="en-US"/>
-        </w:rPr>
-        <w:t>minCount – at least … items</w:t>
-      </w:r>
-    </w:p>
-    <w:p>
-      <w:pPr>
-        <w:rPr>
-          <w:lang w:val="en-US"/>
-        </w:rPr>
-      </w:pPr>
-      <w:r>
-        <w:rPr>
-          <w:lang w:val="en-US"/>
-        </w:rPr>
-        <w:t>bla</w:t>
-      </w:r>
-    </w:p>
-    <w:p>
-      <w:pPr>
-        <w:rPr>
-          <w:lang w:val="en-US"/>
-        </w:rPr>
-      </w:pPr>
-    </w:p>
-    <w:p>
-      <w:pPr>
-        <w:pStyle w:val="Heading4"/>
-        <w:spacing w:after="160"/>
-        <w:rPr>
-          <w:lang w:val="en-US"/>
-        </w:rPr>
-      </w:pPr>
-      <w:r>
-        <w:rPr>
-          <w:lang w:val="en-US"/>
-        </w:rPr>
-        <w:t>maxCount – at most … items</w:t>
-      </w:r>
-    </w:p>
-    <w:p>
-      <w:pPr>
-        <w:rPr>
-          <w:lang w:val="en-US"/>
-        </w:rPr>
-      </w:pPr>
-      <w:r>
-        <w:rPr>
-          <w:lang w:val="en-US"/>
-        </w:rPr>
-        <w:t>bla</w:t>
-      </w:r>
-    </w:p>
-    <w:p>
-      <w:pPr>
-        <w:rPr>
-          <w:lang w:val="en-US"/>
-        </w:rPr>
-      </w:pPr>
-    </w:p>
-    <w:p>
-      <w:pPr>
-        <w:pStyle w:val="Heading4"/>
-        <w:spacing w:after="160"/>
-        <w:rPr>
-          <w:lang w:val="en-US"/>
-        </w:rPr>
-      </w:pPr>
-      <w:r>
-        <w:rPr>
-          <w:lang w:val="en-US"/>
-        </w:rPr>
-        <w:t>count – exactly … items</w:t>
-      </w:r>
-    </w:p>
-    <w:p>
-      <w:pPr>
-        <w:rPr>
-          <w:lang w:val="en-US"/>
-        </w:rPr>
-      </w:pPr>
-      <w:r>
-        <w:rPr>
-          <w:lang w:val="en-US"/>
-        </w:rPr>
-        <w:t>bla</w:t>
-      </w:r>
-    </w:p>
-    <w:p>
-      <w:pPr>
-        <w:rPr>
-          <w:lang w:val="en-US"/>
-        </w:rPr>
-      </w:pPr>
-    </w:p>
-    <w:p>
-      <w:pPr>
-        <w:pStyle w:val="Heading4"/>
-        <w:spacing w:after="160"/>
-        <w:rPr>
-          <w:lang w:val="en-US"/>
-        </w:rPr>
-      </w:pPr>
-      <w:r>
-        <w:rPr>
-          <w:lang w:val="en-US"/>
-        </w:rPr>
-        <w:t>exists – at least one item</w:t>
-      </w:r>
-    </w:p>
-    <w:p>
-      <w:pPr>
-        <w:rPr>
-          <w:lang w:val="en-US"/>
-        </w:rPr>
-      </w:pPr>
-      <w:r>
-        <w:rPr>
-          <w:lang w:val="en-US"/>
-        </w:rPr>
-        <w:t xml:space="preserve">If the the value is </w:t>
-      </w:r>
-      <w:r>
-        <w:rPr>
-          <w:rFonts w:ascii="Courier New" w:hAnsi="Courier New" w:cs="Courier New"/>
-          <w:lang w:val="en-US"/>
-        </w:rPr>
-        <w:t>"</w:t>
-      </w:r>
-      <w:r>
-        <w:rPr>
-          <w:lang w:val="en-US"/>
-        </w:rPr>
-        <w:t>true</w:t>
-      </w:r>
-      <w:r>
-        <w:rPr>
-          <w:rFonts w:ascii="Courier New" w:hAnsi="Courier New" w:cs="Courier New"/>
-          <w:lang w:val="en-US"/>
-        </w:rPr>
-        <w:t>"</w:t>
-      </w:r>
-      <w:r>
-        <w:rPr>
-          <w:lang w:val="en-US"/>
-        </w:rPr>
-        <w:t xml:space="preserve">,  the value must have one or more items. If the value is </w:t>
-      </w:r>
-      <w:r>
-        <w:rPr>
-          <w:rFonts w:ascii="Courier New" w:hAnsi="Courier New" w:cs="Courier New"/>
-          <w:lang w:val="en-US"/>
-        </w:rPr>
-        <w:t>"</w:t>
-      </w:r>
-      <w:r>
-        <w:rPr>
-          <w:lang w:val="en-US"/>
-        </w:rPr>
-        <w:t>false</w:t>
-      </w:r>
-      <w:r>
-        <w:rPr>
-          <w:rFonts w:ascii="Courier New" w:hAnsi="Courier New" w:cs="Courier New"/>
-          <w:lang w:val="en-US"/>
-        </w:rPr>
-        <w:t>"</w:t>
-      </w:r>
-      <w:r>
-        <w:rPr>
-          <w:lang w:val="en-US"/>
-        </w:rPr>
-        <w:t>, the value must be empty.</w:t>
-      </w:r>
-    </w:p>
-    <w:p>
-      <w:pPr>
-        <w:rPr>
-          <w:lang w:val="en-US"/>
-        </w:rPr>
-      </w:pPr>
-      <w:r>
-        <w:rPr>
-          <w:lang w:val="en-US"/>
-        </w:rPr>
-        <w:t xml:space="preserve"> </w:t>
-      </w:r>
-    </w:p>
-    <w:p>
-      <w:pPr>
-        <w:pStyle w:val="Heading4"/>
-        <w:spacing w:after="160"/>
-        <w:rPr>
-          <w:lang w:val="en-US"/>
-        </w:rPr>
-      </w:pPr>
-      <w:r>
-        <w:rPr>
-          <w:lang w:val="en-US"/>
-        </w:rPr>
-        <w:t>empty – value is empty</w:t>
-      </w:r>
-    </w:p>
-    <w:p>
-      <w:pPr>
-        <w:rPr>
-          <w:lang w:val="en-US"/>
-        </w:rPr>
-      </w:pPr>
-      <w:r>
-        <w:rPr>
-          <w:lang w:val="en-US"/>
-        </w:rPr>
-        <w:t xml:space="preserve">If the the value is </w:t>
-      </w:r>
-      <w:r>
-        <w:rPr>
-          <w:rFonts w:ascii="Courier New" w:hAnsi="Courier New" w:cs="Courier New"/>
-          <w:lang w:val="en-US"/>
-        </w:rPr>
-        <w:t>"</w:t>
-      </w:r>
-      <w:r>
-        <w:rPr>
-          <w:lang w:val="en-US"/>
-        </w:rPr>
-        <w:t>true</w:t>
-      </w:r>
-      <w:r>
-        <w:rPr>
-          <w:rFonts w:ascii="Courier New" w:hAnsi="Courier New" w:cs="Courier New"/>
-          <w:lang w:val="en-US"/>
-        </w:rPr>
-        <w:t>"</w:t>
-      </w:r>
-      <w:r>
-        <w:rPr>
-          <w:lang w:val="en-US"/>
-        </w:rPr>
-        <w:t>,  the value must</w:t>
-      </w:r>
-      <w:r>
-        <w:rPr>
-          <w:lang w:val="en-US"/>
-        </w:rPr>
-        <w:t xml:space="preserve"> be empty. </w:t>
-      </w:r>
-      <w:r>
-        <w:rPr>
-          <w:lang w:val="en-US"/>
-        </w:rPr>
-        <w:t xml:space="preserve">If the value is </w:t>
-      </w:r>
-      <w:r>
-        <w:rPr>
-          <w:rFonts w:ascii="Courier New" w:hAnsi="Courier New" w:cs="Courier New"/>
-          <w:lang w:val="en-US"/>
-        </w:rPr>
-        <w:t>"</w:t>
-      </w:r>
-      <w:r>
-        <w:rPr>
-          <w:lang w:val="en-US"/>
-        </w:rPr>
-        <w:t>false</w:t>
-      </w:r>
-      <w:r>
-        <w:rPr>
-          <w:rFonts w:ascii="Courier New" w:hAnsi="Courier New" w:cs="Courier New"/>
-          <w:lang w:val="en-US"/>
-        </w:rPr>
-        <w:t>"</w:t>
-      </w:r>
-      <w:r>
-        <w:rPr>
-          <w:lang w:val="en-US"/>
-        </w:rPr>
-        <w:t xml:space="preserve">, the value </w:t>
-      </w:r>
-      <w:r>
-        <w:rPr>
-          <w:lang w:val="en-US"/>
-        </w:rPr>
-        <w:t>have one or more items.</w:t>
-      </w:r>
-    </w:p>
-    <w:p>
-      <w:pPr>
-        <w:rPr>
-          <w:lang w:val="en-US"/>
-        </w:rPr>
-      </w:pPr>
-    </w:p>
-    <w:p>
-      <w:pPr>
-        <w:pStyle w:val="Heading3"/>
-        <w:spacing w:after="160"/>
-        <w:rPr>
-          <w:lang w:val="en-US"/>
-        </w:rPr>
-      </w:pPr>
-      <w:r>
-        <w:rPr>
-          <w:lang w:val="en-US"/>
-        </w:rPr>
         <w:lastRenderedPageBreak/>
-        <w:t>String length</w:t>
-      </w:r>
-    </w:p>
-    <w:p>
-      <w:pPr>
-        <w:rPr>
-          <w:lang w:val="en-US"/>
-        </w:rPr>
-      </w:pPr>
-      <w:r>
-        <w:rPr>
-          <w:lang w:val="en-US"/>
-        </w:rPr>
-        <w:t xml:space="preserve">The </w:t>
-      </w:r>
-      <w:r>
-        <w:rPr>
-          <w:lang w:val="en-US"/>
-        </w:rPr>
-        <w:t xml:space="preserve">value items must have a string length equal to the value of @length. </w:t>
-      </w:r>
-      <w:r>
-        <w:rPr>
-          <w:lang w:val="en-US"/>
-        </w:rPr>
-        <w:t>Before measuring the string length, any node items are atomized. Items which are maps or arrays are treated as violating the constraint.</w:t>
-      </w:r>
-    </w:p>
-    <w:p>
-      <w:pPr>
-        <w:rPr>
-          <w:lang w:val="en-US"/>
-        </w:rPr>
-      </w:pPr>
-    </w:p>
-    <w:p>
-      <w:pPr>
-        <w:pStyle w:val="Heading4"/>
-        <w:spacing w:after="160"/>
-        <w:rPr>
-          <w:lang w:val="en-US"/>
-        </w:rPr>
-      </w:pPr>
-      <w:r>
-        <w:rPr>
-          <w:lang w:val="en-US"/>
-        </w:rPr>
-        <w:t>minLength – length greater or equal</w:t>
-      </w:r>
-    </w:p>
-    <w:p>
-      <w:pPr>
-        <w:rPr>
-          <w:lang w:val="en-US"/>
-        </w:rPr>
-      </w:pPr>
-      <w:r>
-        <w:rPr>
-          <w:lang w:val="en-US"/>
-        </w:rPr>
-        <w:t xml:space="preserve">The value items must </w:t>
-      </w:r>
-      <w:r>
-        <w:rPr>
-          <w:lang w:val="en-US"/>
-        </w:rPr>
-        <w:t xml:space="preserve">have a string length greater than or equal to </w:t>
-      </w:r>
-      <w:r>
-        <w:rPr>
-          <w:lang w:val="en-US"/>
-        </w:rPr>
-        <w:t xml:space="preserve">the </w:t>
-      </w:r>
-      <w:r>
-        <w:rPr>
-          <w:lang w:val="en-US"/>
-        </w:rPr>
-        <w:t>value of @minLength.</w:t>
-      </w:r>
-      <w:r>
-        <w:rPr>
-          <w:lang w:val="en-US"/>
-        </w:rPr>
-        <w:t xml:space="preserve"> </w:t>
-      </w:r>
-      <w:r>
-        <w:rPr>
-          <w:lang w:val="en-US"/>
-        </w:rPr>
-        <w:t>Before measuring the string length, any node items are atomized. Items which are maps or arrays are treated as violating the constraint.</w:t>
-      </w:r>
-    </w:p>
-    <w:p>
-      <w:pPr>
-        <w:rPr>
-          <w:lang w:val="en-US"/>
-        </w:rPr>
-      </w:pPr>
-    </w:p>
-    <w:p>
-      <w:pPr>
-        <w:pStyle w:val="Heading4"/>
-        <w:spacing w:after="160"/>
-        <w:rPr>
-          <w:lang w:val="en-US"/>
-        </w:rPr>
-      </w:pPr>
-      <w:r>
-        <w:rPr>
-          <w:lang w:val="en-US"/>
-        </w:rPr>
-        <w:t>maxLength – length less or equal</w:t>
-      </w:r>
-    </w:p>
-    <w:p>
-      <w:pPr>
-        <w:rPr>
-          <w:lang w:val="en-US"/>
-        </w:rPr>
-      </w:pPr>
-      <w:r>
-        <w:rPr>
-          <w:lang w:val="en-US"/>
-        </w:rPr>
-        <w:t xml:space="preserve">The value items must have a string length </w:t>
-      </w:r>
-      <w:r>
-        <w:rPr>
-          <w:lang w:val="en-US"/>
-        </w:rPr>
-        <w:t>less</w:t>
-      </w:r>
-      <w:r>
-        <w:rPr>
-          <w:lang w:val="en-US"/>
-        </w:rPr>
-        <w:t xml:space="preserve"> than or equal to the value of @m</w:t>
-      </w:r>
-      <w:r>
-        <w:rPr>
-          <w:lang w:val="en-US"/>
-        </w:rPr>
-        <w:t>ax</w:t>
-      </w:r>
-      <w:r>
-        <w:rPr>
-          <w:lang w:val="en-US"/>
-        </w:rPr>
-        <w:t xml:space="preserve">Length. </w:t>
-      </w:r>
-      <w:r>
-        <w:rPr>
-          <w:lang w:val="en-US"/>
-        </w:rPr>
-        <w:t>Before measuring the string length, any node items are atomized. Items which are maps or arrays are treated as violating the constraint.</w:t>
-      </w:r>
-    </w:p>
-    <w:p>
-      <w:pPr>
-        <w:rPr>
-          <w:lang w:val="en-US"/>
-        </w:rPr>
-      </w:pPr>
-    </w:p>
-    <w:p>
-      <w:pPr>
-        <w:pStyle w:val="Heading4"/>
-        <w:spacing w:after="160"/>
-        <w:rPr>
-          <w:lang w:val="en-US"/>
-        </w:rPr>
-      </w:pPr>
-      <w:r>
-        <w:rPr>
-          <w:lang w:val="en-US"/>
-        </w:rPr>
-        <w:t>length – length equal</w:t>
-      </w:r>
-    </w:p>
-    <w:p>
-      <w:pPr>
-        <w:rPr>
-          <w:lang w:val="en-US"/>
-        </w:rPr>
-      </w:pPr>
-      <w:r>
-        <w:rPr>
-          <w:lang w:val="en-US"/>
-        </w:rPr>
-        <w:t xml:space="preserve">The value items must </w:t>
-      </w:r>
-      <w:r>
-        <w:rPr>
-          <w:lang w:val="en-US"/>
-        </w:rPr>
-        <w:t xml:space="preserve">have a string length equal to the </w:t>
-      </w:r>
-      <w:r>
-        <w:rPr>
-          <w:lang w:val="en-US"/>
-        </w:rPr>
-        <w:t xml:space="preserve">value of </w:t>
-      </w:r>
-      <w:r>
-        <w:rPr>
-          <w:lang w:val="en-US"/>
-        </w:rPr>
-        <w:t>@</w:t>
-      </w:r>
-      <w:r>
-        <w:rPr>
-          <w:lang w:val="en-US"/>
-        </w:rPr>
-        <w:t>l</w:t>
-      </w:r>
-      <w:r>
-        <w:rPr>
-          <w:lang w:val="en-US"/>
-        </w:rPr>
-        <w:t>ength.</w:t>
-      </w:r>
-      <w:r>
-        <w:rPr>
-          <w:lang w:val="en-US"/>
-        </w:rPr>
-        <w:t xml:space="preserve"> </w:t>
-      </w:r>
-      <w:r>
-        <w:rPr>
-          <w:lang w:val="en-US"/>
-        </w:rPr>
-        <w:t>Before measuring the string length, any node items are atomized. Items w</w:t>
-      </w:r>
-      <w:r>
-        <w:rPr>
-          <w:lang w:val="en-US"/>
-        </w:rPr>
-        <w:t>hich are maps or arrays are treated as violating the constraint.</w:t>
-      </w:r>
-    </w:p>
-    <w:p>
-      <w:pPr>
-        <w:rPr>
-          <w:lang w:val="en-US"/>
-        </w:rPr>
-      </w:pPr>
-    </w:p>
-    <w:p>
-      <w:pPr>
-        <w:pStyle w:val="Heading3"/>
-        <w:spacing w:after="160"/>
-        <w:rPr>
-          <w:lang w:val="en-US"/>
-        </w:rPr>
-      </w:pPr>
-      <w:r>
-        <w:rPr>
-          <w:lang w:val="en-US"/>
-        </w:rPr>
-        <w:t>Comparison</w:t>
-      </w:r>
-    </w:p>
-    <w:p>
-      <w:pPr>
-        <w:rPr>
-          <w:lang w:val="en-US"/>
-        </w:rPr>
-      </w:pPr>
-      <w:r>
-        <w:rPr>
-          <w:lang w:val="en-US"/>
-        </w:rPr>
-        <w:t>B</w:t>
-      </w:r>
-      <w:r>
-        <w:rPr>
-          <w:lang w:val="en-US"/>
-        </w:rPr>
-        <w:t>la</w:t>
-      </w:r>
-    </w:p>
-    <w:p>
-      <w:pPr>
-        <w:rPr>
-          <w:lang w:val="en-US"/>
-        </w:rPr>
-      </w:pPr>
-    </w:p>
-    <w:p>
-      <w:pPr>
-        <w:pStyle w:val="Heading4"/>
-        <w:spacing w:after="160"/>
-        <w:rPr>
-          <w:lang w:val="en-US"/>
-        </w:rPr>
-      </w:pPr>
-      <w:r>
-        <w:rPr>
-          <w:lang w:val="en-US"/>
-        </w:rPr>
-        <w:t>eq – equal to</w:t>
-      </w:r>
-    </w:p>
-    <w:p>
-      <w:pPr>
-        <w:rPr>
-          <w:lang w:val="en-US"/>
-        </w:rPr>
-      </w:pPr>
-      <w:r>
-        <w:rPr>
-          <w:lang w:val="en-US"/>
-        </w:rPr>
-        <w:t xml:space="preserve">The </w:t>
-      </w:r>
-      <w:r>
-        <w:rPr>
-          <w:lang w:val="en-US"/>
-        </w:rPr>
-        <w:t xml:space="preserve">string value of the items must be equal to the value of </w:t>
-      </w:r>
-      <w:r>
-        <w:rPr>
-          <w:lang w:val="en-US"/>
-        </w:rPr>
-        <w:t>@</w:t>
-      </w:r>
-      <w:r>
-        <w:rPr>
-          <w:lang w:val="en-US"/>
-        </w:rPr>
-        <w:t>eq</w:t>
-      </w:r>
-      <w:r>
-        <w:rPr>
-          <w:lang w:val="en-US"/>
-        </w:rPr>
-        <w:t>. Items which are maps or arrays are treated as violating the constraint.</w:t>
-      </w:r>
-    </w:p>
-    <w:p>
-      <w:pPr>
-        <w:rPr>
-          <w:lang w:val="en-US"/>
-        </w:rPr>
-      </w:pPr>
-    </w:p>
-    <w:p>
-      <w:pPr>
-        <w:pStyle w:val="Heading4"/>
-        <w:spacing w:after="160"/>
-        <w:rPr>
-          <w:lang w:val="en-US"/>
-        </w:rPr>
-      </w:pPr>
-      <w:r>
-        <w:rPr>
-          <w:lang w:val="en-US"/>
-        </w:rPr>
-        <w:t>ne - n</w:t>
-      </w:r>
-      <w:r>
-        <w:rPr>
-          <w:lang w:val="en-US"/>
-        </w:rPr>
-        <w:t xml:space="preserve">ot </w:t>
-      </w:r>
-      <w:r>
-        <w:rPr>
-          <w:lang w:val="en-US"/>
-        </w:rPr>
-        <w:t>equal</w:t>
-      </w:r>
-      <w:r>
-        <w:rPr>
-          <w:lang w:val="en-US"/>
-        </w:rPr>
-        <w:t xml:space="preserve"> to</w:t>
-      </w:r>
-    </w:p>
-    <w:p>
-      <w:pPr>
-        <w:rPr>
-          <w:lang w:val="en-US"/>
-        </w:rPr>
-      </w:pPr>
-      <w:r>
-        <w:rPr>
-          <w:lang w:val="en-US"/>
-        </w:rPr>
-        <w:t xml:space="preserve">The string value of the items must </w:t>
-      </w:r>
-      <w:r>
-        <w:rPr>
-          <w:lang w:val="en-US"/>
-        </w:rPr>
-        <w:t xml:space="preserve">not </w:t>
-      </w:r>
-      <w:bookmarkStart w:id="0" w:name="_GoBack"/>
-      <w:bookmarkEnd w:id="0"/>
-      <w:r>
-        <w:rPr>
-          <w:lang w:val="en-US"/>
-        </w:rPr>
-        <w:t>be equal to the value of @eq. Items which are maps or arrays are treated as violating the constraint.</w:t>
-      </w:r>
-    </w:p>
-    <w:p>
-      <w:pPr>
-        <w:rPr>
-          <w:lang w:val="en-US"/>
-        </w:rPr>
-      </w:pPr>
-    </w:p>
-    <w:p>
-      <w:pPr>
-        <w:pStyle w:val="Heading4"/>
-        <w:spacing w:after="160"/>
-        <w:rPr>
-          <w:lang w:val="en-US"/>
-        </w:rPr>
-      </w:pPr>
-      <w:r>
-        <w:rPr>
-          <w:lang w:val="en-US"/>
-        </w:rPr>
-        <w:t>gt - g</w:t>
-      </w:r>
-      <w:r>
-        <w:rPr>
-          <w:lang w:val="en-US"/>
-        </w:rPr>
-        <w:t>reater</w:t>
-      </w:r>
-      <w:r>
-        <w:rPr>
-          <w:lang w:val="en-US"/>
-        </w:rPr>
-        <w:t xml:space="preserve"> than</w:t>
-      </w:r>
-    </w:p>
-    <w:p>
-      <w:pPr>
-        <w:rPr>
-          <w:lang w:val="en-US"/>
-        </w:rPr>
-      </w:pPr>
-      <w:r>
-        <w:rPr>
-          <w:lang w:val="en-US"/>
-        </w:rPr>
-        <w:t>Bla</w:t>
-      </w:r>
-    </w:p>
-    <w:p>
-      <w:pPr>
-        <w:rPr>
-          <w:lang w:val="en-US"/>
-        </w:rPr>
-      </w:pPr>
-    </w:p>
-    <w:p>
-      <w:pPr>
-        <w:pStyle w:val="Heading4"/>
-        <w:spacing w:after="160"/>
-        <w:rPr>
-          <w:lang w:val="en-US"/>
-        </w:rPr>
-      </w:pPr>
-      <w:r>
-        <w:rPr>
-          <w:lang w:val="en-US"/>
-        </w:rPr>
-        <w:lastRenderedPageBreak/>
-        <w:t>ge - g</w:t>
-      </w:r>
-      <w:r>
-        <w:rPr>
-          <w:lang w:val="en-US"/>
-        </w:rPr>
-        <w:t>reater or equal</w:t>
-      </w:r>
-    </w:p>
-    <w:p>
-      <w:pPr>
-        <w:rPr>
-          <w:lang w:val="en-US"/>
-        </w:rPr>
-      </w:pPr>
-      <w:r>
-        <w:rPr>
-          <w:lang w:val="en-US"/>
-        </w:rPr>
-        <w:t>Bla</w:t>
-      </w:r>
-    </w:p>
-    <w:p>
-      <w:pPr>
-        <w:rPr>
-          <w:lang w:val="en-US"/>
-        </w:rPr>
-      </w:pPr>
-    </w:p>
-    <w:p>
-      <w:pPr>
-        <w:pStyle w:val="Heading4"/>
-        <w:spacing w:after="160"/>
-        <w:rPr>
-          <w:lang w:val="en-US"/>
-        </w:rPr>
-      </w:pPr>
-      <w:r>
-        <w:rPr>
-          <w:lang w:val="en-US"/>
-        </w:rPr>
-        <w:t xml:space="preserve">lt – </w:t>
-      </w:r>
-      <w:r>
-        <w:rPr>
-          <w:lang w:val="en-US"/>
-        </w:rPr>
-        <w:t>less</w:t>
-      </w:r>
-      <w:r>
-        <w:rPr>
-          <w:lang w:val="en-US"/>
-        </w:rPr>
-        <w:t xml:space="preserve"> than</w:t>
-      </w:r>
-    </w:p>
-    <w:p>
-      <w:pPr>
-        <w:rPr>
-          <w:lang w:val="en-US"/>
-        </w:rPr>
-      </w:pPr>
-      <w:r>
-        <w:rPr>
-          <w:lang w:val="en-US"/>
-        </w:rPr>
-        <w:t>Bla</w:t>
-      </w:r>
-    </w:p>
-    <w:p>
-      <w:pPr>
-        <w:rPr>
-          <w:lang w:val="en-US"/>
-        </w:rPr>
-      </w:pPr>
-    </w:p>
-    <w:p>
-      <w:pPr>
-        <w:pStyle w:val="Heading4"/>
-        <w:spacing w:after="160"/>
-        <w:rPr>
-          <w:lang w:val="en-US"/>
-        </w:rPr>
-      </w:pPr>
-      <w:r>
-        <w:rPr>
-          <w:lang w:val="en-US"/>
-        </w:rPr>
-        <w:t xml:space="preserve">le - </w:t>
-      </w:r>
-      <w:r>
-        <w:rPr>
-          <w:lang w:val="en-US"/>
-        </w:rPr>
-        <w:t>less or equal</w:t>
-      </w:r>
-    </w:p>
-    <w:p>
-      <w:pPr>
-        <w:rPr>
-          <w:lang w:val="en-US"/>
-        </w:rPr>
-      </w:pPr>
-      <w:r>
-        <w:rPr>
-          <w:lang w:val="en-US"/>
-        </w:rPr>
-        <w:t>Bla</w:t>
-      </w:r>
-    </w:p>
-    <w:p>
-      <w:pPr>
-        <w:rPr>
-          <w:lang w:val="en-US"/>
-        </w:rPr>
-      </w:pPr>
-    </w:p>
-    <w:p>
-      <w:pPr>
-        <w:pStyle w:val="Heading4"/>
-        <w:spacing w:after="160"/>
-        <w:rPr>
-          <w:lang w:val="en-US"/>
-        </w:rPr>
-      </w:pPr>
-      <w:r>
-        <w:rPr>
-          <w:lang w:val="en-US"/>
-        </w:rPr>
-        <w:t>matches – matches a regular expression</w:t>
-      </w:r>
-    </w:p>
-    <w:p>
-      <w:pPr>
-        <w:rPr>
-          <w:lang w:val="en-US"/>
-        </w:rPr>
-      </w:pPr>
-      <w:r>
-        <w:rPr>
-          <w:lang w:val="en-US"/>
-        </w:rPr>
-        <w:t>Bla</w:t>
-      </w:r>
-    </w:p>
-    <w:p>
-      <w:pPr>
-        <w:rPr>
-          <w:lang w:val="en-US"/>
-        </w:rPr>
-      </w:pPr>
-    </w:p>
-    <w:p>
-      <w:pPr>
-        <w:pStyle w:val="Heading4"/>
-        <w:spacing w:after="160"/>
-        <w:rPr>
-          <w:lang w:val="en-US"/>
-        </w:rPr>
-      </w:pPr>
-      <w:r>
-        <w:rPr>
-          <w:lang w:val="en-US"/>
-        </w:rPr>
-        <w:t>notMatches – does not match a regular expression</w:t>
-      </w:r>
-    </w:p>
-    <w:p>
-      <w:pPr>
-        <w:rPr>
-          <w:lang w:val="en-US"/>
-        </w:rPr>
-      </w:pPr>
-      <w:r>
-        <w:rPr>
-          <w:lang w:val="en-US"/>
-        </w:rPr>
-        <w:t>Bla</w:t>
-      </w:r>
-    </w:p>
-    <w:p>
-      <w:pPr>
-        <w:rPr>
-          <w:lang w:val="en-US"/>
-        </w:rPr>
-      </w:pPr>
-    </w:p>
-    <w:p>
-      <w:pPr>
-        <w:pStyle w:val="Heading4"/>
-        <w:spacing w:after="160"/>
-        <w:rPr>
-          <w:lang w:val="en-US"/>
-        </w:rPr>
-      </w:pPr>
-      <w:r>
-        <w:rPr>
-          <w:lang w:val="en-US"/>
-        </w:rPr>
-        <w:t>like – matches a Glob pattern</w:t>
-      </w:r>
-    </w:p>
-    <w:p>
-      <w:pPr>
-        <w:rPr>
-          <w:lang w:val="en-US"/>
-        </w:rPr>
-      </w:pPr>
-      <w:r>
-        <w:rPr>
-          <w:lang w:val="en-US"/>
-        </w:rPr>
-        <w:t>Bla</w:t>
-      </w:r>
-    </w:p>
-    <w:p>
-      <w:pPr>
-        <w:rPr>
-          <w:lang w:val="en-US"/>
-        </w:rPr>
-      </w:pPr>
-    </w:p>
-    <w:p>
-      <w:pPr>
-        <w:pStyle w:val="Heading4"/>
-        <w:spacing w:after="160"/>
-        <w:rPr>
-          <w:lang w:val="en-US"/>
-        </w:rPr>
-      </w:pPr>
-      <w:r>
-        <w:rPr>
-          <w:lang w:val="en-US"/>
-        </w:rPr>
-        <w:t>notLike – doe</w:t>
-      </w:r>
-      <w:r>
-        <w:rPr>
-          <w:lang w:val="en-US"/>
-        </w:rPr>
-        <w:t xml:space="preserve">s </w:t>
-      </w:r>
-      <w:r>
-        <w:rPr>
-          <w:lang w:val="en-US"/>
-        </w:rPr>
-        <w:t>not match a Glob pattern</w:t>
-      </w:r>
-    </w:p>
-    <w:p>
-      <w:pPr>
-        <w:rPr>
-          <w:lang w:val="en-US"/>
-        </w:rPr>
-      </w:pPr>
-      <w:r>
-        <w:rPr>
-          <w:lang w:val="en-US"/>
-        </w:rPr>
-        <w:t>Bla</w:t>
-      </w:r>
-    </w:p>
-    <w:p>
-      <w:pPr>
-        <w:rPr>
-          <w:lang w:val="en-US"/>
-        </w:rPr>
-      </w:pPr>
-    </w:p>
-    <w:p>
-      <w:pPr>
-        <w:pStyle w:val="Heading4"/>
-        <w:spacing w:after="160"/>
-        <w:rPr>
-          <w:lang w:val="en-US"/>
-        </w:rPr>
-      </w:pPr>
-      <w:r>
-        <w:rPr>
-          <w:lang w:val="en-US"/>
-        </w:rPr>
-        <w:t xml:space="preserve">in – value </w:t>
-      </w:r>
-      <w:r>
-        <w:rPr>
-          <w:lang w:val="en-US"/>
-        </w:rPr>
-        <w:t xml:space="preserve">items in </w:t>
-      </w:r>
-      <w:r>
-        <w:rPr>
-          <w:lang w:val="en-US"/>
-        </w:rPr>
-        <w:t>a value list</w:t>
-      </w:r>
-    </w:p>
-    <w:p>
-      <w:pPr>
-        <w:rPr>
-          <w:lang w:val="en-US"/>
-        </w:rPr>
-      </w:pPr>
-      <w:r>
-        <w:rPr>
-          <w:lang w:val="en-US"/>
-        </w:rPr>
-        <w:t>Bla</w:t>
-      </w:r>
-    </w:p>
-    <w:p>
-      <w:pPr>
-        <w:rPr>
-          <w:lang w:val="en-US"/>
-        </w:rPr>
-      </w:pPr>
-    </w:p>
-    <w:p>
-      <w:pPr>
-        <w:pStyle w:val="Heading4"/>
-        <w:spacing w:after="160"/>
-        <w:rPr>
-          <w:lang w:val="en-US"/>
-        </w:rPr>
-      </w:pPr>
-      <w:r>
-        <w:rPr>
-          <w:lang w:val="en-US"/>
-        </w:rPr>
-        <w:t xml:space="preserve">notin – value </w:t>
-      </w:r>
-      <w:r>
-        <w:rPr>
-          <w:lang w:val="en-US"/>
-        </w:rPr>
-        <w:t xml:space="preserve">items </w:t>
-      </w:r>
-      <w:r>
-        <w:rPr>
-          <w:lang w:val="en-US"/>
-        </w:rPr>
-        <w:t xml:space="preserve">not </w:t>
-      </w:r>
-      <w:r>
-        <w:rPr>
-          <w:lang w:val="en-US"/>
-        </w:rPr>
-        <w:t>in a</w:t>
-      </w:r>
-      <w:r>
-        <w:rPr>
-          <w:lang w:val="en-US"/>
-        </w:rPr>
-        <w:t xml:space="preserve"> value list</w:t>
-      </w:r>
-    </w:p>
-    <w:p>
-      <w:pPr>
-        <w:rPr>
-          <w:lang w:val="en-US"/>
-        </w:rPr>
-      </w:pPr>
-      <w:r>
-        <w:rPr>
-          <w:lang w:val="en-US"/>
-        </w:rPr>
-        <w:t>Bla</w:t>
-      </w:r>
-    </w:p>
-    <w:p>
-      <w:pPr>
-        <w:rPr>
-          <w:lang w:val="en-US"/>
-        </w:rPr>
-      </w:pPr>
-    </w:p>
-    <w:p>
-      <w:pPr>
-        <w:pStyle w:val="Heading4"/>
-        <w:spacing w:after="160"/>
-        <w:rPr>
-          <w:lang w:val="en-US"/>
-        </w:rPr>
-      </w:pPr>
-      <w:r>
-        <w:rPr>
-          <w:lang w:val="en-US"/>
-        </w:rPr>
-        <w:t xml:space="preserve">contains – value </w:t>
-      </w:r>
-      <w:r>
-        <w:rPr>
-          <w:lang w:val="en-US"/>
-        </w:rPr>
-        <w:t>items contains</w:t>
-      </w:r>
-      <w:r>
-        <w:rPr>
-          <w:lang w:val="en-US"/>
-        </w:rPr>
-        <w:t xml:space="preserve"> </w:t>
-      </w:r>
-      <w:r>
-        <w:rPr>
-          <w:lang w:val="en-US"/>
-        </w:rPr>
-        <w:t>given items</w:t>
-      </w:r>
-    </w:p>
-    <w:p>
-      <w:pPr>
-        <w:rPr>
-          <w:lang w:val="en-US"/>
-        </w:rPr>
-      </w:pPr>
-      <w:r>
-        <w:rPr>
-          <w:lang w:val="en-US"/>
-        </w:rPr>
-        <w:t>Bla</w:t>
-      </w:r>
-    </w:p>
-    <w:p>
-      <w:pPr>
-        <w:pStyle w:val="Heading3"/>
-        <w:spacing w:after="160"/>
-        <w:rPr>
-          <w:lang w:val="en-US"/>
-        </w:rPr>
-      </w:pPr>
-      <w:r>
-        <w:rPr>
-          <w:lang w:val="en-US"/>
-        </w:rPr>
-        <w:t>Relating two expressions</w:t>
-      </w:r>
-    </w:p>
-    <w:p>
-      <w:pPr>
-        <w:rPr>
-          <w:lang w:val="en-US"/>
-        </w:rPr>
-      </w:pPr>
-      <w:r>
-        <w:rPr>
-          <w:lang w:val="en-US"/>
-        </w:rPr>
-        <w:t>B</w:t>
-      </w:r>
-      <w:r>
-        <w:rPr>
-          <w:lang w:val="en-US"/>
-        </w:rPr>
-        <w:t>la</w:t>
-      </w:r>
-    </w:p>
-    <w:p>
-      <w:pPr>
-        <w:rPr>
-          <w:lang w:val="en-US"/>
-        </w:rPr>
-      </w:pPr>
-    </w:p>
-    <w:p>
-      <w:pPr>
-        <w:pStyle w:val="Heading4"/>
-        <w:spacing w:after="160"/>
-        <w:rPr>
-          <w:lang w:val="en-US"/>
-        </w:rPr>
-      </w:pPr>
-      <w:r>
-        <w:rPr>
-          <w:lang w:val="en-US"/>
-        </w:rPr>
-        <w:lastRenderedPageBreak/>
-        <w:t>eqXPath</w:t>
-      </w:r>
-      <w:r>
-        <w:rPr>
-          <w:lang w:val="en-US"/>
-        </w:rPr>
-        <w:t>, eqFoxpath</w:t>
-      </w:r>
-      <w:r>
-        <w:rPr>
-          <w:lang w:val="en-US"/>
-        </w:rPr>
-        <w:t xml:space="preserve"> – value equal to </w:t>
-      </w:r>
-      <w:r>
-        <w:rPr>
-          <w:lang w:val="en-US"/>
-        </w:rPr>
-        <w:t xml:space="preserve">an </w:t>
-      </w:r>
-      <w:r>
-        <w:rPr>
-          <w:lang w:val="en-US"/>
-        </w:rPr>
-        <w:t>expression</w:t>
-      </w:r>
-      <w:r>
-        <w:rPr>
-          <w:lang w:val="en-US"/>
-        </w:rPr>
-        <w:t xml:space="preserve"> value</w:t>
-      </w:r>
-    </w:p>
-    <w:p>
-      <w:pPr>
-        <w:rPr>
-          <w:lang w:val="en-US"/>
-        </w:rPr>
-      </w:pPr>
-      <w:r>
-        <w:rPr>
-          <w:lang w:val="en-US"/>
-        </w:rPr>
-        <w:t>bla</w:t>
-      </w:r>
-    </w:p>
-    <w:p>
-      <w:pPr>
-        <w:rPr>
-          <w:lang w:val="en-US"/>
-        </w:rPr>
-      </w:pPr>
-    </w:p>
-    <w:p>
-      <w:pPr>
-        <w:pStyle w:val="Heading4"/>
-        <w:spacing w:after="160"/>
-        <w:rPr>
-          <w:lang w:val="en-US"/>
-        </w:rPr>
-      </w:pPr>
-      <w:r>
-        <w:rPr>
-          <w:lang w:val="en-US"/>
-        </w:rPr>
-        <w:t>ltXPath</w:t>
-      </w:r>
-      <w:r>
-        <w:rPr>
-          <w:lang w:val="en-US"/>
-        </w:rPr>
-        <w:t>, ltFoxpath</w:t>
-      </w:r>
-      <w:r>
-        <w:rPr>
-          <w:lang w:val="en-US"/>
-        </w:rPr>
-        <w:t xml:space="preserve"> – value less than </w:t>
-      </w:r>
-      <w:r>
-        <w:rPr>
-          <w:lang w:val="en-US"/>
-        </w:rPr>
-        <w:t xml:space="preserve">an </w:t>
-      </w:r>
-      <w:r>
-        <w:rPr>
-          <w:lang w:val="en-US"/>
-        </w:rPr>
-        <w:t>expression</w:t>
-      </w:r>
-      <w:r>
-        <w:rPr>
-          <w:lang w:val="en-US"/>
-        </w:rPr>
-        <w:t xml:space="preserve"> value</w:t>
-      </w:r>
-    </w:p>
-    <w:p>
-      <w:pPr>
-        <w:rPr>
-          <w:lang w:val="en-US"/>
-        </w:rPr>
-      </w:pPr>
-      <w:r>
-        <w:rPr>
-          <w:lang w:val="en-US"/>
-        </w:rPr>
-        <w:t>bla</w:t>
-      </w:r>
-    </w:p>
-    <w:p>
-      <w:pPr>
-        <w:rPr>
-          <w:lang w:val="en-US"/>
-        </w:rPr>
-      </w:pPr>
-    </w:p>
-    <w:p>
-      <w:pPr>
-        <w:pStyle w:val="Heading4"/>
-        <w:spacing w:after="160"/>
-        <w:rPr>
-          <w:lang w:val="en-US"/>
-        </w:rPr>
-      </w:pPr>
-      <w:r>
-        <w:rPr>
-          <w:lang w:val="en-US"/>
-        </w:rPr>
-        <w:t>leXPath</w:t>
-      </w:r>
-      <w:r>
-        <w:rPr>
-          <w:lang w:val="en-US"/>
-        </w:rPr>
-        <w:t>, leFoxpath</w:t>
-      </w:r>
-      <w:r>
-        <w:rPr>
-          <w:lang w:val="en-US"/>
-        </w:rPr>
-        <w:t xml:space="preserve"> – value less than or equal to </w:t>
-      </w:r>
-      <w:r>
-        <w:rPr>
-          <w:lang w:val="en-US"/>
-        </w:rPr>
-        <w:t xml:space="preserve">an </w:t>
-      </w:r>
-      <w:r>
-        <w:rPr>
-          <w:lang w:val="en-US"/>
-        </w:rPr>
-        <w:t>expression value</w:t>
-      </w:r>
-    </w:p>
-    <w:p>
-      <w:pPr>
-        <w:rPr>
-          <w:lang w:val="en-US"/>
-        </w:rPr>
-      </w:pPr>
-      <w:r>
-        <w:rPr>
-          <w:lang w:val="en-US"/>
-        </w:rPr>
-        <w:t>bla</w:t>
-      </w:r>
-    </w:p>
-    <w:p>
-      <w:pPr>
-        <w:rPr>
-          <w:lang w:val="en-US"/>
-        </w:rPr>
-      </w:pPr>
-    </w:p>
-    <w:p>
-      <w:pPr>
-        <w:pStyle w:val="Heading4"/>
-        <w:spacing w:after="160"/>
-        <w:rPr>
-          <w:lang w:val="en-US"/>
-        </w:rPr>
-      </w:pPr>
-      <w:r>
-        <w:rPr>
-          <w:lang w:val="en-US"/>
-        </w:rPr>
         <w:t>gtXPath</w:t>
       </w:r>
       <w:r>
@@ -4867,8 +5453,123 @@
       </w:rPr>
     </w:lvl>
   </w:abstractNum>
+  <w:abstractNum w:abstractNumId="1" w15:restartNumberingAfterBreak="0">
+    <w:nsid w:val="43817C06"/>
+    <w:multiLevelType w:val="hybridMultilevel"/>
+    <w:tmpl w:val="7DD26510"/>
+    <w:lvl w:ilvl="0" w:tplc="014638B2">
+      <w:numFmt w:val="bullet"/>
+      <w:lvlText w:val=""/>
+      <w:lvlJc w:val="left"/>
+      <w:pPr>
+        <w:ind w:left="720" w:hanging="360"/>
+      </w:pPr>
+      <w:rPr>
+        <w:rFonts w:ascii="Symbol" w:eastAsiaTheme="minorHAnsi" w:hAnsi="Symbol" w:cstheme="minorBidi" w:hint="default"/>
+      </w:rPr>
+    </w:lvl>
+    <w:lvl w:ilvl="1" w:tplc="04070003" w:tentative="1">
+      <w:start w:val="1"/>
+      <w:numFmt w:val="bullet"/>
+      <w:lvlText w:val="o"/>
+      <w:lvlJc w:val="left"/>
+      <w:pPr>
+        <w:ind w:left="1440" w:hanging="360"/>
+      </w:pPr>
+      <w:rPr>
+        <w:rFonts w:ascii="Courier New" w:hAnsi="Courier New" w:cs="Courier New" w:hint="default"/>
+      </w:rPr>
+    </w:lvl>
+    <w:lvl w:ilvl="2" w:tplc="04070005" w:tentative="1">
+      <w:start w:val="1"/>
+      <w:numFmt w:val="bullet"/>
+      <w:lvlText w:val=""/>
+      <w:lvlJc w:val="left"/>
+      <w:pPr>
+        <w:ind w:left="2160" w:hanging="360"/>
+      </w:pPr>
+      <w:rPr>
+        <w:rFonts w:ascii="Wingdings" w:hAnsi="Wingdings" w:hint="default"/>
+      </w:rPr>
+    </w:lvl>
+    <w:lvl w:ilvl="3" w:tplc="04070001" w:tentative="1">
+      <w:start w:val="1"/>
+      <w:numFmt w:val="bullet"/>
+      <w:lvlText w:val=""/>
+      <w:lvlJc w:val="left"/>
+      <w:pPr>
+        <w:ind w:left="2880" w:hanging="360"/>
+      </w:pPr>
+      <w:rPr>
+        <w:rFonts w:ascii="Symbol" w:hAnsi="Symbol" w:hint="default"/>
+      </w:rPr>
+    </w:lvl>
+    <w:lvl w:ilvl="4" w:tplc="04070003" w:tentative="1">
+      <w:start w:val="1"/>
+      <w:numFmt w:val="bullet"/>
+      <w:lvlText w:val="o"/>
+      <w:lvlJc w:val="left"/>
+      <w:pPr>
+        <w:ind w:left="3600" w:hanging="360"/>
+      </w:pPr>
+      <w:rPr>
+        <w:rFonts w:ascii="Courier New" w:hAnsi="Courier New" w:cs="Courier New" w:hint="default"/>
+      </w:rPr>
+    </w:lvl>
+    <w:lvl w:ilvl="5" w:tplc="04070005" w:tentative="1">
+      <w:start w:val="1"/>
+      <w:numFmt w:val="bullet"/>
+      <w:lvlText w:val=""/>
+      <w:lvlJc w:val="left"/>
+      <w:pPr>
+        <w:ind w:left="4320" w:hanging="360"/>
+      </w:pPr>
+      <w:rPr>
+        <w:rFonts w:ascii="Wingdings" w:hAnsi="Wingdings" w:hint="default"/>
+      </w:rPr>
+    </w:lvl>
+    <w:lvl w:ilvl="6" w:tplc="04070001" w:tentative="1">
+      <w:start w:val="1"/>
+      <w:numFmt w:val="bullet"/>
+      <w:lvlText w:val=""/>
+      <w:lvlJc w:val="left"/>
+      <w:pPr>
+        <w:ind w:left="5040" w:hanging="360"/>
+      </w:pPr>
+      <w:rPr>
+        <w:rFonts w:ascii="Symbol" w:hAnsi="Symbol" w:hint="default"/>
+      </w:rPr>
+    </w:lvl>
+    <w:lvl w:ilvl="7" w:tplc="04070003" w:tentative="1">
+      <w:start w:val="1"/>
+      <w:numFmt w:val="bullet"/>
+      <w:lvlText w:val="o"/>
+      <w:lvlJc w:val="left"/>
+      <w:pPr>
+        <w:ind w:left="5760" w:hanging="360"/>
+      </w:pPr>
+      <w:rPr>
+        <w:rFonts w:ascii="Courier New" w:hAnsi="Courier New" w:cs="Courier New" w:hint="default"/>
+      </w:rPr>
+    </w:lvl>
+    <w:lvl w:ilvl="8" w:tplc="04070005" w:tentative="1">
+      <w:start w:val="1"/>
+      <w:numFmt w:val="bullet"/>
+      <w:lvlText w:val=""/>
+      <w:lvlJc w:val="left"/>
+      <w:pPr>
+        <w:ind w:left="6480" w:hanging="360"/>
+      </w:pPr>
+      <w:rPr>
+        <w:rFonts w:ascii="Wingdings" w:hAnsi="Wingdings" w:hint="default"/>
+      </w:rPr>
+    </w:lvl>
+  </w:abstractNum>
   <w:num w:numId="1">
     <w:abstractNumId w:val="0"/>
+  </w:num>
+  <w:num w:numId="2">
+    <w:abstractNumId w:val="1"/>
   </w:num>
 </w:numbering>
 </file>

</xml_diff>

<commit_message>
New constraint component, LinkResolvable.
</commit_message>
<xml_diff>
--- a/documentation/greenfox-manual.docx
+++ b/documentation/greenfox-manual.docx
@@ -1150,8 +1150,6 @@
         </w:rPr>
         <w:t>,reportType=whiteTree</w:t>
       </w:r>
-      <w:bookmarkStart w:id="0" w:name="_GoBack"/>
-      <w:bookmarkEnd w:id="0"/>
       <w:r>
         <w:rPr>
           <w:rFonts w:ascii="Courier New" w:hAnsi="Courier New" w:cs="Courier New"/>
@@ -3249,7 +3247,1609 @@
         <w:rPr>
           <w:lang w:val="en-US"/>
         </w:rPr>
+        <w:t>Links</w:t>
+      </w:r>
+      <w:r>
+        <w:rPr>
+          <w:lang w:val="en-US"/>
+        </w:rPr>
+        <w:t xml:space="preserve"> resolvable</w:t>
+      </w:r>
+    </w:p>
+    <w:p>
+      <w:pPr>
+        <w:rPr>
+          <w:lang w:val="en-US"/>
+        </w:rPr>
+      </w:pPr>
+      <w:r>
+        <w:rPr>
+          <w:lang w:val="en-US"/>
+        </w:rPr>
+        <w:t xml:space="preserve">Links can be checked </w:t>
+      </w:r>
+      <w:r>
+        <w:rPr>
+          <w:lang w:val="en-US"/>
+        </w:rPr>
+        <w:t>so that only such links are valid as can be resolved to a resource.</w:t>
+      </w:r>
+      <w:r>
+        <w:rPr>
+          <w:lang w:val="en-US"/>
+        </w:rPr>
+        <w:t xml:space="preserve"> </w:t>
+      </w:r>
+      <w:r>
+        <w:rPr>
+          <w:lang w:val="en-US"/>
+        </w:rPr>
+        <w:t xml:space="preserve">The constraint is represented by a </w:t>
+      </w:r>
+      <w:r>
+        <w:rPr>
+          <w:rFonts w:ascii="Courier New" w:hAnsi="Courier New" w:cs="Courier New"/>
+          <w:lang w:val="en-US"/>
+        </w:rPr>
+        <w:t>&lt;links&gt;</w:t>
+      </w:r>
+      <w:r>
+        <w:rPr>
+          <w:lang w:val="en-US"/>
+        </w:rPr>
+        <w:t xml:space="preserve"> element and its attributes.</w:t>
+      </w:r>
+      <w:r>
+        <w:rPr>
+          <w:lang w:val="en-US"/>
+        </w:rPr>
+        <w:t xml:space="preserve"> The element can only be used as child of a </w:t>
+      </w:r>
+      <w:r>
+        <w:rPr>
+          <w:rFonts w:ascii="Courier New" w:hAnsi="Courier New" w:cs="Courier New"/>
+          <w:lang w:val="en-US"/>
+        </w:rPr>
+        <w:t>&lt;file&gt;</w:t>
+      </w:r>
+      <w:r>
+        <w:rPr>
+          <w:lang w:val="en-US"/>
+        </w:rPr>
+        <w:t xml:space="preserve"> element.</w:t>
+      </w:r>
+    </w:p>
+    <w:p>
+      <w:pPr>
+        <w:rPr>
+          <w:lang w:val="en-US"/>
+        </w:rPr>
+      </w:pPr>
+      <w:r>
+        <w:rPr>
+          <w:lang w:val="en-US"/>
+        </w:rPr>
+        <w:t>The links are identified by an XPath expression</w:t>
+      </w:r>
+      <w:r>
+        <w:rPr>
+          <w:lang w:val="en-US"/>
+        </w:rPr>
+        <w:t xml:space="preserve"> (@xpath)</w:t>
+      </w:r>
+      <w:r>
+        <w:rPr>
+          <w:lang w:val="en-US"/>
+        </w:rPr>
+        <w:t xml:space="preserve">. </w:t>
+      </w:r>
+      <w:r>
+        <w:rPr>
+          <w:lang w:val="en-US"/>
+        </w:rPr>
+        <w:t xml:space="preserve">An optional </w:t>
+      </w:r>
+      <w:r>
+        <w:rPr>
+          <w:lang w:val="en-US"/>
+        </w:rPr>
+        <w:t>@mediatype attribute</w:t>
+      </w:r>
+      <w:r>
+        <w:rPr>
+          <w:lang w:val="en-US"/>
+        </w:rPr>
+        <w:t xml:space="preserve"> constrains the link target</w:t>
+      </w:r>
+      <w:r>
+        <w:rPr>
+          <w:lang w:val="en-US"/>
+        </w:rPr>
+        <w:t>s</w:t>
+      </w:r>
+      <w:r>
+        <w:rPr>
+          <w:lang w:val="en-US"/>
+        </w:rPr>
+        <w:t xml:space="preserve"> to have a mediatype</w:t>
+      </w:r>
+      <w:r>
+        <w:rPr>
+          <w:lang w:val="en-US"/>
+        </w:rPr>
+        <w:t xml:space="preserve"> dependent on the attribute value</w:t>
+      </w:r>
+      <w:r>
+        <w:rPr>
+          <w:lang w:val="en-US"/>
+        </w:rPr>
+        <w:t xml:space="preserve">. </w:t>
+      </w:r>
+      <w:r>
+        <w:rPr>
+          <w:lang w:val="en-US"/>
+        </w:rPr>
+        <w:t>Valid values</w:t>
+      </w:r>
+      <w:r>
+        <w:rPr>
+          <w:lang w:val="en-US"/>
+        </w:rPr>
+        <w:t xml:space="preserve"> and their meaning</w:t>
+      </w:r>
+      <w:r>
+        <w:rPr>
+          <w:lang w:val="en-US"/>
+        </w:rPr>
+        <w:t xml:space="preserve">: </w:t>
+      </w:r>
+    </w:p>
+    <w:p>
+      <w:pPr>
+        <w:rPr>
+          <w:lang w:val="en-US"/>
+        </w:rPr>
+      </w:pPr>
+      <w:r>
+        <w:rPr>
+          <w:rFonts w:ascii="Courier New" w:hAnsi="Courier New" w:cs="Courier New"/>
+          <w:lang w:val="en-US"/>
+        </w:rPr>
+        <w:t>xml</w:t>
+      </w:r>
+      <w:r>
+        <w:rPr>
+          <w:lang w:val="en-US"/>
+        </w:rPr>
+        <w:t xml:space="preserve"> – the resource contains well-formed XML</w:t>
+      </w:r>
+    </w:p>
+    <w:p>
+      <w:pPr>
+        <w:rPr>
+          <w:lang w:val="en-US"/>
+        </w:rPr>
+      </w:pPr>
+      <w:r>
+        <w:rPr>
+          <w:rFonts w:ascii="Courier New" w:hAnsi="Courier New" w:cs="Courier New"/>
+          <w:lang w:val="en-US"/>
+        </w:rPr>
+        <w:t>json</w:t>
+      </w:r>
+      <w:r>
+        <w:rPr>
+          <w:lang w:val="en-US"/>
+        </w:rPr>
+        <w:t xml:space="preserve"> – the resource constains well-formed JSON</w:t>
+      </w:r>
+    </w:p>
+    <w:p>
+      <w:pPr>
+        <w:rPr>
+          <w:lang w:val="en-US"/>
+        </w:rPr>
+      </w:pPr>
+      <w:r>
+        <w:rPr>
+          <w:rFonts w:ascii="Courier New" w:hAnsi="Courier New" w:cs="Courier New"/>
+          <w:lang w:val="en-US"/>
+        </w:rPr>
+        <w:t>test</w:t>
+      </w:r>
+      <w:r>
+        <w:rPr>
+          <w:lang w:val="en-US"/>
+        </w:rPr>
+        <w:t xml:space="preserve"> – the resource can be retrieved using unparsed-text()</w:t>
+      </w:r>
+    </w:p>
+    <w:p>
+      <w:pPr>
+        <w:rPr>
+          <w:lang w:val="en-US"/>
+        </w:rPr>
+      </w:pPr>
+      <w:r>
+        <w:rPr>
+          <w:rFonts w:ascii="Courier New" w:hAnsi="Courier New" w:cs="Courier New"/>
+          <w:lang w:val="en-US"/>
+        </w:rPr>
+        <w:t>binary</w:t>
+      </w:r>
+      <w:r>
+        <w:rPr>
+          <w:lang w:val="en-US"/>
+        </w:rPr>
+        <w:t xml:space="preserve"> – only the file existence is checked</w:t>
+      </w:r>
+    </w:p>
+    <w:p>
+      <w:pPr>
+        <w:rPr>
+          <w:lang w:val="en-US"/>
+        </w:rPr>
+      </w:pPr>
+      <w:r>
+        <w:rPr>
+          <w:lang w:val="en-US"/>
+        </w:rPr>
+        <w:t>If no @mediatype is specified, only the file existence is checked.</w:t>
+      </w:r>
+    </w:p>
+    <w:p>
+      <w:pPr>
+        <w:rPr>
+          <w:lang w:val="en-US"/>
+        </w:rPr>
+      </w:pPr>
+    </w:p>
+    <w:p>
+      <w:pPr>
+        <w:rPr>
+          <w:b/>
+          <w:i/>
+          <w:lang w:val="en-US"/>
+        </w:rPr>
+      </w:pPr>
+      <w:r>
+        <w:rPr>
+          <w:b/>
+          <w:i/>
+          <w:lang w:val="en-US"/>
+        </w:rPr>
+        <w:t>Example</w:t>
+      </w:r>
+    </w:p>
+    <w:p>
+      <w:pPr>
+        <w:shd w:val="clear" w:color="auto" w:fill="FFFFFF"/>
+        <w:autoSpaceDE w:val="0"/>
+        <w:autoSpaceDN w:val="0"/>
+        <w:adjustRightInd w:val="0"/>
+        <w:spacing w:after="0" w:line="240" w:lineRule="auto"/>
+        <w:rPr>
+          <w:rFonts w:ascii="Courier New" w:hAnsi="Courier New" w:cs="Courier New"/>
+          <w:color w:val="F5844C"/>
+          <w:sz w:val="18"/>
+          <w:szCs w:val="18"/>
+          <w:highlight w:val="white"/>
+          <w:lang w:val="en-US"/>
+        </w:rPr>
+      </w:pPr>
+      <w:r>
+        <w:rPr>
+          <w:rFonts w:ascii="Courier New" w:hAnsi="Courier New" w:cs="Courier New"/>
+          <w:color w:val="000096"/>
+          <w:sz w:val="18"/>
+          <w:szCs w:val="18"/>
+          <w:highlight w:val="white"/>
+          <w:lang w:val="en-US"/>
+        </w:rPr>
+        <w:t>&lt;links</w:t>
+      </w:r>
+      <w:r>
+        <w:rPr>
+          <w:rFonts w:ascii="Courier New" w:hAnsi="Courier New" w:cs="Courier New"/>
+          <w:color w:val="F5844C"/>
+          <w:sz w:val="18"/>
+          <w:szCs w:val="18"/>
+          <w:highlight w:val="white"/>
+          <w:lang w:val="en-US"/>
+        </w:rPr>
+        <w:t xml:space="preserve"> </w:t>
+      </w:r>
+    </w:p>
+    <w:p>
+      <w:pPr>
+        <w:shd w:val="clear" w:color="auto" w:fill="FFFFFF"/>
+        <w:autoSpaceDE w:val="0"/>
+        <w:autoSpaceDN w:val="0"/>
+        <w:adjustRightInd w:val="0"/>
+        <w:spacing w:after="0" w:line="240" w:lineRule="auto"/>
+        <w:rPr>
+          <w:rFonts w:ascii="Courier New" w:hAnsi="Courier New" w:cs="Courier New"/>
+          <w:sz w:val="18"/>
+          <w:szCs w:val="18"/>
+          <w:highlight w:val="white"/>
+          <w:lang w:val="en-US"/>
+        </w:rPr>
+      </w:pPr>
+      <w:r>
+        <w:rPr>
+          <w:rFonts w:ascii="Courier New" w:hAnsi="Courier New" w:cs="Courier New"/>
+          <w:color w:val="F5844C"/>
+          <w:sz w:val="18"/>
+          <w:szCs w:val="18"/>
+          <w:highlight w:val="white"/>
+          <w:lang w:val="en-US"/>
+        </w:rPr>
+        <w:t xml:space="preserve">    </w:t>
+      </w:r>
+      <w:bookmarkStart w:id="0" w:name="_GoBack"/>
+      <w:bookmarkEnd w:id="0"/>
+      <w:r>
+        <w:rPr>
+          <w:rFonts w:ascii="Courier New" w:hAnsi="Courier New" w:cs="Courier New"/>
+          <w:color w:val="F5844C"/>
+          <w:sz w:val="18"/>
+          <w:szCs w:val="18"/>
+          <w:highlight w:val="white"/>
+          <w:lang w:val="en-US"/>
+        </w:rPr>
+        <w:t>xpath</w:t>
+      </w:r>
+      <w:r>
+        <w:rPr>
+          <w:rFonts w:ascii="Courier New" w:hAnsi="Courier New" w:cs="Courier New"/>
+          <w:color w:val="FF8040"/>
+          <w:sz w:val="18"/>
+          <w:szCs w:val="18"/>
+          <w:highlight w:val="white"/>
+          <w:lang w:val="en-US"/>
+        </w:rPr>
+        <w:t>=</w:t>
+      </w:r>
+      <w:r>
+        <w:rPr>
+          <w:rFonts w:ascii="Courier New" w:hAnsi="Courier New" w:cs="Courier New"/>
+          <w:color w:val="993300"/>
+          <w:sz w:val="18"/>
+          <w:szCs w:val="18"/>
+          <w:highlight w:val="white"/>
+          <w:lang w:val="en-US"/>
+        </w:rPr>
+        <w:t>"//@fileref"</w:t>
+      </w:r>
+      <w:r>
+        <w:rPr>
+          <w:rFonts w:ascii="Courier New" w:hAnsi="Courier New" w:cs="Courier New"/>
+          <w:color w:val="000000"/>
+          <w:sz w:val="18"/>
+          <w:szCs w:val="18"/>
+          <w:highlight w:val="white"/>
+          <w:lang w:val="en-US"/>
+        </w:rPr>
+        <w:br/>
+      </w:r>
+      <w:r>
+        <w:rPr>
+          <w:rFonts w:ascii="Courier New" w:hAnsi="Courier New" w:cs="Courier New"/>
+          <w:color w:val="F5844C"/>
+          <w:sz w:val="18"/>
+          <w:szCs w:val="18"/>
+          <w:highlight w:val="white"/>
+          <w:lang w:val="en-US"/>
+        </w:rPr>
+        <w:t xml:space="preserve">    </w:t>
+      </w:r>
+      <w:r>
+        <w:rPr>
+          <w:rFonts w:ascii="Courier New" w:hAnsi="Courier New" w:cs="Courier New"/>
+          <w:color w:val="F5844C"/>
+          <w:sz w:val="18"/>
+          <w:szCs w:val="18"/>
+          <w:highlight w:val="white"/>
+          <w:lang w:val="en-US"/>
+        </w:rPr>
+        <w:t>msg</w:t>
+      </w:r>
+      <w:r>
+        <w:rPr>
+          <w:rFonts w:ascii="Courier New" w:hAnsi="Courier New" w:cs="Courier New"/>
+          <w:color w:val="FF8040"/>
+          <w:sz w:val="18"/>
+          <w:szCs w:val="18"/>
+          <w:highlight w:val="white"/>
+          <w:lang w:val="en-US"/>
+        </w:rPr>
+        <w:t>=</w:t>
+      </w:r>
+      <w:r>
+        <w:rPr>
+          <w:rFonts w:ascii="Courier New" w:hAnsi="Courier New" w:cs="Courier New"/>
+          <w:color w:val="993300"/>
+          <w:sz w:val="18"/>
+          <w:szCs w:val="18"/>
+          <w:highlight w:val="white"/>
+          <w:lang w:val="en-US"/>
+        </w:rPr>
+        <w:t>"Found 'fileref' links which cannot be resolved."</w:t>
+      </w:r>
+      <w:r>
+        <w:rPr>
+          <w:rFonts w:ascii="Courier New" w:hAnsi="Courier New" w:cs="Courier New"/>
+          <w:color w:val="000000"/>
+          <w:sz w:val="18"/>
+          <w:szCs w:val="18"/>
+          <w:highlight w:val="white"/>
+          <w:lang w:val="en-US"/>
+        </w:rPr>
+        <w:br/>
+      </w:r>
+      <w:r>
+        <w:rPr>
+          <w:rFonts w:ascii="Courier New" w:hAnsi="Courier New" w:cs="Courier New"/>
+          <w:color w:val="F5844C"/>
+          <w:sz w:val="18"/>
+          <w:szCs w:val="18"/>
+          <w:highlight w:val="white"/>
+          <w:lang w:val="en-US"/>
+        </w:rPr>
+        <w:t xml:space="preserve">    minCount</w:t>
+      </w:r>
+      <w:r>
+        <w:rPr>
+          <w:rFonts w:ascii="Courier New" w:hAnsi="Courier New" w:cs="Courier New"/>
+          <w:color w:val="FF8040"/>
+          <w:sz w:val="18"/>
+          <w:szCs w:val="18"/>
+          <w:highlight w:val="white"/>
+          <w:lang w:val="en-US"/>
+        </w:rPr>
+        <w:t>=</w:t>
+      </w:r>
+      <w:r>
+        <w:rPr>
+          <w:rFonts w:ascii="Courier New" w:hAnsi="Courier New" w:cs="Courier New"/>
+          <w:color w:val="993300"/>
+          <w:sz w:val="18"/>
+          <w:szCs w:val="18"/>
+          <w:highlight w:val="white"/>
+          <w:lang w:val="en-US"/>
+        </w:rPr>
+        <w:t>"1"</w:t>
+      </w:r>
+      <w:r>
+        <w:rPr>
+          <w:rFonts w:ascii="Courier New" w:hAnsi="Courier New" w:cs="Courier New"/>
+          <w:color w:val="000000"/>
+          <w:sz w:val="18"/>
+          <w:szCs w:val="18"/>
+          <w:highlight w:val="white"/>
+          <w:lang w:val="en-US"/>
+        </w:rPr>
+        <w:br/>
+      </w:r>
+      <w:r>
+        <w:rPr>
+          <w:rFonts w:ascii="Courier New" w:hAnsi="Courier New" w:cs="Courier New"/>
+          <w:color w:val="F5844C"/>
+          <w:sz w:val="18"/>
+          <w:szCs w:val="18"/>
+          <w:highlight w:val="white"/>
+          <w:lang w:val="en-US"/>
+        </w:rPr>
+        <w:t xml:space="preserve">    minCountMsg</w:t>
+      </w:r>
+      <w:r>
+        <w:rPr>
+          <w:rFonts w:ascii="Courier New" w:hAnsi="Courier New" w:cs="Courier New"/>
+          <w:color w:val="FF8040"/>
+          <w:sz w:val="18"/>
+          <w:szCs w:val="18"/>
+          <w:highlight w:val="white"/>
+          <w:lang w:val="en-US"/>
+        </w:rPr>
+        <w:t>=</w:t>
+      </w:r>
+      <w:r>
+        <w:rPr>
+          <w:rFonts w:ascii="Courier New" w:hAnsi="Courier New" w:cs="Courier New"/>
+          <w:color w:val="993300"/>
+          <w:sz w:val="18"/>
+          <w:szCs w:val="18"/>
+          <w:highlight w:val="white"/>
+          <w:lang w:val="en-US"/>
+        </w:rPr>
+        <w:t>"At least one fileref expected"</w:t>
+      </w:r>
+      <w:r>
+        <w:rPr>
+          <w:rFonts w:ascii="Courier New" w:hAnsi="Courier New" w:cs="Courier New"/>
+          <w:color w:val="000096"/>
+          <w:sz w:val="18"/>
+          <w:szCs w:val="18"/>
+          <w:highlight w:val="white"/>
+          <w:lang w:val="en-US"/>
+        </w:rPr>
+        <w:t>/&gt;</w:t>
+      </w:r>
+      <w:r>
+        <w:rPr>
+          <w:rFonts w:ascii="Courier New" w:hAnsi="Courier New" w:cs="Courier New"/>
+          <w:color w:val="000000"/>
+          <w:sz w:val="18"/>
+          <w:szCs w:val="18"/>
+          <w:highlight w:val="white"/>
+          <w:lang w:val="en-US"/>
+        </w:rPr>
+        <w:br/>
+      </w:r>
+    </w:p>
+    <w:p>
+      <w:pPr>
+        <w:rPr>
+          <w:lang w:val="en-US"/>
+        </w:rPr>
+      </w:pPr>
+    </w:p>
+    <w:p>
+      <w:pPr>
+        <w:rPr>
+          <w:b/>
+          <w:i/>
+          <w:lang w:val="en-US"/>
+        </w:rPr>
+      </w:pPr>
+      <w:r>
+        <w:rPr>
+          <w:b/>
+          <w:i/>
+          <w:lang w:val="en-US"/>
+        </w:rPr>
+        <w:t>Validation result values</w:t>
+      </w:r>
+    </w:p>
+    <w:p>
+      <w:pPr>
+        <w:rPr>
+          <w:lang w:val="en-US"/>
+        </w:rPr>
+      </w:pPr>
+      <w:r>
+        <w:rPr>
+          <w:lang w:val="en-US"/>
+        </w:rPr>
+        <w:t xml:space="preserve">In case of constraint violation, every item in the value of </w:t>
+      </w:r>
+      <w:r>
+        <w:rPr>
+          <w:lang w:val="en-US"/>
+        </w:rPr>
+        <w:t xml:space="preserve">@xpath </w:t>
+      </w:r>
+      <w:r>
+        <w:rPr>
+          <w:lang w:val="en-US"/>
+        </w:rPr>
+        <w:t xml:space="preserve">is reported by a </w:t>
+      </w:r>
+      <w:r>
+        <w:rPr>
+          <w:rFonts w:ascii="Courier New" w:hAnsi="Courier New" w:cs="Courier New"/>
+          <w:lang w:val="en-US"/>
+        </w:rPr>
+        <w:t>&lt;gx:value&gt;</w:t>
+      </w:r>
+      <w:r>
+        <w:rPr>
+          <w:lang w:val="en-US"/>
+        </w:rPr>
+        <w:t xml:space="preserve"> element.</w:t>
+      </w:r>
+      <w:r>
+        <w:rPr>
+          <w:lang w:val="en-US"/>
+        </w:rPr>
+        <w:t xml:space="preserve"> The reported value is always the string value of the item.</w:t>
+      </w:r>
+    </w:p>
+    <w:p>
+      <w:pPr>
+        <w:rPr>
+          <w:lang w:val="en-US"/>
+        </w:rPr>
+      </w:pPr>
+    </w:p>
+    <w:p>
+      <w:pPr>
+        <w:rPr>
+          <w:b/>
+          <w:i/>
+          <w:lang w:val="en-US"/>
+        </w:rPr>
+      </w:pPr>
+      <w:r>
+        <w:rPr>
+          <w:b/>
+          <w:i/>
+          <w:lang w:val="en-US"/>
+        </w:rPr>
+        <w:t>Constraint component signature</w:t>
+      </w:r>
+    </w:p>
+    <w:p>
+      <w:pPr>
+        <w:rPr>
+          <w:rFonts w:ascii="Courier New" w:hAnsi="Courier New" w:cs="Courier New"/>
+          <w:lang w:val="en-US"/>
+        </w:rPr>
+      </w:pPr>
+      <w:r>
+        <w:rPr>
+          <w:lang w:val="en-US"/>
+        </w:rPr>
+        <w:t xml:space="preserve">Constraint component name: </w:t>
+      </w:r>
+      <w:r>
+        <w:rPr>
+          <w:rFonts w:ascii="Courier New" w:hAnsi="Courier New" w:cs="Courier New"/>
+          <w:lang w:val="en-US"/>
+        </w:rPr>
+        <w:t>LinksResolvable</w:t>
+      </w:r>
+    </w:p>
+    <w:p>
+      <w:pPr>
+        <w:rPr>
+          <w:lang w:val="en-US"/>
+        </w:rPr>
+      </w:pPr>
+      <w:r>
+        <w:rPr>
+          <w:lang w:val="en-US"/>
+        </w:rPr>
+        <w:t xml:space="preserve">Constraint parameter: </w:t>
+      </w:r>
+    </w:p>
+    <w:p>
+      <w:pPr>
+        <w:pStyle w:val="ListParagraph"/>
+        <w:numPr>
+          <w:ilvl w:val="0"/>
+          <w:numId w:val="1"/>
+        </w:numPr>
+        <w:rPr>
+          <w:lang w:val="en-US"/>
+        </w:rPr>
+      </w:pPr>
+      <w:r>
+        <w:rPr>
+          <w:rFonts w:ascii="Courier New" w:hAnsi="Courier New" w:cs="Courier New"/>
+          <w:lang w:val="en-US"/>
+        </w:rPr>
+        <w:t>linkExpression</w:t>
+      </w:r>
+      <w:r>
+        <w:rPr>
+          <w:lang w:val="en-US"/>
+        </w:rPr>
+        <w:t xml:space="preserve"> </w:t>
+      </w:r>
+      <w:r>
+        <w:rPr>
+          <w:lang w:val="en-US"/>
+        </w:rPr>
+        <w:t xml:space="preserve">- </w:t>
+      </w:r>
+      <w:r>
+        <w:rPr>
+          <w:lang w:val="en-US"/>
+        </w:rPr>
+        <w:t>@xpath</w:t>
+      </w:r>
+      <w:r>
+        <w:rPr>
+          <w:lang w:val="en-US"/>
+        </w:rPr>
+        <w:t xml:space="preserve"> (mandatory</w:t>
+      </w:r>
+      <w:r>
+        <w:rPr>
+          <w:lang w:val="en-US"/>
+        </w:rPr>
+        <w:t>)</w:t>
+      </w:r>
+    </w:p>
+    <w:p>
+      <w:pPr>
+        <w:pStyle w:val="ListParagraph"/>
+        <w:numPr>
+          <w:ilvl w:val="0"/>
+          <w:numId w:val="1"/>
+        </w:numPr>
+        <w:rPr>
+          <w:lang w:val="en-US"/>
+        </w:rPr>
+      </w:pPr>
+      <w:r>
+        <w:rPr>
+          <w:rFonts w:ascii="Courier New" w:hAnsi="Courier New" w:cs="Courier New"/>
+          <w:lang w:val="en-US"/>
+        </w:rPr>
+        <w:t>linkMediatype</w:t>
+      </w:r>
+      <w:r>
+        <w:rPr>
+          <w:lang w:val="en-US"/>
+        </w:rPr>
+        <w:t xml:space="preserve"> </w:t>
+      </w:r>
+      <w:r>
+        <w:rPr>
+          <w:lang w:val="en-US"/>
+        </w:rPr>
+        <w:t>- @mediatype (optional)</w:t>
+      </w:r>
+    </w:p>
+    <w:p>
+      <w:pPr>
+        <w:rPr>
+          <w:lang w:val="en-US"/>
+        </w:rPr>
+      </w:pPr>
+      <w:r>
+        <w:rPr>
+          <w:lang w:val="en-US"/>
+        </w:rPr>
+        <w:t xml:space="preserve">Message attributes: </w:t>
+      </w:r>
+    </w:p>
+    <w:p>
+      <w:pPr>
+        <w:pStyle w:val="ListParagraph"/>
+        <w:numPr>
+          <w:ilvl w:val="0"/>
+          <w:numId w:val="1"/>
+        </w:numPr>
+        <w:rPr>
+          <w:lang w:val="en-US"/>
+        </w:rPr>
+      </w:pPr>
+      <w:r>
+        <w:rPr>
+          <w:lang w:val="en-US"/>
+        </w:rPr>
+        <w:lastRenderedPageBreak/>
+        <w:t>@msg</w:t>
+      </w:r>
+    </w:p>
+    <w:p>
+      <w:pPr>
+        <w:pStyle w:val="ListParagraph"/>
+        <w:numPr>
+          <w:ilvl w:val="0"/>
+          <w:numId w:val="1"/>
+        </w:numPr>
+        <w:rPr>
+          <w:lang w:val="en-US"/>
+        </w:rPr>
+      </w:pPr>
+      <w:r>
+        <w:rPr>
+          <w:lang w:val="en-US"/>
+        </w:rPr>
+        <w:t>@msgOK</w:t>
+      </w:r>
+    </w:p>
+    <w:p>
+      <w:pPr>
+        <w:rPr>
+          <w:lang w:val="en-US"/>
+        </w:rPr>
+      </w:pPr>
+    </w:p>
+    <w:p>
+      <w:pPr>
+        <w:pStyle w:val="Heading3"/>
+        <w:spacing w:after="160"/>
+        <w:rPr>
+          <w:lang w:val="en-US"/>
+        </w:rPr>
+      </w:pPr>
+      <w:r>
+        <w:rPr>
+          <w:lang w:val="en-US"/>
+        </w:rPr>
+        <w:t>Link</w:t>
+      </w:r>
+      <w:r>
+        <w:rPr>
+          <w:lang w:val="en-US"/>
+        </w:rPr>
+        <w:t xml:space="preserve"> size</w:t>
+      </w:r>
+    </w:p>
+    <w:p>
+      <w:pPr>
+        <w:rPr>
+          <w:lang w:val="en-US"/>
+        </w:rPr>
+      </w:pPr>
+      <w:r>
+        <w:rPr>
+          <w:lang w:val="en-US"/>
+        </w:rPr>
+        <w:t xml:space="preserve">These are “collaterate constraints” which may accompany a </w:t>
+      </w:r>
+      <w:r>
+        <w:rPr>
+          <w:i/>
+          <w:lang w:val="en-US"/>
+        </w:rPr>
+        <w:t xml:space="preserve">Links </w:t>
+      </w:r>
+      <w:r>
+        <w:rPr>
+          <w:i/>
+          <w:lang w:val="en-US"/>
+        </w:rPr>
+        <w:t>resolvable</w:t>
+      </w:r>
+      <w:r>
+        <w:rPr>
+          <w:lang w:val="en-US"/>
+        </w:rPr>
+        <w:t xml:space="preserve"> </w:t>
+      </w:r>
+      <w:r>
+        <w:rPr>
+          <w:lang w:val="en-US"/>
+        </w:rPr>
+        <w:t>constraint.</w:t>
+      </w:r>
+      <w:r>
+        <w:rPr>
+          <w:lang w:val="en-US"/>
+        </w:rPr>
+        <w:t xml:space="preserve"> They are declared by additional attributes on the </w:t>
+      </w:r>
+      <w:r>
+        <w:rPr>
+          <w:rFonts w:ascii="Courier New" w:hAnsi="Courier New" w:cs="Courier New"/>
+          <w:lang w:val="en-US"/>
+        </w:rPr>
+        <w:t>&lt;links&gt;</w:t>
+      </w:r>
+      <w:r>
+        <w:rPr>
+          <w:lang w:val="en-US"/>
+        </w:rPr>
+        <w:t xml:space="preserve"> element declaring the </w:t>
+      </w:r>
+      <w:r>
+        <w:rPr>
+          <w:i/>
+          <w:lang w:val="en-US"/>
+        </w:rPr>
+        <w:t xml:space="preserve">Links </w:t>
+      </w:r>
+      <w:r>
+        <w:rPr>
+          <w:i/>
+          <w:lang w:val="en-US"/>
+        </w:rPr>
+        <w:t>resolvable</w:t>
+      </w:r>
+      <w:r>
+        <w:rPr>
+          <w:lang w:val="en-US"/>
+        </w:rPr>
+        <w:t xml:space="preserve"> </w:t>
+      </w:r>
+      <w:r>
+        <w:rPr>
+          <w:lang w:val="en-US"/>
+        </w:rPr>
+        <w:t>constraint.</w:t>
+      </w:r>
+      <w:r>
+        <w:rPr>
+          <w:lang w:val="en-US"/>
+        </w:rPr>
+        <w:t xml:space="preserve"> These attributes are</w:t>
+      </w:r>
+      <w:r>
+        <w:rPr>
+          <w:lang w:val="en-US"/>
+        </w:rPr>
+        <w:t>:</w:t>
+      </w:r>
+    </w:p>
+    <w:p>
+      <w:pPr>
+        <w:pStyle w:val="ListParagraph"/>
+        <w:numPr>
+          <w:ilvl w:val="0"/>
+          <w:numId w:val="1"/>
+        </w:numPr>
+        <w:rPr>
+          <w:lang w:val="en-US"/>
+        </w:rPr>
+      </w:pPr>
+      <w:r>
+        <w:rPr>
+          <w:lang w:val="en-US"/>
+        </w:rPr>
+        <w:t>@minCount</w:t>
+      </w:r>
+      <w:r>
+        <w:rPr>
+          <w:lang w:val="en-US"/>
+        </w:rPr>
+        <w:t xml:space="preserve"> – the expression value must have at least the given number of items</w:t>
+      </w:r>
+    </w:p>
+    <w:p>
+      <w:pPr>
+        <w:pStyle w:val="ListParagraph"/>
+        <w:numPr>
+          <w:ilvl w:val="0"/>
+          <w:numId w:val="1"/>
+        </w:numPr>
+        <w:rPr>
+          <w:lang w:val="en-US"/>
+        </w:rPr>
+      </w:pPr>
+      <w:r>
+        <w:rPr>
+          <w:lang w:val="en-US"/>
+        </w:rPr>
+        <w:t>@maxCount – the expression value must have at most the given number of items</w:t>
+      </w:r>
+    </w:p>
+    <w:p>
+      <w:pPr>
+        <w:pStyle w:val="ListParagraph"/>
+        <w:numPr>
+          <w:ilvl w:val="0"/>
+          <w:numId w:val="1"/>
+        </w:numPr>
+        <w:rPr>
+          <w:lang w:val="en-US"/>
+        </w:rPr>
+      </w:pPr>
+      <w:r>
+        <w:rPr>
+          <w:lang w:val="en-US"/>
+        </w:rPr>
+        <w:t>@count – the expression value must have exactly the given number of items</w:t>
+      </w:r>
+    </w:p>
+    <w:p>
+      <w:pPr>
+        <w:rPr>
+          <w:lang w:val="en-US"/>
+        </w:rPr>
+      </w:pPr>
+    </w:p>
+    <w:p>
+      <w:pPr>
+        <w:rPr>
+          <w:b/>
+          <w:i/>
+          <w:lang w:val="en-US"/>
+        </w:rPr>
+      </w:pPr>
+      <w:r>
+        <w:rPr>
+          <w:b/>
+          <w:i/>
+          <w:lang w:val="en-US"/>
+        </w:rPr>
+        <w:t>Constraint component signature</w:t>
+      </w:r>
+    </w:p>
+    <w:p>
+      <w:pPr>
+        <w:rPr>
+          <w:lang w:val="en-US"/>
+        </w:rPr>
+      </w:pPr>
+    </w:p>
+    <w:p>
+      <w:pPr>
+        <w:rPr>
+          <w:rFonts w:ascii="Courier New" w:hAnsi="Courier New" w:cs="Courier New"/>
+          <w:lang w:val="en-US"/>
+        </w:rPr>
+      </w:pPr>
+      <w:r>
+        <w:rPr>
+          <w:lang w:val="en-US"/>
+        </w:rPr>
+        <w:t xml:space="preserve">Constraint component name: </w:t>
+      </w:r>
+      <w:r>
+        <w:rPr>
+          <w:rFonts w:ascii="Courier New" w:hAnsi="Courier New" w:cs="Courier New"/>
+          <w:lang w:val="en-US"/>
+        </w:rPr>
+        <w:t>Links</w:t>
+      </w:r>
+      <w:r>
+        <w:rPr>
+          <w:rFonts w:ascii="Courier New" w:hAnsi="Courier New" w:cs="Courier New"/>
+          <w:lang w:val="en-US"/>
+        </w:rPr>
+        <w:t>MinCount</w:t>
+      </w:r>
+    </w:p>
+    <w:p>
+      <w:pPr>
+        <w:rPr>
+          <w:lang w:val="en-US"/>
+        </w:rPr>
+      </w:pPr>
+      <w:r>
+        <w:rPr>
+          <w:lang w:val="en-US"/>
+        </w:rPr>
+        <w:t>Constraint parameter</w:t>
+      </w:r>
+      <w:r>
+        <w:rPr>
+          <w:lang w:val="en-US"/>
+        </w:rPr>
+        <w:t>s</w:t>
+      </w:r>
+      <w:r>
+        <w:rPr>
+          <w:lang w:val="en-US"/>
+        </w:rPr>
+        <w:t xml:space="preserve">: </w:t>
+      </w:r>
+    </w:p>
+    <w:p>
+      <w:pPr>
+        <w:pStyle w:val="ListParagraph"/>
+        <w:numPr>
+          <w:ilvl w:val="0"/>
+          <w:numId w:val="1"/>
+        </w:numPr>
+        <w:rPr>
+          <w:lang w:val="en-US"/>
+        </w:rPr>
+      </w:pPr>
+      <w:r>
+        <w:rPr>
+          <w:rFonts w:ascii="Courier New" w:hAnsi="Courier New" w:cs="Courier New"/>
+          <w:lang w:val="en-US"/>
+        </w:rPr>
+        <w:t>minCount</w:t>
+      </w:r>
+      <w:r>
+        <w:rPr>
+          <w:lang w:val="en-US"/>
+        </w:rPr>
+        <w:t xml:space="preserve"> (@</w:t>
+      </w:r>
+      <w:r>
+        <w:rPr>
+          <w:lang w:val="en-US"/>
+        </w:rPr>
+        <w:t>minCount</w:t>
+      </w:r>
+      <w:r>
+        <w:rPr>
+          <w:lang w:val="en-US"/>
+        </w:rPr>
+        <w:t>)</w:t>
+      </w:r>
+    </w:p>
+    <w:p>
+      <w:pPr>
+        <w:rPr>
+          <w:lang w:val="en-US"/>
+        </w:rPr>
+      </w:pPr>
+      <w:r>
+        <w:rPr>
+          <w:lang w:val="en-US"/>
+        </w:rPr>
+        <w:t xml:space="preserve">Message attributes: </w:t>
+      </w:r>
+    </w:p>
+    <w:p>
+      <w:pPr>
+        <w:pStyle w:val="ListParagraph"/>
+        <w:numPr>
+          <w:ilvl w:val="0"/>
+          <w:numId w:val="1"/>
+        </w:numPr>
+        <w:rPr>
+          <w:lang w:val="en-US"/>
+        </w:rPr>
+      </w:pPr>
+      <w:r>
+        <w:rPr>
+          <w:lang w:val="en-US"/>
+        </w:rPr>
+        <w:t>@</w:t>
+      </w:r>
+      <w:r>
+        <w:rPr>
+          <w:lang w:val="en-US"/>
+        </w:rPr>
+        <w:t>minCountM</w:t>
+      </w:r>
+      <w:r>
+        <w:rPr>
+          <w:lang w:val="en-US"/>
+        </w:rPr>
+        <w:t>sg</w:t>
+      </w:r>
+    </w:p>
+    <w:p>
+      <w:pPr>
+        <w:pStyle w:val="ListParagraph"/>
+        <w:numPr>
+          <w:ilvl w:val="0"/>
+          <w:numId w:val="1"/>
+        </w:numPr>
+        <w:rPr>
+          <w:lang w:val="en-US"/>
+        </w:rPr>
+      </w:pPr>
+      <w:r>
+        <w:rPr>
+          <w:lang w:val="en-US"/>
+        </w:rPr>
+        <w:t>@</w:t>
+      </w:r>
+      <w:r>
+        <w:rPr>
+          <w:lang w:val="en-US"/>
+        </w:rPr>
+        <w:t>minCountMsg</w:t>
+      </w:r>
+      <w:r>
+        <w:rPr>
+          <w:lang w:val="en-US"/>
+        </w:rPr>
+        <w:t>OK</w:t>
+      </w:r>
+    </w:p>
+    <w:p>
+      <w:pPr>
+        <w:rPr>
+          <w:lang w:val="en-US"/>
+        </w:rPr>
+      </w:pPr>
+    </w:p>
+    <w:p>
+      <w:pPr>
+        <w:rPr>
+          <w:b/>
+          <w:i/>
+          <w:lang w:val="en-US"/>
+        </w:rPr>
+      </w:pPr>
+      <w:r>
+        <w:rPr>
+          <w:b/>
+          <w:i/>
+          <w:lang w:val="en-US"/>
+        </w:rPr>
+        <w:t>Constraint component signature</w:t>
+      </w:r>
+    </w:p>
+    <w:p>
+      <w:pPr>
+        <w:rPr>
+          <w:lang w:val="en-US"/>
+        </w:rPr>
+      </w:pPr>
+    </w:p>
+    <w:p>
+      <w:pPr>
+        <w:rPr>
+          <w:rFonts w:ascii="Courier New" w:hAnsi="Courier New" w:cs="Courier New"/>
+          <w:lang w:val="en-US"/>
+        </w:rPr>
+      </w:pPr>
+      <w:r>
+        <w:rPr>
+          <w:lang w:val="en-US"/>
+        </w:rPr>
+        <w:t xml:space="preserve">Constraint component name: </w:t>
+      </w:r>
+      <w:r>
+        <w:rPr>
+          <w:rFonts w:ascii="Courier New" w:hAnsi="Courier New" w:cs="Courier New"/>
+          <w:lang w:val="en-US"/>
+        </w:rPr>
+        <w:t>Links</w:t>
+      </w:r>
+      <w:r>
+        <w:rPr>
+          <w:rFonts w:ascii="Courier New" w:hAnsi="Courier New" w:cs="Courier New"/>
+          <w:lang w:val="en-US"/>
+        </w:rPr>
+        <w:t>M</w:t>
+      </w:r>
+      <w:r>
+        <w:rPr>
+          <w:rFonts w:ascii="Courier New" w:hAnsi="Courier New" w:cs="Courier New"/>
+          <w:lang w:val="en-US"/>
+        </w:rPr>
+        <w:t>ax</w:t>
+      </w:r>
+      <w:r>
+        <w:rPr>
+          <w:rFonts w:ascii="Courier New" w:hAnsi="Courier New" w:cs="Courier New"/>
+          <w:lang w:val="en-US"/>
+        </w:rPr>
+        <w:t>Count</w:t>
+      </w:r>
+    </w:p>
+    <w:p>
+      <w:pPr>
+        <w:rPr>
+          <w:lang w:val="en-US"/>
+        </w:rPr>
+      </w:pPr>
+      <w:r>
+        <w:rPr>
+          <w:lang w:val="en-US"/>
+        </w:rPr>
+        <w:t xml:space="preserve">Constraint parameters: </w:t>
+      </w:r>
+    </w:p>
+    <w:p>
+      <w:pPr>
+        <w:pStyle w:val="ListParagraph"/>
+        <w:numPr>
+          <w:ilvl w:val="0"/>
+          <w:numId w:val="1"/>
+        </w:numPr>
+        <w:rPr>
+          <w:lang w:val="en-US"/>
+        </w:rPr>
+      </w:pPr>
+      <w:r>
+        <w:rPr>
+          <w:rFonts w:ascii="Courier New" w:hAnsi="Courier New" w:cs="Courier New"/>
+          <w:lang w:val="en-US"/>
+        </w:rPr>
+        <w:t>m</w:t>
+      </w:r>
+      <w:r>
+        <w:rPr>
+          <w:rFonts w:ascii="Courier New" w:hAnsi="Courier New" w:cs="Courier New"/>
+          <w:lang w:val="en-US"/>
+        </w:rPr>
+        <w:t>ax</w:t>
+      </w:r>
+      <w:r>
+        <w:rPr>
+          <w:rFonts w:ascii="Courier New" w:hAnsi="Courier New" w:cs="Courier New"/>
+          <w:lang w:val="en-US"/>
+        </w:rPr>
+        <w:t>Count</w:t>
+      </w:r>
+      <w:r>
+        <w:rPr>
+          <w:lang w:val="en-US"/>
+        </w:rPr>
+        <w:t xml:space="preserve"> (@m</w:t>
+      </w:r>
+      <w:r>
+        <w:rPr>
+          <w:lang w:val="en-US"/>
+        </w:rPr>
+        <w:t>ax</w:t>
+      </w:r>
+      <w:r>
+        <w:rPr>
+          <w:lang w:val="en-US"/>
+        </w:rPr>
+        <w:t>Count)</w:t>
+      </w:r>
+    </w:p>
+    <w:p>
+      <w:pPr>
+        <w:rPr>
+          <w:lang w:val="en-US"/>
+        </w:rPr>
+      </w:pPr>
+      <w:r>
+        <w:rPr>
+          <w:lang w:val="en-US"/>
+        </w:rPr>
+        <w:t xml:space="preserve">Message attributes: </w:t>
+      </w:r>
+    </w:p>
+    <w:p>
+      <w:pPr>
+        <w:pStyle w:val="ListParagraph"/>
+        <w:numPr>
+          <w:ilvl w:val="0"/>
+          <w:numId w:val="1"/>
+        </w:numPr>
+        <w:rPr>
+          <w:lang w:val="en-US"/>
+        </w:rPr>
+      </w:pPr>
+      <w:r>
+        <w:rPr>
+          <w:lang w:val="en-US"/>
+        </w:rPr>
+        <w:t>@m</w:t>
+      </w:r>
+      <w:r>
+        <w:rPr>
+          <w:lang w:val="en-US"/>
+        </w:rPr>
+        <w:t>ax</w:t>
+      </w:r>
+      <w:r>
+        <w:rPr>
+          <w:lang w:val="en-US"/>
+        </w:rPr>
+        <w:t>CountMsg</w:t>
+      </w:r>
+    </w:p>
+    <w:p>
+      <w:pPr>
+        <w:pStyle w:val="ListParagraph"/>
+        <w:numPr>
+          <w:ilvl w:val="0"/>
+          <w:numId w:val="1"/>
+        </w:numPr>
+        <w:rPr>
+          <w:lang w:val="en-US"/>
+        </w:rPr>
+      </w:pPr>
+      <w:r>
+        <w:rPr>
+          <w:lang w:val="en-US"/>
+        </w:rPr>
+        <w:t>@m</w:t>
+      </w:r>
+      <w:r>
+        <w:rPr>
+          <w:lang w:val="en-US"/>
+        </w:rPr>
+        <w:t>ax</w:t>
+      </w:r>
+      <w:r>
+        <w:rPr>
+          <w:lang w:val="en-US"/>
+        </w:rPr>
+        <w:t>CountMsgOK</w:t>
+      </w:r>
+    </w:p>
+    <w:p>
+      <w:pPr>
+        <w:rPr>
+          <w:lang w:val="en-US"/>
+        </w:rPr>
+      </w:pPr>
+    </w:p>
+    <w:p>
+      <w:pPr>
+        <w:rPr>
+          <w:b/>
+          <w:i/>
+          <w:lang w:val="en-US"/>
+        </w:rPr>
+      </w:pPr>
+      <w:r>
+        <w:rPr>
+          <w:b/>
+          <w:i/>
+          <w:lang w:val="en-US"/>
+        </w:rPr>
+        <w:t>Constraint component signature</w:t>
+      </w:r>
+    </w:p>
+    <w:p>
+      <w:pPr>
+        <w:rPr>
+          <w:lang w:val="en-US"/>
+        </w:rPr>
+      </w:pPr>
+    </w:p>
+    <w:p>
+      <w:pPr>
+        <w:rPr>
+          <w:rFonts w:ascii="Courier New" w:hAnsi="Courier New" w:cs="Courier New"/>
+          <w:lang w:val="en-US"/>
+        </w:rPr>
+      </w:pPr>
+      <w:r>
+        <w:rPr>
+          <w:lang w:val="en-US"/>
+        </w:rPr>
+        <w:t xml:space="preserve">Constraint component name: </w:t>
+      </w:r>
+      <w:r>
+        <w:rPr>
+          <w:rFonts w:ascii="Courier New" w:hAnsi="Courier New" w:cs="Courier New"/>
+          <w:lang w:val="en-US"/>
+        </w:rPr>
+        <w:t>Links</w:t>
+      </w:r>
+      <w:r>
+        <w:rPr>
+          <w:rFonts w:ascii="Courier New" w:hAnsi="Courier New" w:cs="Courier New"/>
+          <w:lang w:val="en-US"/>
+        </w:rPr>
+        <w:t>MaxCount</w:t>
+      </w:r>
+    </w:p>
+    <w:p>
+      <w:pPr>
+        <w:rPr>
+          <w:lang w:val="en-US"/>
+        </w:rPr>
+      </w:pPr>
+      <w:r>
+        <w:rPr>
+          <w:lang w:val="en-US"/>
+        </w:rPr>
+        <w:t xml:space="preserve">Constraint parameters: </w:t>
+      </w:r>
+    </w:p>
+    <w:p>
+      <w:pPr>
+        <w:pStyle w:val="ListParagraph"/>
+        <w:numPr>
+          <w:ilvl w:val="0"/>
+          <w:numId w:val="1"/>
+        </w:numPr>
+        <w:rPr>
+          <w:lang w:val="en-US"/>
+        </w:rPr>
+      </w:pPr>
+      <w:r>
+        <w:rPr>
+          <w:rFonts w:ascii="Courier New" w:hAnsi="Courier New" w:cs="Courier New"/>
+          <w:lang w:val="en-US"/>
+        </w:rPr>
+        <w:t>c</w:t>
+      </w:r>
+      <w:r>
+        <w:rPr>
+          <w:rFonts w:ascii="Courier New" w:hAnsi="Courier New" w:cs="Courier New"/>
+          <w:lang w:val="en-US"/>
+        </w:rPr>
+        <w:t>ount</w:t>
+      </w:r>
+      <w:r>
+        <w:rPr>
+          <w:lang w:val="en-US"/>
+        </w:rPr>
+        <w:t xml:space="preserve"> (@</w:t>
+      </w:r>
+      <w:r>
+        <w:rPr>
+          <w:lang w:val="en-US"/>
+        </w:rPr>
+        <w:t>c</w:t>
+      </w:r>
+      <w:r>
+        <w:rPr>
+          <w:lang w:val="en-US"/>
+        </w:rPr>
+        <w:t>ount)</w:t>
+      </w:r>
+    </w:p>
+    <w:p>
+      <w:pPr>
+        <w:rPr>
+          <w:lang w:val="en-US"/>
+        </w:rPr>
+      </w:pPr>
+      <w:r>
+        <w:rPr>
+          <w:lang w:val="en-US"/>
+        </w:rPr>
+        <w:lastRenderedPageBreak/>
+        <w:t xml:space="preserve">Message attributes: </w:t>
+      </w:r>
+    </w:p>
+    <w:p>
+      <w:pPr>
+        <w:pStyle w:val="ListParagraph"/>
+        <w:numPr>
+          <w:ilvl w:val="0"/>
+          <w:numId w:val="1"/>
+        </w:numPr>
+        <w:rPr>
+          <w:lang w:val="en-US"/>
+        </w:rPr>
+      </w:pPr>
+      <w:r>
+        <w:rPr>
+          <w:lang w:val="en-US"/>
+        </w:rPr>
+        <w:t>@</w:t>
+      </w:r>
+      <w:r>
+        <w:rPr>
+          <w:lang w:val="en-US"/>
+        </w:rPr>
+        <w:t>c</w:t>
+      </w:r>
+      <w:r>
+        <w:rPr>
+          <w:lang w:val="en-US"/>
+        </w:rPr>
+        <w:t>ountMsg</w:t>
+      </w:r>
+    </w:p>
+    <w:p>
+      <w:pPr>
+        <w:pStyle w:val="ListParagraph"/>
+        <w:numPr>
+          <w:ilvl w:val="0"/>
+          <w:numId w:val="1"/>
+        </w:numPr>
+        <w:rPr>
+          <w:lang w:val="en-US"/>
+        </w:rPr>
+      </w:pPr>
+      <w:r>
+        <w:rPr>
+          <w:lang w:val="en-US"/>
+        </w:rPr>
+        <w:t>@</w:t>
+      </w:r>
+      <w:r>
+        <w:rPr>
+          <w:lang w:val="en-US"/>
+        </w:rPr>
+        <w:t>c</w:t>
+      </w:r>
+      <w:r>
+        <w:rPr>
+          <w:lang w:val="en-US"/>
+        </w:rPr>
+        <w:t>ountMsgOK</w:t>
+      </w:r>
+    </w:p>
+    <w:p>
+      <w:pPr>
+        <w:rPr>
+          <w:lang w:val="en-US"/>
+        </w:rPr>
+      </w:pPr>
+    </w:p>
+    <w:p>
+      <w:pPr>
+        <w:pStyle w:val="Heading3"/>
+        <w:tabs>
+          <w:tab w:val="left" w:pos="6553"/>
+        </w:tabs>
+        <w:spacing w:after="160"/>
+        <w:rPr>
+          <w:lang w:val="en-US"/>
+        </w:rPr>
+      </w:pPr>
+      <w:r>
+        <w:rPr>
+          <w:lang w:val="en-US"/>
+        </w:rPr>
         <w:t>Schema valid</w:t>
+      </w:r>
+      <w:r>
+        <w:rPr>
+          <w:lang w:val="en-US"/>
+        </w:rPr>
+        <w:tab/>
       </w:r>
     </w:p>
     <w:p>
@@ -3649,6 +5249,7 @@
         <w:rPr>
           <w:lang w:val="en-US"/>
         </w:rPr>
+        <w:lastRenderedPageBreak/>
         <w:t>Value items unique</w:t>
       </w:r>
     </w:p>
@@ -4110,6 +5711,7 @@
         <w:rPr>
           <w:lang w:val="en-US"/>
         </w:rPr>
+        <w:lastRenderedPageBreak/>
         <w:t>maxLength – length less or equal</w:t>
       </w:r>
     </w:p>

</xml_diff>

<commit_message>
Slight upgrade of the manual.
</commit_message>
<xml_diff>
--- a/documentation/greenfox-manual.docx
+++ b/documentation/greenfox-manual.docx
@@ -425,7 +425,19 @@
         <w:rPr>
           <w:lang w:val="en-US"/>
         </w:rPr>
-        <w:t xml:space="preserve">. The file system tree can be </w:t>
+        <w:t xml:space="preserve">. </w:t>
+      </w:r>
+      <w:r>
+        <w:rPr>
+          <w:lang w:val="en-US"/>
+        </w:rPr>
+        <w:t xml:space="preserve">A file system tree is understood as a file system folder and all folders and files directly or indirectly contained by it. </w:t>
+      </w:r>
+      <w:r>
+        <w:rPr>
+          <w:lang w:val="en-US"/>
+        </w:rPr>
+        <w:t xml:space="preserve">The file system tree can be </w:t>
       </w:r>
       <w:r>
         <w:rPr>
@@ -438,7 +450,20 @@
         <w:rPr>
           <w:lang w:val="en-US"/>
         </w:rPr>
-        <w:t xml:space="preserve"> against the schema, using a greenfox processor. The result of validation is a </w:t>
+        <w:t xml:space="preserve"> against the schema, using a </w:t>
+      </w:r>
+      <w:r>
+        <w:rPr>
+          <w:b/>
+          <w:lang w:val="en-US"/>
+        </w:rPr>
+        <w:t>greenfox processor</w:t>
+      </w:r>
+      <w:r>
+        <w:rPr>
+          <w:lang w:val="en-US"/>
+        </w:rPr>
+        <w:t xml:space="preserve">. The result of validation is a </w:t>
       </w:r>
       <w:r>
         <w:rPr>
@@ -541,6 +566,68 @@
     <w:p>
       <w:pPr>
         <w:rPr>
+          <w:lang w:val="en-US"/>
+        </w:rPr>
+      </w:pPr>
+      <w:r>
+        <w:rPr>
+          <w:lang w:val="en-US"/>
+        </w:rPr>
+        <w:t xml:space="preserve">The usage information given here refers to </w:t>
+      </w:r>
+      <w:r>
+        <w:rPr>
+          <w:lang w:val="en-US"/>
+        </w:rPr>
+        <w:t xml:space="preserve">the </w:t>
+      </w:r>
+      <w:r>
+        <w:rPr>
+          <w:lang w:val="en-US"/>
+        </w:rPr>
+        <w:t>implementation included in this repository</w:t>
+      </w:r>
+      <w:r>
+        <w:rPr>
+          <w:lang w:val="en-US"/>
+        </w:rPr>
+        <w:t>. The implementation is written in XQuery</w:t>
+      </w:r>
+      <w:r>
+        <w:rPr>
+          <w:lang w:val="en-US"/>
+        </w:rPr>
+        <w:t xml:space="preserve">. Due to its use of BaseX extension functions, it </w:t>
+      </w:r>
+      <w:r>
+        <w:rPr>
+          <w:lang w:val="en-US"/>
+        </w:rPr>
+        <w:t xml:space="preserve">must be executed by the </w:t>
+      </w:r>
+      <w:r>
+        <w:rPr>
+          <w:b/>
+          <w:lang w:val="en-US"/>
+        </w:rPr>
+        <w:t>BaseX</w:t>
+      </w:r>
+      <w:r>
+        <w:rPr>
+          <w:lang w:val="en-US"/>
+        </w:rPr>
+        <w:t xml:space="preserve"> XQuery processor.</w:t>
+      </w:r>
+      <w:r>
+        <w:rPr>
+          <w:lang w:val="en-US"/>
+        </w:rPr>
+        <w:t xml:space="preserve"> </w:t>
+      </w:r>
+    </w:p>
+    <w:p>
+      <w:pPr>
+        <w:rPr>
           <w:rFonts w:ascii="Courier New" w:hAnsi="Courier New" w:cs="Courier New"/>
           <w:sz w:val="16"/>
           <w:szCs w:val="16"/>
@@ -572,28 +659,28 @@
           <w:szCs w:val="16"/>
           <w:lang w:val="en-US"/>
         </w:rPr>
-        <w:t>request=val?gfox=path/to/schema,domain=/path/to/filesystem-tree-rootfolder</w:t>
-      </w:r>
-    </w:p>
-    <w:p>
-      <w:pPr>
-        <w:spacing w:after="0"/>
+        <w:t>request=val?gfox=path/to/schema,domain=/path/to/</w:t>
+      </w:r>
+      <w:r>
         <w:rPr>
           <w:rFonts w:ascii="Courier New" w:hAnsi="Courier New" w:cs="Courier New"/>
           <w:sz w:val="16"/>
           <w:szCs w:val="16"/>
           <w:lang w:val="en-US"/>
         </w:rPr>
-      </w:pPr>
-      <w:r>
+        <w:t>domain</w:t>
+      </w:r>
+    </w:p>
+    <w:p>
+      <w:pPr>
+        <w:spacing w:after="0"/>
         <w:rPr>
           <w:rFonts w:ascii="Courier New" w:hAnsi="Courier New" w:cs="Courier New"/>
           <w:sz w:val="16"/>
           <w:szCs w:val="16"/>
           <w:lang w:val="en-US"/>
         </w:rPr>
-        <w:t>basex –b "request=val?gfox=path/to/schema,domain=/path/to/filesystem-tree-rootfolder</w:t>
-      </w:r>
+      </w:pPr>
       <w:r>
         <w:rPr>
           <w:rFonts w:ascii="Courier New" w:hAnsi="Courier New" w:cs="Courier New"/>
@@ -601,18 +688,17 @@
           <w:szCs w:val="16"/>
           <w:lang w:val="en-US"/>
         </w:rPr>
-        <w:t>,</w:t>
-      </w:r>
-    </w:p>
-    <w:p>
-      <w:pPr>
+        <w:t>basex –b "request=val?gfox=path/to/schema,domain=/path/to/</w:t>
+      </w:r>
+      <w:r>
         <w:rPr>
           <w:rFonts w:ascii="Courier New" w:hAnsi="Courier New" w:cs="Courier New"/>
           <w:sz w:val="16"/>
           <w:szCs w:val="16"/>
           <w:lang w:val="en-US"/>
         </w:rPr>
-      </w:pPr>
+        <w:t>domain</w:t>
+      </w:r>
       <w:r>
         <w:rPr>
           <w:rFonts w:ascii="Courier New" w:hAnsi="Courier New" w:cs="Courier New"/>
@@ -620,7 +706,7 @@
           <w:szCs w:val="16"/>
           <w:lang w:val="en-US"/>
         </w:rPr>
-        <w:t xml:space="preserve">          reportType=report-type</w:t>
+        <w:t>,reportType=report-type</w:t>
       </w:r>
     </w:p>
     <w:p>
@@ -692,7 +778,14 @@
           <w:rFonts w:ascii="Courier New" w:hAnsi="Courier New" w:cs="Courier New"/>
           <w:lang w:val="en-US"/>
         </w:rPr>
-        <w:t>/path/to/filesystem-tree-rootfolder</w:t>
+        <w:t>/path/to/</w:t>
+      </w:r>
+      <w:r>
+        <w:rPr>
+          <w:rFonts w:ascii="Courier New" w:hAnsi="Courier New" w:cs="Courier New"/>
+          <w:lang w:val="en-US"/>
+        </w:rPr>
+        <w:t>domain</w:t>
       </w:r>
       <w:r>
         <w:rPr>
@@ -746,6 +839,7 @@
         <w:rPr>
           <w:lang w:val="en-US"/>
         </w:rPr>
+        <w:lastRenderedPageBreak/>
         <w:t xml:space="preserve">identifies the report structure; </w:t>
       </w:r>
       <w:r>
@@ -850,7 +944,6 @@
           <w:rFonts w:ascii="Courier New" w:hAnsi="Courier New" w:cs="Courier New"/>
           <w:lang w:val="en-US"/>
         </w:rPr>
-        <w:lastRenderedPageBreak/>
         <w:t>white</w:t>
       </w:r>
       <w:r>
@@ -1045,58 +1138,55 @@
     <w:p>
       <w:pPr>
         <w:rPr>
+          <w:lang w:val="en-US"/>
+        </w:rPr>
+      </w:pPr>
+      <w:r>
+        <w:rPr>
+          <w:lang w:val="en-US"/>
+        </w:rPr>
+        <w:t>[After copy-pasting, please remove linefeed.]</w:t>
+      </w:r>
+    </w:p>
+    <w:p>
+      <w:pPr>
+        <w:spacing w:after="0"/>
+        <w:rPr>
           <w:rFonts w:ascii="Courier New" w:hAnsi="Courier New" w:cs="Courier New"/>
           <w:sz w:val="16"/>
           <w:szCs w:val="16"/>
           <w:lang w:val="en-US"/>
         </w:rPr>
       </w:pPr>
-      <w:bookmarkStart w:id="0" w:name="_GoBack"/>
-      <w:bookmarkEnd w:id="0"/>
-    </w:p>
-    <w:p>
-      <w:pPr>
-        <w:rPr>
-          <w:lang w:val="en-US"/>
-        </w:rPr>
-      </w:pPr>
-      <w:r>
-        <w:rPr>
-          <w:lang w:val="en-US"/>
-        </w:rPr>
-        <w:t>[After copy-pasting, please remove linefeed.]</w:t>
-      </w:r>
-    </w:p>
-    <w:p>
-      <w:pPr>
-        <w:spacing w:after="0"/>
+      <w:r>
         <w:rPr>
           <w:rFonts w:ascii="Courier New" w:hAnsi="Courier New" w:cs="Courier New"/>
           <w:sz w:val="16"/>
           <w:szCs w:val="16"/>
           <w:lang w:val="en-US"/>
         </w:rPr>
-      </w:pPr>
-      <w:r>
+        <w:t>basex -b "request=val</w:t>
+      </w:r>
+    </w:p>
+    <w:p>
+      <w:pPr>
+        <w:spacing w:after="0"/>
         <w:rPr>
           <w:rFonts w:ascii="Courier New" w:hAnsi="Courier New" w:cs="Courier New"/>
           <w:sz w:val="16"/>
           <w:szCs w:val="16"/>
           <w:lang w:val="en-US"/>
         </w:rPr>
-        <w:t>basex -b "request=val</w:t>
-      </w:r>
-    </w:p>
-    <w:p>
-      <w:pPr>
-        <w:spacing w:after="0"/>
+      </w:pPr>
+      <w:r>
         <w:rPr>
           <w:rFonts w:ascii="Courier New" w:hAnsi="Courier New" w:cs="Courier New"/>
           <w:sz w:val="16"/>
           <w:szCs w:val="16"/>
           <w:lang w:val="en-US"/>
         </w:rPr>
-      </w:pPr>
+        <w:t xml:space="preserve">  </w:t>
+      </w:r>
       <w:r>
         <w:rPr>
           <w:rFonts w:ascii="Courier New" w:hAnsi="Courier New" w:cs="Courier New"/>
@@ -1104,28 +1194,28 @@
           <w:szCs w:val="16"/>
           <w:lang w:val="en-US"/>
         </w:rPr>
-        <w:t xml:space="preserve">  </w:t>
-      </w:r>
-      <w:r>
+        <w:t>?gfox=/tt/greenfox/example-schemas/case-studies/system-s.gfox.xml,</w:t>
+      </w:r>
+    </w:p>
+    <w:p>
+      <w:pPr>
+        <w:spacing w:after="0"/>
         <w:rPr>
           <w:rFonts w:ascii="Courier New" w:hAnsi="Courier New" w:cs="Courier New"/>
           <w:sz w:val="16"/>
           <w:szCs w:val="16"/>
           <w:lang w:val="en-US"/>
         </w:rPr>
-        <w:t>?gfox=/tt/greenfox/example-schemas/case-studies/system-s.gfox.xml,</w:t>
-      </w:r>
-    </w:p>
-    <w:p>
-      <w:pPr>
-        <w:spacing w:after="0"/>
+      </w:pPr>
+      <w:r>
         <w:rPr>
           <w:rFonts w:ascii="Courier New" w:hAnsi="Courier New" w:cs="Courier New"/>
           <w:sz w:val="16"/>
           <w:szCs w:val="16"/>
           <w:lang w:val="en-US"/>
         </w:rPr>
-      </w:pPr>
+        <w:t xml:space="preserve">   </w:t>
+      </w:r>
       <w:r>
         <w:rPr>
           <w:rFonts w:ascii="Courier New" w:hAnsi="Courier New" w:cs="Courier New"/>
@@ -1133,7 +1223,7 @@
           <w:szCs w:val="16"/>
           <w:lang w:val="en-US"/>
         </w:rPr>
-        <w:t xml:space="preserve">   </w:t>
+        <w:t>domain=/tt/greenfox/example-data/system-s</w:t>
       </w:r>
       <w:r>
         <w:rPr>
@@ -1142,7 +1232,7 @@
           <w:szCs w:val="16"/>
           <w:lang w:val="en-US"/>
         </w:rPr>
-        <w:t>domain=/tt/greenfox/example-data/system-s</w:t>
+        <w:t>,reportType=whiteTree</w:t>
       </w:r>
       <w:r>
         <w:rPr>
@@ -1151,34 +1241,25 @@
           <w:szCs w:val="16"/>
           <w:lang w:val="en-US"/>
         </w:rPr>
-        <w:t>,reportType=whiteTree</w:t>
-      </w:r>
-      <w:r>
+        <w:t xml:space="preserve">" </w:t>
+      </w:r>
+    </w:p>
+    <w:p>
+      <w:pPr>
         <w:rPr>
           <w:rFonts w:ascii="Courier New" w:hAnsi="Courier New" w:cs="Courier New"/>
           <w:sz w:val="16"/>
           <w:szCs w:val="16"/>
           <w:lang w:val="en-US"/>
         </w:rPr>
-        <w:t xml:space="preserve">" </w:t>
-      </w:r>
-    </w:p>
-    <w:p>
-      <w:pPr>
+      </w:pPr>
+      <w:r>
         <w:rPr>
           <w:rFonts w:ascii="Courier New" w:hAnsi="Courier New" w:cs="Courier New"/>
           <w:sz w:val="16"/>
           <w:szCs w:val="16"/>
           <w:lang w:val="en-US"/>
         </w:rPr>
-      </w:pPr>
-      <w:r>
-        <w:rPr>
-          <w:rFonts w:ascii="Courier New" w:hAnsi="Courier New" w:cs="Courier New"/>
-          <w:sz w:val="16"/>
-          <w:szCs w:val="16"/>
-          <w:lang w:val="en-US"/>
-        </w:rPr>
         <w:t xml:space="preserve">/tt/greenfox/bin/greenfox.xq </w:t>
       </w:r>
     </w:p>
@@ -1437,7 +1518,33 @@
         <w:rPr>
           <w:lang w:val="en-US"/>
         </w:rPr>
-        <w:t>Constraints can refer to resource properties and resource values.</w:t>
+        <w:t xml:space="preserve">Constraints can refer to </w:t>
+      </w:r>
+      <w:r>
+        <w:rPr>
+          <w:i/>
+          <w:lang w:val="en-US"/>
+        </w:rPr>
+        <w:t>resource properties</w:t>
+      </w:r>
+      <w:r>
+        <w:rPr>
+          <w:lang w:val="en-US"/>
+        </w:rPr>
+        <w:t xml:space="preserve"> and </w:t>
+      </w:r>
+      <w:r>
+        <w:rPr>
+          <w:i/>
+          <w:lang w:val="en-US"/>
+        </w:rPr>
+        <w:t>resource values</w:t>
+      </w:r>
+      <w:r>
+        <w:rPr>
+          <w:lang w:val="en-US"/>
+        </w:rPr>
+        <w:t>.</w:t>
       </w:r>
     </w:p>
     <w:p>
@@ -1559,7 +1666,7 @@
         <w:rPr>
           <w:lang w:val="en-US"/>
         </w:rPr>
-        <w:t>Folder contents (only folders)</w:t>
+        <w:t>XSD valid (only files)</w:t>
       </w:r>
     </w:p>
     <w:p>
@@ -1577,7 +1684,7 @@
         <w:rPr>
           <w:lang w:val="en-US"/>
         </w:rPr>
-        <w:t xml:space="preserve">There is a small set of resource proA resource </w:t>
+        <w:t>Folder contents (only folders)</w:t>
       </w:r>
     </w:p>
     <w:p>
@@ -1880,7 +1987,19 @@
         <w:rPr>
           <w:lang w:val="en-US"/>
         </w:rPr>
-        <w:t xml:space="preserve">The resource value would be a sequence of one or more </w:t>
+        <w:t xml:space="preserve">The resource value would be a sequence of </w:t>
+      </w:r>
+      <w:r>
+        <w:rPr>
+          <w:lang w:val="en-US"/>
+        </w:rPr>
+        <w:t>zero</w:t>
+      </w:r>
+      <w:r>
+        <w:rPr>
+          <w:lang w:val="en-US"/>
+        </w:rPr>
+        <w:t xml:space="preserve"> or more </w:t>
       </w:r>
       <w:r>
         <w:rPr>
@@ -1955,7 +2074,21 @@
           <w:rFonts w:ascii="Courier New" w:hAnsi="Courier New" w:cs="Courier New"/>
           <w:lang w:val="en-US"/>
         </w:rPr>
-        <w:t>@schemaLocation/resolve-uri(., ..)</w:t>
+        <w:t>@schemaLocation/resolve-uri(., ..</w:t>
+      </w:r>
+      <w:r>
+        <w:rPr>
+          <w:rFonts w:ascii="Courier New" w:hAnsi="Courier New" w:cs="Courier New"/>
+          <w:lang w:val="en-US"/>
+        </w:rPr>
+        <w:t>/base-uri(.)</w:t>
+      </w:r>
+      <w:r>
+        <w:rPr>
+          <w:rFonts w:ascii="Courier New" w:hAnsi="Courier New" w:cs="Courier New"/>
+          <w:lang w:val="en-US"/>
+        </w:rPr>
+        <w:t>)</w:t>
       </w:r>
       <w:r>
         <w:rPr>
@@ -1999,7 +2132,19 @@
         <w:rPr>
           <w:lang w:val="en-US"/>
         </w:rPr>
-        <w:t xml:space="preserve">the schema location URIs. This example demonstrates that resource values may be </w:t>
+        <w:t xml:space="preserve">the schema location URIs. This example demonstrates that </w:t>
+      </w:r>
+      <w:r>
+        <w:rPr>
+          <w:lang w:val="en-US"/>
+        </w:rPr>
+        <w:t xml:space="preserve">resource values of a file </w:t>
+      </w:r>
+      <w:r>
+        <w:rPr>
+          <w:lang w:val="en-US"/>
+        </w:rPr>
+        <w:t xml:space="preserve">may be </w:t>
       </w:r>
       <w:r>
         <w:rPr>
@@ -2017,38 +2162,33 @@
         <w:rPr>
           <w:lang w:val="en-US"/>
         </w:rPr>
-        <w:t xml:space="preserve">in files </w:t>
-      </w:r>
-      <w:r>
-        <w:rPr>
-          <w:lang w:val="en-US"/>
-        </w:rPr>
-        <w:t xml:space="preserve">outside of the </w:t>
-      </w:r>
-      <w:r>
-        <w:rPr>
-          <w:lang w:val="en-US"/>
-        </w:rPr>
-        <w:t>current file’s document</w:t>
-      </w:r>
-      <w:r>
-        <w:rPr>
-          <w:lang w:val="en-US"/>
-        </w:rPr>
-        <w:t>.</w:t>
-      </w:r>
-    </w:p>
-    <w:p>
-      <w:pPr>
-        <w:rPr>
-          <w:lang w:val="en-US"/>
-        </w:rPr>
-      </w:pPr>
+        <w:t xml:space="preserve">in </w:t>
+      </w:r>
       <w:r>
         <w:rPr>
           <w:i/>
           <w:lang w:val="en-US"/>
         </w:rPr>
+        <w:t>other</w:t>
+      </w:r>
+      <w:r>
+        <w:rPr>
+          <w:lang w:val="en-US"/>
+        </w:rPr>
+        <w:t xml:space="preserve"> files.</w:t>
+      </w:r>
+    </w:p>
+    <w:p>
+      <w:pPr>
+        <w:rPr>
+          <w:lang w:val="en-US"/>
+        </w:rPr>
+      </w:pPr>
+      <w:r>
+        <w:rPr>
+          <w:i/>
+          <w:lang w:val="en-US"/>
+        </w:rPr>
         <w:t xml:space="preserve">Example </w:t>
       </w:r>
       <w:r>
@@ -2149,7 +2289,7 @@
           <w:i/>
           <w:lang w:val="en-US"/>
         </w:rPr>
-        <w:t>4</w:t>
+        <w:t>5</w:t>
       </w:r>
       <w:r>
         <w:rPr>
@@ -2299,7 +2439,7 @@
           <w:i/>
           <w:lang w:val="en-US"/>
         </w:rPr>
-        <w:t>5</w:t>
+        <w:t>6</w:t>
       </w:r>
       <w:r>
         <w:rPr>
@@ -2420,28 +2560,549 @@
         <w:rPr>
           <w:lang w:val="en-US"/>
         </w:rPr>
-        <w:t>Shapes and targets</w:t>
-      </w:r>
-    </w:p>
-    <w:p>
-      <w:pPr>
-        <w:rPr>
-          <w:lang w:val="en-US"/>
-        </w:rPr>
-      </w:pPr>
-      <w:r>
-        <w:rPr>
-          <w:lang w:val="en-US"/>
-        </w:rPr>
-        <w:t>B</w:t>
-      </w:r>
-      <w:r>
-        <w:rPr>
-          <w:lang w:val="en-US"/>
-        </w:rPr>
-        <w:t>la</w:t>
-      </w:r>
-    </w:p>
+        <w:t xml:space="preserve">Resource shapes </w:t>
+      </w:r>
+      <w:r>
+        <w:rPr>
+          <w:lang w:val="en-US"/>
+        </w:rPr>
+        <w:t>and targets</w:t>
+      </w:r>
+    </w:p>
+    <w:p>
+      <w:pPr>
+        <w:rPr>
+          <w:lang w:val="en-US"/>
+        </w:rPr>
+      </w:pPr>
+      <w:r>
+        <w:rPr>
+          <w:lang w:val="en-US"/>
+        </w:rPr>
+        <w:t xml:space="preserve">A </w:t>
+      </w:r>
+      <w:r>
+        <w:rPr>
+          <w:b/>
+          <w:lang w:val="en-US"/>
+        </w:rPr>
+        <w:t>resource shape</w:t>
+      </w:r>
+      <w:r>
+        <w:rPr>
+          <w:lang w:val="en-US"/>
+        </w:rPr>
+        <w:t xml:space="preserve"> is a set of constraints which apply to a set of resources. </w:t>
+      </w:r>
+    </w:p>
+    <w:p>
+      <w:pPr>
+        <w:rPr>
+          <w:lang w:val="en-US"/>
+        </w:rPr>
+      </w:pPr>
+      <w:r>
+        <w:rPr>
+          <w:lang w:val="en-US"/>
+        </w:rPr>
+        <w:t xml:space="preserve">A </w:t>
+      </w:r>
+      <w:r>
+        <w:rPr>
+          <w:b/>
+          <w:lang w:val="en-US"/>
+        </w:rPr>
+        <w:t>file shape</w:t>
+      </w:r>
+      <w:r>
+        <w:rPr>
+          <w:lang w:val="en-US"/>
+        </w:rPr>
+        <w:t xml:space="preserve"> is represented by a </w:t>
+      </w:r>
+      <w:r>
+        <w:rPr>
+          <w:rFonts w:ascii="Courier New" w:hAnsi="Courier New" w:cs="Courier New"/>
+          <w:lang w:val="en-US"/>
+        </w:rPr>
+        <w:t>&lt;file&gt;</w:t>
+      </w:r>
+      <w:r>
+        <w:rPr>
+          <w:lang w:val="en-US"/>
+        </w:rPr>
+        <w:t xml:space="preserve"> element and </w:t>
+      </w:r>
+      <w:r>
+        <w:rPr>
+          <w:lang w:val="en-US"/>
+        </w:rPr>
+        <w:t xml:space="preserve">descrubes a set of </w:t>
+      </w:r>
+      <w:r>
+        <w:rPr>
+          <w:lang w:val="en-US"/>
+        </w:rPr>
+        <w:t>file resources.</w:t>
+      </w:r>
+    </w:p>
+    <w:p>
+      <w:pPr>
+        <w:rPr>
+          <w:lang w:val="en-US"/>
+        </w:rPr>
+      </w:pPr>
+      <w:r>
+        <w:rPr>
+          <w:lang w:val="en-US"/>
+        </w:rPr>
+        <w:t xml:space="preserve">A </w:t>
+      </w:r>
+      <w:r>
+        <w:rPr>
+          <w:b/>
+          <w:lang w:val="en-US"/>
+        </w:rPr>
+        <w:t>folder shape</w:t>
+      </w:r>
+      <w:r>
+        <w:rPr>
+          <w:lang w:val="en-US"/>
+        </w:rPr>
+        <w:t xml:space="preserve"> is represented by a </w:t>
+      </w:r>
+      <w:r>
+        <w:rPr>
+          <w:rFonts w:ascii="Courier New" w:hAnsi="Courier New" w:cs="Courier New"/>
+          <w:lang w:val="en-US"/>
+        </w:rPr>
+        <w:t>&lt;folder&gt;</w:t>
+      </w:r>
+      <w:r>
+        <w:rPr>
+          <w:lang w:val="en-US"/>
+        </w:rPr>
+        <w:t xml:space="preserve"> element and </w:t>
+      </w:r>
+      <w:r>
+        <w:rPr>
+          <w:lang w:val="en-US"/>
+        </w:rPr>
+        <w:t xml:space="preserve">describes a set of </w:t>
+      </w:r>
+      <w:r>
+        <w:rPr>
+          <w:lang w:val="en-US"/>
+        </w:rPr>
+        <w:t>f</w:t>
+      </w:r>
+      <w:r>
+        <w:rPr>
+          <w:lang w:val="en-US"/>
+        </w:rPr>
+        <w:t>older</w:t>
+      </w:r>
+      <w:r>
+        <w:rPr>
+          <w:lang w:val="en-US"/>
+        </w:rPr>
+        <w:t xml:space="preserve"> resources.</w:t>
+      </w:r>
+    </w:p>
+    <w:p>
+      <w:pPr>
+        <w:rPr>
+          <w:lang w:val="en-US"/>
+        </w:rPr>
+      </w:pPr>
+    </w:p>
+    <w:p>
+      <w:pPr>
+        <w:rPr>
+          <w:lang w:val="en-US"/>
+        </w:rPr>
+      </w:pPr>
+      <w:r>
+        <w:rPr>
+          <w:lang w:val="en-US"/>
+        </w:rPr>
+        <w:t xml:space="preserve">A </w:t>
+      </w:r>
+      <w:r>
+        <w:rPr>
+          <w:b/>
+          <w:lang w:val="en-US"/>
+        </w:rPr>
+        <w:t>target declaration</w:t>
+      </w:r>
+      <w:r>
+        <w:rPr>
+          <w:lang w:val="en-US"/>
+        </w:rPr>
+        <w:t xml:space="preserve"> is represented by attributes on the shape element</w:t>
+      </w:r>
+      <w:r>
+        <w:rPr>
+          <w:lang w:val="en-US"/>
+        </w:rPr>
+        <w:t xml:space="preserve"> (</w:t>
+      </w:r>
+      <w:r>
+        <w:rPr>
+          <w:rFonts w:ascii="Courier New" w:hAnsi="Courier New" w:cs="Courier New"/>
+          <w:lang w:val="en-US"/>
+        </w:rPr>
+        <w:t>&lt;file&gt;</w:t>
+      </w:r>
+      <w:r>
+        <w:rPr>
+          <w:lang w:val="en-US"/>
+        </w:rPr>
+        <w:t xml:space="preserve"> or </w:t>
+      </w:r>
+      <w:r>
+        <w:rPr>
+          <w:rFonts w:ascii="Courier New" w:hAnsi="Courier New" w:cs="Courier New"/>
+          <w:lang w:val="en-US"/>
+        </w:rPr>
+        <w:t>&lt;folder&gt;</w:t>
+      </w:r>
+      <w:r>
+        <w:rPr>
+          <w:lang w:val="en-US"/>
+        </w:rPr>
+        <w:t>)</w:t>
+      </w:r>
+      <w:r>
+        <w:rPr>
+          <w:lang w:val="en-US"/>
+        </w:rPr>
+        <w:t>.</w:t>
+      </w:r>
+    </w:p>
+    <w:p>
+      <w:pPr>
+        <w:rPr>
+          <w:lang w:val="en-US"/>
+        </w:rPr>
+      </w:pPr>
+      <w:r>
+        <w:rPr>
+          <w:lang w:val="en-US"/>
+        </w:rPr>
+        <w:t xml:space="preserve">The following table summarizes the possible forms of target declarations. </w:t>
+      </w:r>
+    </w:p>
+    <w:tbl>
+      <w:tblPr>
+        <w:tblStyle w:val="TableGrid"/>
+        <w:tblW w:w="0" w:type="auto"/>
+        <w:tblLook w:val="04A0" w:firstRow="1" w:lastRow="0" w:firstColumn="1" w:lastColumn="0" w:noHBand="0" w:noVBand="1"/>
+      </w:tblPr>
+      <w:tblGrid>
+        <w:gridCol w:w="2713"/>
+        <w:gridCol w:w="2417"/>
+        <w:gridCol w:w="3932"/>
+      </w:tblGrid>
+      <w:tr>
+        <w:tc>
+          <w:tcPr>
+            <w:tcW w:w="2713" w:type="dxa"/>
+          </w:tcPr>
+          <w:p>
+            <w:pPr>
+              <w:rPr>
+                <w:b/>
+                <w:lang w:val="en-US"/>
+              </w:rPr>
+            </w:pPr>
+            <w:r>
+              <w:rPr>
+                <w:b/>
+                <w:lang w:val="en-US"/>
+              </w:rPr>
+              <w:t>Attribute</w:t>
+            </w:r>
+          </w:p>
+        </w:tc>
+        <w:tc>
+          <w:tcPr>
+            <w:tcW w:w="2417" w:type="dxa"/>
+          </w:tcPr>
+          <w:p>
+            <w:pPr>
+              <w:rPr>
+                <w:b/>
+                <w:lang w:val="en-US"/>
+              </w:rPr>
+            </w:pPr>
+            <w:r>
+              <w:rPr>
+                <w:b/>
+                <w:lang w:val="en-US"/>
+              </w:rPr>
+              <w:t>Target kind</w:t>
+            </w:r>
+          </w:p>
+        </w:tc>
+        <w:tc>
+          <w:tcPr>
+            <w:tcW w:w="3932" w:type="dxa"/>
+          </w:tcPr>
+          <w:p>
+            <w:pPr>
+              <w:rPr>
+                <w:b/>
+                <w:lang w:val="en-US"/>
+              </w:rPr>
+            </w:pPr>
+            <w:r>
+              <w:rPr>
+                <w:b/>
+                <w:lang w:val="en-US"/>
+              </w:rPr>
+              <w:t>Example</w:t>
+            </w:r>
+          </w:p>
+        </w:tc>
+      </w:tr>
+      <w:tr>
+        <w:tc>
+          <w:tcPr>
+            <w:tcW w:w="2713" w:type="dxa"/>
+          </w:tcPr>
+          <w:p>
+            <w:pPr>
+              <w:rPr>
+                <w:lang w:val="en-US"/>
+              </w:rPr>
+            </w:pPr>
+            <w:r>
+              <w:rPr>
+                <w:lang w:val="en-US"/>
+              </w:rPr>
+              <w:t>@path</w:t>
+            </w:r>
+          </w:p>
+        </w:tc>
+        <w:tc>
+          <w:tcPr>
+            <w:tcW w:w="2417" w:type="dxa"/>
+          </w:tcPr>
+          <w:p>
+            <w:pPr>
+              <w:rPr>
+                <w:lang w:val="en-US"/>
+              </w:rPr>
+            </w:pPr>
+            <w:r>
+              <w:rPr>
+                <w:lang w:val="en-US"/>
+              </w:rPr>
+              <w:t>Literal path. Wildcards are not allowed</w:t>
+            </w:r>
+          </w:p>
+        </w:tc>
+        <w:tc>
+          <w:tcPr>
+            <w:tcW w:w="3932" w:type="dxa"/>
+          </w:tcPr>
+          <w:p>
+            <w:pPr>
+              <w:rPr>
+                <w:lang w:val="en-US"/>
+              </w:rPr>
+            </w:pPr>
+            <w:r>
+              <w:rPr>
+                <w:lang w:val="en-US"/>
+              </w:rPr>
+              <w:t>.\resources\xsd</w:t>
+            </w:r>
+          </w:p>
+        </w:tc>
+      </w:tr>
+      <w:tr>
+        <w:tc>
+          <w:tcPr>
+            <w:tcW w:w="2713" w:type="dxa"/>
+          </w:tcPr>
+          <w:p>
+            <w:pPr>
+              <w:rPr>
+                <w:lang w:val="en-US"/>
+              </w:rPr>
+            </w:pPr>
+            <w:r>
+              <w:rPr>
+                <w:lang w:val="en-US"/>
+              </w:rPr>
+              <w:t>@foxpath</w:t>
+            </w:r>
+          </w:p>
+        </w:tc>
+        <w:tc>
+          <w:tcPr>
+            <w:tcW w:w="2417" w:type="dxa"/>
+          </w:tcPr>
+          <w:p>
+            <w:pPr>
+              <w:rPr>
+                <w:lang w:val="en-US"/>
+              </w:rPr>
+            </w:pPr>
+            <w:r>
+              <w:rPr>
+                <w:lang w:val="en-US"/>
+              </w:rPr>
+              <w:t>Foxpath expression.</w:t>
+            </w:r>
+          </w:p>
+        </w:tc>
+        <w:tc>
+          <w:tcPr>
+            <w:tcW w:w="3932" w:type="dxa"/>
+          </w:tcPr>
+          <w:p>
+            <w:pPr>
+              <w:rPr>
+                <w:lang w:val="en-US"/>
+              </w:rPr>
+            </w:pPr>
+            <w:r>
+              <w:rPr>
+                <w:lang w:val="en-US"/>
+              </w:rPr>
+              <w:t>.\\resources\xsd[*]</w:t>
+            </w:r>
+          </w:p>
+        </w:tc>
+      </w:tr>
+      <w:tr>
+        <w:tc>
+          <w:tcPr>
+            <w:tcW w:w="2713" w:type="dxa"/>
+          </w:tcPr>
+          <w:p>
+            <w:pPr>
+              <w:rPr>
+                <w:lang w:val="en-US"/>
+              </w:rPr>
+            </w:pPr>
+            <w:r>
+              <w:rPr>
+                <w:lang w:val="en-US"/>
+              </w:rPr>
+              <w:t>@linkXPath</w:t>
+            </w:r>
+          </w:p>
+        </w:tc>
+        <w:tc>
+          <w:tcPr>
+            <w:tcW w:w="2417" w:type="dxa"/>
+          </w:tcPr>
+          <w:p>
+            <w:pPr>
+              <w:rPr>
+                <w:lang w:val="en-US"/>
+              </w:rPr>
+            </w:pPr>
+            <w:r>
+              <w:rPr>
+                <w:lang w:val="en-US"/>
+              </w:rPr>
+              <w:t xml:space="preserve">Link target. </w:t>
+            </w:r>
+            <w:r>
+              <w:rPr>
+                <w:lang w:val="en-US"/>
+              </w:rPr>
+              <w:t>The attribute value is an expression producing the file paths of the link values</w:t>
+            </w:r>
+            <w:r>
+              <w:rPr>
+                <w:lang w:val="en-US"/>
+              </w:rPr>
+              <w:t xml:space="preserve"> </w:t>
+            </w:r>
+          </w:p>
+        </w:tc>
+        <w:tc>
+          <w:tcPr>
+            <w:tcW w:w="3932" w:type="dxa"/>
+          </w:tcPr>
+          <w:p>
+            <w:pPr>
+              <w:rPr>
+                <w:lang w:val="en-US"/>
+              </w:rPr>
+            </w:pPr>
+            <w:r>
+              <w:rPr>
+                <w:lang w:val="en-US"/>
+              </w:rPr>
+              <w:t>/xs:schema/xs:include/@schemaLocation</w:t>
+            </w:r>
+          </w:p>
+        </w:tc>
+      </w:tr>
+      <w:tr>
+        <w:tc>
+          <w:tcPr>
+            <w:tcW w:w="2713" w:type="dxa"/>
+          </w:tcPr>
+          <w:p>
+            <w:pPr>
+              <w:rPr>
+                <w:lang w:val="en-US"/>
+              </w:rPr>
+            </w:pPr>
+            <w:r>
+              <w:rPr>
+                <w:lang w:val="en-US"/>
+              </w:rPr>
+              <w:t>@recursiveLinkXPath</w:t>
+            </w:r>
+          </w:p>
+        </w:tc>
+        <w:tc>
+          <w:tcPr>
+            <w:tcW w:w="2417" w:type="dxa"/>
+          </w:tcPr>
+          <w:p>
+            <w:pPr>
+              <w:rPr>
+                <w:lang w:val="en-US"/>
+              </w:rPr>
+            </w:pPr>
+            <w:r>
+              <w:rPr>
+                <w:lang w:val="en-US"/>
+              </w:rPr>
+              <w:t>Recursive link target. The attribute value is an expression which is recursively applied to the documents obtained by resolving the links.</w:t>
+            </w:r>
+          </w:p>
+        </w:tc>
+        <w:tc>
+          <w:tcPr>
+            <w:tcW w:w="3932" w:type="dxa"/>
+          </w:tcPr>
+          <w:p>
+            <w:pPr>
+              <w:rPr>
+                <w:lang w:val="en-US"/>
+              </w:rPr>
+            </w:pPr>
+            <w:r>
+              <w:rPr>
+                <w:lang w:val="en-US"/>
+              </w:rPr>
+              <w:t>/xs:schema/xs:include/@schemaLocation</w:t>
+            </w:r>
+          </w:p>
+        </w:tc>
+      </w:tr>
+    </w:tbl>
     <w:p>
       <w:pPr>
         <w:rPr>
@@ -2461,7 +3122,7 @@
         <w:rPr>
           <w:lang w:val="en-US"/>
         </w:rPr>
-        <w:t>Constraints</w:t>
+        <w:t>Value shapes</w:t>
       </w:r>
     </w:p>
     <w:p>
@@ -2483,6 +3144,8 @@
           <w:lang w:val="en-US"/>
         </w:rPr>
       </w:pPr>
+      <w:bookmarkStart w:id="0" w:name="_GoBack"/>
+      <w:bookmarkEnd w:id="0"/>
     </w:p>
     <w:p>
       <w:pPr>
@@ -2496,13 +3159,7 @@
         <w:rPr>
           <w:lang w:val="en-US"/>
         </w:rPr>
-        <w:t>Validation re</w:t>
-      </w:r>
-      <w:r>
-        <w:rPr>
-          <w:lang w:val="en-US"/>
-        </w:rPr>
-        <w:t>sults</w:t>
+        <w:t>Constraints</w:t>
       </w:r>
     </w:p>
     <w:p>
@@ -2537,6 +3194,47 @@
         <w:rPr>
           <w:lang w:val="en-US"/>
         </w:rPr>
+        <w:t>Validation re</w:t>
+      </w:r>
+      <w:r>
+        <w:rPr>
+          <w:lang w:val="en-US"/>
+        </w:rPr>
+        <w:t>sults</w:t>
+      </w:r>
+    </w:p>
+    <w:p>
+      <w:pPr>
+        <w:rPr>
+          <w:lang w:val="en-US"/>
+        </w:rPr>
+      </w:pPr>
+      <w:r>
+        <w:rPr>
+          <w:lang w:val="en-US"/>
+        </w:rPr>
+        <w:t>Bla</w:t>
+      </w:r>
+    </w:p>
+    <w:p>
+      <w:pPr>
+        <w:rPr>
+          <w:lang w:val="en-US"/>
+        </w:rPr>
+      </w:pPr>
+    </w:p>
+    <w:p>
+      <w:pPr>
+        <w:pStyle w:val="Heading3"/>
+        <w:spacing w:after="160"/>
+        <w:rPr>
+          <w:lang w:val="en-US"/>
+        </w:rPr>
+      </w:pPr>
+      <w:r>
+        <w:rPr>
+          <w:lang w:val="en-US"/>
+        </w:rPr>
         <w:t>Validation report</w:t>
       </w:r>
     </w:p>
@@ -2792,7 +3490,6 @@
         <w:rPr>
           <w:lang w:val="en-US"/>
         </w:rPr>
-        <w:lastRenderedPageBreak/>
         <w:t>Resource value shape</w:t>
       </w:r>
     </w:p>
@@ -2980,6 +3677,7 @@
         <w:rPr>
           <w:lang w:val="en-US"/>
         </w:rPr>
+        <w:lastRenderedPageBreak/>
         <w:t>Basic constraints</w:t>
       </w:r>
     </w:p>
@@ -3179,7 +3877,6 @@
         <w:rPr>
           <w:lang w:val="en-US"/>
         </w:rPr>
-        <w:lastRenderedPageBreak/>
         <w:t>Mediatype</w:t>
       </w:r>
     </w:p>
@@ -4011,7 +4708,6 @@
         <w:rPr>
           <w:lang w:val="en-US"/>
         </w:rPr>
-        <w:lastRenderedPageBreak/>
         <w:t>@msg</w:t>
       </w:r>
     </w:p>
@@ -4366,6 +5062,7 @@
         <w:rPr>
           <w:lang w:val="en-US"/>
         </w:rPr>
+        <w:lastRenderedPageBreak/>
         <w:t>@minCountMsgOK</w:t>
       </w:r>
     </w:p>
@@ -4691,7 +5388,6 @@
         <w:rPr>
           <w:lang w:val="en-US"/>
         </w:rPr>
-        <w:lastRenderedPageBreak/>
         <w:t xml:space="preserve">Message attributes: </w:t>
       </w:r>
     </w:p>
@@ -4959,6 +5655,7 @@
         <w:rPr>
           <w:lang w:val="en-US"/>
         </w:rPr>
+        <w:lastRenderedPageBreak/>
         <w:t>SHACL valid</w:t>
       </w:r>
     </w:p>
@@ -5183,7 +5880,6 @@
         <w:rPr>
           <w:lang w:val="en-US"/>
         </w:rPr>
-        <w:lastRenderedPageBreak/>
         <w:t>Value items unique</w:t>
       </w:r>
     </w:p>
@@ -5324,6 +6020,7 @@
         <w:rPr>
           <w:lang w:val="en-US"/>
         </w:rPr>
+        <w:lastRenderedPageBreak/>
         <w:t>count – exactly … items</w:t>
       </w:r>
     </w:p>
@@ -5645,7 +6342,6 @@
         <w:rPr>
           <w:lang w:val="en-US"/>
         </w:rPr>
-        <w:lastRenderedPageBreak/>
         <w:t>maxLength – length less or equal</w:t>
       </w:r>
     </w:p>
@@ -5811,6 +6507,7 @@
         <w:rPr>
           <w:lang w:val="en-US"/>
         </w:rPr>
+        <w:lastRenderedPageBreak/>
         <w:t>eq – equal to</w:t>
       </w:r>
     </w:p>
@@ -6075,7 +6772,6 @@
         <w:rPr>
           <w:lang w:val="en-US"/>
         </w:rPr>
-        <w:lastRenderedPageBreak/>
         <w:t>matches – matches a regular expression</w:t>
       </w:r>
     </w:p>
@@ -6228,6 +6924,7 @@
         <w:rPr>
           <w:lang w:val="en-US"/>
         </w:rPr>
+        <w:lastRenderedPageBreak/>
         <w:t xml:space="preserve">in – value </w:t>
       </w:r>
       <w:r>
@@ -6610,7 +7307,6 @@
         <w:rPr>
           <w:lang w:val="en-US"/>
         </w:rPr>
-        <w:lastRenderedPageBreak/>
         <w:t>gtXPath</w:t>
       </w:r>
       <w:r>
@@ -7712,6 +8408,25 @@
       <w:contextualSpacing/>
     </w:pPr>
   </w:style>
+  <w:style w:type="table" w:styleId="TableGrid">
+    <w:name w:val="Table Grid"/>
+    <w:basedOn w:val="TableNormal"/>
+    <w:uiPriority w:val="39"/>
+    <w:rsid w:val="00022566"/>
+    <w:pPr>
+      <w:spacing w:after="0" w:line="240" w:lineRule="auto"/>
+    </w:pPr>
+    <w:tblPr>
+      <w:tblBorders>
+        <w:top w:val="single" w:sz="4" w:space="0" w:color="auto"/>
+        <w:left w:val="single" w:sz="4" w:space="0" w:color="auto"/>
+        <w:bottom w:val="single" w:sz="4" w:space="0" w:color="auto"/>
+        <w:right w:val="single" w:sz="4" w:space="0" w:color="auto"/>
+        <w:insideH w:val="single" w:sz="4" w:space="0" w:color="auto"/>
+        <w:insideV w:val="single" w:sz="4" w:space="0" w:color="auto"/>
+      </w:tblBorders>
+    </w:tblPr>
+  </w:style>
 </w:styles>
 </file>
 

</xml_diff>

<commit_message>
Extended the manual, especially usage information.
</commit_message>
<xml_diff>
--- a/documentation/greenfox-manual.docx
+++ b/documentation/greenfox-manual.docx
@@ -560,6 +560,115 @@
         <w:rPr>
           <w:lang w:val="en-US"/>
         </w:rPr>
+        <w:t>Implementation</w:t>
+      </w:r>
+    </w:p>
+    <w:p>
+      <w:pPr>
+        <w:rPr>
+          <w:lang w:val="en-US"/>
+        </w:rPr>
+      </w:pPr>
+      <w:r>
+        <w:rPr>
+          <w:lang w:val="en-US"/>
+        </w:rPr>
+        <w:t>An implementation of a greefox processor is included in the github repository:</w:t>
+      </w:r>
+    </w:p>
+    <w:p>
+      <w:pPr>
+        <w:rPr>
+          <w:lang w:val="en-US"/>
+        </w:rPr>
+      </w:pPr>
+      <w:hyperlink r:id="rId5" w:history="1">
+        <w:r>
+          <w:rPr>
+            <w:rStyle w:val="Hyperlink"/>
+            <w:lang w:val="en-US"/>
+          </w:rPr>
+          <w:t>https://github.com/hrennau/greenfox</w:t>
+        </w:r>
+      </w:hyperlink>
+    </w:p>
+    <w:p>
+      <w:pPr>
+        <w:rPr>
+          <w:lang w:val="en-US"/>
+        </w:rPr>
+      </w:pPr>
+      <w:r>
+        <w:rPr>
+          <w:lang w:val="en-US"/>
+        </w:rPr>
+        <w:t xml:space="preserve">The implementation is countained in the </w:t>
+      </w:r>
+      <w:r>
+        <w:rPr>
+          <w:rFonts w:ascii="Courier New" w:hAnsi="Courier New" w:cs="Courier New"/>
+          <w:lang w:val="en-US"/>
+        </w:rPr>
+        <w:t>bin</w:t>
+      </w:r>
+      <w:r>
+        <w:rPr>
+          <w:lang w:val="en-US"/>
+        </w:rPr>
+        <w:t xml:space="preserve"> folder of the repository.</w:t>
+      </w:r>
+    </w:p>
+    <w:p>
+      <w:pPr>
+        <w:rPr>
+          <w:lang w:val="en-US"/>
+        </w:rPr>
+      </w:pPr>
+      <w:r>
+        <w:rPr>
+          <w:lang w:val="en-US"/>
+        </w:rPr>
+        <w:t xml:space="preserve">The further text refers to this implementation as the </w:t>
+      </w:r>
+      <w:r>
+        <w:rPr>
+          <w:b/>
+          <w:lang w:val="en-US"/>
+        </w:rPr>
+        <w:t>reference implementation</w:t>
+      </w:r>
+      <w:r>
+        <w:rPr>
+          <w:lang w:val="en-US"/>
+        </w:rPr>
+        <w:t>.</w:t>
+      </w:r>
+    </w:p>
+    <w:p>
+      <w:pPr>
+        <w:rPr>
+          <w:lang w:val="en-US"/>
+        </w:rPr>
+      </w:pPr>
+      <w:r>
+        <w:rPr>
+          <w:lang w:val="en-US"/>
+        </w:rPr>
+        <w:t xml:space="preserve"> </w:t>
+      </w:r>
+    </w:p>
+    <w:p>
+      <w:pPr>
+        <w:pStyle w:val="Heading2"/>
+        <w:spacing w:after="160"/>
+        <w:rPr>
+          <w:lang w:val="en-US"/>
+        </w:rPr>
+      </w:pPr>
+      <w:r>
+        <w:rPr>
+          <w:lang w:val="en-US"/>
+        </w:rPr>
         <w:t>Usage</w:t>
       </w:r>
     </w:p>
@@ -585,6 +694,12 @@
         <w:rPr>
           <w:lang w:val="en-US"/>
         </w:rPr>
+        <w:t xml:space="preserve">reference </w:t>
+      </w:r>
+      <w:r>
+        <w:rPr>
+          <w:lang w:val="en-US"/>
+        </w:rPr>
         <w:t>implementation included in this repository</w:t>
       </w:r>
       <w:r>
@@ -624,9 +739,16 @@
         </w:rPr>
         <w:t xml:space="preserve"> </w:t>
       </w:r>
-    </w:p>
-    <w:p>
-      <w:pPr>
+      <w:r>
+        <w:rPr>
+          <w:lang w:val="en-US"/>
+        </w:rPr>
+        <w:t>General usage pattern:</w:t>
+      </w:r>
+    </w:p>
+    <w:p>
+      <w:pPr>
+        <w:spacing w:after="0"/>
         <w:rPr>
           <w:rFonts w:ascii="Courier New" w:hAnsi="Courier New" w:cs="Courier New"/>
           <w:sz w:val="16"/>
@@ -641,7 +763,7 @@
           <w:szCs w:val="16"/>
           <w:lang w:val="en-US"/>
         </w:rPr>
-        <w:t xml:space="preserve">basex –b </w:t>
+        <w:t>basex –b "request=val?gfox=path/to/schema</w:t>
       </w:r>
       <w:r>
         <w:rPr>
@@ -650,17 +772,20 @@
           <w:szCs w:val="16"/>
           <w:lang w:val="en-US"/>
         </w:rPr>
-        <w:t>"</w:t>
-      </w:r>
-      <w:r>
+        <w:t xml:space="preserve"> </w:t>
+      </w:r>
+    </w:p>
+    <w:p>
+      <w:pPr>
+        <w:spacing w:after="0"/>
+        <w:ind w:left="708" w:firstLine="708"/>
         <w:rPr>
           <w:rFonts w:ascii="Courier New" w:hAnsi="Courier New" w:cs="Courier New"/>
           <w:sz w:val="16"/>
           <w:szCs w:val="16"/>
           <w:lang w:val="en-US"/>
         </w:rPr>
-        <w:t>request=val?gfox=path/to/schema,domain=/path/to/</w:t>
-      </w:r>
+      </w:pPr>
       <w:r>
         <w:rPr>
           <w:rFonts w:ascii="Courier New" w:hAnsi="Courier New" w:cs="Courier New"/>
@@ -668,19 +793,17 @@
           <w:szCs w:val="16"/>
           <w:lang w:val="en-US"/>
         </w:rPr>
-        <w:t>domain</w:t>
-      </w:r>
-    </w:p>
-    <w:p>
-      <w:pPr>
-        <w:spacing w:after="0"/>
+        <w:t>[</w:t>
+      </w:r>
+      <w:r>
         <w:rPr>
           <w:rFonts w:ascii="Courier New" w:hAnsi="Courier New" w:cs="Courier New"/>
           <w:sz w:val="16"/>
           <w:szCs w:val="16"/>
           <w:lang w:val="en-US"/>
         </w:rPr>
-      </w:pPr>
+        <w:t>,domain=/path/to/</w:t>
+      </w:r>
       <w:r>
         <w:rPr>
           <w:rFonts w:ascii="Courier New" w:hAnsi="Courier New" w:cs="Courier New"/>
@@ -688,7 +811,7 @@
           <w:szCs w:val="16"/>
           <w:lang w:val="en-US"/>
         </w:rPr>
-        <w:t>basex –b "request=val?gfox=path/to/schema,domain=/path/to/</w:t>
+        <w:t>domain</w:t>
       </w:r>
       <w:r>
         <w:rPr>
@@ -697,26 +820,106 @@
           <w:szCs w:val="16"/>
           <w:lang w:val="en-US"/>
         </w:rPr>
-        <w:t>domain</w:t>
-      </w:r>
-      <w:r>
+        <w:t xml:space="preserve">] </w:t>
+      </w:r>
+    </w:p>
+    <w:p>
+      <w:pPr>
+        <w:spacing w:after="0"/>
+        <w:ind w:left="708" w:firstLine="708"/>
         <w:rPr>
           <w:rFonts w:ascii="Courier New" w:hAnsi="Courier New" w:cs="Courier New"/>
           <w:sz w:val="16"/>
           <w:szCs w:val="16"/>
           <w:lang w:val="en-US"/>
         </w:rPr>
-        <w:t>,reportType=report-type</w:t>
-      </w:r>
-    </w:p>
-    <w:p>
-      <w:pPr>
+      </w:pPr>
+      <w:r>
         <w:rPr>
           <w:rFonts w:ascii="Courier New" w:hAnsi="Courier New" w:cs="Courier New"/>
           <w:sz w:val="16"/>
           <w:szCs w:val="16"/>
           <w:lang w:val="en-US"/>
         </w:rPr>
+        <w:lastRenderedPageBreak/>
+        <w:t>[</w:t>
+      </w:r>
+      <w:r>
+        <w:rPr>
+          <w:rFonts w:ascii="Courier New" w:hAnsi="Courier New" w:cs="Courier New"/>
+          <w:sz w:val="16"/>
+          <w:szCs w:val="16"/>
+          <w:lang w:val="en-US"/>
+        </w:rPr>
+        <w:t>,reportType=report-type</w:t>
+      </w:r>
+      <w:r>
+        <w:rPr>
+          <w:rFonts w:ascii="Courier New" w:hAnsi="Courier New" w:cs="Courier New"/>
+          <w:sz w:val="16"/>
+          <w:szCs w:val="16"/>
+          <w:lang w:val="en-US"/>
+        </w:rPr>
+        <w:t>]</w:t>
+      </w:r>
+    </w:p>
+    <w:p>
+      <w:pPr>
+        <w:spacing w:after="0"/>
+        <w:ind w:left="708" w:firstLine="708"/>
+        <w:rPr>
+          <w:rFonts w:ascii="Courier New" w:hAnsi="Courier New" w:cs="Courier New"/>
+          <w:sz w:val="16"/>
+          <w:szCs w:val="16"/>
+          <w:lang w:val="en-US"/>
+        </w:rPr>
+      </w:pPr>
+      <w:r>
+        <w:rPr>
+          <w:rFonts w:ascii="Courier New" w:hAnsi="Courier New" w:cs="Courier New"/>
+          <w:sz w:val="16"/>
+          <w:szCs w:val="16"/>
+          <w:lang w:val="en-US"/>
+        </w:rPr>
+        <w:t>[,</w:t>
+      </w:r>
+      <w:r>
+        <w:rPr>
+          <w:rFonts w:ascii="Courier New" w:hAnsi="Courier New" w:cs="Courier New"/>
+          <w:sz w:val="16"/>
+          <w:szCs w:val="16"/>
+          <w:lang w:val="en-US"/>
+        </w:rPr>
+        <w:t>params=</w:t>
+      </w:r>
+      <w:r>
+        <w:rPr>
+          <w:rFonts w:ascii="Courier New" w:hAnsi="Courier New" w:cs="Courier New"/>
+          <w:sz w:val="16"/>
+          <w:szCs w:val="16"/>
+          <w:lang w:val="en-US"/>
+        </w:rPr>
+        <w:t>context-values</w:t>
+      </w:r>
+      <w:r>
+        <w:rPr>
+          <w:rFonts w:ascii="Courier New" w:hAnsi="Courier New" w:cs="Courier New"/>
+          <w:sz w:val="16"/>
+          <w:szCs w:val="16"/>
+          <w:lang w:val="en-US"/>
+        </w:rPr>
+        <w:t>]</w:t>
+      </w:r>
+    </w:p>
+    <w:p>
+      <w:pPr>
+        <w:spacing w:after="0"/>
+        <w:rPr>
+          <w:rFonts w:ascii="Courier New" w:hAnsi="Courier New" w:cs="Courier New"/>
+          <w:sz w:val="16"/>
+          <w:szCs w:val="16"/>
+          <w:lang w:val="en-US"/>
+        </w:rPr>
       </w:pPr>
     </w:p>
     <w:p>
@@ -839,8 +1042,19 @@
         <w:rPr>
           <w:lang w:val="en-US"/>
         </w:rPr>
-        <w:lastRenderedPageBreak/>
-        <w:t xml:space="preserve">identifies the report structure; </w:t>
+        <w:t xml:space="preserve">identifies the </w:t>
+      </w:r>
+      <w:r>
+        <w:rPr>
+          <w:lang w:val="en-US"/>
+        </w:rPr>
+        <w:t>type of validation report</w:t>
+      </w:r>
+      <w:r>
+        <w:rPr>
+          <w:lang w:val="en-US"/>
+        </w:rPr>
+        <w:t xml:space="preserve">; </w:t>
       </w:r>
       <w:r>
         <w:rPr>
@@ -1008,34 +1222,178 @@
     </w:p>
     <w:p>
       <w:pPr>
-        <w:rPr>
-          <w:lang w:val="en-US"/>
-        </w:rPr>
-      </w:pPr>
-    </w:p>
-    <w:p>
-      <w:pPr>
-        <w:rPr>
-          <w:lang w:val="en-US"/>
-        </w:rPr>
-      </w:pPr>
-      <w:r>
-        <w:rPr>
-          <w:lang w:val="en-US"/>
-        </w:rPr>
-        <w:t>Example</w:t>
-      </w:r>
-      <w:r>
-        <w:rPr>
-          <w:lang w:val="en-US"/>
-        </w:rPr>
-        <w:t>s</w:t>
-      </w:r>
-      <w:r>
-        <w:rPr>
-          <w:lang w:val="en-US"/>
-        </w:rPr>
-        <w:t>:</w:t>
+        <w:spacing w:after="0"/>
+        <w:rPr>
+          <w:lang w:val="en-US"/>
+        </w:rPr>
+      </w:pPr>
+      <w:r>
+        <w:rPr>
+          <w:rFonts w:ascii="Courier New" w:hAnsi="Courier New" w:cs="Courier New"/>
+          <w:lang w:val="en-US"/>
+        </w:rPr>
+        <w:t>context-values</w:t>
+      </w:r>
+      <w:r>
+        <w:rPr>
+          <w:lang w:val="en-US"/>
+        </w:rPr>
+        <w:t xml:space="preserve"> – </w:t>
+      </w:r>
+    </w:p>
+    <w:p>
+      <w:pPr>
+        <w:rPr>
+          <w:lang w:val="en-US"/>
+        </w:rPr>
+      </w:pPr>
+      <w:r>
+        <w:rPr>
+          <w:lang w:val="en-US"/>
+        </w:rPr>
+        <w:t xml:space="preserve">semicolon-separated </w:t>
+      </w:r>
+      <w:r>
+        <w:rPr>
+          <w:lang w:val="en-US"/>
+        </w:rPr>
+        <w:t>list of name-value pairs, used by the schema as context parameters</w:t>
+      </w:r>
+    </w:p>
+    <w:p>
+      <w:pPr>
+        <w:rPr>
+          <w:lang w:val="en-US"/>
+        </w:rPr>
+      </w:pPr>
+    </w:p>
+    <w:p>
+      <w:pPr>
+        <w:rPr>
+          <w:lang w:val="en-US"/>
+        </w:rPr>
+      </w:pPr>
+      <w:r>
+        <w:rPr>
+          <w:lang w:val="en-US"/>
+        </w:rPr>
+        <w:t xml:space="preserve">Only the </w:t>
+      </w:r>
+      <w:r>
+        <w:rPr>
+          <w:rFonts w:ascii="Courier New" w:hAnsi="Courier New" w:cs="Courier New"/>
+          <w:lang w:val="en-US"/>
+        </w:rPr>
+        <w:t>gfox</w:t>
+      </w:r>
+      <w:r>
+        <w:rPr>
+          <w:lang w:val="en-US"/>
+        </w:rPr>
+        <w:t xml:space="preserve"> parameter is mandatory. If </w:t>
+      </w:r>
+      <w:r>
+        <w:rPr>
+          <w:rFonts w:ascii="Courier New" w:hAnsi="Courier New" w:cs="Courier New"/>
+          <w:lang w:val="en-US"/>
+        </w:rPr>
+        <w:t>domain</w:t>
+      </w:r>
+      <w:r>
+        <w:rPr>
+          <w:lang w:val="en-US"/>
+        </w:rPr>
+        <w:t xml:space="preserve"> is not specified, the file system tree to be validated is identified within the schema.</w:t>
+      </w:r>
+      <w:r>
+        <w:rPr>
+          <w:lang w:val="en-US"/>
+        </w:rPr>
+        <w:t xml:space="preserve"> The default </w:t>
+      </w:r>
+      <w:r>
+        <w:rPr>
+          <w:rFonts w:ascii="Courier New" w:hAnsi="Courier New" w:cs="Courier New"/>
+          <w:lang w:val="en-US"/>
+        </w:rPr>
+        <w:t>report-type</w:t>
+      </w:r>
+      <w:r>
+        <w:rPr>
+          <w:lang w:val="en-US"/>
+        </w:rPr>
+        <w:t xml:space="preserve"> is </w:t>
+      </w:r>
+      <w:r>
+        <w:rPr>
+          <w:rFonts w:ascii="Courier New" w:hAnsi="Courier New" w:cs="Courier New"/>
+          <w:lang w:val="en-US"/>
+        </w:rPr>
+        <w:t>redTree</w:t>
+      </w:r>
+      <w:r>
+        <w:rPr>
+          <w:lang w:val="en-US"/>
+        </w:rPr>
+        <w:t>.</w:t>
+      </w:r>
+    </w:p>
+    <w:p>
+      <w:pPr>
+        <w:rPr>
+          <w:lang w:val="en-US"/>
+        </w:rPr>
+      </w:pPr>
+      <w:r>
+        <w:rPr>
+          <w:lang w:val="en-US"/>
+        </w:rPr>
+        <w:t>In all examples listed below, after copy-pasting please remove linefeeds.</w:t>
+      </w:r>
+    </w:p>
+    <w:p>
+      <w:pPr>
+        <w:rPr>
+          <w:lang w:val="en-US"/>
+        </w:rPr>
+      </w:pPr>
+    </w:p>
+    <w:p>
+      <w:pPr>
+        <w:rPr>
+          <w:lang w:val="en-US"/>
+        </w:rPr>
+      </w:pPr>
+      <w:r>
+        <w:rPr>
+          <w:lang w:val="en-US"/>
+        </w:rPr>
+        <w:t xml:space="preserve">Example 1: Validate the file system tree identified </w:t>
+      </w:r>
+      <w:r>
+        <w:rPr>
+          <w:lang w:val="en-US"/>
+        </w:rPr>
+        <w:t xml:space="preserve">within the schema </w:t>
+      </w:r>
+      <w:r>
+        <w:rPr>
+          <w:lang w:val="en-US"/>
+        </w:rPr>
+        <w:t xml:space="preserve">identified by </w:t>
+      </w:r>
+      <w:r>
+        <w:rPr>
+          <w:rFonts w:ascii="Courier New" w:hAnsi="Courier New" w:cs="Courier New"/>
+          <w:lang w:val="en-US"/>
+        </w:rPr>
+        <w:t>gfox</w:t>
+      </w:r>
+      <w:r>
+        <w:rPr>
+          <w:lang w:val="en-US"/>
+        </w:rPr>
+        <w:t>.</w:t>
       </w:r>
     </w:p>
     <w:p>
@@ -1055,19 +1413,19 @@
           <w:szCs w:val="16"/>
           <w:lang w:val="en-US"/>
         </w:rPr>
-        <w:t>basex -b "request=val</w:t>
-      </w:r>
-    </w:p>
-    <w:p>
-      <w:pPr>
-        <w:spacing w:after="0"/>
-        <w:rPr>
-          <w:rFonts w:ascii="Courier New" w:hAnsi="Courier New" w:cs="Courier New"/>
+        <w:t>basex -b "request=val?</w:t>
+      </w:r>
+      <w:r>
+        <w:rPr>
+          <w:rFonts w:ascii="Courier New" w:hAnsi="Courier New" w:cs="Courier New"/>
+          <w:b/>
+          <w:color w:val="0070C0"/>
           <w:sz w:val="16"/>
           <w:szCs w:val="16"/>
           <w:lang w:val="en-US"/>
         </w:rPr>
-      </w:pPr>
+        <w:t>gfox=</w:t>
+      </w:r>
       <w:r>
         <w:rPr>
           <w:rFonts w:ascii="Courier New" w:hAnsi="Courier New" w:cs="Courier New"/>
@@ -1075,89 +1433,129 @@
           <w:szCs w:val="16"/>
           <w:lang w:val="en-US"/>
         </w:rPr>
-        <w:t xml:space="preserve">  </w:t>
-      </w:r>
-      <w:r>
+        <w:t xml:space="preserve">/tt/greenfox/example-schemas/case-studies/system-s.gfox.xml </w:t>
+      </w:r>
+    </w:p>
+    <w:p>
+      <w:pPr>
         <w:rPr>
           <w:rFonts w:ascii="Courier New" w:hAnsi="Courier New" w:cs="Courier New"/>
           <w:sz w:val="16"/>
           <w:szCs w:val="16"/>
           <w:lang w:val="en-US"/>
         </w:rPr>
-        <w:t>?gfox=/tt/greenfox/example-schemas/case-studies/system-s.gfox.xml,</w:t>
-      </w:r>
-    </w:p>
-    <w:p>
-      <w:pPr>
-        <w:spacing w:after="0"/>
+      </w:pPr>
+      <w:r>
         <w:rPr>
           <w:rFonts w:ascii="Courier New" w:hAnsi="Courier New" w:cs="Courier New"/>
           <w:sz w:val="16"/>
           <w:szCs w:val="16"/>
           <w:lang w:val="en-US"/>
         </w:rPr>
-      </w:pPr>
-      <w:r>
+        <w:t xml:space="preserve">/tt/greenfox/bin/greenfox.xq </w:t>
+      </w:r>
+    </w:p>
+    <w:p>
+      <w:pPr>
+        <w:spacing w:after="0"/>
         <w:rPr>
           <w:rFonts w:ascii="Courier New" w:hAnsi="Courier New" w:cs="Courier New"/>
           <w:sz w:val="16"/>
           <w:szCs w:val="16"/>
           <w:lang w:val="en-US"/>
         </w:rPr>
-        <w:t xml:space="preserve">   </w:t>
-      </w:r>
-      <w:r>
+      </w:pPr>
+    </w:p>
+    <w:p>
+      <w:pPr>
+        <w:rPr>
+          <w:lang w:val="en-US"/>
+        </w:rPr>
+      </w:pPr>
+      <w:r>
+        <w:rPr>
+          <w:lang w:val="en-US"/>
+        </w:rPr>
+        <w:t xml:space="preserve">Example </w:t>
+      </w:r>
+      <w:r>
+        <w:rPr>
+          <w:lang w:val="en-US"/>
+        </w:rPr>
+        <w:t>2</w:t>
+      </w:r>
+      <w:r>
+        <w:rPr>
+          <w:lang w:val="en-US"/>
+        </w:rPr>
+        <w:t xml:space="preserve">: Validate the file system tree identified by </w:t>
+      </w:r>
+      <w:r>
+        <w:rPr>
+          <w:rFonts w:ascii="Courier New" w:hAnsi="Courier New" w:cs="Courier New"/>
+          <w:lang w:val="en-US"/>
+        </w:rPr>
+        <w:t>domain</w:t>
+      </w:r>
+      <w:r>
+        <w:rPr>
+          <w:lang w:val="en-US"/>
+        </w:rPr>
+        <w:t xml:space="preserve"> against the schema identified by </w:t>
+      </w:r>
+      <w:r>
+        <w:rPr>
+          <w:rFonts w:ascii="Courier New" w:hAnsi="Courier New" w:cs="Courier New"/>
+          <w:lang w:val="en-US"/>
+        </w:rPr>
+        <w:t>gfox</w:t>
+      </w:r>
+      <w:r>
+        <w:rPr>
+          <w:lang w:val="en-US"/>
+        </w:rPr>
+        <w:t>.</w:t>
+      </w:r>
+    </w:p>
+    <w:p>
+      <w:pPr>
+        <w:spacing w:after="0"/>
         <w:rPr>
           <w:rFonts w:ascii="Courier New" w:hAnsi="Courier New" w:cs="Courier New"/>
           <w:sz w:val="16"/>
           <w:szCs w:val="16"/>
           <w:lang w:val="en-US"/>
         </w:rPr>
-        <w:t xml:space="preserve">domain=/tt/greenfox/example-data/system-s" </w:t>
-      </w:r>
-    </w:p>
-    <w:p>
-      <w:pPr>
+      </w:pPr>
+      <w:r>
         <w:rPr>
           <w:rFonts w:ascii="Courier New" w:hAnsi="Courier New" w:cs="Courier New"/>
           <w:sz w:val="16"/>
           <w:szCs w:val="16"/>
           <w:lang w:val="en-US"/>
         </w:rPr>
-      </w:pPr>
-      <w:r>
+        <w:t>basex -b "request=val</w:t>
+      </w:r>
+    </w:p>
+    <w:p>
+      <w:pPr>
+        <w:spacing w:after="0"/>
         <w:rPr>
           <w:rFonts w:ascii="Courier New" w:hAnsi="Courier New" w:cs="Courier New"/>
           <w:sz w:val="16"/>
           <w:szCs w:val="16"/>
           <w:lang w:val="en-US"/>
         </w:rPr>
-        <w:t xml:space="preserve">/tt/greenfox/bin/greenfox.xq </w:t>
-      </w:r>
-    </w:p>
-    <w:p>
-      <w:pPr>
-        <w:rPr>
-          <w:lang w:val="en-US"/>
-        </w:rPr>
-      </w:pPr>
-      <w:r>
-        <w:rPr>
-          <w:lang w:val="en-US"/>
-        </w:rPr>
-        <w:t>[After copy-pasting, please remove linefeed.]</w:t>
-      </w:r>
-    </w:p>
-    <w:p>
-      <w:pPr>
-        <w:spacing w:after="0"/>
+      </w:pPr>
+      <w:r>
         <w:rPr>
           <w:rFonts w:ascii="Courier New" w:hAnsi="Courier New" w:cs="Courier New"/>
           <w:sz w:val="16"/>
           <w:szCs w:val="16"/>
           <w:lang w:val="en-US"/>
         </w:rPr>
-      </w:pPr>
+        <w:t xml:space="preserve">  </w:t>
+      </w:r>
       <w:r>
         <w:rPr>
           <w:rFonts w:ascii="Courier New" w:hAnsi="Courier New" w:cs="Courier New"/>
@@ -1165,19 +1563,19 @@
           <w:szCs w:val="16"/>
           <w:lang w:val="en-US"/>
         </w:rPr>
-        <w:t>basex -b "request=val</w:t>
-      </w:r>
-    </w:p>
-    <w:p>
-      <w:pPr>
-        <w:spacing w:after="0"/>
-        <w:rPr>
-          <w:rFonts w:ascii="Courier New" w:hAnsi="Courier New" w:cs="Courier New"/>
+        <w:t>?</w:t>
+      </w:r>
+      <w:r>
+        <w:rPr>
+          <w:rFonts w:ascii="Courier New" w:hAnsi="Courier New" w:cs="Courier New"/>
+          <w:b/>
+          <w:color w:val="0070C0"/>
           <w:sz w:val="16"/>
           <w:szCs w:val="16"/>
           <w:lang w:val="en-US"/>
         </w:rPr>
-      </w:pPr>
+        <w:t>gfox=</w:t>
+      </w:r>
       <w:r>
         <w:rPr>
           <w:rFonts w:ascii="Courier New" w:hAnsi="Courier New" w:cs="Courier New"/>
@@ -1185,36 +1583,38 @@
           <w:szCs w:val="16"/>
           <w:lang w:val="en-US"/>
         </w:rPr>
-        <w:t xml:space="preserve">  </w:t>
-      </w:r>
-      <w:r>
+        <w:t>/tt/greenfox/example-schemas/case-studies/system-s.gfox.xml,</w:t>
+      </w:r>
+    </w:p>
+    <w:p>
+      <w:pPr>
+        <w:spacing w:after="0"/>
         <w:rPr>
           <w:rFonts w:ascii="Courier New" w:hAnsi="Courier New" w:cs="Courier New"/>
           <w:sz w:val="16"/>
           <w:szCs w:val="16"/>
           <w:lang w:val="en-US"/>
         </w:rPr>
-        <w:t>?gfox=/tt/greenfox/example-schemas/case-studies/system-s.gfox.xml,</w:t>
-      </w:r>
-    </w:p>
-    <w:p>
-      <w:pPr>
-        <w:spacing w:after="0"/>
+      </w:pPr>
+      <w:r>
         <w:rPr>
           <w:rFonts w:ascii="Courier New" w:hAnsi="Courier New" w:cs="Courier New"/>
           <w:sz w:val="16"/>
           <w:szCs w:val="16"/>
           <w:lang w:val="en-US"/>
         </w:rPr>
-      </w:pPr>
-      <w:r>
-        <w:rPr>
-          <w:rFonts w:ascii="Courier New" w:hAnsi="Courier New" w:cs="Courier New"/>
+        <w:t xml:space="preserve">   </w:t>
+      </w:r>
+      <w:r>
+        <w:rPr>
+          <w:rFonts w:ascii="Courier New" w:hAnsi="Courier New" w:cs="Courier New"/>
+          <w:b/>
+          <w:color w:val="0070C0"/>
           <w:sz w:val="16"/>
           <w:szCs w:val="16"/>
           <w:lang w:val="en-US"/>
         </w:rPr>
-        <w:t xml:space="preserve">   </w:t>
+        <w:t>domain=</w:t>
       </w:r>
       <w:r>
         <w:rPr>
@@ -1223,17 +1623,18 @@
           <w:szCs w:val="16"/>
           <w:lang w:val="en-US"/>
         </w:rPr>
-        <w:t>domain=/tt/greenfox/example-data/system-s</w:t>
-      </w:r>
-      <w:r>
+        <w:t xml:space="preserve">/tt/greenfox/example-data/system-s" </w:t>
+      </w:r>
+    </w:p>
+    <w:p>
+      <w:pPr>
         <w:rPr>
           <w:rFonts w:ascii="Courier New" w:hAnsi="Courier New" w:cs="Courier New"/>
           <w:sz w:val="16"/>
           <w:szCs w:val="16"/>
           <w:lang w:val="en-US"/>
         </w:rPr>
-        <w:t>,reportType=whiteTree</w:t>
-      </w:r>
+      </w:pPr>
       <w:r>
         <w:rPr>
           <w:rFonts w:ascii="Courier New" w:hAnsi="Courier New" w:cs="Courier New"/>
@@ -1241,11 +1642,12 @@
           <w:szCs w:val="16"/>
           <w:lang w:val="en-US"/>
         </w:rPr>
-        <w:t xml:space="preserve">" </w:t>
-      </w:r>
-    </w:p>
-    <w:p>
-      <w:pPr>
+        <w:t xml:space="preserve">/tt/greenfox/bin/greenfox.xq </w:t>
+      </w:r>
+    </w:p>
+    <w:p>
+      <w:pPr>
+        <w:spacing w:after="0"/>
         <w:rPr>
           <w:rFonts w:ascii="Courier New" w:hAnsi="Courier New" w:cs="Courier New"/>
           <w:sz w:val="16"/>
@@ -1253,13 +1655,246 @@
           <w:lang w:val="en-US"/>
         </w:rPr>
       </w:pPr>
-      <w:r>
+    </w:p>
+    <w:p>
+      <w:pPr>
+        <w:rPr>
+          <w:lang w:val="en-US"/>
+        </w:rPr>
+      </w:pPr>
+      <w:r>
+        <w:rPr>
+          <w:lang w:val="en-US"/>
+        </w:rPr>
+        <w:t xml:space="preserve">Example </w:t>
+      </w:r>
+      <w:r>
+        <w:rPr>
+          <w:lang w:val="en-US"/>
+        </w:rPr>
+        <w:t>3</w:t>
+      </w:r>
+      <w:r>
+        <w:rPr>
+          <w:lang w:val="en-US"/>
+        </w:rPr>
+        <w:t xml:space="preserve">: </w:t>
+      </w:r>
+      <w:r>
+        <w:rPr>
+          <w:lang w:val="en-US"/>
+        </w:rPr>
+        <w:t xml:space="preserve">As </w:t>
+      </w:r>
+      <w:r>
+        <w:rPr>
+          <w:lang w:val="en-US"/>
+        </w:rPr>
+        <w:t>example 1</w:t>
+      </w:r>
+      <w:r>
+        <w:rPr>
+          <w:lang w:val="en-US"/>
+        </w:rPr>
+        <w:t xml:space="preserve">, but produce a validation report of type </w:t>
+      </w:r>
+      <w:r>
+        <w:rPr>
+          <w:rFonts w:ascii="Courier New" w:hAnsi="Courier New" w:cs="Courier New"/>
+          <w:lang w:val="en-US"/>
+        </w:rPr>
+        <w:t>whiteTree</w:t>
+      </w:r>
+      <w:r>
+        <w:rPr>
+          <w:lang w:val="en-US"/>
+        </w:rPr>
+        <w:t>.</w:t>
+      </w:r>
+    </w:p>
+    <w:p>
+      <w:pPr>
+        <w:spacing w:after="0"/>
         <w:rPr>
           <w:rFonts w:ascii="Courier New" w:hAnsi="Courier New" w:cs="Courier New"/>
           <w:sz w:val="16"/>
           <w:szCs w:val="16"/>
           <w:lang w:val="en-US"/>
         </w:rPr>
+      </w:pPr>
+      <w:r>
+        <w:rPr>
+          <w:rFonts w:ascii="Courier New" w:hAnsi="Courier New" w:cs="Courier New"/>
+          <w:sz w:val="16"/>
+          <w:szCs w:val="16"/>
+          <w:lang w:val="en-US"/>
+        </w:rPr>
+        <w:t>basex -b "request=val</w:t>
+      </w:r>
+    </w:p>
+    <w:p>
+      <w:pPr>
+        <w:spacing w:after="0"/>
+        <w:rPr>
+          <w:rFonts w:ascii="Courier New" w:hAnsi="Courier New" w:cs="Courier New"/>
+          <w:sz w:val="16"/>
+          <w:szCs w:val="16"/>
+          <w:lang w:val="en-US"/>
+        </w:rPr>
+      </w:pPr>
+      <w:r>
+        <w:rPr>
+          <w:rFonts w:ascii="Courier New" w:hAnsi="Courier New" w:cs="Courier New"/>
+          <w:sz w:val="16"/>
+          <w:szCs w:val="16"/>
+          <w:lang w:val="en-US"/>
+        </w:rPr>
+        <w:t xml:space="preserve">  </w:t>
+      </w:r>
+      <w:r>
+        <w:rPr>
+          <w:rFonts w:ascii="Courier New" w:hAnsi="Courier New" w:cs="Courier New"/>
+          <w:sz w:val="16"/>
+          <w:szCs w:val="16"/>
+          <w:lang w:val="en-US"/>
+        </w:rPr>
+        <w:t>?</w:t>
+      </w:r>
+      <w:r>
+        <w:rPr>
+          <w:rFonts w:ascii="Courier New" w:hAnsi="Courier New" w:cs="Courier New"/>
+          <w:b/>
+          <w:color w:val="0070C0"/>
+          <w:sz w:val="16"/>
+          <w:szCs w:val="16"/>
+          <w:lang w:val="en-US"/>
+        </w:rPr>
+        <w:t>gfox=</w:t>
+      </w:r>
+      <w:r>
+        <w:rPr>
+          <w:rFonts w:ascii="Courier New" w:hAnsi="Courier New" w:cs="Courier New"/>
+          <w:sz w:val="16"/>
+          <w:szCs w:val="16"/>
+          <w:lang w:val="en-US"/>
+        </w:rPr>
+        <w:t>/tt/greenfox/example-schemas/case-studies/system-s.gfox.xml,</w:t>
+      </w:r>
+    </w:p>
+    <w:p>
+      <w:pPr>
+        <w:spacing w:after="0"/>
+        <w:rPr>
+          <w:rFonts w:ascii="Courier New" w:hAnsi="Courier New" w:cs="Courier New"/>
+          <w:sz w:val="16"/>
+          <w:szCs w:val="16"/>
+          <w:lang w:val="en-US"/>
+        </w:rPr>
+      </w:pPr>
+      <w:r>
+        <w:rPr>
+          <w:rFonts w:ascii="Courier New" w:hAnsi="Courier New" w:cs="Courier New"/>
+          <w:sz w:val="16"/>
+          <w:szCs w:val="16"/>
+          <w:lang w:val="en-US"/>
+        </w:rPr>
+        <w:t xml:space="preserve">   </w:t>
+      </w:r>
+      <w:r>
+        <w:rPr>
+          <w:rFonts w:ascii="Courier New" w:hAnsi="Courier New" w:cs="Courier New"/>
+          <w:b/>
+          <w:color w:val="0070C0"/>
+          <w:sz w:val="16"/>
+          <w:szCs w:val="16"/>
+          <w:lang w:val="en-US"/>
+        </w:rPr>
+        <w:t>domain=</w:t>
+      </w:r>
+      <w:r>
+        <w:rPr>
+          <w:rFonts w:ascii="Courier New" w:hAnsi="Courier New" w:cs="Courier New"/>
+          <w:sz w:val="16"/>
+          <w:szCs w:val="16"/>
+          <w:lang w:val="en-US"/>
+        </w:rPr>
+        <w:t>/tt/greenfox/example-data/system-s</w:t>
+      </w:r>
+      <w:r>
+        <w:rPr>
+          <w:rFonts w:ascii="Courier New" w:hAnsi="Courier New" w:cs="Courier New"/>
+          <w:sz w:val="16"/>
+          <w:szCs w:val="16"/>
+          <w:lang w:val="en-US"/>
+        </w:rPr>
+        <w:t>,</w:t>
+      </w:r>
+    </w:p>
+    <w:p>
+      <w:pPr>
+        <w:spacing w:after="0"/>
+        <w:rPr>
+          <w:rFonts w:ascii="Courier New" w:hAnsi="Courier New" w:cs="Courier New"/>
+          <w:sz w:val="16"/>
+          <w:szCs w:val="16"/>
+          <w:lang w:val="en-US"/>
+        </w:rPr>
+      </w:pPr>
+      <w:r>
+        <w:rPr>
+          <w:rFonts w:ascii="Courier New" w:hAnsi="Courier New" w:cs="Courier New"/>
+          <w:sz w:val="16"/>
+          <w:szCs w:val="16"/>
+          <w:lang w:val="en-US"/>
+        </w:rPr>
+        <w:t xml:space="preserve">   </w:t>
+      </w:r>
+      <w:r>
+        <w:rPr>
+          <w:rFonts w:ascii="Courier New" w:hAnsi="Courier New" w:cs="Courier New"/>
+          <w:b/>
+          <w:color w:val="0070C0"/>
+          <w:sz w:val="16"/>
+          <w:szCs w:val="16"/>
+          <w:lang w:val="en-US"/>
+        </w:rPr>
+        <w:t>reportType=</w:t>
+      </w:r>
+      <w:r>
+        <w:rPr>
+          <w:rFonts w:ascii="Courier New" w:hAnsi="Courier New" w:cs="Courier New"/>
+          <w:sz w:val="16"/>
+          <w:szCs w:val="16"/>
+          <w:lang w:val="en-US"/>
+        </w:rPr>
+        <w:t>whiteTree</w:t>
+      </w:r>
+      <w:r>
+        <w:rPr>
+          <w:rFonts w:ascii="Courier New" w:hAnsi="Courier New" w:cs="Courier New"/>
+          <w:sz w:val="16"/>
+          <w:szCs w:val="16"/>
+          <w:lang w:val="en-US"/>
+        </w:rPr>
+        <w:t xml:space="preserve">" </w:t>
+      </w:r>
+    </w:p>
+    <w:p>
+      <w:pPr>
+        <w:rPr>
+          <w:rFonts w:ascii="Courier New" w:hAnsi="Courier New" w:cs="Courier New"/>
+          <w:sz w:val="16"/>
+          <w:szCs w:val="16"/>
+          <w:lang w:val="en-US"/>
+        </w:rPr>
+      </w:pPr>
+      <w:r>
+        <w:rPr>
+          <w:rFonts w:ascii="Courier New" w:hAnsi="Courier New" w:cs="Courier New"/>
+          <w:sz w:val="16"/>
+          <w:szCs w:val="16"/>
+          <w:lang w:val="en-US"/>
+        </w:rPr>
         <w:t xml:space="preserve">/tt/greenfox/bin/greenfox.xq </w:t>
       </w:r>
     </w:p>
@@ -1273,15 +1908,279 @@
         <w:rPr>
           <w:lang w:val="en-US"/>
         </w:rPr>
-        <w:t>[After copy-pasting, please remove linefeed.]</w:t>
-      </w:r>
-    </w:p>
-    <w:p>
-      <w:pPr>
-        <w:rPr>
-          <w:lang w:val="en-US"/>
-        </w:rPr>
-      </w:pPr>
+        <w:t xml:space="preserve">Example </w:t>
+      </w:r>
+      <w:r>
+        <w:rPr>
+          <w:lang w:val="en-US"/>
+        </w:rPr>
+        <w:t>4</w:t>
+      </w:r>
+      <w:r>
+        <w:rPr>
+          <w:lang w:val="en-US"/>
+        </w:rPr>
+        <w:t xml:space="preserve">: As example 2, but setting the context parameter </w:t>
+      </w:r>
+      <w:r>
+        <w:rPr>
+          <w:rFonts w:ascii="Courier New" w:hAnsi="Courier New" w:cs="Courier New"/>
+          <w:lang w:val="en-US"/>
+        </w:rPr>
+        <w:t>lastModified</w:t>
+      </w:r>
+      <w:r>
+        <w:rPr>
+          <w:lang w:val="en-US"/>
+        </w:rPr>
+        <w:t xml:space="preserve"> to the value “2020-02-15”.</w:t>
+      </w:r>
+    </w:p>
+    <w:p>
+      <w:pPr>
+        <w:spacing w:after="0"/>
+        <w:rPr>
+          <w:rFonts w:ascii="Courier New" w:hAnsi="Courier New" w:cs="Courier New"/>
+          <w:sz w:val="16"/>
+          <w:szCs w:val="16"/>
+          <w:lang w:val="en-US"/>
+        </w:rPr>
+      </w:pPr>
+      <w:r>
+        <w:rPr>
+          <w:rFonts w:ascii="Courier New" w:hAnsi="Courier New" w:cs="Courier New"/>
+          <w:sz w:val="16"/>
+          <w:szCs w:val="16"/>
+          <w:lang w:val="en-US"/>
+        </w:rPr>
+        <w:t>basex -b "request=val</w:t>
+      </w:r>
+    </w:p>
+    <w:p>
+      <w:pPr>
+        <w:spacing w:after="0"/>
+        <w:rPr>
+          <w:rFonts w:ascii="Courier New" w:hAnsi="Courier New" w:cs="Courier New"/>
+          <w:sz w:val="16"/>
+          <w:szCs w:val="16"/>
+          <w:lang w:val="en-US"/>
+        </w:rPr>
+      </w:pPr>
+      <w:r>
+        <w:rPr>
+          <w:rFonts w:ascii="Courier New" w:hAnsi="Courier New" w:cs="Courier New"/>
+          <w:sz w:val="16"/>
+          <w:szCs w:val="16"/>
+          <w:lang w:val="en-US"/>
+        </w:rPr>
+        <w:t xml:space="preserve">  </w:t>
+      </w:r>
+      <w:r>
+        <w:rPr>
+          <w:rFonts w:ascii="Courier New" w:hAnsi="Courier New" w:cs="Courier New"/>
+          <w:sz w:val="16"/>
+          <w:szCs w:val="16"/>
+          <w:lang w:val="en-US"/>
+        </w:rPr>
+        <w:t>?</w:t>
+      </w:r>
+      <w:r>
+        <w:rPr>
+          <w:rFonts w:ascii="Courier New" w:hAnsi="Courier New" w:cs="Courier New"/>
+          <w:b/>
+          <w:color w:val="0070C0"/>
+          <w:sz w:val="16"/>
+          <w:szCs w:val="16"/>
+          <w:lang w:val="en-US"/>
+        </w:rPr>
+        <w:t>gfox=</w:t>
+      </w:r>
+      <w:r>
+        <w:rPr>
+          <w:rFonts w:ascii="Courier New" w:hAnsi="Courier New" w:cs="Courier New"/>
+          <w:sz w:val="16"/>
+          <w:szCs w:val="16"/>
+          <w:lang w:val="en-US"/>
+        </w:rPr>
+        <w:t>/tt/greenfox/example-schemas/case-studies/system-s.gfox.xml,</w:t>
+      </w:r>
+    </w:p>
+    <w:p>
+      <w:pPr>
+        <w:spacing w:after="0"/>
+        <w:rPr>
+          <w:rFonts w:ascii="Courier New" w:hAnsi="Courier New" w:cs="Courier New"/>
+          <w:sz w:val="16"/>
+          <w:szCs w:val="16"/>
+          <w:lang w:val="en-US"/>
+        </w:rPr>
+      </w:pPr>
+      <w:r>
+        <w:rPr>
+          <w:rFonts w:ascii="Courier New" w:hAnsi="Courier New" w:cs="Courier New"/>
+          <w:sz w:val="16"/>
+          <w:szCs w:val="16"/>
+          <w:lang w:val="en-US"/>
+        </w:rPr>
+        <w:t xml:space="preserve">   </w:t>
+      </w:r>
+      <w:r>
+        <w:rPr>
+          <w:rFonts w:ascii="Courier New" w:hAnsi="Courier New" w:cs="Courier New"/>
+          <w:b/>
+          <w:color w:val="0070C0"/>
+          <w:sz w:val="16"/>
+          <w:szCs w:val="16"/>
+          <w:lang w:val="en-US"/>
+        </w:rPr>
+        <w:t>domain=</w:t>
+      </w:r>
+      <w:r>
+        <w:rPr>
+          <w:rFonts w:ascii="Courier New" w:hAnsi="Courier New" w:cs="Courier New"/>
+          <w:sz w:val="16"/>
+          <w:szCs w:val="16"/>
+          <w:lang w:val="en-US"/>
+        </w:rPr>
+        <w:t>/tt/greenfox/example-data/system-s</w:t>
+      </w:r>
+      <w:r>
+        <w:rPr>
+          <w:rFonts w:ascii="Courier New" w:hAnsi="Courier New" w:cs="Courier New"/>
+          <w:sz w:val="16"/>
+          <w:szCs w:val="16"/>
+          <w:lang w:val="en-US"/>
+        </w:rPr>
+        <w:t>,</w:t>
+      </w:r>
+    </w:p>
+    <w:p>
+      <w:pPr>
+        <w:spacing w:after="0"/>
+        <w:rPr>
+          <w:rFonts w:ascii="Courier New" w:hAnsi="Courier New" w:cs="Courier New"/>
+          <w:sz w:val="16"/>
+          <w:szCs w:val="16"/>
+          <w:lang w:val="en-US"/>
+        </w:rPr>
+      </w:pPr>
+      <w:r>
+        <w:rPr>
+          <w:rFonts w:ascii="Courier New" w:hAnsi="Courier New" w:cs="Courier New"/>
+          <w:sz w:val="16"/>
+          <w:szCs w:val="16"/>
+          <w:lang w:val="en-US"/>
+        </w:rPr>
+        <w:t xml:space="preserve">   </w:t>
+      </w:r>
+      <w:r>
+        <w:rPr>
+          <w:rFonts w:ascii="Courier New" w:hAnsi="Courier New" w:cs="Courier New"/>
+          <w:b/>
+          <w:color w:val="0070C0"/>
+          <w:sz w:val="16"/>
+          <w:szCs w:val="16"/>
+          <w:lang w:val="en-US"/>
+        </w:rPr>
+        <w:t>reportType=</w:t>
+      </w:r>
+      <w:r>
+        <w:rPr>
+          <w:rFonts w:ascii="Courier New" w:hAnsi="Courier New" w:cs="Courier New"/>
+          <w:sz w:val="16"/>
+          <w:szCs w:val="16"/>
+          <w:lang w:val="en-US"/>
+        </w:rPr>
+        <w:t>whiteTree</w:t>
+      </w:r>
+      <w:r>
+        <w:rPr>
+          <w:rFonts w:ascii="Courier New" w:hAnsi="Courier New" w:cs="Courier New"/>
+          <w:sz w:val="16"/>
+          <w:szCs w:val="16"/>
+          <w:lang w:val="en-US"/>
+        </w:rPr>
+        <w:t>,</w:t>
+      </w:r>
+    </w:p>
+    <w:p>
+      <w:pPr>
+        <w:spacing w:after="0"/>
+        <w:rPr>
+          <w:rFonts w:ascii="Courier New" w:hAnsi="Courier New" w:cs="Courier New"/>
+          <w:sz w:val="16"/>
+          <w:szCs w:val="16"/>
+          <w:lang w:val="en-US"/>
+        </w:rPr>
+      </w:pPr>
+      <w:r>
+        <w:rPr>
+          <w:rFonts w:ascii="Courier New" w:hAnsi="Courier New" w:cs="Courier New"/>
+          <w:sz w:val="16"/>
+          <w:szCs w:val="16"/>
+          <w:lang w:val="en-US"/>
+        </w:rPr>
+        <w:t xml:space="preserve">   </w:t>
+      </w:r>
+      <w:r>
+        <w:rPr>
+          <w:rFonts w:ascii="Courier New" w:hAnsi="Courier New" w:cs="Courier New"/>
+          <w:b/>
+          <w:color w:val="0070C0"/>
+          <w:sz w:val="16"/>
+          <w:szCs w:val="16"/>
+          <w:lang w:val="en-US"/>
+        </w:rPr>
+        <w:t>params=</w:t>
+      </w:r>
+      <w:r>
+        <w:rPr>
+          <w:rFonts w:ascii="Courier New" w:hAnsi="Courier New" w:cs="Courier New"/>
+          <w:b/>
+          <w:color w:val="FFC000"/>
+          <w:sz w:val="16"/>
+          <w:szCs w:val="16"/>
+          <w:lang w:val="en-US"/>
+        </w:rPr>
+        <w:t>lastModified=</w:t>
+      </w:r>
+      <w:r>
+        <w:rPr>
+          <w:rFonts w:ascii="Courier New" w:hAnsi="Courier New" w:cs="Courier New"/>
+          <w:sz w:val="16"/>
+          <w:szCs w:val="16"/>
+          <w:lang w:val="en-US"/>
+        </w:rPr>
+        <w:t>2020-02-15</w:t>
+      </w:r>
+      <w:r>
+        <w:rPr>
+          <w:rFonts w:ascii="Courier New" w:hAnsi="Courier New" w:cs="Courier New"/>
+          <w:sz w:val="16"/>
+          <w:szCs w:val="16"/>
+          <w:lang w:val="en-US"/>
+        </w:rPr>
+        <w:t xml:space="preserve">" </w:t>
+      </w:r>
+    </w:p>
+    <w:p>
+      <w:pPr>
+        <w:rPr>
+          <w:rFonts w:ascii="Courier New" w:hAnsi="Courier New" w:cs="Courier New"/>
+          <w:sz w:val="16"/>
+          <w:szCs w:val="16"/>
+          <w:lang w:val="en-US"/>
+        </w:rPr>
+      </w:pPr>
+      <w:r>
+        <w:rPr>
+          <w:rFonts w:ascii="Courier New" w:hAnsi="Courier New" w:cs="Courier New"/>
+          <w:sz w:val="16"/>
+          <w:szCs w:val="16"/>
+          <w:lang w:val="en-US"/>
+        </w:rPr>
+        <w:t xml:space="preserve">/tt/greenfox/bin/greenfox.xq </w:t>
+      </w:r>
     </w:p>
     <w:p>
       <w:pPr>
@@ -1291,10 +2190,13 @@
           <w:lang w:val="en-US"/>
         </w:rPr>
       </w:pPr>
-      <w:r>
-        <w:rPr>
-          <w:lang w:val="en-US"/>
-        </w:rPr>
+      <w:bookmarkStart w:id="0" w:name="_GoBack"/>
+      <w:bookmarkEnd w:id="0"/>
+      <w:r>
+        <w:rPr>
+          <w:lang w:val="en-US"/>
+        </w:rPr>
+        <w:lastRenderedPageBreak/>
         <w:t>Fundamentals</w:t>
       </w:r>
     </w:p>
@@ -1458,17 +2360,84 @@
         <w:rPr>
           <w:lang w:val="en-US"/>
         </w:rPr>
-        <w:t xml:space="preserve"> Any validation result refers to an individual folder or file. When a folder or file is validated against a constraint, it is called the </w:t>
-      </w:r>
-      <w:r>
-        <w:rPr>
-          <w:b/>
-          <w:lang w:val="en-US"/>
-        </w:rPr>
-        <w:t>focus resource</w:t>
-      </w:r>
-      <w:r>
-        <w:rPr>
+        <w:t xml:space="preserve"> </w:t>
+      </w:r>
+    </w:p>
+    <w:p>
+      <w:pPr>
+        <w:rPr>
+          <w:i/>
+          <w:lang w:val="en-US"/>
+        </w:rPr>
+      </w:pPr>
+      <w:r>
+        <w:rPr>
+          <w:i/>
+          <w:lang w:val="en-US"/>
+        </w:rPr>
+        <w:t xml:space="preserve">Note. The </w:t>
+      </w:r>
+      <w:r>
+        <w:rPr>
+          <w:i/>
+          <w:lang w:val="en-US"/>
+        </w:rPr>
+        <w:t>raw</w:t>
+      </w:r>
+      <w:r>
+        <w:rPr>
+          <w:i/>
+          <w:lang w:val="en-US"/>
+        </w:rPr>
+        <w:t xml:space="preserve"> output of a validation episode (</w:t>
+      </w:r>
+      <w:hyperlink w:anchor="_White_validation_report" w:history="1">
+        <w:r>
+          <w:rPr>
+            <w:rStyle w:val="Hyperlink"/>
+            <w:i/>
+            <w:lang w:val="en-US"/>
+          </w:rPr>
+          <w:t>white validation report</w:t>
+        </w:r>
+      </w:hyperlink>
+      <w:r>
+        <w:rPr>
+          <w:i/>
+          <w:lang w:val="en-US"/>
+        </w:rPr>
+        <w:t>) is composed of elementary units (</w:t>
+      </w:r>
+      <w:hyperlink w:anchor="_Validation_results" w:history="1">
+        <w:r>
+          <w:rPr>
+            <w:rStyle w:val="Hyperlink"/>
+            <w:i/>
+            <w:lang w:val="en-US"/>
+          </w:rPr>
+          <w:t>validation results</w:t>
+        </w:r>
+      </w:hyperlink>
+      <w:r>
+        <w:rPr>
+          <w:i/>
+          <w:lang w:val="en-US"/>
+        </w:rPr>
+        <w:t xml:space="preserve">) which describe the result of validating a single resource against a single </w:t>
+      </w:r>
+      <w:hyperlink w:anchor="_Constraints" w:history="1">
+        <w:r>
+          <w:rPr>
+            <w:rStyle w:val="Hyperlink"/>
+            <w:i/>
+            <w:lang w:val="en-US"/>
+          </w:rPr>
+          <w:t>constraint</w:t>
+        </w:r>
+      </w:hyperlink>
+      <w:r>
+        <w:rPr>
+          <w:i/>
           <w:lang w:val="en-US"/>
         </w:rPr>
         <w:t>.</w:t>
@@ -1480,6 +2449,12 @@
           <w:lang w:val="en-US"/>
         </w:rPr>
       </w:pPr>
+      <w:r>
+        <w:rPr>
+          <w:lang w:val="en-US"/>
+        </w:rPr>
+        <w:t xml:space="preserve"> </w:t>
+      </w:r>
     </w:p>
     <w:p>
       <w:pPr>
@@ -1583,6 +2558,671 @@
           <w:lang w:val="en-US"/>
         </w:rPr>
         <w:t>:</w:t>
+      </w:r>
+    </w:p>
+    <w:tbl>
+      <w:tblPr>
+        <w:tblStyle w:val="TableGrid"/>
+        <w:tblW w:w="0" w:type="auto"/>
+        <w:tblLook w:val="04A0" w:firstRow="1" w:lastRow="0" w:firstColumn="1" w:lastColumn="0" w:noHBand="0" w:noVBand="1"/>
+      </w:tblPr>
+      <w:tblGrid>
+        <w:gridCol w:w="2253"/>
+        <w:gridCol w:w="4455"/>
+        <w:gridCol w:w="1177"/>
+        <w:gridCol w:w="1177"/>
+      </w:tblGrid>
+      <w:tr>
+        <w:tc>
+          <w:tcPr>
+            <w:tcW w:w="2265" w:type="dxa"/>
+          </w:tcPr>
+          <w:p>
+            <w:pPr>
+              <w:rPr>
+                <w:b/>
+                <w:lang w:val="en-US"/>
+              </w:rPr>
+            </w:pPr>
+            <w:r>
+              <w:rPr>
+                <w:b/>
+                <w:lang w:val="en-US"/>
+              </w:rPr>
+              <w:t>Short name</w:t>
+            </w:r>
+          </w:p>
+        </w:tc>
+        <w:tc>
+          <w:tcPr>
+            <w:tcW w:w="4497" w:type="dxa"/>
+          </w:tcPr>
+          <w:p>
+            <w:pPr>
+              <w:rPr>
+                <w:b/>
+                <w:lang w:val="en-US"/>
+              </w:rPr>
+            </w:pPr>
+            <w:r>
+              <w:rPr>
+                <w:b/>
+                <w:lang w:val="en-US"/>
+              </w:rPr>
+              <w:t>Meaning</w:t>
+            </w:r>
+          </w:p>
+        </w:tc>
+        <w:tc>
+          <w:tcPr>
+            <w:tcW w:w="1150" w:type="dxa"/>
+          </w:tcPr>
+          <w:p>
+            <w:pPr>
+              <w:rPr>
+                <w:b/>
+                <w:lang w:val="en-US"/>
+              </w:rPr>
+            </w:pPr>
+            <w:r>
+              <w:rPr>
+                <w:b/>
+                <w:lang w:val="en-US"/>
+              </w:rPr>
+              <w:t xml:space="preserve">Applicable </w:t>
+            </w:r>
+          </w:p>
+          <w:p>
+            <w:pPr>
+              <w:rPr>
+                <w:b/>
+                <w:lang w:val="en-US"/>
+              </w:rPr>
+            </w:pPr>
+            <w:r>
+              <w:rPr>
+                <w:b/>
+                <w:lang w:val="en-US"/>
+              </w:rPr>
+              <w:t>to files</w:t>
+            </w:r>
+          </w:p>
+        </w:tc>
+        <w:tc>
+          <w:tcPr>
+            <w:tcW w:w="1150" w:type="dxa"/>
+          </w:tcPr>
+          <w:p>
+            <w:pPr>
+              <w:rPr>
+                <w:b/>
+                <w:lang w:val="en-US"/>
+              </w:rPr>
+            </w:pPr>
+            <w:r>
+              <w:rPr>
+                <w:b/>
+                <w:lang w:val="en-US"/>
+              </w:rPr>
+              <w:t xml:space="preserve">Applicable </w:t>
+            </w:r>
+          </w:p>
+          <w:p>
+            <w:pPr>
+              <w:rPr>
+                <w:b/>
+                <w:lang w:val="en-US"/>
+              </w:rPr>
+            </w:pPr>
+            <w:r>
+              <w:rPr>
+                <w:b/>
+                <w:lang w:val="en-US"/>
+              </w:rPr>
+              <w:t>to folders</w:t>
+            </w:r>
+          </w:p>
+        </w:tc>
+      </w:tr>
+      <w:tr>
+        <w:tc>
+          <w:tcPr>
+            <w:tcW w:w="2265" w:type="dxa"/>
+          </w:tcPr>
+          <w:p>
+            <w:pPr>
+              <w:rPr>
+                <w:lang w:val="en-US"/>
+              </w:rPr>
+            </w:pPr>
+            <w:r>
+              <w:rPr>
+                <w:lang w:val="en-US"/>
+              </w:rPr>
+              <w:t>Last modification</w:t>
+            </w:r>
+          </w:p>
+        </w:tc>
+        <w:tc>
+          <w:tcPr>
+            <w:tcW w:w="4497" w:type="dxa"/>
+          </w:tcPr>
+          <w:p>
+            <w:pPr>
+              <w:rPr>
+                <w:lang w:val="en-US"/>
+              </w:rPr>
+            </w:pPr>
+            <w:r>
+              <w:rPr>
+                <w:lang w:val="en-US"/>
+              </w:rPr>
+              <w:t>Timestamp of the last modification</w:t>
+            </w:r>
+          </w:p>
+        </w:tc>
+        <w:tc>
+          <w:tcPr>
+            <w:tcW w:w="1150" w:type="dxa"/>
+          </w:tcPr>
+          <w:p>
+            <w:pPr>
+              <w:rPr>
+                <w:lang w:val="en-US"/>
+              </w:rPr>
+            </w:pPr>
+            <w:r>
+              <w:rPr>
+                <w:lang w:val="en-US"/>
+              </w:rPr>
+              <w:t>+</w:t>
+            </w:r>
+          </w:p>
+        </w:tc>
+        <w:tc>
+          <w:tcPr>
+            <w:tcW w:w="1150" w:type="dxa"/>
+          </w:tcPr>
+          <w:p>
+            <w:pPr>
+              <w:rPr>
+                <w:lang w:val="en-US"/>
+              </w:rPr>
+            </w:pPr>
+            <w:r>
+              <w:rPr>
+                <w:lang w:val="en-US"/>
+              </w:rPr>
+              <w:t>+</w:t>
+            </w:r>
+          </w:p>
+        </w:tc>
+      </w:tr>
+      <w:tr>
+        <w:tc>
+          <w:tcPr>
+            <w:tcW w:w="2265" w:type="dxa"/>
+          </w:tcPr>
+          <w:p>
+            <w:pPr>
+              <w:rPr>
+                <w:lang w:val="en-US"/>
+              </w:rPr>
+            </w:pPr>
+            <w:r>
+              <w:rPr>
+                <w:lang w:val="en-US"/>
+              </w:rPr>
+              <w:t>File size</w:t>
+            </w:r>
+          </w:p>
+        </w:tc>
+        <w:tc>
+          <w:tcPr>
+            <w:tcW w:w="4497" w:type="dxa"/>
+          </w:tcPr>
+          <w:p>
+            <w:pPr>
+              <w:rPr>
+                <w:lang w:val="en-US"/>
+              </w:rPr>
+            </w:pPr>
+            <w:r>
+              <w:rPr>
+                <w:lang w:val="en-US"/>
+              </w:rPr>
+              <w:t>File size as number of bytes</w:t>
+            </w:r>
+          </w:p>
+        </w:tc>
+        <w:tc>
+          <w:tcPr>
+            <w:tcW w:w="1150" w:type="dxa"/>
+          </w:tcPr>
+          <w:p>
+            <w:pPr>
+              <w:rPr>
+                <w:lang w:val="en-US"/>
+              </w:rPr>
+            </w:pPr>
+            <w:r>
+              <w:rPr>
+                <w:lang w:val="en-US"/>
+              </w:rPr>
+              <w:t>+</w:t>
+            </w:r>
+          </w:p>
+        </w:tc>
+        <w:tc>
+          <w:tcPr>
+            <w:tcW w:w="1150" w:type="dxa"/>
+          </w:tcPr>
+          <w:p>
+            <w:pPr>
+              <w:rPr>
+                <w:lang w:val="en-US"/>
+              </w:rPr>
+            </w:pPr>
+            <w:r>
+              <w:rPr>
+                <w:lang w:val="en-US"/>
+              </w:rPr>
+              <w:t>-</w:t>
+            </w:r>
+          </w:p>
+        </w:tc>
+      </w:tr>
+      <w:tr>
+        <w:tc>
+          <w:tcPr>
+            <w:tcW w:w="2265" w:type="dxa"/>
+          </w:tcPr>
+          <w:p>
+            <w:pPr>
+              <w:rPr>
+                <w:lang w:val="en-US"/>
+              </w:rPr>
+            </w:pPr>
+            <w:r>
+              <w:rPr>
+                <w:lang w:val="en-US"/>
+              </w:rPr>
+              <w:t>Mediatype</w:t>
+            </w:r>
+          </w:p>
+        </w:tc>
+        <w:tc>
+          <w:tcPr>
+            <w:tcW w:w="4497" w:type="dxa"/>
+          </w:tcPr>
+          <w:p>
+            <w:pPr>
+              <w:rPr>
+                <w:lang w:val="en-US"/>
+              </w:rPr>
+            </w:pPr>
+            <w:r>
+              <w:rPr>
+                <w:lang w:val="en-US"/>
+              </w:rPr>
+              <w:t>Format of file contents –</w:t>
+            </w:r>
+            <w:r>
+              <w:rPr>
+                <w:lang w:val="en-US"/>
+              </w:rPr>
+              <w:t xml:space="preserve"> </w:t>
+            </w:r>
+            <w:r>
+              <w:rPr>
+                <w:lang w:val="en-US"/>
+              </w:rPr>
+              <w:t xml:space="preserve">constrained to be </w:t>
+            </w:r>
+            <w:r>
+              <w:rPr>
+                <w:lang w:val="en-US"/>
+              </w:rPr>
+              <w:t>one of</w:t>
+            </w:r>
+            <w:r>
+              <w:rPr>
+                <w:lang w:val="en-US"/>
+              </w:rPr>
+              <w:t>:</w:t>
+            </w:r>
+            <w:r>
+              <w:rPr>
+                <w:lang w:val="en-US"/>
+              </w:rPr>
+              <w:t xml:space="preserve"> XML, </w:t>
+            </w:r>
+            <w:r>
+              <w:rPr>
+                <w:lang w:val="en-US"/>
+              </w:rPr>
+              <w:t xml:space="preserve">HTML, </w:t>
+            </w:r>
+            <w:r>
+              <w:rPr>
+                <w:lang w:val="en-US"/>
+              </w:rPr>
+              <w:t>JSON, CSV, text, binary</w:t>
+            </w:r>
+          </w:p>
+        </w:tc>
+        <w:tc>
+          <w:tcPr>
+            <w:tcW w:w="1150" w:type="dxa"/>
+          </w:tcPr>
+          <w:p>
+            <w:pPr>
+              <w:rPr>
+                <w:lang w:val="en-US"/>
+              </w:rPr>
+            </w:pPr>
+            <w:r>
+              <w:rPr>
+                <w:lang w:val="en-US"/>
+              </w:rPr>
+              <w:t>+</w:t>
+            </w:r>
+          </w:p>
+        </w:tc>
+        <w:tc>
+          <w:tcPr>
+            <w:tcW w:w="1150" w:type="dxa"/>
+          </w:tcPr>
+          <w:p>
+            <w:pPr>
+              <w:rPr>
+                <w:lang w:val="en-US"/>
+              </w:rPr>
+            </w:pPr>
+            <w:r>
+              <w:rPr>
+                <w:lang w:val="en-US"/>
+              </w:rPr>
+              <w:t>-</w:t>
+            </w:r>
+          </w:p>
+        </w:tc>
+      </w:tr>
+      <w:tr>
+        <w:tc>
+          <w:tcPr>
+            <w:tcW w:w="2265" w:type="dxa"/>
+          </w:tcPr>
+          <w:p>
+            <w:pPr>
+              <w:rPr>
+                <w:lang w:val="en-US"/>
+              </w:rPr>
+            </w:pPr>
+            <w:r>
+              <w:rPr>
+                <w:lang w:val="en-US"/>
+              </w:rPr>
+              <w:t>XSD valid</w:t>
+            </w:r>
+          </w:p>
+        </w:tc>
+        <w:tc>
+          <w:tcPr>
+            <w:tcW w:w="4497" w:type="dxa"/>
+          </w:tcPr>
+          <w:p>
+            <w:pPr>
+              <w:rPr>
+                <w:lang w:val="en-US"/>
+              </w:rPr>
+            </w:pPr>
+            <w:r>
+              <w:rPr>
+                <w:lang w:val="en-US"/>
+              </w:rPr>
+              <w:t>Boolean flag, indicating whether file contents are valid against a given XSD</w:t>
+            </w:r>
+          </w:p>
+        </w:tc>
+        <w:tc>
+          <w:tcPr>
+            <w:tcW w:w="1150" w:type="dxa"/>
+          </w:tcPr>
+          <w:p>
+            <w:pPr>
+              <w:rPr>
+                <w:lang w:val="en-US"/>
+              </w:rPr>
+            </w:pPr>
+            <w:r>
+              <w:rPr>
+                <w:lang w:val="en-US"/>
+              </w:rPr>
+              <w:t>+</w:t>
+            </w:r>
+          </w:p>
+        </w:tc>
+        <w:tc>
+          <w:tcPr>
+            <w:tcW w:w="1150" w:type="dxa"/>
+          </w:tcPr>
+          <w:p>
+            <w:pPr>
+              <w:rPr>
+                <w:lang w:val="en-US"/>
+              </w:rPr>
+            </w:pPr>
+            <w:r>
+              <w:rPr>
+                <w:lang w:val="en-US"/>
+              </w:rPr>
+              <w:t>-</w:t>
+            </w:r>
+          </w:p>
+        </w:tc>
+      </w:tr>
+      <w:tr>
+        <w:tc>
+          <w:tcPr>
+            <w:tcW w:w="2265" w:type="dxa"/>
+          </w:tcPr>
+          <w:p>
+            <w:pPr>
+              <w:rPr>
+                <w:lang w:val="en-US"/>
+              </w:rPr>
+            </w:pPr>
+            <w:r>
+              <w:rPr>
+                <w:lang w:val="en-US"/>
+              </w:rPr>
+              <w:t>Folder content</w:t>
+            </w:r>
+          </w:p>
+        </w:tc>
+        <w:tc>
+          <w:tcPr>
+            <w:tcW w:w="4497" w:type="dxa"/>
+          </w:tcPr>
+          <w:p>
+            <w:pPr>
+              <w:rPr>
+                <w:lang w:val="en-US"/>
+              </w:rPr>
+            </w:pPr>
+            <w:r>
+              <w:rPr>
+                <w:lang w:val="en-US"/>
+              </w:rPr>
+              <w:t>Sequence of child resource names</w:t>
+            </w:r>
+          </w:p>
+        </w:tc>
+        <w:tc>
+          <w:tcPr>
+            <w:tcW w:w="1150" w:type="dxa"/>
+          </w:tcPr>
+          <w:p>
+            <w:pPr>
+              <w:rPr>
+                <w:lang w:val="en-US"/>
+              </w:rPr>
+            </w:pPr>
+            <w:r>
+              <w:rPr>
+                <w:lang w:val="en-US"/>
+              </w:rPr>
+              <w:t>-</w:t>
+            </w:r>
+          </w:p>
+        </w:tc>
+        <w:tc>
+          <w:tcPr>
+            <w:tcW w:w="1150" w:type="dxa"/>
+          </w:tcPr>
+          <w:p>
+            <w:pPr>
+              <w:rPr>
+                <w:lang w:val="en-US"/>
+              </w:rPr>
+            </w:pPr>
+            <w:r>
+              <w:rPr>
+                <w:lang w:val="en-US"/>
+              </w:rPr>
+              <w:t>+</w:t>
+            </w:r>
+          </w:p>
+        </w:tc>
+      </w:tr>
+    </w:tbl>
+    <w:p>
+      <w:pPr>
+        <w:rPr>
+          <w:lang w:val="en-US"/>
+        </w:rPr>
+      </w:pPr>
+    </w:p>
+    <w:p>
+      <w:pPr>
+        <w:rPr>
+          <w:lang w:val="en-US"/>
+        </w:rPr>
+      </w:pPr>
+      <w:r>
+        <w:rPr>
+          <w:lang w:val="en-US"/>
+        </w:rPr>
+        <w:t xml:space="preserve">Resources can also be described by </w:t>
+      </w:r>
+      <w:r>
+        <w:rPr>
+          <w:b/>
+          <w:lang w:val="en-US"/>
+        </w:rPr>
+        <w:t>resource values</w:t>
+      </w:r>
+      <w:r>
+        <w:rPr>
+          <w:lang w:val="en-US"/>
+        </w:rPr>
+        <w:t xml:space="preserve">, which are values obtained by </w:t>
+      </w:r>
+      <w:r>
+        <w:rPr>
+          <w:lang w:val="en-US"/>
+        </w:rPr>
+        <w:t>“applying” an expression to it</w:t>
+      </w:r>
+      <w:r>
+        <w:rPr>
+          <w:lang w:val="en-US"/>
+        </w:rPr>
+        <w:t>.</w:t>
+      </w:r>
+      <w:r>
+        <w:rPr>
+          <w:lang w:val="en-US"/>
+        </w:rPr>
+        <w:t xml:space="preserve"> The meaning of “applying” depends on the expression language used, and it must be precisely defined for each expression language used.</w:t>
+      </w:r>
+      <w:r>
+        <w:rPr>
+          <w:lang w:val="en-US"/>
+        </w:rPr>
+        <w:t xml:space="preserve"> </w:t>
+      </w:r>
+    </w:p>
+    <w:p>
+      <w:pPr>
+        <w:rPr>
+          <w:lang w:val="en-US"/>
+        </w:rPr>
+      </w:pPr>
+      <w:r>
+        <w:rPr>
+          <w:lang w:val="en-US"/>
+        </w:rPr>
+        <w:t xml:space="preserve">The current version of greenfox supports two expression languages: </w:t>
+      </w:r>
+      <w:r>
+        <w:rPr>
+          <w:b/>
+          <w:lang w:val="en-US"/>
+        </w:rPr>
+        <w:t>XPath 3.1</w:t>
+      </w:r>
+      <w:r>
+        <w:rPr>
+          <w:lang w:val="en-US"/>
+        </w:rPr>
+        <w:t xml:space="preserve"> and </w:t>
+      </w:r>
+      <w:r>
+        <w:rPr>
+          <w:b/>
+          <w:lang w:val="en-US"/>
+        </w:rPr>
+        <w:t>foxpath 3.0</w:t>
+      </w:r>
+      <w:r>
+        <w:rPr>
+          <w:lang w:val="en-US"/>
+        </w:rPr>
+        <w:t xml:space="preserve">. In both cases, an expression is </w:t>
+      </w:r>
+      <w:r>
+        <w:rPr>
+          <w:i/>
+          <w:lang w:val="en-US"/>
+        </w:rPr>
+        <w:t>applied</w:t>
+      </w:r>
+      <w:r>
+        <w:rPr>
+          <w:lang w:val="en-US"/>
+        </w:rPr>
+        <w:t xml:space="preserve"> to the resource when the </w:t>
+      </w:r>
+      <w:r>
+        <w:rPr>
+          <w:b/>
+          <w:lang w:val="en-US"/>
+        </w:rPr>
+        <w:t>initial context item</w:t>
+      </w:r>
+      <w:r>
+        <w:rPr>
+          <w:lang w:val="en-US"/>
+        </w:rPr>
+        <w:t xml:space="preserve"> is set to </w:t>
+      </w:r>
+      <w:r>
+        <w:rPr>
+          <w:lang w:val="en-US"/>
+        </w:rPr>
+        <w:t>one of the following:</w:t>
       </w:r>
     </w:p>
     <w:p>
@@ -1590,7 +3230,7 @@
         <w:pStyle w:val="ListParagraph"/>
         <w:numPr>
           <w:ilvl w:val="0"/>
-          <w:numId w:val="1"/>
+          <w:numId w:val="3"/>
         </w:numPr>
         <w:rPr>
           <w:lang w:val="en-US"/>
@@ -1600,7 +3240,7 @@
         <w:rPr>
           <w:lang w:val="en-US"/>
         </w:rPr>
-        <w:t>Last modification time</w:t>
+        <w:t>the file system path of the resource</w:t>
       </w:r>
     </w:p>
     <w:p>
@@ -1608,7 +3248,7 @@
         <w:pStyle w:val="ListParagraph"/>
         <w:numPr>
           <w:ilvl w:val="0"/>
-          <w:numId w:val="1"/>
+          <w:numId w:val="3"/>
         </w:numPr>
         <w:rPr>
           <w:lang w:val="en-US"/>
@@ -1618,13 +3258,25 @@
         <w:rPr>
           <w:lang w:val="en-US"/>
         </w:rPr>
-        <w:t>File size</w:t>
-      </w:r>
-      <w:r>
-        <w:rPr>
-          <w:lang w:val="en-US"/>
-        </w:rPr>
-        <w:t xml:space="preserve"> (only files)</w:t>
+        <w:t xml:space="preserve">the root node of </w:t>
+      </w:r>
+      <w:r>
+        <w:rPr>
+          <w:lang w:val="en-US"/>
+        </w:rPr>
+        <w:t>an XDM node tree represent</w:t>
+      </w:r>
+      <w:r>
+        <w:rPr>
+          <w:lang w:val="en-US"/>
+        </w:rPr>
+        <w:t>ing</w:t>
+      </w:r>
+      <w:r>
+        <w:rPr>
+          <w:lang w:val="en-US"/>
+        </w:rPr>
+        <w:t xml:space="preserve"> the resource</w:t>
       </w:r>
     </w:p>
     <w:p>
@@ -1632,7 +3284,7 @@
         <w:pStyle w:val="ListParagraph"/>
         <w:numPr>
           <w:ilvl w:val="0"/>
-          <w:numId w:val="1"/>
+          <w:numId w:val="3"/>
         </w:numPr>
         <w:rPr>
           <w:lang w:val="en-US"/>
@@ -1642,94 +3294,179 @@
         <w:rPr>
           <w:lang w:val="en-US"/>
         </w:rPr>
-        <w:t>Mediatype</w:t>
-      </w:r>
-      <w:r>
-        <w:rPr>
-          <w:lang w:val="en-US"/>
-        </w:rPr>
-        <w:t xml:space="preserve"> (only files)</w:t>
-      </w:r>
-    </w:p>
-    <w:p>
-      <w:pPr>
-        <w:pStyle w:val="ListParagraph"/>
-        <w:numPr>
-          <w:ilvl w:val="0"/>
-          <w:numId w:val="1"/>
-        </w:numPr>
-        <w:rPr>
-          <w:lang w:val="en-US"/>
-        </w:rPr>
-      </w:pPr>
-      <w:r>
-        <w:rPr>
-          <w:lang w:val="en-US"/>
-        </w:rPr>
-        <w:t>XSD valid (only files)</w:t>
-      </w:r>
-    </w:p>
-    <w:p>
-      <w:pPr>
-        <w:pStyle w:val="ListParagraph"/>
-        <w:numPr>
-          <w:ilvl w:val="0"/>
-          <w:numId w:val="1"/>
-        </w:numPr>
-        <w:rPr>
-          <w:lang w:val="en-US"/>
-        </w:rPr>
-      </w:pPr>
-      <w:r>
-        <w:rPr>
-          <w:lang w:val="en-US"/>
-        </w:rPr>
-        <w:t>Folder contents (only folders)</w:t>
-      </w:r>
-    </w:p>
-    <w:p>
-      <w:pPr>
-        <w:rPr>
-          <w:lang w:val="en-US"/>
-        </w:rPr>
-      </w:pPr>
-      <w:r>
-        <w:rPr>
-          <w:lang w:val="en-US"/>
-        </w:rPr>
-        <w:lastRenderedPageBreak/>
-        <w:t xml:space="preserve">Resources can also be described by </w:t>
-      </w:r>
-      <w:r>
-        <w:rPr>
-          <w:b/>
-          <w:lang w:val="en-US"/>
-        </w:rPr>
-        <w:t>resource values</w:t>
-      </w:r>
-      <w:r>
-        <w:rPr>
-          <w:lang w:val="en-US"/>
-        </w:rPr>
-        <w:t xml:space="preserve">, which are values obtained by </w:t>
-      </w:r>
-      <w:r>
-        <w:rPr>
-          <w:lang w:val="en-US"/>
-        </w:rPr>
-        <w:t>“applying” an expression to it</w:t>
-      </w:r>
-      <w:r>
-        <w:rPr>
-          <w:lang w:val="en-US"/>
-        </w:rPr>
-        <w:t>.</w:t>
-      </w:r>
-      <w:r>
-        <w:rPr>
-          <w:lang w:val="en-US"/>
-        </w:rPr>
-        <w:t xml:space="preserve"> The meaning of “applying” depends on the expression language used, and it must be precisely defined for each expression language used.</w:t>
+        <w:t>an item from a resource value of the resource</w:t>
+      </w:r>
+    </w:p>
+    <w:p>
+      <w:pPr>
+        <w:rPr>
+          <w:i/>
+          <w:lang w:val="en-US"/>
+        </w:rPr>
+      </w:pPr>
+      <w:r>
+        <w:rPr>
+          <w:i/>
+          <w:lang w:val="en-US"/>
+        </w:rPr>
+        <w:t>Note. The third possibility is a recursive definition which allows a resource value to be obtained by a chain of expressions, where the first one is evaluated in the context of (1) or (2) and the remaining expressions are evaluated in the context of an item of the preceding expression.</w:t>
+      </w:r>
+    </w:p>
+    <w:p>
+      <w:pPr>
+        <w:rPr>
+          <w:lang w:val="en-US"/>
+        </w:rPr>
+      </w:pPr>
+    </w:p>
+    <w:p>
+      <w:pPr>
+        <w:rPr>
+          <w:lang w:val="en-US"/>
+        </w:rPr>
+      </w:pPr>
+      <w:r>
+        <w:rPr>
+          <w:i/>
+          <w:lang w:val="en-US"/>
+        </w:rPr>
+        <w:t xml:space="preserve">Example </w:t>
+      </w:r>
+      <w:r>
+        <w:rPr>
+          <w:i/>
+          <w:lang w:val="en-US"/>
+        </w:rPr>
+        <w:t>1</w:t>
+      </w:r>
+      <w:r>
+        <w:rPr>
+          <w:i/>
+          <w:lang w:val="en-US"/>
+        </w:rPr>
+        <w:t>:</w:t>
+      </w:r>
+      <w:r>
+        <w:rPr>
+          <w:lang w:val="en-US"/>
+        </w:rPr>
+        <w:t xml:space="preserve"> Given a file containing a serialized XML document. A resource value can be defined as the value of the XPath expression </w:t>
+      </w:r>
+    </w:p>
+    <w:p>
+      <w:pPr>
+        <w:ind w:firstLine="708"/>
+        <w:rPr>
+          <w:lang w:val="en-US"/>
+        </w:rPr>
+      </w:pPr>
+      <w:r>
+        <w:rPr>
+          <w:rFonts w:ascii="Courier New" w:hAnsi="Courier New" w:cs="Courier New"/>
+          <w:lang w:val="en-US"/>
+        </w:rPr>
+        <w:t>count(</w:t>
+      </w:r>
+      <w:r>
+        <w:rPr>
+          <w:rFonts w:ascii="Courier New" w:hAnsi="Courier New" w:cs="Courier New"/>
+          <w:lang w:val="en-US"/>
+        </w:rPr>
+        <w:t>//airport</w:t>
+      </w:r>
+      <w:r>
+        <w:rPr>
+          <w:lang w:val="en-US"/>
+        </w:rPr>
+        <w:t xml:space="preserve"> )</w:t>
+      </w:r>
+    </w:p>
+    <w:p>
+      <w:pPr>
+        <w:rPr>
+          <w:i/>
+          <w:lang w:val="en-US"/>
+        </w:rPr>
+      </w:pPr>
+      <w:r>
+        <w:rPr>
+          <w:lang w:val="en-US"/>
+        </w:rPr>
+        <w:t>The resource value would be an integer number expressi</w:t>
+      </w:r>
+      <w:r>
+        <w:rPr>
+          <w:lang w:val="en-US"/>
+        </w:rPr>
+        <w:t>ng</w:t>
+      </w:r>
+      <w:r>
+        <w:rPr>
+          <w:lang w:val="en-US"/>
+        </w:rPr>
+        <w:t xml:space="preserve"> the number of </w:t>
+      </w:r>
+      <w:r>
+        <w:rPr>
+          <w:rFonts w:ascii="Courier New" w:hAnsi="Courier New" w:cs="Courier New"/>
+          <w:lang w:val="en-US"/>
+        </w:rPr>
+        <w:t>&lt;airport&gt;</w:t>
+      </w:r>
+      <w:r>
+        <w:rPr>
+          <w:lang w:val="en-US"/>
+        </w:rPr>
+        <w:t xml:space="preserve"> elements contained by the document.</w:t>
+      </w:r>
+    </w:p>
+    <w:p>
+      <w:pPr>
+        <w:rPr>
+          <w:lang w:val="en-US"/>
+        </w:rPr>
+      </w:pPr>
+      <w:r>
+        <w:rPr>
+          <w:i/>
+          <w:lang w:val="en-US"/>
+        </w:rPr>
+        <w:t xml:space="preserve">Example </w:t>
+      </w:r>
+      <w:r>
+        <w:rPr>
+          <w:i/>
+          <w:lang w:val="en-US"/>
+        </w:rPr>
+        <w:t>2</w:t>
+      </w:r>
+      <w:r>
+        <w:rPr>
+          <w:i/>
+          <w:lang w:val="en-US"/>
+        </w:rPr>
+        <w:t>:</w:t>
+      </w:r>
+      <w:r>
+        <w:rPr>
+          <w:lang w:val="en-US"/>
+        </w:rPr>
+        <w:t xml:space="preserve"> Given a file containing a serialized XML document. A resource value can be defined as the value of the XPath expression </w:t>
+      </w:r>
+    </w:p>
+    <w:p>
+      <w:pPr>
+        <w:ind w:firstLine="708"/>
+        <w:rPr>
+          <w:lang w:val="en-US"/>
+        </w:rPr>
+      </w:pPr>
+      <w:r>
+        <w:rPr>
+          <w:rFonts w:ascii="Courier New" w:hAnsi="Courier New" w:cs="Courier New"/>
+          <w:lang w:val="en-US"/>
+        </w:rPr>
+        <w:t>//airport</w:t>
       </w:r>
       <w:r>
         <w:rPr>
@@ -1748,90 +3485,208 @@
         <w:rPr>
           <w:lang w:val="en-US"/>
         </w:rPr>
-        <w:t xml:space="preserve">The current version of greenfox supports two expression languages: </w:t>
-      </w:r>
-      <w:r>
-        <w:rPr>
-          <w:b/>
-          <w:lang w:val="en-US"/>
-        </w:rPr>
-        <w:t>XPath 3.1</w:t>
-      </w:r>
-      <w:r>
-        <w:rPr>
-          <w:lang w:val="en-US"/>
-        </w:rPr>
-        <w:t xml:space="preserve"> and </w:t>
-      </w:r>
-      <w:r>
-        <w:rPr>
-          <w:b/>
-          <w:lang w:val="en-US"/>
-        </w:rPr>
-        <w:t>foxpath 3.0</w:t>
-      </w:r>
-      <w:r>
-        <w:rPr>
-          <w:lang w:val="en-US"/>
-        </w:rPr>
-        <w:t xml:space="preserve">. In both cases, an expression is </w:t>
-      </w:r>
+        <w:t xml:space="preserve">The resource value would be a sequence of </w:t>
+      </w:r>
+      <w:r>
+        <w:rPr>
+          <w:lang w:val="en-US"/>
+        </w:rPr>
+        <w:t>zero</w:t>
+      </w:r>
+      <w:r>
+        <w:rPr>
+          <w:lang w:val="en-US"/>
+        </w:rPr>
+        <w:t xml:space="preserve"> or more </w:t>
+      </w:r>
+      <w:r>
+        <w:rPr>
+          <w:rFonts w:ascii="Courier New" w:hAnsi="Courier New" w:cs="Courier New"/>
+          <w:lang w:val="en-US"/>
+        </w:rPr>
+        <w:t>&lt;airport&gt;</w:t>
+      </w:r>
+      <w:r>
+        <w:rPr>
+          <w:lang w:val="en-US"/>
+        </w:rPr>
+        <w:t xml:space="preserve"> elements.</w:t>
+      </w:r>
+      <w:r>
+        <w:rPr>
+          <w:lang w:val="en-US"/>
+        </w:rPr>
+        <w:t xml:space="preserve"> This example demonstrates that a resource value can consist of XDM nodes.</w:t>
+      </w:r>
+    </w:p>
+    <w:p>
+      <w:pPr>
+        <w:rPr>
+          <w:lang w:val="en-US"/>
+        </w:rPr>
+      </w:pPr>
       <w:r>
         <w:rPr>
           <w:i/>
           <w:lang w:val="en-US"/>
         </w:rPr>
-        <w:t>applied</w:t>
-      </w:r>
-      <w:r>
-        <w:rPr>
-          <w:lang w:val="en-US"/>
-        </w:rPr>
-        <w:t xml:space="preserve"> to the resource when the </w:t>
-      </w:r>
-      <w:r>
-        <w:rPr>
-          <w:b/>
-          <w:lang w:val="en-US"/>
-        </w:rPr>
-        <w:t>initial context item</w:t>
-      </w:r>
-      <w:r>
-        <w:rPr>
-          <w:lang w:val="en-US"/>
-        </w:rPr>
-        <w:t xml:space="preserve"> is set to either the file system path of the resource, or an XDM node tree represent</w:t>
-      </w:r>
-      <w:r>
-        <w:rPr>
-          <w:lang w:val="en-US"/>
-        </w:rPr>
-        <w:t>ing</w:t>
-      </w:r>
-      <w:r>
-        <w:rPr>
-          <w:lang w:val="en-US"/>
-        </w:rPr>
-        <w:t xml:space="preserve"> the resource.</w:t>
-      </w:r>
-      <w:r>
-        <w:rPr>
-          <w:lang w:val="en-US"/>
-        </w:rPr>
-        <w:t xml:space="preserve"> A resource value can be of any kind or type supported by the XDM data model.</w:t>
-      </w:r>
-    </w:p>
-    <w:p>
-      <w:pPr>
-        <w:rPr>
-          <w:lang w:val="en-US"/>
-        </w:rPr>
-      </w:pPr>
+        <w:t xml:space="preserve">Example </w:t>
+      </w:r>
       <w:r>
         <w:rPr>
           <w:i/>
           <w:lang w:val="en-US"/>
         </w:rPr>
+        <w:t>3</w:t>
+      </w:r>
+      <w:r>
+        <w:rPr>
+          <w:i/>
+          <w:lang w:val="en-US"/>
+        </w:rPr>
+        <w:t>:</w:t>
+      </w:r>
+      <w:r>
+        <w:rPr>
+          <w:lang w:val="en-US"/>
+        </w:rPr>
+        <w:t xml:space="preserve"> Given a file containing a serialized XML document. A resource value can be defined as the value of the XPath expression </w:t>
+      </w:r>
+    </w:p>
+    <w:p>
+      <w:pPr>
+        <w:ind w:firstLine="708"/>
+        <w:rPr>
+          <w:lang w:val="en-US"/>
+        </w:rPr>
+      </w:pPr>
+      <w:r>
+        <w:rPr>
+          <w:rFonts w:ascii="Courier New" w:hAnsi="Courier New" w:cs="Courier New"/>
+          <w:lang w:val="en-US"/>
+        </w:rPr>
+        <w:t>//</w:t>
+      </w:r>
+      <w:r>
+        <w:rPr>
+          <w:rFonts w:ascii="Courier New" w:hAnsi="Courier New" w:cs="Courier New"/>
+          <w:lang w:val="en-US"/>
+        </w:rPr>
+        <w:t>@schemaLocation/resolve-uri(., ..</w:t>
+      </w:r>
+      <w:r>
+        <w:rPr>
+          <w:rFonts w:ascii="Courier New" w:hAnsi="Courier New" w:cs="Courier New"/>
+          <w:lang w:val="en-US"/>
+        </w:rPr>
+        <w:t>/base-uri(.)</w:t>
+      </w:r>
+      <w:r>
+        <w:rPr>
+          <w:rFonts w:ascii="Courier New" w:hAnsi="Courier New" w:cs="Courier New"/>
+          <w:lang w:val="en-US"/>
+        </w:rPr>
+        <w:t>)</w:t>
+      </w:r>
+      <w:r>
+        <w:rPr>
+          <w:rFonts w:ascii="Courier New" w:hAnsi="Courier New" w:cs="Courier New"/>
+          <w:lang w:val="en-US"/>
+        </w:rPr>
+        <w:t>!doc(.)</w:t>
+      </w:r>
+      <w:r>
+        <w:rPr>
+          <w:lang w:val="en-US"/>
+        </w:rPr>
+        <w:t xml:space="preserve"> </w:t>
+      </w:r>
+    </w:p>
+    <w:p>
+      <w:pPr>
+        <w:rPr>
+          <w:lang w:val="en-US"/>
+        </w:rPr>
+      </w:pPr>
+      <w:r>
+        <w:rPr>
+          <w:lang w:val="en-US"/>
+        </w:rPr>
+        <w:t xml:space="preserve">The resource value would be a sequence of </w:t>
+      </w:r>
+      <w:r>
+        <w:rPr>
+          <w:lang w:val="en-US"/>
+        </w:rPr>
+        <w:t xml:space="preserve">document nodes obtained </w:t>
+      </w:r>
+      <w:r>
+        <w:rPr>
+          <w:lang w:val="en-US"/>
+        </w:rPr>
+        <w:t xml:space="preserve">by resolving </w:t>
+      </w:r>
+      <w:r>
+        <w:rPr>
+          <w:lang w:val="en-US"/>
+        </w:rPr>
+        <w:t xml:space="preserve">the schema location URIs. This example demonstrates that </w:t>
+      </w:r>
+      <w:r>
+        <w:rPr>
+          <w:lang w:val="en-US"/>
+        </w:rPr>
+        <w:t xml:space="preserve">resource values of a file </w:t>
+      </w:r>
+      <w:r>
+        <w:rPr>
+          <w:lang w:val="en-US"/>
+        </w:rPr>
+        <w:t xml:space="preserve">may be </w:t>
+      </w:r>
+      <w:r>
+        <w:rPr>
+          <w:lang w:val="en-US"/>
+        </w:rPr>
+        <w:t xml:space="preserve">XDM nodes </w:t>
+      </w:r>
+      <w:r>
+        <w:rPr>
+          <w:lang w:val="en-US"/>
+        </w:rPr>
+        <w:t xml:space="preserve">found </w:t>
+      </w:r>
+      <w:r>
+        <w:rPr>
+          <w:lang w:val="en-US"/>
+        </w:rPr>
+        <w:t xml:space="preserve">in </w:t>
+      </w:r>
+      <w:r>
+        <w:rPr>
+          <w:i/>
+          <w:lang w:val="en-US"/>
+        </w:rPr>
+        <w:t>other</w:t>
+      </w:r>
+      <w:r>
+        <w:rPr>
+          <w:lang w:val="en-US"/>
+        </w:rPr>
+        <w:t xml:space="preserve"> files.</w:t>
+      </w:r>
+    </w:p>
+    <w:p>
+      <w:pPr>
+        <w:rPr>
+          <w:lang w:val="en-US"/>
+        </w:rPr>
+      </w:pPr>
+      <w:r>
+        <w:rPr>
+          <w:i/>
+          <w:lang w:val="en-US"/>
+        </w:rPr>
         <w:t xml:space="preserve">Example </w:t>
       </w:r>
       <w:r>
@@ -1839,7 +3694,7 @@
           <w:i/>
           <w:lang w:val="en-US"/>
         </w:rPr>
-        <w:t>1</w:t>
+        <w:t>4</w:t>
       </w:r>
       <w:r>
         <w:rPr>
@@ -1852,365 +3707,8 @@
         <w:rPr>
           <w:lang w:val="en-US"/>
         </w:rPr>
-        <w:t xml:space="preserve"> Given a file containing a serialized XML document. A resource value can be defined as the value of the XPath expression </w:t>
-      </w:r>
-    </w:p>
-    <w:p>
-      <w:pPr>
-        <w:ind w:firstLine="708"/>
-        <w:rPr>
-          <w:lang w:val="en-US"/>
-        </w:rPr>
-      </w:pPr>
-      <w:r>
-        <w:rPr>
-          <w:rFonts w:ascii="Courier New" w:hAnsi="Courier New" w:cs="Courier New"/>
-          <w:lang w:val="en-US"/>
-        </w:rPr>
-        <w:t>count(</w:t>
-      </w:r>
-      <w:r>
-        <w:rPr>
-          <w:rFonts w:ascii="Courier New" w:hAnsi="Courier New" w:cs="Courier New"/>
-          <w:lang w:val="en-US"/>
-        </w:rPr>
-        <w:t>//airport</w:t>
-      </w:r>
-      <w:r>
-        <w:rPr>
-          <w:lang w:val="en-US"/>
-        </w:rPr>
-        <w:t xml:space="preserve"> )</w:t>
-      </w:r>
-    </w:p>
-    <w:p>
-      <w:pPr>
-        <w:rPr>
-          <w:i/>
-          <w:lang w:val="en-US"/>
-        </w:rPr>
-      </w:pPr>
-      <w:r>
-        <w:rPr>
-          <w:lang w:val="en-US"/>
-        </w:rPr>
-        <w:t>The resource value would be an integer number expressi</w:t>
-      </w:r>
-      <w:r>
-        <w:rPr>
-          <w:lang w:val="en-US"/>
-        </w:rPr>
-        <w:t>ng</w:t>
-      </w:r>
-      <w:r>
-        <w:rPr>
-          <w:lang w:val="en-US"/>
-        </w:rPr>
-        <w:t xml:space="preserve"> the number of </w:t>
-      </w:r>
-      <w:r>
-        <w:rPr>
-          <w:rFonts w:ascii="Courier New" w:hAnsi="Courier New" w:cs="Courier New"/>
-          <w:lang w:val="en-US"/>
-        </w:rPr>
-        <w:t>&lt;airport&gt;</w:t>
-      </w:r>
-      <w:r>
-        <w:rPr>
-          <w:lang w:val="en-US"/>
-        </w:rPr>
-        <w:t xml:space="preserve"> elements contained by the document.</w:t>
-      </w:r>
-    </w:p>
-    <w:p>
-      <w:pPr>
-        <w:rPr>
-          <w:lang w:val="en-US"/>
-        </w:rPr>
-      </w:pPr>
-      <w:r>
-        <w:rPr>
-          <w:i/>
-          <w:lang w:val="en-US"/>
-        </w:rPr>
-        <w:t xml:space="preserve">Example </w:t>
-      </w:r>
-      <w:r>
-        <w:rPr>
-          <w:i/>
-          <w:lang w:val="en-US"/>
-        </w:rPr>
-        <w:t>2</w:t>
-      </w:r>
-      <w:r>
-        <w:rPr>
-          <w:i/>
-          <w:lang w:val="en-US"/>
-        </w:rPr>
-        <w:t>:</w:t>
-      </w:r>
-      <w:r>
-        <w:rPr>
-          <w:lang w:val="en-US"/>
-        </w:rPr>
-        <w:t xml:space="preserve"> Given a file containing a serialized XML document. A resource value can be defined as the value of the XPath expression </w:t>
-      </w:r>
-    </w:p>
-    <w:p>
-      <w:pPr>
-        <w:ind w:firstLine="708"/>
-        <w:rPr>
-          <w:lang w:val="en-US"/>
-        </w:rPr>
-      </w:pPr>
-      <w:r>
-        <w:rPr>
-          <w:rFonts w:ascii="Courier New" w:hAnsi="Courier New" w:cs="Courier New"/>
-          <w:lang w:val="en-US"/>
-        </w:rPr>
-        <w:t>//airport</w:t>
-      </w:r>
-      <w:r>
-        <w:rPr>
-          <w:lang w:val="en-US"/>
-        </w:rPr>
         <w:t xml:space="preserve"> </w:t>
       </w:r>
-    </w:p>
-    <w:p>
-      <w:pPr>
-        <w:rPr>
-          <w:lang w:val="en-US"/>
-        </w:rPr>
-      </w:pPr>
-      <w:r>
-        <w:rPr>
-          <w:lang w:val="en-US"/>
-        </w:rPr>
-        <w:t xml:space="preserve">The resource value would be a sequence of </w:t>
-      </w:r>
-      <w:r>
-        <w:rPr>
-          <w:lang w:val="en-US"/>
-        </w:rPr>
-        <w:t>zero</w:t>
-      </w:r>
-      <w:r>
-        <w:rPr>
-          <w:lang w:val="en-US"/>
-        </w:rPr>
-        <w:t xml:space="preserve"> or more </w:t>
-      </w:r>
-      <w:r>
-        <w:rPr>
-          <w:rFonts w:ascii="Courier New" w:hAnsi="Courier New" w:cs="Courier New"/>
-          <w:lang w:val="en-US"/>
-        </w:rPr>
-        <w:t>&lt;airport&gt;</w:t>
-      </w:r>
-      <w:r>
-        <w:rPr>
-          <w:lang w:val="en-US"/>
-        </w:rPr>
-        <w:t xml:space="preserve"> elements.</w:t>
-      </w:r>
-      <w:r>
-        <w:rPr>
-          <w:lang w:val="en-US"/>
-        </w:rPr>
-        <w:t xml:space="preserve"> This example demonstrates that a resource value can consist of XDM nodes.</w:t>
-      </w:r>
-    </w:p>
-    <w:p>
-      <w:pPr>
-        <w:rPr>
-          <w:lang w:val="en-US"/>
-        </w:rPr>
-      </w:pPr>
-      <w:r>
-        <w:rPr>
-          <w:i/>
-          <w:lang w:val="en-US"/>
-        </w:rPr>
-        <w:t xml:space="preserve">Example </w:t>
-      </w:r>
-      <w:r>
-        <w:rPr>
-          <w:i/>
-          <w:lang w:val="en-US"/>
-        </w:rPr>
-        <w:t>3</w:t>
-      </w:r>
-      <w:r>
-        <w:rPr>
-          <w:i/>
-          <w:lang w:val="en-US"/>
-        </w:rPr>
-        <w:t>:</w:t>
-      </w:r>
-      <w:r>
-        <w:rPr>
-          <w:lang w:val="en-US"/>
-        </w:rPr>
-        <w:t xml:space="preserve"> Given a file containing a serialized XML document. A resource value can be defined as the value of the XPath expression </w:t>
-      </w:r>
-    </w:p>
-    <w:p>
-      <w:pPr>
-        <w:ind w:firstLine="708"/>
-        <w:rPr>
-          <w:lang w:val="en-US"/>
-        </w:rPr>
-      </w:pPr>
-      <w:r>
-        <w:rPr>
-          <w:rFonts w:ascii="Courier New" w:hAnsi="Courier New" w:cs="Courier New"/>
-          <w:lang w:val="en-US"/>
-        </w:rPr>
-        <w:t>//</w:t>
-      </w:r>
-      <w:r>
-        <w:rPr>
-          <w:rFonts w:ascii="Courier New" w:hAnsi="Courier New" w:cs="Courier New"/>
-          <w:lang w:val="en-US"/>
-        </w:rPr>
-        <w:t>@schemaLocation/resolve-uri(., ..</w:t>
-      </w:r>
-      <w:r>
-        <w:rPr>
-          <w:rFonts w:ascii="Courier New" w:hAnsi="Courier New" w:cs="Courier New"/>
-          <w:lang w:val="en-US"/>
-        </w:rPr>
-        <w:t>/base-uri(.)</w:t>
-      </w:r>
-      <w:r>
-        <w:rPr>
-          <w:rFonts w:ascii="Courier New" w:hAnsi="Courier New" w:cs="Courier New"/>
-          <w:lang w:val="en-US"/>
-        </w:rPr>
-        <w:t>)</w:t>
-      </w:r>
-      <w:r>
-        <w:rPr>
-          <w:rFonts w:ascii="Courier New" w:hAnsi="Courier New" w:cs="Courier New"/>
-          <w:lang w:val="en-US"/>
-        </w:rPr>
-        <w:t>!doc(.)</w:t>
-      </w:r>
-      <w:r>
-        <w:rPr>
-          <w:lang w:val="en-US"/>
-        </w:rPr>
-        <w:t xml:space="preserve"> </w:t>
-      </w:r>
-    </w:p>
-    <w:p>
-      <w:pPr>
-        <w:rPr>
-          <w:lang w:val="en-US"/>
-        </w:rPr>
-      </w:pPr>
-      <w:r>
-        <w:rPr>
-          <w:lang w:val="en-US"/>
-        </w:rPr>
-        <w:t xml:space="preserve">The resource value would be a sequence of </w:t>
-      </w:r>
-      <w:r>
-        <w:rPr>
-          <w:lang w:val="en-US"/>
-        </w:rPr>
-        <w:t xml:space="preserve">document nodes obtained </w:t>
-      </w:r>
-      <w:r>
-        <w:rPr>
-          <w:lang w:val="en-US"/>
-        </w:rPr>
-        <w:t xml:space="preserve">by resolving </w:t>
-      </w:r>
-      <w:r>
-        <w:rPr>
-          <w:lang w:val="en-US"/>
-        </w:rPr>
-        <w:t xml:space="preserve">the schema location URIs. This example demonstrates that </w:t>
-      </w:r>
-      <w:r>
-        <w:rPr>
-          <w:lang w:val="en-US"/>
-        </w:rPr>
-        <w:t xml:space="preserve">resource values of a file </w:t>
-      </w:r>
-      <w:r>
-        <w:rPr>
-          <w:lang w:val="en-US"/>
-        </w:rPr>
-        <w:t xml:space="preserve">may be </w:t>
-      </w:r>
-      <w:r>
-        <w:rPr>
-          <w:lang w:val="en-US"/>
-        </w:rPr>
-        <w:t xml:space="preserve">XDM nodes </w:t>
-      </w:r>
-      <w:r>
-        <w:rPr>
-          <w:lang w:val="en-US"/>
-        </w:rPr>
-        <w:t xml:space="preserve">found </w:t>
-      </w:r>
-      <w:r>
-        <w:rPr>
-          <w:lang w:val="en-US"/>
-        </w:rPr>
-        <w:t xml:space="preserve">in </w:t>
-      </w:r>
-      <w:r>
-        <w:rPr>
-          <w:i/>
-          <w:lang w:val="en-US"/>
-        </w:rPr>
-        <w:t>other</w:t>
-      </w:r>
-      <w:r>
-        <w:rPr>
-          <w:lang w:val="en-US"/>
-        </w:rPr>
-        <w:t xml:space="preserve"> files.</w:t>
-      </w:r>
-    </w:p>
-    <w:p>
-      <w:pPr>
-        <w:rPr>
-          <w:lang w:val="en-US"/>
-        </w:rPr>
-      </w:pPr>
-      <w:r>
-        <w:rPr>
-          <w:i/>
-          <w:lang w:val="en-US"/>
-        </w:rPr>
-        <w:t xml:space="preserve">Example </w:t>
-      </w:r>
-      <w:r>
-        <w:rPr>
-          <w:i/>
-          <w:lang w:val="en-US"/>
-        </w:rPr>
-        <w:t>4</w:t>
-      </w:r>
-      <w:r>
-        <w:rPr>
-          <w:i/>
-          <w:lang w:val="en-US"/>
-        </w:rPr>
-        <w:t>:</w:t>
-      </w:r>
-      <w:r>
-        <w:rPr>
-          <w:lang w:val="en-US"/>
-        </w:rPr>
-        <w:t xml:space="preserve"> </w:t>
-      </w:r>
       <w:r>
         <w:rPr>
           <w:lang w:val="en-US"/>
@@ -2268,7 +3766,19 @@
         <w:rPr>
           <w:lang w:val="en-US"/>
         </w:rPr>
-        <w:t xml:space="preserve">directly or indirectly contained by the current folder. </w:t>
+        <w:t xml:space="preserve">directly or indirectly contained by the </w:t>
+      </w:r>
+      <w:r>
+        <w:rPr>
+          <w:lang w:val="en-US"/>
+        </w:rPr>
+        <w:t>given</w:t>
+      </w:r>
+      <w:r>
+        <w:rPr>
+          <w:lang w:val="en-US"/>
+        </w:rPr>
+        <w:t xml:space="preserve"> folder. </w:t>
       </w:r>
     </w:p>
     <w:p>
@@ -2382,7 +3892,19 @@
         <w:rPr>
           <w:lang w:val="en-US"/>
         </w:rPr>
-        <w:t xml:space="preserve">the current folder. </w:t>
+        <w:t xml:space="preserve">the </w:t>
+      </w:r>
+      <w:r>
+        <w:rPr>
+          <w:lang w:val="en-US"/>
+        </w:rPr>
+        <w:t>given</w:t>
+      </w:r>
+      <w:r>
+        <w:rPr>
+          <w:lang w:val="en-US"/>
+        </w:rPr>
+        <w:t xml:space="preserve"> folder. </w:t>
       </w:r>
       <w:r>
         <w:rPr>
@@ -2502,7 +4024,19 @@
         <w:rPr>
           <w:lang w:val="en-US"/>
         </w:rPr>
-        <w:t xml:space="preserve">The value would be a sequence of XDM nodes, belonging to the XML representations of JSON files directly or indirectly contained by a sibling folder of the current folder. This example demonstrates that </w:t>
+        <w:t xml:space="preserve">The value would be a sequence of XDM nodes, belonging to the XML representations of JSON files directly or indirectly contained by a sibling folder of the </w:t>
+      </w:r>
+      <w:r>
+        <w:rPr>
+          <w:lang w:val="en-US"/>
+        </w:rPr>
+        <w:t>given</w:t>
+      </w:r>
+      <w:r>
+        <w:rPr>
+          <w:lang w:val="en-US"/>
+        </w:rPr>
+        <w:t xml:space="preserve"> folder. This example demonstrates that </w:t>
       </w:r>
       <w:r>
         <w:rPr>
@@ -2637,7 +4171,19 @@
         <w:rPr>
           <w:lang w:val="en-US"/>
         </w:rPr>
-        <w:t xml:space="preserve">descrubes a set of </w:t>
+        <w:t>descr</w:t>
+      </w:r>
+      <w:r>
+        <w:rPr>
+          <w:lang w:val="en-US"/>
+        </w:rPr>
+        <w:t>i</w:t>
+      </w:r>
+      <w:r>
+        <w:rPr>
+          <w:lang w:val="en-US"/>
+        </w:rPr>
+        <w:t xml:space="preserve">bes a set of </w:t>
       </w:r>
       <w:r>
         <w:rPr>
@@ -2656,6 +4202,7 @@
         <w:rPr>
           <w:lang w:val="en-US"/>
         </w:rPr>
+        <w:lastRenderedPageBreak/>
         <w:t xml:space="preserve">A </w:t>
       </w:r>
       <w:r>
@@ -2863,6 +4410,13 @@
               </w:rPr>
               <w:t>Example</w:t>
             </w:r>
+            <w:r>
+              <w:rPr>
+                <w:b/>
+                <w:lang w:val="en-US"/>
+              </w:rPr>
+              <w:t>s</w:t>
+            </w:r>
           </w:p>
         </w:tc>
       </w:tr>
@@ -2917,7 +4471,20 @@
               <w:rPr>
                 <w:lang w:val="en-US"/>
               </w:rPr>
-              <w:t>.\resources\xsd</w:t>
+              <w:t>resources</w:t>
+            </w:r>
+          </w:p>
+          <w:p>
+            <w:pPr>
+              <w:rPr>
+                <w:lang w:val="en-US"/>
+              </w:rPr>
+            </w:pPr>
+            <w:r>
+              <w:rPr>
+                <w:lang w:val="en-US"/>
+              </w:rPr>
+              <w:t>resources\xsd</w:t>
             </w:r>
           </w:p>
         </w:tc>
@@ -2973,7 +4540,70 @@
               <w:rPr>
                 <w:lang w:val="en-US"/>
               </w:rPr>
-              <w:t>.\\resources\xsd[*]</w:t>
+              <w:t>resources</w:t>
+            </w:r>
+          </w:p>
+          <w:p>
+            <w:pPr>
+              <w:rPr>
+                <w:lang w:val="en-US"/>
+              </w:rPr>
+            </w:pPr>
+            <w:r>
+              <w:rPr>
+                <w:lang w:val="en-US"/>
+              </w:rPr>
+              <w:t>resources\xsd</w:t>
+            </w:r>
+          </w:p>
+          <w:p>
+            <w:pPr>
+              <w:rPr>
+                <w:lang w:val="en-US"/>
+              </w:rPr>
+            </w:pPr>
+            <w:r>
+              <w:rPr>
+                <w:lang w:val="en-US"/>
+              </w:rPr>
+              <w:t>resources</w:t>
+            </w:r>
+            <w:r>
+              <w:rPr>
+                <w:lang w:val="en-US"/>
+              </w:rPr>
+              <w:t>\</w:t>
+            </w:r>
+            <w:r>
+              <w:rPr>
+                <w:lang w:val="en-US"/>
+              </w:rPr>
+              <w:t>\</w:t>
+            </w:r>
+            <w:r>
+              <w:rPr>
+                <w:lang w:val="en-US"/>
+              </w:rPr>
+              <w:t>xsd</w:t>
+            </w:r>
+            <w:r>
+              <w:rPr>
+                <w:lang w:val="en-US"/>
+              </w:rPr>
+              <w:t>-*</w:t>
+            </w:r>
+          </w:p>
+          <w:p>
+            <w:pPr>
+              <w:rPr>
+                <w:lang w:val="en-US"/>
+              </w:rPr>
+            </w:pPr>
+            <w:r>
+              <w:rPr>
+                <w:lang w:val="en-US"/>
+              </w:rPr>
+              <w:t>resources\\xsd-*[ota*.xsd]</w:t>
             </w:r>
           </w:p>
         </w:tc>
@@ -3011,19 +4641,7 @@
               <w:rPr>
                 <w:lang w:val="en-US"/>
               </w:rPr>
-              <w:t xml:space="preserve">Link target. </w:t>
-            </w:r>
-            <w:r>
-              <w:rPr>
-                <w:lang w:val="en-US"/>
-              </w:rPr>
-              <w:t>The attribute value is an expression producing the file paths of the link values</w:t>
-            </w:r>
-            <w:r>
-              <w:rPr>
-                <w:lang w:val="en-US"/>
-              </w:rPr>
-              <w:t xml:space="preserve"> </w:t>
+              <w:t xml:space="preserve">Link target. The attribute value is an XPath expression producing the file paths of the link values </w:t>
             </w:r>
           </w:p>
         </w:tc>
@@ -3042,6 +4660,19 @@
                 <w:lang w:val="en-US"/>
               </w:rPr>
               <w:t>/xs:schema/xs:include/@schemaLocation</w:t>
+            </w:r>
+          </w:p>
+          <w:p>
+            <w:pPr>
+              <w:rPr>
+                <w:lang w:val="en-US"/>
+              </w:rPr>
+            </w:pPr>
+            <w:r>
+              <w:rPr>
+                <w:lang w:val="en-US"/>
+              </w:rPr>
+              <w:t>//@schemaLocation</w:t>
             </w:r>
           </w:p>
         </w:tc>
@@ -3100,6 +4731,25 @@
               <w:t>/xs:schema/xs:include/@schemaLocation</w:t>
             </w:r>
           </w:p>
+          <w:p>
+            <w:pPr>
+              <w:rPr>
+                <w:lang w:val="en-US"/>
+              </w:rPr>
+            </w:pPr>
+            <w:r>
+              <w:rPr>
+                <w:lang w:val="en-US"/>
+              </w:rPr>
+              <w:t>//@schemaLocation</w:t>
+            </w:r>
+            <w:r>
+              <w:rPr>
+                <w:lang w:val="en-US"/>
+              </w:rPr>
+              <w:t xml:space="preserve"> </w:t>
+            </w:r>
+          </w:p>
         </w:tc>
       </w:tr>
     </w:tbl>
@@ -3135,17 +4785,106 @@
         <w:rPr>
           <w:lang w:val="en-US"/>
         </w:rPr>
-        <w:t>Bla</w:t>
-      </w:r>
-    </w:p>
-    <w:p>
-      <w:pPr>
-        <w:rPr>
-          <w:lang w:val="en-US"/>
-        </w:rPr>
-      </w:pPr>
-      <w:bookmarkStart w:id="0" w:name="_GoBack"/>
-      <w:bookmarkEnd w:id="0"/>
+        <w:t xml:space="preserve">A </w:t>
+      </w:r>
+      <w:r>
+        <w:rPr>
+          <w:b/>
+          <w:lang w:val="en-US"/>
+        </w:rPr>
+        <w:t xml:space="preserve">value shape </w:t>
+      </w:r>
+      <w:r>
+        <w:rPr>
+          <w:lang w:val="en-US"/>
+        </w:rPr>
+        <w:t xml:space="preserve">defines a resource value and a set of constraints which apply to the value. </w:t>
+      </w:r>
+    </w:p>
+    <w:p>
+      <w:pPr>
+        <w:rPr>
+          <w:lang w:val="en-US"/>
+        </w:rPr>
+      </w:pPr>
+      <w:r>
+        <w:rPr>
+          <w:lang w:val="en-US"/>
+        </w:rPr>
+        <w:t xml:space="preserve">An </w:t>
+      </w:r>
+      <w:r>
+        <w:rPr>
+          <w:b/>
+          <w:lang w:val="en-US"/>
+        </w:rPr>
+        <w:t>xpath shape</w:t>
+      </w:r>
+      <w:r>
+        <w:rPr>
+          <w:lang w:val="en-US"/>
+        </w:rPr>
+        <w:t xml:space="preserve"> defines the resource value as the value of an XPath expression. </w:t>
+      </w:r>
+    </w:p>
+    <w:p>
+      <w:pPr>
+        <w:rPr>
+          <w:lang w:val="en-US"/>
+        </w:rPr>
+      </w:pPr>
+      <w:r>
+        <w:rPr>
+          <w:lang w:val="en-US"/>
+        </w:rPr>
+        <w:t xml:space="preserve">A </w:t>
+      </w:r>
+      <w:r>
+        <w:rPr>
+          <w:b/>
+          <w:lang w:val="en-US"/>
+        </w:rPr>
+        <w:t>foxpath shape</w:t>
+      </w:r>
+      <w:r>
+        <w:rPr>
+          <w:lang w:val="en-US"/>
+        </w:rPr>
+        <w:t xml:space="preserve"> defines the resource value as the value of a foxpath expression. </w:t>
+      </w:r>
+    </w:p>
+    <w:p>
+      <w:pPr>
+        <w:rPr>
+          <w:lang w:val="en-US"/>
+        </w:rPr>
+      </w:pPr>
+      <w:r>
+        <w:rPr>
+          <w:lang w:val="en-US"/>
+        </w:rPr>
+        <w:t xml:space="preserve">A </w:t>
+      </w:r>
+      <w:r>
+        <w:rPr>
+          <w:b/>
+          <w:lang w:val="en-US"/>
+        </w:rPr>
+        <w:t>link shape</w:t>
+      </w:r>
+      <w:r>
+        <w:rPr>
+          <w:lang w:val="en-US"/>
+        </w:rPr>
+        <w:t xml:space="preserve"> defines the resource value as a set of file URIs derived from the value of an XPath expression.</w:t>
+      </w:r>
+    </w:p>
+    <w:p>
+      <w:pPr>
+        <w:rPr>
+          <w:lang w:val="en-US"/>
+        </w:rPr>
+      </w:pPr>
     </w:p>
     <w:p>
       <w:pPr>
@@ -3155,6 +4894,8 @@
           <w:lang w:val="en-US"/>
         </w:rPr>
       </w:pPr>
+      <w:bookmarkStart w:id="1" w:name="_Constraints"/>
+      <w:bookmarkEnd w:id="1"/>
       <w:r>
         <w:rPr>
           <w:lang w:val="en-US"/>
@@ -3194,13 +4935,7 @@
         <w:rPr>
           <w:lang w:val="en-US"/>
         </w:rPr>
-        <w:t>Validation re</w:t>
-      </w:r>
-      <w:r>
-        <w:rPr>
-          <w:lang w:val="en-US"/>
-        </w:rPr>
-        <w:t>sults</w:t>
+        <w:t>Validation report</w:t>
       </w:r>
     </w:p>
     <w:p>
@@ -3214,6 +4949,64 @@
           <w:lang w:val="en-US"/>
         </w:rPr>
         <w:t>Bla</w:t>
+      </w:r>
+    </w:p>
+    <w:p>
+      <w:pPr>
+        <w:pStyle w:val="Heading4"/>
+        <w:rPr>
+          <w:lang w:val="en-US"/>
+        </w:rPr>
+      </w:pPr>
+      <w:bookmarkStart w:id="2" w:name="_White_validation_report"/>
+      <w:bookmarkEnd w:id="2"/>
+      <w:r>
+        <w:rPr>
+          <w:lang w:val="en-US"/>
+        </w:rPr>
+        <w:t>White validation report</w:t>
+      </w:r>
+    </w:p>
+    <w:p>
+      <w:pPr>
+        <w:rPr>
+          <w:lang w:val="en-US"/>
+        </w:rPr>
+      </w:pPr>
+      <w:r>
+        <w:rPr>
+          <w:lang w:val="en-US"/>
+        </w:rPr>
+        <w:t>Bla</w:t>
+      </w:r>
+    </w:p>
+    <w:p>
+      <w:pPr>
+        <w:pStyle w:val="Heading4"/>
+        <w:rPr>
+          <w:lang w:val="en-US"/>
+        </w:rPr>
+      </w:pPr>
+      <w:bookmarkStart w:id="3" w:name="_Final_validation_report"/>
+      <w:bookmarkEnd w:id="3"/>
+      <w:r>
+        <w:rPr>
+          <w:lang w:val="en-US"/>
+        </w:rPr>
+        <w:t>Final validation report</w:t>
+      </w:r>
+    </w:p>
+    <w:p>
+      <w:pPr>
+        <w:rPr>
+          <w:lang w:val="en-US"/>
+        </w:rPr>
+      </w:pPr>
+      <w:r>
+        <w:rPr>
+          <w:lang w:val="en-US"/>
+        </w:rPr>
+        <w:t>bla</w:t>
       </w:r>
     </w:p>
     <w:p>
@@ -3231,11 +5024,20 @@
           <w:lang w:val="en-US"/>
         </w:rPr>
       </w:pPr>
-      <w:r>
-        <w:rPr>
-          <w:lang w:val="en-US"/>
-        </w:rPr>
-        <w:t>Validation report</w:t>
+      <w:bookmarkStart w:id="4" w:name="_Validation_results"/>
+      <w:bookmarkEnd w:id="4"/>
+      <w:r>
+        <w:rPr>
+          <w:lang w:val="en-US"/>
+        </w:rPr>
+        <w:lastRenderedPageBreak/>
+        <w:t>Validation re</w:t>
+      </w:r>
+      <w:r>
+        <w:rPr>
+          <w:lang w:val="en-US"/>
+        </w:rPr>
+        <w:t>sults</w:t>
       </w:r>
     </w:p>
     <w:p>
@@ -3261,6 +5063,7 @@
     <w:p>
       <w:pPr>
         <w:pStyle w:val="Heading3"/>
+        <w:spacing w:after="160"/>
         <w:rPr>
           <w:lang w:val="en-US"/>
         </w:rPr>
@@ -3282,14 +5085,140 @@
         <w:rPr>
           <w:lang w:val="en-US"/>
         </w:rPr>
-        <w:t>B</w:t>
-      </w:r>
-      <w:r>
-        <w:rPr>
-          <w:lang w:val="en-US"/>
-        </w:rPr>
-        <w:t>la</w:t>
-      </w:r>
+        <w:t>A key feature of greenfox is the use of expressions as building blocks …</w:t>
+      </w:r>
+    </w:p>
+    <w:p>
+      <w:pPr>
+        <w:pStyle w:val="ListParagraph"/>
+        <w:numPr>
+          <w:ilvl w:val="0"/>
+          <w:numId w:val="2"/>
+        </w:numPr>
+        <w:rPr>
+          <w:lang w:val="en-US"/>
+        </w:rPr>
+      </w:pPr>
+      <w:r>
+        <w:rPr>
+          <w:lang w:val="en-US"/>
+        </w:rPr>
+        <w:t>Selecting resources to which a given set of constraints applies</w:t>
+      </w:r>
+    </w:p>
+    <w:p>
+      <w:pPr>
+        <w:pStyle w:val="ListParagraph"/>
+        <w:numPr>
+          <w:ilvl w:val="0"/>
+          <w:numId w:val="2"/>
+        </w:numPr>
+        <w:rPr>
+          <w:lang w:val="en-US"/>
+        </w:rPr>
+      </w:pPr>
+      <w:r>
+        <w:rPr>
+          <w:lang w:val="en-US"/>
+        </w:rPr>
+        <w:t>Defining resource values to which a given set of constraints applies</w:t>
+      </w:r>
+    </w:p>
+    <w:p>
+      <w:pPr>
+        <w:pStyle w:val="ListParagraph"/>
+        <w:numPr>
+          <w:ilvl w:val="0"/>
+          <w:numId w:val="2"/>
+        </w:numPr>
+        <w:rPr>
+          <w:lang w:val="en-US"/>
+        </w:rPr>
+      </w:pPr>
+      <w:r>
+        <w:rPr>
+          <w:lang w:val="en-US"/>
+        </w:rPr>
+        <w:t>Defining constraints</w:t>
+      </w:r>
+    </w:p>
+    <w:p>
+      <w:pPr>
+        <w:rPr>
+          <w:lang w:val="en-US"/>
+        </w:rPr>
+      </w:pPr>
+      <w:r>
+        <w:rPr>
+          <w:lang w:val="en-US"/>
+        </w:rPr>
+        <w:t>A basic greenfox processor must support XPath expressions</w:t>
+      </w:r>
+      <w:r>
+        <w:rPr>
+          <w:lang w:val="en-US"/>
+        </w:rPr>
+        <w:t>, XPath version 3.1</w:t>
+      </w:r>
+      <w:r>
+        <w:rPr>
+          <w:lang w:val="en-US"/>
+        </w:rPr>
+        <w:t xml:space="preserve">. </w:t>
+      </w:r>
+    </w:p>
+    <w:p>
+      <w:pPr>
+        <w:rPr>
+          <w:lang w:val="en-US"/>
+        </w:rPr>
+      </w:pPr>
+      <w:r>
+        <w:rPr>
+          <w:lang w:val="en-US"/>
+        </w:rPr>
+        <w:t>An advanced greenfox processor must support also foxpath expressions</w:t>
+      </w:r>
+      <w:r>
+        <w:rPr>
+          <w:lang w:val="en-US"/>
+        </w:rPr>
+        <w:t>, foxpath version 3.0</w:t>
+      </w:r>
+      <w:r>
+        <w:rPr>
+          <w:lang w:val="en-US"/>
+        </w:rPr>
+        <w:t>.</w:t>
+      </w:r>
+      <w:r>
+        <w:rPr>
+          <w:lang w:val="en-US"/>
+        </w:rPr>
+        <w:t xml:space="preserve"> </w:t>
+      </w:r>
+    </w:p>
+    <w:p>
+      <w:pPr>
+        <w:rPr>
+          <w:lang w:val="en-US"/>
+        </w:rPr>
+      </w:pPr>
+      <w:r>
+        <w:rPr>
+          <w:lang w:val="en-US"/>
+        </w:rPr>
+        <w:t xml:space="preserve">For more information about foxpath see here: </w:t>
+      </w:r>
+      <w:hyperlink r:id="rId6" w:history="1">
+        <w:r>
+          <w:rPr>
+            <w:rStyle w:val="Hyperlink"/>
+            <w:lang w:val="en-US"/>
+          </w:rPr>
+          <w:t>https://github.com/hrennau/foxpath</w:t>
+        </w:r>
+      </w:hyperlink>
     </w:p>
     <w:p>
       <w:pPr>
@@ -3531,12 +5460,12 @@
     <w:p>
       <w:pPr>
         <w:rPr>
-          <w:lang w:val="es-ES"/>
-        </w:rPr>
-      </w:pPr>
-      <w:r>
-        <w:rPr>
-          <w:lang w:val="es-ES"/>
+          <w:lang w:val="en-US"/>
+        </w:rPr>
+      </w:pPr>
+      <w:r>
+        <w:rPr>
+          <w:lang w:val="en-US"/>
         </w:rPr>
         <w:t>Bla</w:t>
       </w:r>
@@ -3544,7 +5473,7 @@
     <w:p>
       <w:pPr>
         <w:rPr>
-          <w:lang w:val="es-ES"/>
+          <w:lang w:val="en-US"/>
         </w:rPr>
       </w:pPr>
     </w:p>
@@ -3553,12 +5482,12 @@
         <w:pStyle w:val="Heading3"/>
         <w:spacing w:after="160"/>
         <w:rPr>
-          <w:lang w:val="es-ES"/>
-        </w:rPr>
-      </w:pPr>
-      <w:r>
-        <w:rPr>
-          <w:lang w:val="es-ES"/>
+          <w:lang w:val="en-US"/>
+        </w:rPr>
+      </w:pPr>
+      <w:r>
+        <w:rPr>
+          <w:lang w:val="en-US"/>
         </w:rPr>
         <w:t>Validation context</w:t>
       </w:r>
@@ -3677,7 +5606,6 @@
         <w:rPr>
           <w:lang w:val="en-US"/>
         </w:rPr>
-        <w:lastRenderedPageBreak/>
         <w:t>Basic constraints</w:t>
       </w:r>
     </w:p>
@@ -3947,6 +5875,7 @@
         <w:rPr>
           <w:lang w:val="en-US"/>
         </w:rPr>
+        <w:lastRenderedPageBreak/>
         <w:t>Links</w:t>
       </w:r>
       <w:r>
@@ -4862,6 +6791,7 @@
         <w:rPr>
           <w:lang w:val="en-US"/>
         </w:rPr>
+        <w:lastRenderedPageBreak/>
         <w:t>@minCount</w:t>
       </w:r>
       <w:r>
@@ -5062,7 +6992,6 @@
         <w:rPr>
           <w:lang w:val="en-US"/>
         </w:rPr>
-        <w:lastRenderedPageBreak/>
         <w:t>@minCountMsgOK</w:t>
       </w:r>
     </w:p>
@@ -5655,7 +7584,6 @@
         <w:rPr>
           <w:lang w:val="en-US"/>
         </w:rPr>
-        <w:lastRenderedPageBreak/>
         <w:t>SHACL valid</w:t>
       </w:r>
     </w:p>
@@ -5950,6 +7878,7 @@
         <w:rPr>
           <w:lang w:val="en-US"/>
         </w:rPr>
+        <w:lastRenderedPageBreak/>
         <w:t>minCount – at least … items</w:t>
       </w:r>
     </w:p>
@@ -6020,7 +7949,6 @@
         <w:rPr>
           <w:lang w:val="en-US"/>
         </w:rPr>
-        <w:lastRenderedPageBreak/>
         <w:t>count – exactly … items</w:t>
       </w:r>
     </w:p>
@@ -6395,6 +8323,7 @@
         <w:rPr>
           <w:lang w:val="en-US"/>
         </w:rPr>
+        <w:lastRenderedPageBreak/>
         <w:t>length – length equal</w:t>
       </w:r>
     </w:p>
@@ -6507,7 +8436,6 @@
         <w:rPr>
           <w:lang w:val="en-US"/>
         </w:rPr>
-        <w:lastRenderedPageBreak/>
         <w:t>eq – equal to</w:t>
       </w:r>
     </w:p>
@@ -6924,7 +8852,6 @@
         <w:rPr>
           <w:lang w:val="en-US"/>
         </w:rPr>
-        <w:lastRenderedPageBreak/>
         <w:t xml:space="preserve">in – value </w:t>
       </w:r>
       <w:r>
@@ -7686,6 +9613,95 @@
     </w:lvl>
   </w:abstractNum>
   <w:abstractNum w:abstractNumId="1" w15:restartNumberingAfterBreak="0">
+    <w:nsid w:val="34223175"/>
+    <w:multiLevelType w:val="hybridMultilevel"/>
+    <w:tmpl w:val="BFB8869C"/>
+    <w:lvl w:ilvl="0" w:tplc="0986AE72">
+      <w:start w:val="1"/>
+      <w:numFmt w:val="decimal"/>
+      <w:lvlText w:val="(%1)"/>
+      <w:lvlJc w:val="left"/>
+      <w:pPr>
+        <w:ind w:left="1080" w:hanging="360"/>
+      </w:pPr>
+      <w:rPr>
+        <w:rFonts w:hint="default"/>
+      </w:rPr>
+    </w:lvl>
+    <w:lvl w:ilvl="1" w:tplc="04070019" w:tentative="1">
+      <w:start w:val="1"/>
+      <w:numFmt w:val="lowerLetter"/>
+      <w:lvlText w:val="%2."/>
+      <w:lvlJc w:val="left"/>
+      <w:pPr>
+        <w:ind w:left="1800" w:hanging="360"/>
+      </w:pPr>
+    </w:lvl>
+    <w:lvl w:ilvl="2" w:tplc="0407001B" w:tentative="1">
+      <w:start w:val="1"/>
+      <w:numFmt w:val="lowerRoman"/>
+      <w:lvlText w:val="%3."/>
+      <w:lvlJc w:val="right"/>
+      <w:pPr>
+        <w:ind w:left="2520" w:hanging="180"/>
+      </w:pPr>
+    </w:lvl>
+    <w:lvl w:ilvl="3" w:tplc="0407000F" w:tentative="1">
+      <w:start w:val="1"/>
+      <w:numFmt w:val="decimal"/>
+      <w:lvlText w:val="%4."/>
+      <w:lvlJc w:val="left"/>
+      <w:pPr>
+        <w:ind w:left="3240" w:hanging="360"/>
+      </w:pPr>
+    </w:lvl>
+    <w:lvl w:ilvl="4" w:tplc="04070019" w:tentative="1">
+      <w:start w:val="1"/>
+      <w:numFmt w:val="lowerLetter"/>
+      <w:lvlText w:val="%5."/>
+      <w:lvlJc w:val="left"/>
+      <w:pPr>
+        <w:ind w:left="3960" w:hanging="360"/>
+      </w:pPr>
+    </w:lvl>
+    <w:lvl w:ilvl="5" w:tplc="0407001B" w:tentative="1">
+      <w:start w:val="1"/>
+      <w:numFmt w:val="lowerRoman"/>
+      <w:lvlText w:val="%6."/>
+      <w:lvlJc w:val="right"/>
+      <w:pPr>
+        <w:ind w:left="4680" w:hanging="180"/>
+      </w:pPr>
+    </w:lvl>
+    <w:lvl w:ilvl="6" w:tplc="0407000F" w:tentative="1">
+      <w:start w:val="1"/>
+      <w:numFmt w:val="decimal"/>
+      <w:lvlText w:val="%7."/>
+      <w:lvlJc w:val="left"/>
+      <w:pPr>
+        <w:ind w:left="5400" w:hanging="360"/>
+      </w:pPr>
+    </w:lvl>
+    <w:lvl w:ilvl="7" w:tplc="04070019" w:tentative="1">
+      <w:start w:val="1"/>
+      <w:numFmt w:val="lowerLetter"/>
+      <w:lvlText w:val="%8."/>
+      <w:lvlJc w:val="left"/>
+      <w:pPr>
+        <w:ind w:left="6120" w:hanging="360"/>
+      </w:pPr>
+    </w:lvl>
+    <w:lvl w:ilvl="8" w:tplc="0407001B" w:tentative="1">
+      <w:start w:val="1"/>
+      <w:numFmt w:val="lowerRoman"/>
+      <w:lvlText w:val="%9."/>
+      <w:lvlJc w:val="right"/>
+      <w:pPr>
+        <w:ind w:left="6840" w:hanging="180"/>
+      </w:pPr>
+    </w:lvl>
+  </w:abstractNum>
+  <w:abstractNum w:abstractNumId="2" w15:restartNumberingAfterBreak="0">
     <w:nsid w:val="43817C06"/>
     <w:multiLevelType w:val="hybridMultilevel"/>
     <w:tmpl w:val="7DD26510"/>
@@ -7801,6 +9817,9 @@
     <w:abstractNumId w:val="0"/>
   </w:num>
   <w:num w:numId="2">
+    <w:abstractNumId w:val="2"/>
+  </w:num>
+  <w:num w:numId="3">
     <w:abstractNumId w:val="1"/>
   </w:num>
 </w:numbering>
@@ -8427,6 +10446,17 @@
       </w:tblBorders>
     </w:tblPr>
   </w:style>
+  <w:style w:type="character" w:styleId="Hyperlink">
+    <w:name w:val="Hyperlink"/>
+    <w:basedOn w:val="DefaultParagraphFont"/>
+    <w:uiPriority w:val="99"/>
+    <w:unhideWhenUsed/>
+    <w:rsid w:val="00DF6281"/>
+    <w:rPr>
+      <w:color w:val="0563C1" w:themeColor="hyperlink"/>
+      <w:u w:val="single"/>
+    </w:rPr>
+  </w:style>
 </w:styles>
 </file>
 

</xml_diff>

<commit_message>
Manual - added section on file name related constraints.
</commit_message>
<xml_diff>
--- a/documentation/greenfox-manual.docx
+++ b/documentation/greenfox-manual.docx
@@ -118,18 +118,7 @@
                                 <w:szCs w:val="24"/>
                                 <w:lang w:val="en-US"/>
                               </w:rPr>
-                              <w:t>requent updates are to be expected. We apologize for the inconvenience.</w:t>
-                            </w:r>
-                            <w:r>
-                              <w:rPr>
-                                <w:i/>
-                                <w:iCs/>
-                                <w:color w:val="5B9BD5" w:themeColor="accent1"/>
-                                <w:sz w:val="24"/>
-                                <w:szCs w:val="24"/>
-                                <w:lang w:val="en-US"/>
-                              </w:rPr>
-                              <w:t xml:space="preserve"> </w:t>
+                              <w:t xml:space="preserve">requent updates are to be expected. We apologize for the inconvenience. </w:t>
                             </w:r>
                           </w:p>
                         </w:txbxContent>
@@ -193,18 +182,7 @@
                           <w:szCs w:val="24"/>
                           <w:lang w:val="en-US"/>
                         </w:rPr>
-                        <w:t>requent updates are to be expected. We apologize for the inconvenience.</w:t>
-                      </w:r>
-                      <w:r>
-                        <w:rPr>
-                          <w:i/>
-                          <w:iCs/>
-                          <w:color w:val="5B9BD5" w:themeColor="accent1"/>
-                          <w:sz w:val="24"/>
-                          <w:szCs w:val="24"/>
-                          <w:lang w:val="en-US"/>
-                        </w:rPr>
-                        <w:t xml:space="preserve"> </w:t>
+                        <w:t xml:space="preserve">requent updates are to be expected. We apologize for the inconvenience. </w:t>
                       </w:r>
                     </w:p>
                   </w:txbxContent>
@@ -1678,13 +1656,7 @@
         <w:rPr>
           <w:lang w:val="en-US"/>
         </w:rPr>
-        <w:t xml:space="preserve">: </w:t>
-      </w:r>
-      <w:r>
-        <w:rPr>
-          <w:lang w:val="en-US"/>
-        </w:rPr>
-        <w:t xml:space="preserve">As </w:t>
+        <w:t xml:space="preserve">: As </w:t>
       </w:r>
       <w:r>
         <w:rPr>
@@ -2190,8 +2162,6 @@
           <w:lang w:val="en-US"/>
         </w:rPr>
       </w:pPr>
-      <w:bookmarkStart w:id="0" w:name="_GoBack"/>
-      <w:bookmarkEnd w:id="0"/>
       <w:r>
         <w:rPr>
           <w:lang w:val="en-US"/>
@@ -2575,7 +2545,7 @@
       <w:tr>
         <w:tc>
           <w:tcPr>
-            <w:tcW w:w="2265" w:type="dxa"/>
+            <w:tcW w:w="2253" w:type="dxa"/>
           </w:tcPr>
           <w:p>
             <w:pPr>
@@ -2595,7 +2565,7 @@
         </w:tc>
         <w:tc>
           <w:tcPr>
-            <w:tcW w:w="4497" w:type="dxa"/>
+            <w:tcW w:w="4455" w:type="dxa"/>
           </w:tcPr>
           <w:p>
             <w:pPr>
@@ -2615,7 +2585,7 @@
         </w:tc>
         <w:tc>
           <w:tcPr>
-            <w:tcW w:w="1150" w:type="dxa"/>
+            <w:tcW w:w="1177" w:type="dxa"/>
           </w:tcPr>
           <w:p>
             <w:pPr>
@@ -2650,7 +2620,7 @@
         </w:tc>
         <w:tc>
           <w:tcPr>
-            <w:tcW w:w="1150" w:type="dxa"/>
+            <w:tcW w:w="1177" w:type="dxa"/>
           </w:tcPr>
           <w:p>
             <w:pPr>
@@ -2687,7 +2657,7 @@
       <w:tr>
         <w:tc>
           <w:tcPr>
-            <w:tcW w:w="2265" w:type="dxa"/>
+            <w:tcW w:w="2253" w:type="dxa"/>
           </w:tcPr>
           <w:p>
             <w:pPr>
@@ -2699,13 +2669,13 @@
               <w:rPr>
                 <w:lang w:val="en-US"/>
               </w:rPr>
-              <w:t>Last modification</w:t>
+              <w:t>File name</w:t>
             </w:r>
           </w:p>
         </w:tc>
         <w:tc>
           <w:tcPr>
-            <w:tcW w:w="4497" w:type="dxa"/>
+            <w:tcW w:w="4455" w:type="dxa"/>
           </w:tcPr>
           <w:p>
             <w:pPr>
@@ -2717,13 +2687,13 @@
               <w:rPr>
                 <w:lang w:val="en-US"/>
               </w:rPr>
-              <w:t>Timestamp of the last modification</w:t>
+              <w:t>Name of the resource</w:t>
             </w:r>
           </w:p>
         </w:tc>
         <w:tc>
           <w:tcPr>
-            <w:tcW w:w="1150" w:type="dxa"/>
+            <w:tcW w:w="1177" w:type="dxa"/>
           </w:tcPr>
           <w:p>
             <w:pPr>
@@ -2741,7 +2711,7 @@
         </w:tc>
         <w:tc>
           <w:tcPr>
-            <w:tcW w:w="1150" w:type="dxa"/>
+            <w:tcW w:w="1177" w:type="dxa"/>
           </w:tcPr>
           <w:p>
             <w:pPr>
@@ -2761,7 +2731,7 @@
       <w:tr>
         <w:tc>
           <w:tcPr>
-            <w:tcW w:w="2265" w:type="dxa"/>
+            <w:tcW w:w="2253" w:type="dxa"/>
           </w:tcPr>
           <w:p>
             <w:pPr>
@@ -2779,7 +2749,7 @@
         </w:tc>
         <w:tc>
           <w:tcPr>
-            <w:tcW w:w="4497" w:type="dxa"/>
+            <w:tcW w:w="4455" w:type="dxa"/>
           </w:tcPr>
           <w:p>
             <w:pPr>
@@ -2797,7 +2767,7 @@
         </w:tc>
         <w:tc>
           <w:tcPr>
-            <w:tcW w:w="1150" w:type="dxa"/>
+            <w:tcW w:w="1177" w:type="dxa"/>
           </w:tcPr>
           <w:p>
             <w:pPr>
@@ -2815,7 +2785,7 @@
         </w:tc>
         <w:tc>
           <w:tcPr>
-            <w:tcW w:w="1150" w:type="dxa"/>
+            <w:tcW w:w="1177" w:type="dxa"/>
           </w:tcPr>
           <w:p>
             <w:pPr>
@@ -2835,7 +2805,7 @@
       <w:tr>
         <w:tc>
           <w:tcPr>
-            <w:tcW w:w="2265" w:type="dxa"/>
+            <w:tcW w:w="2253" w:type="dxa"/>
           </w:tcPr>
           <w:p>
             <w:pPr>
@@ -2847,13 +2817,13 @@
               <w:rPr>
                 <w:lang w:val="en-US"/>
               </w:rPr>
-              <w:t>Mediatype</w:t>
+              <w:t>Last modification</w:t>
             </w:r>
           </w:p>
         </w:tc>
         <w:tc>
           <w:tcPr>
-            <w:tcW w:w="4497" w:type="dxa"/>
+            <w:tcW w:w="4455" w:type="dxa"/>
           </w:tcPr>
           <w:p>
             <w:pPr>
@@ -2865,55 +2835,13 @@
               <w:rPr>
                 <w:lang w:val="en-US"/>
               </w:rPr>
-              <w:t>Format of file contents –</w:t>
-            </w:r>
-            <w:r>
-              <w:rPr>
-                <w:lang w:val="en-US"/>
-              </w:rPr>
-              <w:t xml:space="preserve"> </w:t>
-            </w:r>
-            <w:r>
-              <w:rPr>
-                <w:lang w:val="en-US"/>
-              </w:rPr>
-              <w:t xml:space="preserve">constrained to be </w:t>
-            </w:r>
-            <w:r>
-              <w:rPr>
-                <w:lang w:val="en-US"/>
-              </w:rPr>
-              <w:t>one of</w:t>
-            </w:r>
-            <w:r>
-              <w:rPr>
-                <w:lang w:val="en-US"/>
-              </w:rPr>
-              <w:t>:</w:t>
-            </w:r>
-            <w:r>
-              <w:rPr>
-                <w:lang w:val="en-US"/>
-              </w:rPr>
-              <w:t xml:space="preserve"> XML, </w:t>
-            </w:r>
-            <w:r>
-              <w:rPr>
-                <w:lang w:val="en-US"/>
-              </w:rPr>
-              <w:t xml:space="preserve">HTML, </w:t>
-            </w:r>
-            <w:r>
-              <w:rPr>
-                <w:lang w:val="en-US"/>
-              </w:rPr>
-              <w:t>JSON, CSV, text, binary</w:t>
+              <w:t>Timestamp of the last modification</w:t>
             </w:r>
           </w:p>
         </w:tc>
         <w:tc>
           <w:tcPr>
-            <w:tcW w:w="1150" w:type="dxa"/>
+            <w:tcW w:w="1177" w:type="dxa"/>
           </w:tcPr>
           <w:p>
             <w:pPr>
@@ -2931,7 +2859,7 @@
         </w:tc>
         <w:tc>
           <w:tcPr>
-            <w:tcW w:w="1150" w:type="dxa"/>
+            <w:tcW w:w="1177" w:type="dxa"/>
           </w:tcPr>
           <w:p>
             <w:pPr>
@@ -2943,7 +2871,7 @@
               <w:rPr>
                 <w:lang w:val="en-US"/>
               </w:rPr>
-              <w:t>-</w:t>
+              <w:t>+</w:t>
             </w:r>
           </w:p>
         </w:tc>
@@ -2951,7 +2879,7 @@
       <w:tr>
         <w:tc>
           <w:tcPr>
-            <w:tcW w:w="2265" w:type="dxa"/>
+            <w:tcW w:w="2253" w:type="dxa"/>
           </w:tcPr>
           <w:p>
             <w:pPr>
@@ -2963,13 +2891,13 @@
               <w:rPr>
                 <w:lang w:val="en-US"/>
               </w:rPr>
-              <w:t>XSD valid</w:t>
+              <w:t>Mediatype</w:t>
             </w:r>
           </w:p>
         </w:tc>
         <w:tc>
           <w:tcPr>
-            <w:tcW w:w="4497" w:type="dxa"/>
+            <w:tcW w:w="4455" w:type="dxa"/>
           </w:tcPr>
           <w:p>
             <w:pPr>
@@ -2981,13 +2909,13 @@
               <w:rPr>
                 <w:lang w:val="en-US"/>
               </w:rPr>
-              <w:t>Boolean flag, indicating whether file contents are valid against a given XSD</w:t>
+              <w:t>Format of file contents – constrained to be one of: XML, HTML, JSON, CSV, text, binary</w:t>
             </w:r>
           </w:p>
         </w:tc>
         <w:tc>
           <w:tcPr>
-            <w:tcW w:w="1150" w:type="dxa"/>
+            <w:tcW w:w="1177" w:type="dxa"/>
           </w:tcPr>
           <w:p>
             <w:pPr>
@@ -3005,7 +2933,7 @@
         </w:tc>
         <w:tc>
           <w:tcPr>
-            <w:tcW w:w="1150" w:type="dxa"/>
+            <w:tcW w:w="1177" w:type="dxa"/>
           </w:tcPr>
           <w:p>
             <w:pPr>
@@ -3025,7 +2953,7 @@
       <w:tr>
         <w:tc>
           <w:tcPr>
-            <w:tcW w:w="2265" w:type="dxa"/>
+            <w:tcW w:w="2253" w:type="dxa"/>
           </w:tcPr>
           <w:p>
             <w:pPr>
@@ -3037,13 +2965,13 @@
               <w:rPr>
                 <w:lang w:val="en-US"/>
               </w:rPr>
-              <w:t>Folder content</w:t>
+              <w:t>XSD valid</w:t>
             </w:r>
           </w:p>
         </w:tc>
         <w:tc>
           <w:tcPr>
-            <w:tcW w:w="4497" w:type="dxa"/>
+            <w:tcW w:w="4455" w:type="dxa"/>
           </w:tcPr>
           <w:p>
             <w:pPr>
@@ -3055,13 +2983,13 @@
               <w:rPr>
                 <w:lang w:val="en-US"/>
               </w:rPr>
-              <w:t>Sequence of child resource names</w:t>
+              <w:t>Boolean flag, indicating whether file contents are valid against a given XSD</w:t>
             </w:r>
           </w:p>
         </w:tc>
         <w:tc>
           <w:tcPr>
-            <w:tcW w:w="1150" w:type="dxa"/>
+            <w:tcW w:w="1177" w:type="dxa"/>
           </w:tcPr>
           <w:p>
             <w:pPr>
@@ -3073,13 +3001,87 @@
               <w:rPr>
                 <w:lang w:val="en-US"/>
               </w:rPr>
-              <w:t>-</w:t>
+              <w:t>+</w:t>
             </w:r>
           </w:p>
         </w:tc>
         <w:tc>
           <w:tcPr>
-            <w:tcW w:w="1150" w:type="dxa"/>
+            <w:tcW w:w="1177" w:type="dxa"/>
+          </w:tcPr>
+          <w:p>
+            <w:pPr>
+              <w:rPr>
+                <w:lang w:val="en-US"/>
+              </w:rPr>
+            </w:pPr>
+            <w:r>
+              <w:rPr>
+                <w:lang w:val="en-US"/>
+              </w:rPr>
+              <w:t>-</w:t>
+            </w:r>
+          </w:p>
+        </w:tc>
+      </w:tr>
+      <w:tr>
+        <w:tc>
+          <w:tcPr>
+            <w:tcW w:w="2253" w:type="dxa"/>
+          </w:tcPr>
+          <w:p>
+            <w:pPr>
+              <w:rPr>
+                <w:lang w:val="en-US"/>
+              </w:rPr>
+            </w:pPr>
+            <w:r>
+              <w:rPr>
+                <w:lang w:val="en-US"/>
+              </w:rPr>
+              <w:t>Folder content</w:t>
+            </w:r>
+          </w:p>
+        </w:tc>
+        <w:tc>
+          <w:tcPr>
+            <w:tcW w:w="4455" w:type="dxa"/>
+          </w:tcPr>
+          <w:p>
+            <w:pPr>
+              <w:rPr>
+                <w:lang w:val="en-US"/>
+              </w:rPr>
+            </w:pPr>
+            <w:r>
+              <w:rPr>
+                <w:lang w:val="en-US"/>
+              </w:rPr>
+              <w:t>Sequence of child resource names</w:t>
+            </w:r>
+          </w:p>
+        </w:tc>
+        <w:tc>
+          <w:tcPr>
+            <w:tcW w:w="1177" w:type="dxa"/>
+          </w:tcPr>
+          <w:p>
+            <w:pPr>
+              <w:rPr>
+                <w:lang w:val="en-US"/>
+              </w:rPr>
+            </w:pPr>
+            <w:r>
+              <w:rPr>
+                <w:lang w:val="en-US"/>
+              </w:rPr>
+              <w:t>-</w:t>
+            </w:r>
+          </w:p>
+        </w:tc>
+        <w:tc>
+          <w:tcPr>
+            <w:tcW w:w="1177" w:type="dxa"/>
           </w:tcPr>
           <w:p>
             <w:pPr>
@@ -3309,6 +3311,7 @@
           <w:i/>
           <w:lang w:val="en-US"/>
         </w:rPr>
+        <w:lastRenderedPageBreak/>
         <w:t>Note. The third possibility is a recursive definition which allows a resource value to be obtained by a chain of expressions, where the first one is evaluated in the context of (1) or (2) and the remaining expressions are evaluated in the context of an item of the preceding expression.</w:t>
       </w:r>
     </w:p>
@@ -4094,6 +4097,7 @@
         <w:rPr>
           <w:lang w:val="en-US"/>
         </w:rPr>
+        <w:lastRenderedPageBreak/>
         <w:t xml:space="preserve">Resource shapes </w:t>
       </w:r>
       <w:r>
@@ -4202,7 +4206,6 @@
         <w:rPr>
           <w:lang w:val="en-US"/>
         </w:rPr>
-        <w:lastRenderedPageBreak/>
         <w:t xml:space="preserve">A </w:t>
       </w:r>
       <w:r>
@@ -4741,13 +4744,7 @@
               <w:rPr>
                 <w:lang w:val="en-US"/>
               </w:rPr>
-              <w:t>//@schemaLocation</w:t>
-            </w:r>
-            <w:r>
-              <w:rPr>
-                <w:lang w:val="en-US"/>
-              </w:rPr>
-              <w:t xml:space="preserve"> </w:t>
+              <w:t xml:space="preserve">//@schemaLocation </w:t>
             </w:r>
           </w:p>
         </w:tc>
@@ -4894,8 +4891,8 @@
           <w:lang w:val="en-US"/>
         </w:rPr>
       </w:pPr>
-      <w:bookmarkStart w:id="1" w:name="_Constraints"/>
-      <w:bookmarkEnd w:id="1"/>
+      <w:bookmarkStart w:id="0" w:name="_Constraints"/>
+      <w:bookmarkEnd w:id="0"/>
       <w:r>
         <w:rPr>
           <w:lang w:val="en-US"/>
@@ -4958,37 +4955,38 @@
           <w:lang w:val="en-US"/>
         </w:rPr>
       </w:pPr>
-      <w:bookmarkStart w:id="2" w:name="_White_validation_report"/>
+      <w:bookmarkStart w:id="1" w:name="_White_validation_report"/>
+      <w:bookmarkEnd w:id="1"/>
+      <w:r>
+        <w:rPr>
+          <w:lang w:val="en-US"/>
+        </w:rPr>
+        <w:lastRenderedPageBreak/>
+        <w:t>White validation report</w:t>
+      </w:r>
+    </w:p>
+    <w:p>
+      <w:pPr>
+        <w:rPr>
+          <w:lang w:val="en-US"/>
+        </w:rPr>
+      </w:pPr>
+      <w:r>
+        <w:rPr>
+          <w:lang w:val="en-US"/>
+        </w:rPr>
+        <w:t>Bla</w:t>
+      </w:r>
+    </w:p>
+    <w:p>
+      <w:pPr>
+        <w:pStyle w:val="Heading4"/>
+        <w:rPr>
+          <w:lang w:val="en-US"/>
+        </w:rPr>
+      </w:pPr>
+      <w:bookmarkStart w:id="2" w:name="_Final_validation_report"/>
       <w:bookmarkEnd w:id="2"/>
-      <w:r>
-        <w:rPr>
-          <w:lang w:val="en-US"/>
-        </w:rPr>
-        <w:t>White validation report</w:t>
-      </w:r>
-    </w:p>
-    <w:p>
-      <w:pPr>
-        <w:rPr>
-          <w:lang w:val="en-US"/>
-        </w:rPr>
-      </w:pPr>
-      <w:r>
-        <w:rPr>
-          <w:lang w:val="en-US"/>
-        </w:rPr>
-        <w:t>Bla</w:t>
-      </w:r>
-    </w:p>
-    <w:p>
-      <w:pPr>
-        <w:pStyle w:val="Heading4"/>
-        <w:rPr>
-          <w:lang w:val="en-US"/>
-        </w:rPr>
-      </w:pPr>
-      <w:bookmarkStart w:id="3" w:name="_Final_validation_report"/>
-      <w:bookmarkEnd w:id="3"/>
       <w:r>
         <w:rPr>
           <w:lang w:val="en-US"/>
@@ -5024,13 +5022,12 @@
           <w:lang w:val="en-US"/>
         </w:rPr>
       </w:pPr>
-      <w:bookmarkStart w:id="4" w:name="_Validation_results"/>
-      <w:bookmarkEnd w:id="4"/>
-      <w:r>
-        <w:rPr>
-          <w:lang w:val="en-US"/>
-        </w:rPr>
-        <w:lastRenderedPageBreak/>
+      <w:bookmarkStart w:id="3" w:name="_Validation_results"/>
+      <w:bookmarkEnd w:id="3"/>
+      <w:r>
+        <w:rPr>
+          <w:lang w:val="en-US"/>
+        </w:rPr>
         <w:t>Validation re</w:t>
       </w:r>
       <w:r>
@@ -5419,6 +5416,7 @@
         <w:rPr>
           <w:lang w:val="en-US"/>
         </w:rPr>
+        <w:lastRenderedPageBreak/>
         <w:t>Resource value shape</w:t>
       </w:r>
     </w:p>
@@ -5719,6 +5717,23 @@
     </w:p>
     <w:p>
       <w:pPr>
+        <w:rPr>
+          <w:rFonts w:asciiTheme="majorHAnsi" w:eastAsiaTheme="majorEastAsia" w:hAnsiTheme="majorHAnsi" w:cstheme="majorBidi"/>
+          <w:i/>
+          <w:iCs/>
+          <w:color w:val="2E74B5" w:themeColor="accent1" w:themeShade="BF"/>
+          <w:lang w:val="en-US"/>
+        </w:rPr>
+      </w:pPr>
+      <w:r>
+        <w:rPr>
+          <w:lang w:val="en-US"/>
+        </w:rPr>
+        <w:br w:type="page"/>
+      </w:r>
+    </w:p>
+    <w:p>
+      <w:pPr>
         <w:pStyle w:val="Heading4"/>
         <w:spacing w:after="160"/>
         <w:rPr>
@@ -5729,217 +5744,40 @@
         <w:rPr>
           <w:lang w:val="en-US"/>
         </w:rPr>
-        <w:t>Last modification time</w:t>
-      </w:r>
-    </w:p>
-    <w:p>
-      <w:pPr>
-        <w:rPr>
-          <w:lang w:val="en-US"/>
-        </w:rPr>
-      </w:pPr>
-      <w:r>
-        <w:rPr>
-          <w:lang w:val="en-US"/>
-        </w:rPr>
-        <w:t>Bla</w:t>
-      </w:r>
-    </w:p>
-    <w:p>
-      <w:pPr>
-        <w:rPr>
-          <w:lang w:val="en-US"/>
-        </w:rPr>
-      </w:pPr>
-    </w:p>
-    <w:p>
-      <w:pPr>
-        <w:pStyle w:val="Heading4"/>
-        <w:spacing w:after="160"/>
-        <w:rPr>
-          <w:lang w:val="en-US"/>
-        </w:rPr>
-      </w:pPr>
-      <w:r>
-        <w:rPr>
-          <w:lang w:val="en-US"/>
-        </w:rPr>
-        <w:t>File size</w:t>
-      </w:r>
-    </w:p>
-    <w:p>
-      <w:pPr>
-        <w:rPr>
-          <w:lang w:val="en-US"/>
-        </w:rPr>
-      </w:pPr>
-      <w:r>
-        <w:rPr>
-          <w:lang w:val="en-US"/>
-        </w:rPr>
-        <w:t>B</w:t>
-      </w:r>
-      <w:r>
-        <w:rPr>
-          <w:lang w:val="en-US"/>
-        </w:rPr>
-        <w:t>la</w:t>
-      </w:r>
-    </w:p>
-    <w:p>
-      <w:pPr>
-        <w:rPr>
-          <w:lang w:val="en-US"/>
-        </w:rPr>
-      </w:pPr>
-    </w:p>
-    <w:p>
-      <w:pPr>
-        <w:pStyle w:val="Heading4"/>
-        <w:spacing w:after="160"/>
-        <w:rPr>
-          <w:lang w:val="en-US"/>
-        </w:rPr>
-      </w:pPr>
-      <w:r>
-        <w:rPr>
-          <w:lang w:val="en-US"/>
-        </w:rPr>
-        <w:t>Mediatype</w:t>
-      </w:r>
-    </w:p>
-    <w:p>
-      <w:pPr>
-        <w:rPr>
-          <w:lang w:val="en-US"/>
-        </w:rPr>
-      </w:pPr>
-      <w:r>
-        <w:rPr>
-          <w:lang w:val="en-US"/>
-        </w:rPr>
-        <w:t>Bla</w:t>
-      </w:r>
-    </w:p>
-    <w:p>
-      <w:pPr>
-        <w:rPr>
-          <w:lang w:val="en-US"/>
-        </w:rPr>
-      </w:pPr>
-    </w:p>
-    <w:p>
-      <w:pPr>
-        <w:pStyle w:val="Heading3"/>
-        <w:spacing w:after="160"/>
-        <w:rPr>
-          <w:lang w:val="en-US"/>
-        </w:rPr>
-      </w:pPr>
-      <w:r>
-        <w:rPr>
-          <w:lang w:val="en-US"/>
-        </w:rPr>
-        <w:t>Folder content</w:t>
-      </w:r>
-    </w:p>
-    <w:p>
-      <w:pPr>
-        <w:rPr>
-          <w:lang w:val="en-US"/>
-        </w:rPr>
-      </w:pPr>
-      <w:r>
-        <w:rPr>
-          <w:lang w:val="en-US"/>
-        </w:rPr>
-        <w:t>Bla</w:t>
-      </w:r>
-    </w:p>
-    <w:p>
-      <w:pPr>
-        <w:rPr>
-          <w:lang w:val="en-US"/>
-        </w:rPr>
-      </w:pPr>
-    </w:p>
-    <w:p>
-      <w:pPr>
-        <w:pStyle w:val="Heading3"/>
-        <w:spacing w:after="160"/>
-        <w:rPr>
-          <w:lang w:val="en-US"/>
-        </w:rPr>
-      </w:pPr>
-      <w:r>
-        <w:rPr>
-          <w:lang w:val="en-US"/>
-        </w:rPr>
         <w:lastRenderedPageBreak/>
-        <w:t>Links</w:t>
-      </w:r>
-      <w:r>
-        <w:rPr>
-          <w:lang w:val="en-US"/>
-        </w:rPr>
-        <w:t xml:space="preserve"> resolvable</w:t>
-      </w:r>
-    </w:p>
-    <w:p>
-      <w:pPr>
-        <w:rPr>
-          <w:lang w:val="en-US"/>
-        </w:rPr>
-      </w:pPr>
-      <w:r>
-        <w:rPr>
-          <w:lang w:val="en-US"/>
-        </w:rPr>
-        <w:t xml:space="preserve">Links can be checked </w:t>
-      </w:r>
-      <w:r>
-        <w:rPr>
-          <w:lang w:val="en-US"/>
-        </w:rPr>
-        <w:t>so that only such links are valid as can be resolved to a resource.</w:t>
-      </w:r>
-      <w:r>
-        <w:rPr>
-          <w:lang w:val="en-US"/>
-        </w:rPr>
-        <w:t xml:space="preserve"> </w:t>
-      </w:r>
-      <w:r>
-        <w:rPr>
-          <w:lang w:val="en-US"/>
-        </w:rPr>
-        <w:t xml:space="preserve">The constraint is represented by a </w:t>
-      </w:r>
-      <w:r>
-        <w:rPr>
-          <w:rFonts w:ascii="Courier New" w:hAnsi="Courier New" w:cs="Courier New"/>
-          <w:lang w:val="en-US"/>
-        </w:rPr>
-        <w:t>&lt;links&gt;</w:t>
-      </w:r>
-      <w:r>
-        <w:rPr>
-          <w:lang w:val="en-US"/>
-        </w:rPr>
-        <w:t xml:space="preserve"> element and its attributes.</w:t>
-      </w:r>
-      <w:r>
-        <w:rPr>
-          <w:lang w:val="en-US"/>
-        </w:rPr>
-        <w:t xml:space="preserve"> The element can only be used as child of a </w:t>
-      </w:r>
-      <w:r>
-        <w:rPr>
-          <w:rFonts w:ascii="Courier New" w:hAnsi="Courier New" w:cs="Courier New"/>
-          <w:lang w:val="en-US"/>
-        </w:rPr>
-        <w:t>&lt;file&gt;</w:t>
+        <w:t>File name</w:t>
+      </w:r>
+    </w:p>
+    <w:p>
+      <w:pPr>
+        <w:rPr>
+          <w:lang w:val="en-US"/>
+        </w:rPr>
+      </w:pPr>
+      <w:r>
+        <w:rPr>
+          <w:lang w:val="en-US"/>
+        </w:rPr>
+        <w:t>A set of constraints refer</w:t>
+      </w:r>
+      <w:r>
+        <w:rPr>
+          <w:lang w:val="en-US"/>
+        </w:rPr>
+        <w:t>ring</w:t>
+      </w:r>
+      <w:r>
+        <w:rPr>
+          <w:lang w:val="en-US"/>
+        </w:rPr>
+        <w:t xml:space="preserve"> to the resource name, which is either a file name or a folder name. The constraints are represented by attributes on a </w:t>
+      </w:r>
+      <w:r>
+        <w:rPr>
+          <w:rFonts w:ascii="Courier New" w:hAnsi="Courier New" w:cs="Courier New"/>
+          <w:lang w:val="en-US"/>
+        </w:rPr>
+        <w:t>&lt;fileName&gt;</w:t>
       </w:r>
       <w:r>
         <w:rPr>
@@ -5958,196 +5796,7 @@
         <w:rPr>
           <w:lang w:val="en-US"/>
         </w:rPr>
-        <w:t>The links are identified by an XPath expression</w:t>
-      </w:r>
-      <w:r>
-        <w:rPr>
-          <w:lang w:val="en-US"/>
-        </w:rPr>
-        <w:t xml:space="preserve"> (@xpath)</w:t>
-      </w:r>
-      <w:r>
-        <w:rPr>
-          <w:lang w:val="en-US"/>
-        </w:rPr>
-        <w:t xml:space="preserve">. </w:t>
-      </w:r>
-      <w:r>
-        <w:rPr>
-          <w:lang w:val="en-US"/>
-        </w:rPr>
-        <w:t xml:space="preserve">An optional </w:t>
-      </w:r>
-      <w:r>
-        <w:rPr>
-          <w:lang w:val="en-US"/>
-        </w:rPr>
-        <w:t>@mediatype attribute</w:t>
-      </w:r>
-      <w:r>
-        <w:rPr>
-          <w:lang w:val="en-US"/>
-        </w:rPr>
-        <w:t xml:space="preserve"> constrains the link target</w:t>
-      </w:r>
-      <w:r>
-        <w:rPr>
-          <w:lang w:val="en-US"/>
-        </w:rPr>
-        <w:t>s</w:t>
-      </w:r>
-      <w:r>
-        <w:rPr>
-          <w:lang w:val="en-US"/>
-        </w:rPr>
-        <w:t xml:space="preserve"> to have a mediatype</w:t>
-      </w:r>
-      <w:r>
-        <w:rPr>
-          <w:lang w:val="en-US"/>
-        </w:rPr>
-        <w:t xml:space="preserve"> dependent on the attribute value</w:t>
-      </w:r>
-      <w:r>
-        <w:rPr>
-          <w:lang w:val="en-US"/>
-        </w:rPr>
-        <w:t xml:space="preserve">. </w:t>
-      </w:r>
-      <w:r>
-        <w:rPr>
-          <w:lang w:val="en-US"/>
-        </w:rPr>
-        <w:t>Valid values</w:t>
-      </w:r>
-      <w:r>
-        <w:rPr>
-          <w:lang w:val="en-US"/>
-        </w:rPr>
-        <w:t xml:space="preserve"> and their meaning</w:t>
-      </w:r>
-      <w:r>
-        <w:rPr>
-          <w:lang w:val="en-US"/>
-        </w:rPr>
-        <w:t xml:space="preserve">: </w:t>
-      </w:r>
-    </w:p>
-    <w:p>
-      <w:pPr>
-        <w:rPr>
-          <w:lang w:val="en-US"/>
-        </w:rPr>
-      </w:pPr>
-      <w:r>
-        <w:rPr>
-          <w:rFonts w:ascii="Courier New" w:hAnsi="Courier New" w:cs="Courier New"/>
-          <w:lang w:val="en-US"/>
-        </w:rPr>
-        <w:t>xml</w:t>
-      </w:r>
-      <w:r>
-        <w:rPr>
-          <w:lang w:val="en-US"/>
-        </w:rPr>
-        <w:t xml:space="preserve"> – the resource contains well-formed XML</w:t>
-      </w:r>
-    </w:p>
-    <w:p>
-      <w:pPr>
-        <w:rPr>
-          <w:lang w:val="en-US"/>
-        </w:rPr>
-      </w:pPr>
-      <w:r>
-        <w:rPr>
-          <w:rFonts w:ascii="Courier New" w:hAnsi="Courier New" w:cs="Courier New"/>
-          <w:lang w:val="en-US"/>
-        </w:rPr>
-        <w:t>json</w:t>
-      </w:r>
-      <w:r>
-        <w:rPr>
-          <w:lang w:val="en-US"/>
-        </w:rPr>
-        <w:t xml:space="preserve"> – the resource constains well-formed JSON</w:t>
-      </w:r>
-    </w:p>
-    <w:p>
-      <w:pPr>
-        <w:rPr>
-          <w:lang w:val="en-US"/>
-        </w:rPr>
-      </w:pPr>
-      <w:r>
-        <w:rPr>
-          <w:rFonts w:ascii="Courier New" w:hAnsi="Courier New" w:cs="Courier New"/>
-          <w:lang w:val="en-US"/>
-        </w:rPr>
-        <w:t>test</w:t>
-      </w:r>
-      <w:r>
-        <w:rPr>
-          <w:lang w:val="en-US"/>
-        </w:rPr>
-        <w:t xml:space="preserve"> – the resource can be retrieved using unparsed-text()</w:t>
-      </w:r>
-    </w:p>
-    <w:p>
-      <w:pPr>
-        <w:rPr>
-          <w:lang w:val="en-US"/>
-        </w:rPr>
-      </w:pPr>
-      <w:r>
-        <w:rPr>
-          <w:rFonts w:ascii="Courier New" w:hAnsi="Courier New" w:cs="Courier New"/>
-          <w:lang w:val="en-US"/>
-        </w:rPr>
-        <w:t>binary</w:t>
-      </w:r>
-      <w:r>
-        <w:rPr>
-          <w:lang w:val="en-US"/>
-        </w:rPr>
-        <w:t xml:space="preserve"> – only the file existence is checked</w:t>
-      </w:r>
-    </w:p>
-    <w:p>
-      <w:pPr>
-        <w:rPr>
-          <w:lang w:val="en-US"/>
-        </w:rPr>
-      </w:pPr>
-      <w:r>
-        <w:rPr>
-          <w:lang w:val="en-US"/>
-        </w:rPr>
-        <w:t>If no @mediatype is specified, only the file existence is checked.</w:t>
-      </w:r>
-    </w:p>
-    <w:p>
-      <w:pPr>
-        <w:rPr>
-          <w:lang w:val="en-US"/>
-        </w:rPr>
-      </w:pPr>
-    </w:p>
-    <w:p>
-      <w:pPr>
-        <w:rPr>
-          <w:b/>
-          <w:i/>
-          <w:lang w:val="en-US"/>
-        </w:rPr>
-      </w:pPr>
-      <w:r>
-        <w:rPr>
-          <w:b/>
-          <w:i/>
-          <w:lang w:val="en-US"/>
-        </w:rPr>
-        <w:t>Example</w:t>
+        <w:t>Example:</w:t>
       </w:r>
     </w:p>
     <w:p>
@@ -6159,9 +5808,9 @@
         <w:spacing w:after="0" w:line="240" w:lineRule="auto"/>
         <w:rPr>
           <w:rFonts w:ascii="Courier New" w:hAnsi="Courier New" w:cs="Courier New"/>
-          <w:color w:val="F5844C"/>
-          <w:sz w:val="18"/>
-          <w:szCs w:val="18"/>
+          <w:color w:val="000000" w:themeColor="text1"/>
+          <w:sz w:val="16"/>
+          <w:szCs w:val="16"/>
           <w:highlight w:val="white"/>
           <w:lang w:val="en-US"/>
         </w:rPr>
@@ -6169,24 +5818,13 @@
       <w:r>
         <w:rPr>
           <w:rFonts w:ascii="Courier New" w:hAnsi="Courier New" w:cs="Courier New"/>
-          <w:color w:val="000096"/>
-          <w:sz w:val="18"/>
-          <w:szCs w:val="18"/>
+          <w:color w:val="000000" w:themeColor="text1"/>
+          <w:sz w:val="16"/>
+          <w:szCs w:val="16"/>
           <w:highlight w:val="white"/>
           <w:lang w:val="en-US"/>
         </w:rPr>
-        <w:t>&lt;links</w:t>
-      </w:r>
-      <w:r>
-        <w:rPr>
-          <w:rFonts w:ascii="Courier New" w:hAnsi="Courier New" w:cs="Courier New"/>
-          <w:color w:val="F5844C"/>
-          <w:sz w:val="18"/>
-          <w:szCs w:val="18"/>
-          <w:highlight w:val="white"/>
-          <w:lang w:val="en-US"/>
-        </w:rPr>
-        <w:t xml:space="preserve"> </w:t>
+        <w:t xml:space="preserve">&lt;fileName notLike="*test*" </w:t>
       </w:r>
     </w:p>
     <w:p>
@@ -6198,6 +5836,2733 @@
         <w:spacing w:after="0" w:line="240" w:lineRule="auto"/>
         <w:rPr>
           <w:rFonts w:ascii="Courier New" w:hAnsi="Courier New" w:cs="Courier New"/>
+          <w:sz w:val="16"/>
+          <w:szCs w:val="16"/>
+          <w:highlight w:val="white"/>
+          <w:lang w:val="en-US"/>
+        </w:rPr>
+      </w:pPr>
+      <w:r>
+        <w:rPr>
+          <w:rFonts w:ascii="Courier New" w:hAnsi="Courier New" w:cs="Courier New"/>
+          <w:color w:val="000000" w:themeColor="text1"/>
+          <w:sz w:val="16"/>
+          <w:szCs w:val="16"/>
+          <w:highlight w:val="white"/>
+          <w:lang w:val="en-US"/>
+        </w:rPr>
+        <w:t xml:space="preserve">          notLikeMsg="</w:t>
+      </w:r>
+      <w:r>
+        <w:rPr>
+          <w:rFonts w:ascii="Courier New" w:hAnsi="Courier New" w:cs="Courier New"/>
+          <w:color w:val="000000" w:themeColor="text1"/>
+          <w:sz w:val="16"/>
+          <w:szCs w:val="16"/>
+          <w:highlight w:val="white"/>
+          <w:lang w:val="en-US"/>
+        </w:rPr>
+        <w:t>F</w:t>
+      </w:r>
+      <w:r>
+        <w:rPr>
+          <w:rFonts w:ascii="Courier New" w:hAnsi="Courier New" w:cs="Courier New"/>
+          <w:color w:val="000000" w:themeColor="text1"/>
+          <w:sz w:val="16"/>
+          <w:szCs w:val="16"/>
+          <w:highlight w:val="white"/>
+          <w:lang w:val="en-US"/>
+        </w:rPr>
+        <w:t>ile</w:t>
+      </w:r>
+      <w:r>
+        <w:rPr>
+          <w:rFonts w:ascii="Courier New" w:hAnsi="Courier New" w:cs="Courier New"/>
+          <w:color w:val="000000" w:themeColor="text1"/>
+          <w:sz w:val="16"/>
+          <w:szCs w:val="16"/>
+          <w:highlight w:val="white"/>
+          <w:lang w:val="en-US"/>
+        </w:rPr>
+        <w:t xml:space="preserve"> name</w:t>
+      </w:r>
+      <w:r>
+        <w:rPr>
+          <w:rFonts w:ascii="Courier New" w:hAnsi="Courier New" w:cs="Courier New"/>
+          <w:color w:val="000000" w:themeColor="text1"/>
+          <w:sz w:val="16"/>
+          <w:szCs w:val="16"/>
+          <w:highlight w:val="white"/>
+          <w:lang w:val="en-US"/>
+        </w:rPr>
+        <w:t xml:space="preserve">s should not </w:t>
+      </w:r>
+      <w:r>
+        <w:rPr>
+          <w:rFonts w:ascii="Courier New" w:hAnsi="Courier New" w:cs="Courier New"/>
+          <w:color w:val="000000" w:themeColor="text1"/>
+          <w:sz w:val="16"/>
+          <w:szCs w:val="16"/>
+          <w:highlight w:val="white"/>
+          <w:lang w:val="en-US"/>
+        </w:rPr>
+        <w:t xml:space="preserve">contain string </w:t>
+      </w:r>
+      <w:r>
+        <w:rPr>
+          <w:rFonts w:ascii="Courier New" w:hAnsi="Courier New" w:cs="Courier New"/>
+          <w:color w:val="000000" w:themeColor="text1"/>
+          <w:sz w:val="16"/>
+          <w:szCs w:val="16"/>
+          <w:highlight w:val="white"/>
+          <w:lang w:val="en-US"/>
+        </w:rPr>
+        <w:t>'test'"/&gt;</w:t>
+      </w:r>
+      <w:r>
+        <w:rPr>
+          <w:rFonts w:ascii="Courier New" w:hAnsi="Courier New" w:cs="Courier New"/>
+          <w:color w:val="000000" w:themeColor="text1"/>
+          <w:sz w:val="16"/>
+          <w:szCs w:val="16"/>
+          <w:highlight w:val="white"/>
+          <w:lang w:val="en-US"/>
+        </w:rPr>
+        <w:br/>
+      </w:r>
+    </w:p>
+    <w:p>
+      <w:pPr>
+        <w:rPr>
+          <w:lang w:val="en-US"/>
+        </w:rPr>
+      </w:pPr>
+      <w:r>
+        <w:rPr>
+          <w:lang w:val="en-US"/>
+        </w:rPr>
+        <w:t xml:space="preserve">Every constraint is represented by a mandatory parameter, as well as </w:t>
+      </w:r>
+      <w:r>
+        <w:rPr>
+          <w:lang w:val="en-US"/>
+        </w:rPr>
+        <w:t xml:space="preserve">several </w:t>
+      </w:r>
+      <w:r>
+        <w:rPr>
+          <w:lang w:val="en-US"/>
+        </w:rPr>
+        <w:t>optional parameters. The following table summarizes the available constraints</w:t>
+      </w:r>
+      <w:r>
+        <w:rPr>
+          <w:lang w:val="en-US"/>
+        </w:rPr>
+        <w:t>.</w:t>
+      </w:r>
+    </w:p>
+    <w:p>
+      <w:pPr>
+        <w:rPr>
+          <w:b/>
+          <w:lang w:val="en-US"/>
+        </w:rPr>
+      </w:pPr>
+      <w:r>
+        <w:rPr>
+          <w:b/>
+          <w:lang w:val="en-US"/>
+        </w:rPr>
+        <w:t>Table: Constraint components checking the resource name</w:t>
+      </w:r>
+      <w:r>
+        <w:rPr>
+          <w:b/>
+          <w:lang w:val="en-US"/>
+        </w:rPr>
+        <w:t xml:space="preserve"> (FileName*)</w:t>
+      </w:r>
+      <w:r>
+        <w:rPr>
+          <w:b/>
+          <w:lang w:val="en-US"/>
+        </w:rPr>
+        <w:t>.</w:t>
+      </w:r>
+    </w:p>
+    <w:tbl>
+      <w:tblPr>
+        <w:tblStyle w:val="TableGrid"/>
+        <w:tblW w:w="0" w:type="auto"/>
+        <w:tblLook w:val="04A0" w:firstRow="1" w:lastRow="0" w:firstColumn="1" w:lastColumn="0" w:noHBand="0" w:noVBand="1"/>
+      </w:tblPr>
+      <w:tblGrid>
+        <w:gridCol w:w="2164"/>
+        <w:gridCol w:w="1759"/>
+        <w:gridCol w:w="1724"/>
+        <w:gridCol w:w="1760"/>
+        <w:gridCol w:w="1655"/>
+      </w:tblGrid>
+      <w:tr>
+        <w:tc>
+          <w:tcPr>
+            <w:tcW w:w="2164" w:type="dxa"/>
+          </w:tcPr>
+          <w:p>
+            <w:pPr>
+              <w:rPr>
+                <w:b/>
+                <w:lang w:val="en-US"/>
+              </w:rPr>
+            </w:pPr>
+            <w:r>
+              <w:rPr>
+                <w:b/>
+                <w:lang w:val="en-US"/>
+              </w:rPr>
+              <w:t>Constraint component</w:t>
+            </w:r>
+          </w:p>
+        </w:tc>
+        <w:tc>
+          <w:tcPr>
+            <w:tcW w:w="1759" w:type="dxa"/>
+          </w:tcPr>
+          <w:p>
+            <w:pPr>
+              <w:rPr>
+                <w:b/>
+                <w:lang w:val="en-US"/>
+              </w:rPr>
+            </w:pPr>
+            <w:r>
+              <w:rPr>
+                <w:b/>
+                <w:lang w:val="en-US"/>
+              </w:rPr>
+              <w:t>Main parameter</w:t>
+            </w:r>
+          </w:p>
+        </w:tc>
+        <w:tc>
+          <w:tcPr>
+            <w:tcW w:w="1724" w:type="dxa"/>
+          </w:tcPr>
+          <w:p>
+            <w:pPr>
+              <w:rPr>
+                <w:b/>
+                <w:lang w:val="en-US"/>
+              </w:rPr>
+            </w:pPr>
+            <w:r>
+              <w:rPr>
+                <w:b/>
+                <w:lang w:val="en-US"/>
+              </w:rPr>
+              <w:t>Optional parameters</w:t>
+            </w:r>
+          </w:p>
+        </w:tc>
+        <w:tc>
+          <w:tcPr>
+            <w:tcW w:w="1760" w:type="dxa"/>
+          </w:tcPr>
+          <w:p>
+            <w:pPr>
+              <w:rPr>
+                <w:b/>
+                <w:lang w:val="en-US"/>
+              </w:rPr>
+            </w:pPr>
+            <w:r>
+              <w:rPr>
+                <w:b/>
+                <w:lang w:val="en-US"/>
+              </w:rPr>
+              <w:t>Condition</w:t>
+            </w:r>
+          </w:p>
+        </w:tc>
+        <w:tc>
+          <w:tcPr>
+            <w:tcW w:w="1655" w:type="dxa"/>
+          </w:tcPr>
+          <w:p>
+            <w:pPr>
+              <w:rPr>
+                <w:b/>
+                <w:lang w:val="en-US"/>
+              </w:rPr>
+            </w:pPr>
+            <w:r>
+              <w:rPr>
+                <w:b/>
+                <w:lang w:val="en-US"/>
+              </w:rPr>
+              <w:t>Notes</w:t>
+            </w:r>
+          </w:p>
+        </w:tc>
+      </w:tr>
+      <w:tr>
+        <w:tc>
+          <w:tcPr>
+            <w:tcW w:w="2164" w:type="dxa"/>
+          </w:tcPr>
+          <w:p>
+            <w:pPr>
+              <w:rPr>
+                <w:lang w:val="en-US"/>
+              </w:rPr>
+            </w:pPr>
+            <w:r>
+              <w:rPr>
+                <w:lang w:val="en-US"/>
+              </w:rPr>
+              <w:t>FileNameEq</w:t>
+            </w:r>
+          </w:p>
+        </w:tc>
+        <w:tc>
+          <w:tcPr>
+            <w:tcW w:w="1759" w:type="dxa"/>
+          </w:tcPr>
+          <w:p>
+            <w:pPr>
+              <w:rPr>
+                <w:lang w:val="en-US"/>
+              </w:rPr>
+            </w:pPr>
+            <w:r>
+              <w:rPr>
+                <w:lang w:val="en-US"/>
+              </w:rPr>
+              <w:t>@eq</w:t>
+            </w:r>
+          </w:p>
+        </w:tc>
+        <w:tc>
+          <w:tcPr>
+            <w:tcW w:w="1724" w:type="dxa"/>
+          </w:tcPr>
+          <w:p>
+            <w:pPr>
+              <w:rPr>
+                <w:lang w:val="en-US"/>
+              </w:rPr>
+            </w:pPr>
+            <w:r>
+              <w:rPr>
+                <w:lang w:val="en-US"/>
+              </w:rPr>
+              <w:t>@case</w:t>
+            </w:r>
+          </w:p>
+        </w:tc>
+        <w:tc>
+          <w:tcPr>
+            <w:tcW w:w="1760" w:type="dxa"/>
+          </w:tcPr>
+          <w:p>
+            <w:pPr>
+              <w:rPr>
+                <w:lang w:val="en-US"/>
+              </w:rPr>
+            </w:pPr>
+            <w:r>
+              <w:rPr>
+                <w:lang w:val="en-US"/>
+              </w:rPr>
+              <w:t>The file name is equal to @eq</w:t>
+            </w:r>
+          </w:p>
+        </w:tc>
+        <w:tc>
+          <w:tcPr>
+            <w:tcW w:w="1655" w:type="dxa"/>
+          </w:tcPr>
+          <w:p>
+            <w:pPr>
+              <w:rPr>
+                <w:lang w:val="en-US"/>
+              </w:rPr>
+            </w:pPr>
+            <w:r>
+              <w:rPr>
+                <w:lang w:val="en-US"/>
+              </w:rPr>
+              <w:t>-</w:t>
+            </w:r>
+          </w:p>
+        </w:tc>
+      </w:tr>
+      <w:tr>
+        <w:tc>
+          <w:tcPr>
+            <w:tcW w:w="2164" w:type="dxa"/>
+          </w:tcPr>
+          <w:p>
+            <w:pPr>
+              <w:rPr>
+                <w:lang w:val="en-US"/>
+              </w:rPr>
+            </w:pPr>
+            <w:r>
+              <w:rPr>
+                <w:lang w:val="en-US"/>
+              </w:rPr>
+              <w:t>FileNameNe</w:t>
+            </w:r>
+          </w:p>
+        </w:tc>
+        <w:tc>
+          <w:tcPr>
+            <w:tcW w:w="1759" w:type="dxa"/>
+          </w:tcPr>
+          <w:p>
+            <w:pPr>
+              <w:rPr>
+                <w:lang w:val="en-US"/>
+              </w:rPr>
+            </w:pPr>
+            <w:r>
+              <w:rPr>
+                <w:lang w:val="en-US"/>
+              </w:rPr>
+              <w:t>@ne</w:t>
+            </w:r>
+          </w:p>
+        </w:tc>
+        <w:tc>
+          <w:tcPr>
+            <w:tcW w:w="1724" w:type="dxa"/>
+          </w:tcPr>
+          <w:p>
+            <w:pPr>
+              <w:rPr>
+                <w:lang w:val="en-US"/>
+              </w:rPr>
+            </w:pPr>
+            <w:r>
+              <w:rPr>
+                <w:lang w:val="en-US"/>
+              </w:rPr>
+              <w:t>@case</w:t>
+            </w:r>
+          </w:p>
+        </w:tc>
+        <w:tc>
+          <w:tcPr>
+            <w:tcW w:w="1760" w:type="dxa"/>
+          </w:tcPr>
+          <w:p>
+            <w:pPr>
+              <w:rPr>
+                <w:lang w:val="en-US"/>
+              </w:rPr>
+            </w:pPr>
+            <w:r>
+              <w:rPr>
+                <w:lang w:val="en-US"/>
+              </w:rPr>
+              <w:t>The file name is not equal to @ne</w:t>
+            </w:r>
+          </w:p>
+        </w:tc>
+        <w:tc>
+          <w:tcPr>
+            <w:tcW w:w="1655" w:type="dxa"/>
+          </w:tcPr>
+          <w:p>
+            <w:pPr>
+              <w:rPr>
+                <w:lang w:val="en-US"/>
+              </w:rPr>
+            </w:pPr>
+            <w:r>
+              <w:rPr>
+                <w:lang w:val="en-US"/>
+              </w:rPr>
+              <w:t>-</w:t>
+            </w:r>
+          </w:p>
+        </w:tc>
+      </w:tr>
+      <w:tr>
+        <w:tc>
+          <w:tcPr>
+            <w:tcW w:w="2164" w:type="dxa"/>
+          </w:tcPr>
+          <w:p>
+            <w:pPr>
+              <w:rPr>
+                <w:lang w:val="en-US"/>
+              </w:rPr>
+            </w:pPr>
+            <w:r>
+              <w:rPr>
+                <w:lang w:val="en-US"/>
+              </w:rPr>
+              <w:t>FileNameLike</w:t>
+            </w:r>
+          </w:p>
+        </w:tc>
+        <w:tc>
+          <w:tcPr>
+            <w:tcW w:w="1759" w:type="dxa"/>
+          </w:tcPr>
+          <w:p>
+            <w:pPr>
+              <w:rPr>
+                <w:lang w:val="en-US"/>
+              </w:rPr>
+            </w:pPr>
+            <w:r>
+              <w:rPr>
+                <w:lang w:val="en-US"/>
+              </w:rPr>
+              <w:t>@like</w:t>
+            </w:r>
+          </w:p>
+        </w:tc>
+        <w:tc>
+          <w:tcPr>
+            <w:tcW w:w="1724" w:type="dxa"/>
+          </w:tcPr>
+          <w:p>
+            <w:pPr>
+              <w:rPr>
+                <w:lang w:val="en-US"/>
+              </w:rPr>
+            </w:pPr>
+            <w:r>
+              <w:rPr>
+                <w:lang w:val="en-US"/>
+              </w:rPr>
+              <w:t>@case, @flags</w:t>
+            </w:r>
+          </w:p>
+        </w:tc>
+        <w:tc>
+          <w:tcPr>
+            <w:tcW w:w="1760" w:type="dxa"/>
+          </w:tcPr>
+          <w:p>
+            <w:pPr>
+              <w:rPr>
+                <w:lang w:val="en-US"/>
+              </w:rPr>
+            </w:pPr>
+            <w:r>
+              <w:rPr>
+                <w:lang w:val="en-US"/>
+              </w:rPr>
+              <w:t>The file name matches the regex derived from the parameter value</w:t>
+            </w:r>
+          </w:p>
+        </w:tc>
+        <w:tc>
+          <w:tcPr>
+            <w:tcW w:w="1655" w:type="dxa"/>
+          </w:tcPr>
+          <w:p>
+            <w:pPr>
+              <w:rPr>
+                <w:lang w:val="en-US"/>
+              </w:rPr>
+            </w:pPr>
+            <w:r>
+              <w:rPr>
+                <w:lang w:val="en-US"/>
+              </w:rPr>
+              <w:t>See “Glob valu</w:t>
+            </w:r>
+          </w:p>
+          <w:p>
+            <w:pPr>
+              <w:rPr>
+                <w:lang w:val="en-US"/>
+              </w:rPr>
+            </w:pPr>
+            <w:r>
+              <w:rPr>
+                <w:lang w:val="en-US"/>
+              </w:rPr>
+              <w:t>es” for details about the regex used</w:t>
+            </w:r>
+          </w:p>
+        </w:tc>
+      </w:tr>
+      <w:tr>
+        <w:tc>
+          <w:tcPr>
+            <w:tcW w:w="2164" w:type="dxa"/>
+          </w:tcPr>
+          <w:p>
+            <w:pPr>
+              <w:rPr>
+                <w:lang w:val="en-US"/>
+              </w:rPr>
+            </w:pPr>
+            <w:r>
+              <w:rPr>
+                <w:lang w:val="en-US"/>
+              </w:rPr>
+              <w:t>FileNameNotLike</w:t>
+            </w:r>
+          </w:p>
+        </w:tc>
+        <w:tc>
+          <w:tcPr>
+            <w:tcW w:w="1759" w:type="dxa"/>
+          </w:tcPr>
+          <w:p>
+            <w:pPr>
+              <w:rPr>
+                <w:lang w:val="en-US"/>
+              </w:rPr>
+            </w:pPr>
+            <w:r>
+              <w:rPr>
+                <w:lang w:val="en-US"/>
+              </w:rPr>
+              <w:t>@notLike</w:t>
+            </w:r>
+          </w:p>
+        </w:tc>
+        <w:tc>
+          <w:tcPr>
+            <w:tcW w:w="1724" w:type="dxa"/>
+          </w:tcPr>
+          <w:p>
+            <w:pPr>
+              <w:rPr>
+                <w:lang w:val="en-US"/>
+              </w:rPr>
+            </w:pPr>
+            <w:r>
+              <w:rPr>
+                <w:lang w:val="en-US"/>
+              </w:rPr>
+              <w:t>@case, @flags</w:t>
+            </w:r>
+          </w:p>
+        </w:tc>
+        <w:tc>
+          <w:tcPr>
+            <w:tcW w:w="1760" w:type="dxa"/>
+          </w:tcPr>
+          <w:p>
+            <w:pPr>
+              <w:rPr>
+                <w:lang w:val="en-US"/>
+              </w:rPr>
+            </w:pPr>
+            <w:r>
+              <w:rPr>
+                <w:lang w:val="en-US"/>
+              </w:rPr>
+              <w:t>The file name does not match the regex derived from the parameter value</w:t>
+            </w:r>
+          </w:p>
+        </w:tc>
+        <w:tc>
+          <w:tcPr>
+            <w:tcW w:w="1655" w:type="dxa"/>
+          </w:tcPr>
+          <w:p>
+            <w:pPr>
+              <w:rPr>
+                <w:lang w:val="en-US"/>
+              </w:rPr>
+            </w:pPr>
+            <w:r>
+              <w:rPr>
+                <w:lang w:val="en-US"/>
+              </w:rPr>
+              <w:t>See “Glob valu</w:t>
+            </w:r>
+          </w:p>
+          <w:p>
+            <w:pPr>
+              <w:rPr>
+                <w:lang w:val="en-US"/>
+              </w:rPr>
+            </w:pPr>
+            <w:r>
+              <w:rPr>
+                <w:lang w:val="en-US"/>
+              </w:rPr>
+              <w:t>es” for details about the regex used</w:t>
+            </w:r>
+          </w:p>
+        </w:tc>
+      </w:tr>
+      <w:tr>
+        <w:tc>
+          <w:tcPr>
+            <w:tcW w:w="2164" w:type="dxa"/>
+          </w:tcPr>
+          <w:p>
+            <w:pPr>
+              <w:rPr>
+                <w:lang w:val="en-US"/>
+              </w:rPr>
+            </w:pPr>
+            <w:r>
+              <w:rPr>
+                <w:lang w:val="en-US"/>
+              </w:rPr>
+              <w:t>FileNameMatches</w:t>
+            </w:r>
+          </w:p>
+        </w:tc>
+        <w:tc>
+          <w:tcPr>
+            <w:tcW w:w="1759" w:type="dxa"/>
+          </w:tcPr>
+          <w:p>
+            <w:pPr>
+              <w:rPr>
+                <w:lang w:val="en-US"/>
+              </w:rPr>
+            </w:pPr>
+            <w:r>
+              <w:rPr>
+                <w:lang w:val="en-US"/>
+              </w:rPr>
+              <w:t>@matches</w:t>
+            </w:r>
+          </w:p>
+        </w:tc>
+        <w:tc>
+          <w:tcPr>
+            <w:tcW w:w="1724" w:type="dxa"/>
+          </w:tcPr>
+          <w:p>
+            <w:pPr>
+              <w:rPr>
+                <w:lang w:val="en-US"/>
+              </w:rPr>
+            </w:pPr>
+            <w:r>
+              <w:rPr>
+                <w:lang w:val="en-US"/>
+              </w:rPr>
+              <w:t>@case, @flags</w:t>
+            </w:r>
+          </w:p>
+        </w:tc>
+        <w:tc>
+          <w:tcPr>
+            <w:tcW w:w="1760" w:type="dxa"/>
+          </w:tcPr>
+          <w:p>
+            <w:pPr>
+              <w:rPr>
+                <w:lang w:val="en-US"/>
+              </w:rPr>
+            </w:pPr>
+            <w:r>
+              <w:rPr>
+                <w:lang w:val="en-US"/>
+              </w:rPr>
+              <w:t xml:space="preserve">The file name matches the </w:t>
+            </w:r>
+            <w:r>
+              <w:rPr>
+                <w:lang w:val="en-US"/>
+              </w:rPr>
+              <w:t>regex given by @matches</w:t>
+            </w:r>
+          </w:p>
+        </w:tc>
+        <w:tc>
+          <w:tcPr>
+            <w:tcW w:w="1655" w:type="dxa"/>
+          </w:tcPr>
+          <w:p>
+            <w:pPr>
+              <w:rPr>
+                <w:lang w:val="en-US"/>
+              </w:rPr>
+            </w:pPr>
+            <w:r>
+              <w:rPr>
+                <w:lang w:val="en-US"/>
+              </w:rPr>
+              <w:t>-</w:t>
+            </w:r>
+          </w:p>
+        </w:tc>
+      </w:tr>
+      <w:tr>
+        <w:tc>
+          <w:tcPr>
+            <w:tcW w:w="2164" w:type="dxa"/>
+          </w:tcPr>
+          <w:p>
+            <w:pPr>
+              <w:rPr>
+                <w:lang w:val="en-US"/>
+              </w:rPr>
+            </w:pPr>
+            <w:r>
+              <w:rPr>
+                <w:lang w:val="en-US"/>
+              </w:rPr>
+              <w:t>FileNameNotMatches</w:t>
+            </w:r>
+          </w:p>
+        </w:tc>
+        <w:tc>
+          <w:tcPr>
+            <w:tcW w:w="1759" w:type="dxa"/>
+          </w:tcPr>
+          <w:p>
+            <w:pPr>
+              <w:rPr>
+                <w:lang w:val="en-US"/>
+              </w:rPr>
+            </w:pPr>
+            <w:r>
+              <w:rPr>
+                <w:lang w:val="en-US"/>
+              </w:rPr>
+              <w:t>@notMatches</w:t>
+            </w:r>
+          </w:p>
+        </w:tc>
+        <w:tc>
+          <w:tcPr>
+            <w:tcW w:w="1724" w:type="dxa"/>
+          </w:tcPr>
+          <w:p>
+            <w:pPr>
+              <w:rPr>
+                <w:lang w:val="en-US"/>
+              </w:rPr>
+            </w:pPr>
+            <w:r>
+              <w:rPr>
+                <w:lang w:val="en-US"/>
+              </w:rPr>
+              <w:t>@case, @flags</w:t>
+            </w:r>
+          </w:p>
+        </w:tc>
+        <w:tc>
+          <w:tcPr>
+            <w:tcW w:w="1760" w:type="dxa"/>
+          </w:tcPr>
+          <w:p>
+            <w:pPr>
+              <w:rPr>
+                <w:lang w:val="en-US"/>
+              </w:rPr>
+            </w:pPr>
+            <w:r>
+              <w:rPr>
+                <w:lang w:val="en-US"/>
+              </w:rPr>
+              <w:t>The file name does not match the regex given by @notMatches</w:t>
+            </w:r>
+          </w:p>
+        </w:tc>
+        <w:tc>
+          <w:tcPr>
+            <w:tcW w:w="1655" w:type="dxa"/>
+          </w:tcPr>
+          <w:p>
+            <w:pPr>
+              <w:rPr>
+                <w:lang w:val="en-US"/>
+              </w:rPr>
+            </w:pPr>
+            <w:r>
+              <w:rPr>
+                <w:lang w:val="en-US"/>
+              </w:rPr>
+              <w:t>-</w:t>
+            </w:r>
+          </w:p>
+        </w:tc>
+      </w:tr>
+    </w:tbl>
+    <w:p>
+      <w:pPr>
+        <w:rPr>
+          <w:lang w:val="en-US"/>
+        </w:rPr>
+      </w:pPr>
+    </w:p>
+    <w:p>
+      <w:pPr>
+        <w:rPr>
+          <w:lang w:val="en-US"/>
+        </w:rPr>
+      </w:pPr>
+      <w:r>
+        <w:rPr>
+          <w:lang w:val="en-US"/>
+        </w:rPr>
+        <w:t>The following table explains optional parameters</w:t>
+      </w:r>
+      <w:r>
+        <w:rPr>
+          <w:lang w:val="en-US"/>
+        </w:rPr>
+        <w:t>.</w:t>
+      </w:r>
+    </w:p>
+    <w:p>
+      <w:pPr>
+        <w:rPr>
+          <w:b/>
+          <w:lang w:val="en-US"/>
+        </w:rPr>
+      </w:pPr>
+      <w:r>
+        <w:rPr>
+          <w:b/>
+          <w:lang w:val="en-US"/>
+        </w:rPr>
+        <w:t>Table. Optional parameters of constraint components checking the resource name</w:t>
+      </w:r>
+      <w:r>
+        <w:rPr>
+          <w:b/>
+          <w:lang w:val="en-US"/>
+        </w:rPr>
+        <w:t xml:space="preserve"> (FileName*)</w:t>
+      </w:r>
+      <w:r>
+        <w:rPr>
+          <w:b/>
+          <w:lang w:val="en-US"/>
+        </w:rPr>
+        <w:t>.</w:t>
+      </w:r>
+    </w:p>
+    <w:tbl>
+      <w:tblPr>
+        <w:tblStyle w:val="TableGrid"/>
+        <w:tblW w:w="0" w:type="auto"/>
+        <w:tblLook w:val="04A0" w:firstRow="1" w:lastRow="0" w:firstColumn="1" w:lastColumn="0" w:noHBand="0" w:noVBand="1"/>
+      </w:tblPr>
+      <w:tblGrid>
+        <w:gridCol w:w="2127"/>
+        <w:gridCol w:w="1311"/>
+        <w:gridCol w:w="2230"/>
+        <w:gridCol w:w="1230"/>
+        <w:gridCol w:w="2164"/>
+      </w:tblGrid>
+      <w:tr>
+        <w:tc>
+          <w:tcPr>
+            <w:tcW w:w="2127" w:type="dxa"/>
+          </w:tcPr>
+          <w:p>
+            <w:pPr>
+              <w:rPr>
+                <w:b/>
+                <w:lang w:val="en-US"/>
+              </w:rPr>
+            </w:pPr>
+            <w:r>
+              <w:rPr>
+                <w:b/>
+                <w:lang w:val="en-US"/>
+              </w:rPr>
+              <w:t>Parameter</w:t>
+            </w:r>
+          </w:p>
+        </w:tc>
+        <w:tc>
+          <w:tcPr>
+            <w:tcW w:w="1352" w:type="dxa"/>
+          </w:tcPr>
+          <w:p>
+            <w:pPr>
+              <w:rPr>
+                <w:b/>
+                <w:lang w:val="en-US"/>
+              </w:rPr>
+            </w:pPr>
+            <w:r>
+              <w:rPr>
+                <w:b/>
+                <w:lang w:val="en-US"/>
+              </w:rPr>
+              <w:t>Type</w:t>
+            </w:r>
+          </w:p>
+        </w:tc>
+        <w:tc>
+          <w:tcPr>
+            <w:tcW w:w="2573" w:type="dxa"/>
+          </w:tcPr>
+          <w:p>
+            <w:pPr>
+              <w:rPr>
+                <w:b/>
+                <w:lang w:val="en-US"/>
+              </w:rPr>
+            </w:pPr>
+            <w:r>
+              <w:rPr>
+                <w:b/>
+                <w:lang w:val="en-US"/>
+              </w:rPr>
+              <w:t>Meaning</w:t>
+            </w:r>
+          </w:p>
+        </w:tc>
+        <w:tc>
+          <w:tcPr>
+            <w:tcW w:w="1288" w:type="dxa"/>
+          </w:tcPr>
+          <w:p>
+            <w:pPr>
+              <w:rPr>
+                <w:b/>
+                <w:lang w:val="en-US"/>
+              </w:rPr>
+            </w:pPr>
+            <w:r>
+              <w:rPr>
+                <w:b/>
+                <w:lang w:val="en-US"/>
+              </w:rPr>
+              <w:t>Default</w:t>
+            </w:r>
+          </w:p>
+        </w:tc>
+        <w:tc>
+          <w:tcPr>
+            <w:tcW w:w="1722" w:type="dxa"/>
+          </w:tcPr>
+          <w:p>
+            <w:pPr>
+              <w:rPr>
+                <w:b/>
+                <w:lang w:val="en-US"/>
+              </w:rPr>
+            </w:pPr>
+            <w:r>
+              <w:rPr>
+                <w:b/>
+                <w:lang w:val="en-US"/>
+              </w:rPr>
+              <w:t>Constraint components</w:t>
+            </w:r>
+          </w:p>
+        </w:tc>
+      </w:tr>
+      <w:tr>
+        <w:tc>
+          <w:tcPr>
+            <w:tcW w:w="2127" w:type="dxa"/>
+          </w:tcPr>
+          <w:p>
+            <w:pPr>
+              <w:rPr>
+                <w:lang w:val="en-US"/>
+              </w:rPr>
+            </w:pPr>
+            <w:r>
+              <w:rPr>
+                <w:lang w:val="en-US"/>
+              </w:rPr>
+              <w:t>@case</w:t>
+            </w:r>
+          </w:p>
+        </w:tc>
+        <w:tc>
+          <w:tcPr>
+            <w:tcW w:w="1352" w:type="dxa"/>
+          </w:tcPr>
+          <w:p>
+            <w:pPr>
+              <w:rPr>
+                <w:lang w:val="en-US"/>
+              </w:rPr>
+            </w:pPr>
+            <w:r>
+              <w:rPr>
+                <w:lang w:val="en-US"/>
+              </w:rPr>
+              <w:t>x</w:t>
+            </w:r>
+            <w:r>
+              <w:rPr>
+                <w:lang w:val="en-US"/>
+              </w:rPr>
+              <w:t>s:boolean</w:t>
+            </w:r>
+          </w:p>
+        </w:tc>
+        <w:tc>
+          <w:tcPr>
+            <w:tcW w:w="2573" w:type="dxa"/>
+          </w:tcPr>
+          <w:p>
+            <w:pPr>
+              <w:rPr>
+                <w:lang w:val="en-US"/>
+              </w:rPr>
+            </w:pPr>
+            <w:r>
+              <w:rPr>
+                <w:lang w:val="en-US"/>
+              </w:rPr>
+              <w:t>If true, the name is checked case-sensitively</w:t>
+            </w:r>
+          </w:p>
+        </w:tc>
+        <w:tc>
+          <w:tcPr>
+            <w:tcW w:w="1288" w:type="dxa"/>
+          </w:tcPr>
+          <w:p>
+            <w:pPr>
+              <w:rPr>
+                <w:lang w:val="en-US"/>
+              </w:rPr>
+            </w:pPr>
+            <w:r>
+              <w:rPr>
+                <w:lang w:val="en-US"/>
+              </w:rPr>
+              <w:t>False</w:t>
+            </w:r>
+          </w:p>
+        </w:tc>
+        <w:tc>
+          <w:tcPr>
+            <w:tcW w:w="1722" w:type="dxa"/>
+          </w:tcPr>
+          <w:p>
+            <w:pPr>
+              <w:rPr>
+                <w:lang w:val="en-US"/>
+              </w:rPr>
+            </w:pPr>
+            <w:r>
+              <w:rPr>
+                <w:lang w:val="en-US"/>
+              </w:rPr>
+              <w:t>FileName*</w:t>
+            </w:r>
+          </w:p>
+        </w:tc>
+      </w:tr>
+      <w:tr>
+        <w:tc>
+          <w:tcPr>
+            <w:tcW w:w="2127" w:type="dxa"/>
+          </w:tcPr>
+          <w:p>
+            <w:pPr>
+              <w:rPr>
+                <w:lang w:val="en-US"/>
+              </w:rPr>
+            </w:pPr>
+            <w:r>
+              <w:rPr>
+                <w:lang w:val="en-US"/>
+              </w:rPr>
+              <w:t>@flags</w:t>
+            </w:r>
+          </w:p>
+        </w:tc>
+        <w:tc>
+          <w:tcPr>
+            <w:tcW w:w="1352" w:type="dxa"/>
+          </w:tcPr>
+          <w:p>
+            <w:pPr>
+              <w:rPr>
+                <w:lang w:val="en-US"/>
+              </w:rPr>
+            </w:pPr>
+            <w:r>
+              <w:rPr>
+                <w:lang w:val="en-US"/>
+              </w:rPr>
+              <w:t>x</w:t>
+            </w:r>
+            <w:r>
+              <w:rPr>
+                <w:lang w:val="en-US"/>
+              </w:rPr>
+              <w:t>s:string</w:t>
+            </w:r>
+          </w:p>
+        </w:tc>
+        <w:tc>
+          <w:tcPr>
+            <w:tcW w:w="2573" w:type="dxa"/>
+          </w:tcPr>
+          <w:p>
+            <w:pPr>
+              <w:rPr>
+                <w:lang w:val="en-US"/>
+              </w:rPr>
+            </w:pPr>
+            <w:r>
+              <w:rPr>
+                <w:lang w:val="en-US"/>
+              </w:rPr>
+              <w:t>Flags used when applying a regulare expression</w:t>
+            </w:r>
+          </w:p>
+        </w:tc>
+        <w:tc>
+          <w:tcPr>
+            <w:tcW w:w="1288" w:type="dxa"/>
+          </w:tcPr>
+          <w:p>
+            <w:pPr>
+              <w:rPr>
+                <w:lang w:val="en-US"/>
+              </w:rPr>
+            </w:pPr>
+            <w:r>
+              <w:rPr>
+                <w:lang w:val="en-US"/>
+              </w:rPr>
+              <w:t>Empty string</w:t>
+            </w:r>
+          </w:p>
+        </w:tc>
+        <w:tc>
+          <w:tcPr>
+            <w:tcW w:w="1722" w:type="dxa"/>
+          </w:tcPr>
+          <w:p>
+            <w:pPr>
+              <w:rPr>
+                <w:lang w:val="en-US"/>
+              </w:rPr>
+            </w:pPr>
+            <w:r>
+              <w:rPr>
+                <w:lang w:val="en-US"/>
+              </w:rPr>
+              <w:t>FileNameLike</w:t>
+            </w:r>
+          </w:p>
+          <w:p>
+            <w:pPr>
+              <w:rPr>
+                <w:lang w:val="en-US"/>
+              </w:rPr>
+            </w:pPr>
+            <w:r>
+              <w:rPr>
+                <w:lang w:val="en-US"/>
+              </w:rPr>
+              <w:t>FileNameNotLike</w:t>
+            </w:r>
+          </w:p>
+          <w:p>
+            <w:pPr>
+              <w:rPr>
+                <w:lang w:val="en-US"/>
+              </w:rPr>
+            </w:pPr>
+            <w:r>
+              <w:rPr>
+                <w:lang w:val="en-US"/>
+              </w:rPr>
+              <w:t>FileNameMatches</w:t>
+            </w:r>
+          </w:p>
+          <w:p>
+            <w:pPr>
+              <w:rPr>
+                <w:lang w:val="en-US"/>
+              </w:rPr>
+            </w:pPr>
+            <w:r>
+              <w:rPr>
+                <w:lang w:val="en-US"/>
+              </w:rPr>
+              <w:t>FileNameNotMatches</w:t>
+            </w:r>
+          </w:p>
+        </w:tc>
+      </w:tr>
+      <w:tr>
+        <w:tc>
+          <w:tcPr>
+            <w:tcW w:w="2127" w:type="dxa"/>
+          </w:tcPr>
+          <w:p>
+            <w:pPr>
+              <w:rPr>
+                <w:lang w:val="en-US"/>
+              </w:rPr>
+            </w:pPr>
+            <w:r>
+              <w:rPr>
+                <w:lang w:val="en-US"/>
+              </w:rPr>
+              <w:lastRenderedPageBreak/>
+              <w:t>@eqMsg</w:t>
+            </w:r>
+          </w:p>
+          <w:p>
+            <w:pPr>
+              <w:rPr>
+                <w:lang w:val="en-US"/>
+              </w:rPr>
+            </w:pPr>
+            <w:r>
+              <w:rPr>
+                <w:lang w:val="en-US"/>
+              </w:rPr>
+              <w:t>@neMsg</w:t>
+            </w:r>
+          </w:p>
+          <w:p>
+            <w:pPr>
+              <w:rPr>
+                <w:lang w:val="en-US"/>
+              </w:rPr>
+            </w:pPr>
+            <w:r>
+              <w:rPr>
+                <w:lang w:val="en-US"/>
+              </w:rPr>
+              <w:t>@likeMsg</w:t>
+            </w:r>
+          </w:p>
+          <w:p>
+            <w:pPr>
+              <w:rPr>
+                <w:lang w:val="en-US"/>
+              </w:rPr>
+            </w:pPr>
+            <w:r>
+              <w:rPr>
+                <w:lang w:val="en-US"/>
+              </w:rPr>
+              <w:t>@notLikeMsg</w:t>
+            </w:r>
+          </w:p>
+          <w:p>
+            <w:pPr>
+              <w:rPr>
+                <w:lang w:val="en-US"/>
+              </w:rPr>
+            </w:pPr>
+            <w:r>
+              <w:rPr>
+                <w:lang w:val="en-US"/>
+              </w:rPr>
+              <w:t>@matchesMsg</w:t>
+            </w:r>
+          </w:p>
+          <w:p>
+            <w:pPr>
+              <w:rPr>
+                <w:lang w:val="en-US"/>
+              </w:rPr>
+            </w:pPr>
+            <w:r>
+              <w:rPr>
+                <w:lang w:val="en-US"/>
+              </w:rPr>
+              <w:t>@notMatchesMsg</w:t>
+            </w:r>
+          </w:p>
+        </w:tc>
+        <w:tc>
+          <w:tcPr>
+            <w:tcW w:w="1352" w:type="dxa"/>
+          </w:tcPr>
+          <w:p>
+            <w:pPr>
+              <w:rPr>
+                <w:lang w:val="en-US"/>
+              </w:rPr>
+            </w:pPr>
+            <w:r>
+              <w:rPr>
+                <w:lang w:val="en-US"/>
+              </w:rPr>
+              <w:t>x</w:t>
+            </w:r>
+            <w:r>
+              <w:rPr>
+                <w:lang w:val="en-US"/>
+              </w:rPr>
+              <w:t>s:string</w:t>
+            </w:r>
+          </w:p>
+        </w:tc>
+        <w:tc>
+          <w:tcPr>
+            <w:tcW w:w="2573" w:type="dxa"/>
+          </w:tcPr>
+          <w:p>
+            <w:pPr>
+              <w:rPr>
+                <w:lang w:val="en-US"/>
+              </w:rPr>
+            </w:pPr>
+            <w:r>
+              <w:rPr>
+                <w:lang w:val="en-US"/>
+              </w:rPr>
+              <w:t>A message included in the validation result in case of a constraint violation</w:t>
+            </w:r>
+          </w:p>
+        </w:tc>
+        <w:tc>
+          <w:tcPr>
+            <w:tcW w:w="1288" w:type="dxa"/>
+          </w:tcPr>
+          <w:p>
+            <w:pPr>
+              <w:rPr>
+                <w:lang w:val="en-US"/>
+              </w:rPr>
+            </w:pPr>
+            <w:r>
+              <w:rPr>
+                <w:lang w:val="en-US"/>
+              </w:rPr>
+              <w:t>A string reporting the violation</w:t>
+            </w:r>
+          </w:p>
+        </w:tc>
+        <w:tc>
+          <w:tcPr>
+            <w:tcW w:w="1722" w:type="dxa"/>
+          </w:tcPr>
+          <w:p>
+            <w:pPr>
+              <w:rPr>
+                <w:lang w:val="en-US"/>
+              </w:rPr>
+            </w:pPr>
+            <w:r>
+              <w:rPr>
+                <w:lang w:val="en-US"/>
+              </w:rPr>
+              <w:t xml:space="preserve">The constraint </w:t>
+            </w:r>
+            <w:r>
+              <w:rPr>
+                <w:lang w:val="en-US"/>
+              </w:rPr>
+              <w:t xml:space="preserve">component </w:t>
+            </w:r>
+            <w:r>
+              <w:rPr>
+                <w:lang w:val="en-US"/>
+              </w:rPr>
+              <w:t>identified by the substring preceding the suffix “Msg”</w:t>
+            </w:r>
+          </w:p>
+        </w:tc>
+      </w:tr>
+      <w:tr>
+        <w:tc>
+          <w:tcPr>
+            <w:tcW w:w="2127" w:type="dxa"/>
+          </w:tcPr>
+          <w:p>
+            <w:pPr>
+              <w:rPr>
+                <w:lang w:val="en-US"/>
+              </w:rPr>
+            </w:pPr>
+            <w:r>
+              <w:rPr>
+                <w:lang w:val="en-US"/>
+              </w:rPr>
+              <w:t>@eqMsg</w:t>
+            </w:r>
+            <w:r>
+              <w:rPr>
+                <w:lang w:val="en-US"/>
+              </w:rPr>
+              <w:t>OK</w:t>
+            </w:r>
+          </w:p>
+          <w:p>
+            <w:pPr>
+              <w:rPr>
+                <w:lang w:val="en-US"/>
+              </w:rPr>
+            </w:pPr>
+            <w:r>
+              <w:rPr>
+                <w:lang w:val="en-US"/>
+              </w:rPr>
+              <w:t>@neMsgOK</w:t>
+            </w:r>
+          </w:p>
+          <w:p>
+            <w:pPr>
+              <w:rPr>
+                <w:lang w:val="en-US"/>
+              </w:rPr>
+            </w:pPr>
+            <w:r>
+              <w:rPr>
+                <w:lang w:val="en-US"/>
+              </w:rPr>
+              <w:t>@likeMsgOK</w:t>
+            </w:r>
+          </w:p>
+          <w:p>
+            <w:pPr>
+              <w:rPr>
+                <w:lang w:val="en-US"/>
+              </w:rPr>
+            </w:pPr>
+            <w:r>
+              <w:rPr>
+                <w:lang w:val="en-US"/>
+              </w:rPr>
+              <w:t>@notLikeMsgOK</w:t>
+            </w:r>
+          </w:p>
+          <w:p>
+            <w:pPr>
+              <w:rPr>
+                <w:lang w:val="en-US"/>
+              </w:rPr>
+            </w:pPr>
+            <w:r>
+              <w:rPr>
+                <w:lang w:val="en-US"/>
+              </w:rPr>
+              <w:t>@matchesMsgOK</w:t>
+            </w:r>
+          </w:p>
+          <w:p>
+            <w:pPr>
+              <w:rPr>
+                <w:lang w:val="en-US"/>
+              </w:rPr>
+            </w:pPr>
+            <w:r>
+              <w:rPr>
+                <w:lang w:val="en-US"/>
+              </w:rPr>
+              <w:t>@notMatchesMsgOK</w:t>
+            </w:r>
+          </w:p>
+        </w:tc>
+        <w:tc>
+          <w:tcPr>
+            <w:tcW w:w="1352" w:type="dxa"/>
+          </w:tcPr>
+          <w:p>
+            <w:pPr>
+              <w:rPr>
+                <w:lang w:val="en-US"/>
+              </w:rPr>
+            </w:pPr>
+            <w:r>
+              <w:rPr>
+                <w:lang w:val="en-US"/>
+              </w:rPr>
+              <w:t>xs:string</w:t>
+            </w:r>
+          </w:p>
+        </w:tc>
+        <w:tc>
+          <w:tcPr>
+            <w:tcW w:w="2573" w:type="dxa"/>
+          </w:tcPr>
+          <w:p>
+            <w:pPr>
+              <w:rPr>
+                <w:lang w:val="en-US"/>
+              </w:rPr>
+            </w:pPr>
+            <w:r>
+              <w:rPr>
+                <w:lang w:val="en-US"/>
+              </w:rPr>
+              <w:t>A message included in the validation result in case of successful validation against the constraint</w:t>
+            </w:r>
+          </w:p>
+        </w:tc>
+        <w:tc>
+          <w:tcPr>
+            <w:tcW w:w="1288" w:type="dxa"/>
+          </w:tcPr>
+          <w:p>
+            <w:pPr>
+              <w:rPr>
+                <w:lang w:val="en-US"/>
+              </w:rPr>
+            </w:pPr>
+            <w:r>
+              <w:rPr>
+                <w:lang w:val="en-US"/>
+              </w:rPr>
+              <w:t>Empty string</w:t>
+            </w:r>
+          </w:p>
+        </w:tc>
+        <w:tc>
+          <w:tcPr>
+            <w:tcW w:w="1722" w:type="dxa"/>
+          </w:tcPr>
+          <w:p>
+            <w:pPr>
+              <w:rPr>
+                <w:lang w:val="en-US"/>
+              </w:rPr>
+            </w:pPr>
+            <w:r>
+              <w:rPr>
+                <w:lang w:val="en-US"/>
+              </w:rPr>
+              <w:t xml:space="preserve">The constraint </w:t>
+            </w:r>
+            <w:r>
+              <w:rPr>
+                <w:lang w:val="en-US"/>
+              </w:rPr>
+              <w:t xml:space="preserve">component </w:t>
+            </w:r>
+            <w:r>
+              <w:rPr>
+                <w:lang w:val="en-US"/>
+              </w:rPr>
+              <w:t>identified by the substring preceding the suffix “Msg</w:t>
+            </w:r>
+            <w:r>
+              <w:rPr>
+                <w:lang w:val="en-US"/>
+              </w:rPr>
+              <w:t>OK</w:t>
+            </w:r>
+            <w:r>
+              <w:rPr>
+                <w:lang w:val="en-US"/>
+              </w:rPr>
+              <w:t>”</w:t>
+            </w:r>
+          </w:p>
+        </w:tc>
+      </w:tr>
+    </w:tbl>
+    <w:p>
+      <w:pPr>
+        <w:rPr>
+          <w:lang w:val="en-US"/>
+        </w:rPr>
+      </w:pPr>
+    </w:p>
+    <w:p>
+      <w:pPr>
+        <w:rPr>
+          <w:lang w:val="en-US"/>
+        </w:rPr>
+      </w:pPr>
+      <w:r>
+        <w:rPr>
+          <w:lang w:val="en-US"/>
+        </w:rPr>
+        <w:t>The validation result contains the following properties</w:t>
+      </w:r>
+      <w:r>
+        <w:rPr>
+          <w:lang w:val="en-US"/>
+        </w:rPr>
+        <w:t>.</w:t>
+      </w:r>
+    </w:p>
+    <w:p>
+      <w:pPr>
+        <w:rPr>
+          <w:b/>
+          <w:lang w:val="en-US"/>
+        </w:rPr>
+      </w:pPr>
+      <w:r>
+        <w:rPr>
+          <w:b/>
+          <w:lang w:val="en-US"/>
+        </w:rPr>
+        <w:t>Table. The properties of a validation result for constraint components checking the resource name</w:t>
+      </w:r>
+      <w:r>
+        <w:rPr>
+          <w:b/>
+          <w:lang w:val="en-US"/>
+        </w:rPr>
+        <w:t xml:space="preserve"> (FileName*)</w:t>
+      </w:r>
+      <w:r>
+        <w:rPr>
+          <w:b/>
+          <w:lang w:val="en-US"/>
+        </w:rPr>
+        <w:t>.</w:t>
+      </w:r>
+    </w:p>
+    <w:tbl>
+      <w:tblPr>
+        <w:tblStyle w:val="TableGrid"/>
+        <w:tblW w:w="0" w:type="auto"/>
+        <w:tblLook w:val="04A0" w:firstRow="1" w:lastRow="0" w:firstColumn="1" w:lastColumn="0" w:noHBand="0" w:noVBand="1"/>
+      </w:tblPr>
+      <w:tblGrid>
+        <w:gridCol w:w="3020"/>
+        <w:gridCol w:w="3021"/>
+        <w:gridCol w:w="3021"/>
+      </w:tblGrid>
+      <w:tr>
+        <w:tc>
+          <w:tcPr>
+            <w:tcW w:w="3020" w:type="dxa"/>
+          </w:tcPr>
+          <w:p>
+            <w:pPr>
+              <w:rPr>
+                <w:b/>
+                <w:lang w:val="en-US"/>
+              </w:rPr>
+            </w:pPr>
+            <w:r>
+              <w:rPr>
+                <w:b/>
+                <w:lang w:val="en-US"/>
+              </w:rPr>
+              <w:t>Result property</w:t>
+            </w:r>
+          </w:p>
+        </w:tc>
+        <w:tc>
+          <w:tcPr>
+            <w:tcW w:w="3021" w:type="dxa"/>
+          </w:tcPr>
+          <w:p>
+            <w:pPr>
+              <w:rPr>
+                <w:b/>
+                <w:lang w:val="en-US"/>
+              </w:rPr>
+            </w:pPr>
+            <w:r>
+              <w:rPr>
+                <w:b/>
+                <w:lang w:val="en-US"/>
+              </w:rPr>
+              <w:t>XML representation</w:t>
+            </w:r>
+          </w:p>
+        </w:tc>
+        <w:tc>
+          <w:tcPr>
+            <w:tcW w:w="3021" w:type="dxa"/>
+          </w:tcPr>
+          <w:p>
+            <w:pPr>
+              <w:rPr>
+                <w:b/>
+                <w:lang w:val="en-US"/>
+              </w:rPr>
+            </w:pPr>
+            <w:r>
+              <w:rPr>
+                <w:b/>
+                <w:lang w:val="en-US"/>
+              </w:rPr>
+              <w:t>Meaning</w:t>
+            </w:r>
+          </w:p>
+        </w:tc>
+      </w:tr>
+      <w:tr>
+        <w:tc>
+          <w:tcPr>
+            <w:tcW w:w="3020" w:type="dxa"/>
+          </w:tcPr>
+          <w:p>
+            <w:pPr>
+              <w:rPr>
+                <w:lang w:val="en-US"/>
+              </w:rPr>
+            </w:pPr>
+            <w:r>
+              <w:rPr>
+                <w:lang w:val="en-US"/>
+              </w:rPr>
+              <w:t>File path</w:t>
+            </w:r>
+          </w:p>
+        </w:tc>
+        <w:tc>
+          <w:tcPr>
+            <w:tcW w:w="3021" w:type="dxa"/>
+          </w:tcPr>
+          <w:p>
+            <w:pPr>
+              <w:rPr>
+                <w:lang w:val="en-US"/>
+              </w:rPr>
+            </w:pPr>
+            <w:r>
+              <w:rPr>
+                <w:lang w:val="en-US"/>
+              </w:rPr>
+              <w:t>@filePath</w:t>
+            </w:r>
+          </w:p>
+        </w:tc>
+        <w:tc>
+          <w:tcPr>
+            <w:tcW w:w="3021" w:type="dxa"/>
+          </w:tcPr>
+          <w:p>
+            <w:pPr>
+              <w:rPr>
+                <w:lang w:val="en-US"/>
+              </w:rPr>
+            </w:pPr>
+            <w:r>
+              <w:rPr>
+                <w:lang w:val="en-US"/>
+              </w:rPr>
+              <w:t>Absolute file path, identifies the file or folder within the file system</w:t>
+            </w:r>
+          </w:p>
+        </w:tc>
+      </w:tr>
+      <w:tr>
+        <w:tc>
+          <w:tcPr>
+            <w:tcW w:w="3020" w:type="dxa"/>
+          </w:tcPr>
+          <w:p>
+            <w:pPr>
+              <w:rPr>
+                <w:lang w:val="en-US"/>
+              </w:rPr>
+            </w:pPr>
+            <w:r>
+              <w:rPr>
+                <w:lang w:val="en-US"/>
+              </w:rPr>
+              <w:t>Resource shape</w:t>
+            </w:r>
+          </w:p>
+        </w:tc>
+        <w:tc>
+          <w:tcPr>
+            <w:tcW w:w="3021" w:type="dxa"/>
+          </w:tcPr>
+          <w:p>
+            <w:pPr>
+              <w:rPr>
+                <w:lang w:val="en-US"/>
+              </w:rPr>
+            </w:pPr>
+            <w:r>
+              <w:rPr>
+                <w:lang w:val="en-US"/>
+              </w:rPr>
+              <w:t>@resourceShapeID</w:t>
+            </w:r>
+          </w:p>
+        </w:tc>
+        <w:tc>
+          <w:tcPr>
+            <w:tcW w:w="3021" w:type="dxa"/>
+          </w:tcPr>
+          <w:p>
+            <w:pPr>
+              <w:rPr>
+                <w:lang w:val="en-US"/>
+              </w:rPr>
+            </w:pPr>
+            <w:r>
+              <w:rPr>
+                <w:lang w:val="en-US"/>
+              </w:rPr>
+              <w:t>Identifies the resource shape declaring the constraint</w:t>
+            </w:r>
+          </w:p>
+        </w:tc>
+      </w:tr>
+      <w:tr>
+        <w:tc>
+          <w:tcPr>
+            <w:tcW w:w="3020" w:type="dxa"/>
+          </w:tcPr>
+          <w:p>
+            <w:pPr>
+              <w:rPr>
+                <w:lang w:val="en-US"/>
+              </w:rPr>
+            </w:pPr>
+            <w:r>
+              <w:rPr>
+                <w:lang w:val="en-US"/>
+              </w:rPr>
+              <w:t>Constraint component</w:t>
+            </w:r>
+          </w:p>
+        </w:tc>
+        <w:tc>
+          <w:tcPr>
+            <w:tcW w:w="3021" w:type="dxa"/>
+          </w:tcPr>
+          <w:p>
+            <w:pPr>
+              <w:rPr>
+                <w:lang w:val="en-US"/>
+              </w:rPr>
+            </w:pPr>
+            <w:r>
+              <w:rPr>
+                <w:lang w:val="en-US"/>
+              </w:rPr>
+              <w:t>@constraintComponent</w:t>
+            </w:r>
+          </w:p>
+        </w:tc>
+        <w:tc>
+          <w:tcPr>
+            <w:tcW w:w="3021" w:type="dxa"/>
+          </w:tcPr>
+          <w:p>
+            <w:pPr>
+              <w:rPr>
+                <w:lang w:val="en-US"/>
+              </w:rPr>
+            </w:pPr>
+            <w:r>
+              <w:rPr>
+                <w:lang w:val="en-US"/>
+              </w:rPr>
+              <w:t xml:space="preserve">Identifies the constraint component; the value matches </w:t>
+            </w:r>
+            <w:r>
+              <w:rPr>
+                <w:lang w:val="en-US"/>
+              </w:rPr>
+              <w:t>the pattern FileName*</w:t>
+            </w:r>
+          </w:p>
+        </w:tc>
+      </w:tr>
+      <w:tr>
+        <w:tc>
+          <w:tcPr>
+            <w:tcW w:w="3020" w:type="dxa"/>
+          </w:tcPr>
+          <w:p>
+            <w:pPr>
+              <w:rPr>
+                <w:lang w:val="en-US"/>
+              </w:rPr>
+            </w:pPr>
+            <w:r>
+              <w:rPr>
+                <w:lang w:val="en-US"/>
+              </w:rPr>
+              <w:t>Constraint</w:t>
+            </w:r>
+          </w:p>
+        </w:tc>
+        <w:tc>
+          <w:tcPr>
+            <w:tcW w:w="3021" w:type="dxa"/>
+          </w:tcPr>
+          <w:p>
+            <w:pPr>
+              <w:rPr>
+                <w:lang w:val="en-US"/>
+              </w:rPr>
+            </w:pPr>
+            <w:r>
+              <w:rPr>
+                <w:lang w:val="en-US"/>
+              </w:rPr>
+              <w:t>@constraintID</w:t>
+            </w:r>
+          </w:p>
+        </w:tc>
+        <w:tc>
+          <w:tcPr>
+            <w:tcW w:w="3021" w:type="dxa"/>
+          </w:tcPr>
+          <w:p>
+            <w:pPr>
+              <w:rPr>
+                <w:lang w:val="en-US"/>
+              </w:rPr>
+            </w:pPr>
+            <w:r>
+              <w:rPr>
+                <w:lang w:val="en-US"/>
+              </w:rPr>
+              <w:t>Identifies the constraint</w:t>
+            </w:r>
+          </w:p>
+        </w:tc>
+      </w:tr>
+      <w:tr>
+        <w:tc>
+          <w:tcPr>
+            <w:tcW w:w="3020" w:type="dxa"/>
+          </w:tcPr>
+          <w:p>
+            <w:pPr>
+              <w:rPr>
+                <w:lang w:val="en-US"/>
+              </w:rPr>
+            </w:pPr>
+            <w:r>
+              <w:rPr>
+                <w:lang w:val="en-US"/>
+              </w:rPr>
+              <w:t>Comparison</w:t>
+            </w:r>
+          </w:p>
+        </w:tc>
+        <w:tc>
+          <w:tcPr>
+            <w:tcW w:w="3021" w:type="dxa"/>
+          </w:tcPr>
+          <w:p>
+            <w:pPr>
+              <w:rPr>
+                <w:lang w:val="en-US"/>
+              </w:rPr>
+            </w:pPr>
+            <w:r>
+              <w:rPr>
+                <w:lang w:val="en-US"/>
+              </w:rPr>
+              <w:t>@eq, @ne, @like, @notLike, @matches, @notMatches</w:t>
+            </w:r>
+          </w:p>
+        </w:tc>
+        <w:tc>
+          <w:tcPr>
+            <w:tcW w:w="3021" w:type="dxa"/>
+          </w:tcPr>
+          <w:p>
+            <w:pPr>
+              <w:rPr>
+                <w:lang w:val="en-US"/>
+              </w:rPr>
+            </w:pPr>
+            <w:r>
+              <w:rPr>
+                <w:lang w:val="en-US"/>
+              </w:rPr>
+              <w:t>The name identifies the kind of comparison, the value the value with which to compare or which to match</w:t>
+            </w:r>
+          </w:p>
+        </w:tc>
+      </w:tr>
+      <w:tr>
+        <w:tc>
+          <w:tcPr>
+            <w:tcW w:w="3020" w:type="dxa"/>
+          </w:tcPr>
+          <w:p>
+            <w:pPr>
+              <w:rPr>
+                <w:lang w:val="en-US"/>
+              </w:rPr>
+            </w:pPr>
+            <w:r>
+              <w:rPr>
+                <w:lang w:val="en-US"/>
+              </w:rPr>
+              <w:t>Case</w:t>
+            </w:r>
+          </w:p>
+        </w:tc>
+        <w:tc>
+          <w:tcPr>
+            <w:tcW w:w="3021" w:type="dxa"/>
+          </w:tcPr>
+          <w:p>
+            <w:pPr>
+              <w:rPr>
+                <w:lang w:val="en-US"/>
+              </w:rPr>
+            </w:pPr>
+            <w:r>
+              <w:rPr>
+                <w:lang w:val="en-US"/>
+              </w:rPr>
+              <w:t>@case</w:t>
+            </w:r>
+          </w:p>
+        </w:tc>
+        <w:tc>
+          <w:tcPr>
+            <w:tcW w:w="3021" w:type="dxa"/>
+          </w:tcPr>
+          <w:p>
+            <w:pPr>
+              <w:rPr>
+                <w:lang w:val="en-US"/>
+              </w:rPr>
+            </w:pPr>
+            <w:r>
+              <w:rPr>
+                <w:lang w:val="en-US"/>
+              </w:rPr>
+              <w:t>If true, comparison was carried out case-sensitively</w:t>
+            </w:r>
+          </w:p>
+        </w:tc>
+      </w:tr>
+      <w:tr>
+        <w:tc>
+          <w:tcPr>
+            <w:tcW w:w="3020" w:type="dxa"/>
+          </w:tcPr>
+          <w:p>
+            <w:pPr>
+              <w:rPr>
+                <w:lang w:val="en-US"/>
+              </w:rPr>
+            </w:pPr>
+            <w:r>
+              <w:rPr>
+                <w:lang w:val="en-US"/>
+              </w:rPr>
+              <w:t>Flags</w:t>
+            </w:r>
+          </w:p>
+        </w:tc>
+        <w:tc>
+          <w:tcPr>
+            <w:tcW w:w="3021" w:type="dxa"/>
+          </w:tcPr>
+          <w:p>
+            <w:pPr>
+              <w:rPr>
+                <w:lang w:val="en-US"/>
+              </w:rPr>
+            </w:pPr>
+            <w:r>
+              <w:rPr>
+                <w:lang w:val="en-US"/>
+              </w:rPr>
+              <w:t>@flags</w:t>
+            </w:r>
+          </w:p>
+        </w:tc>
+        <w:tc>
+          <w:tcPr>
+            <w:tcW w:w="3021" w:type="dxa"/>
+          </w:tcPr>
+          <w:p>
+            <w:pPr>
+              <w:rPr>
+                <w:lang w:val="en-US"/>
+              </w:rPr>
+            </w:pPr>
+            <w:r>
+              <w:rPr>
+                <w:lang w:val="en-US"/>
+              </w:rPr>
+              <w:t>Flags used when matching the name</w:t>
+            </w:r>
+            <w:r>
+              <w:rPr>
+                <w:lang w:val="en-US"/>
+              </w:rPr>
+              <w:t xml:space="preserve"> (only used for constraint components *Like, *NotLike, *Matches, *NotMatches</w:t>
+            </w:r>
+            <w:r>
+              <w:rPr>
+                <w:lang w:val="en-US"/>
+              </w:rPr>
+              <w:t>)</w:t>
+            </w:r>
+            <w:bookmarkStart w:id="4" w:name="_GoBack"/>
+            <w:bookmarkEnd w:id="4"/>
+          </w:p>
+        </w:tc>
+      </w:tr>
+      <w:tr>
+        <w:tc>
+          <w:tcPr>
+            <w:tcW w:w="3020" w:type="dxa"/>
+          </w:tcPr>
+          <w:p>
+            <w:pPr>
+              <w:rPr>
+                <w:lang w:val="en-US"/>
+              </w:rPr>
+            </w:pPr>
+            <w:r>
+              <w:rPr>
+                <w:lang w:val="en-US"/>
+              </w:rPr>
+              <w:t>Value</w:t>
+            </w:r>
+          </w:p>
+        </w:tc>
+        <w:tc>
+          <w:tcPr>
+            <w:tcW w:w="3021" w:type="dxa"/>
+          </w:tcPr>
+          <w:p>
+            <w:pPr>
+              <w:rPr>
+                <w:lang w:val="en-US"/>
+              </w:rPr>
+            </w:pPr>
+            <w:r>
+              <w:rPr>
+                <w:lang w:val="en-US"/>
+              </w:rPr>
+              <w:t>g</w:t>
+            </w:r>
+            <w:r>
+              <w:rPr>
+                <w:lang w:val="en-US"/>
+              </w:rPr>
+              <w:t>x:value</w:t>
+            </w:r>
+          </w:p>
+        </w:tc>
+        <w:tc>
+          <w:tcPr>
+            <w:tcW w:w="3021" w:type="dxa"/>
+          </w:tcPr>
+          <w:p>
+            <w:pPr>
+              <w:rPr>
+                <w:lang w:val="en-US"/>
+              </w:rPr>
+            </w:pPr>
+            <w:r>
+              <w:rPr>
+                <w:lang w:val="en-US"/>
+              </w:rPr>
+              <w:t>The file name (only if the constraint is violated</w:t>
+            </w:r>
+            <w:r>
+              <w:rPr>
+                <w:lang w:val="en-US"/>
+              </w:rPr>
+              <w:t>)</w:t>
+            </w:r>
+          </w:p>
+        </w:tc>
+      </w:tr>
+    </w:tbl>
+    <w:p>
+      <w:pPr>
+        <w:rPr>
+          <w:lang w:val="en-US"/>
+        </w:rPr>
+      </w:pPr>
+    </w:p>
+    <w:p>
+      <w:pPr>
+        <w:pStyle w:val="Heading4"/>
+        <w:spacing w:after="160"/>
+        <w:rPr>
+          <w:lang w:val="en-US"/>
+        </w:rPr>
+      </w:pPr>
+      <w:r>
+        <w:rPr>
+          <w:lang w:val="en-US"/>
+        </w:rPr>
+        <w:t>File size</w:t>
+      </w:r>
+    </w:p>
+    <w:p>
+      <w:pPr>
+        <w:rPr>
+          <w:lang w:val="en-US"/>
+        </w:rPr>
+      </w:pPr>
+      <w:r>
+        <w:rPr>
+          <w:lang w:val="en-US"/>
+        </w:rPr>
+        <w:t>B</w:t>
+      </w:r>
+      <w:r>
+        <w:rPr>
+          <w:lang w:val="en-US"/>
+        </w:rPr>
+        <w:t>la</w:t>
+      </w:r>
+    </w:p>
+    <w:p>
+      <w:pPr>
+        <w:rPr>
+          <w:lang w:val="en-US"/>
+        </w:rPr>
+      </w:pPr>
+    </w:p>
+    <w:p>
+      <w:pPr>
+        <w:pStyle w:val="Heading4"/>
+        <w:spacing w:after="160"/>
+        <w:rPr>
+          <w:lang w:val="en-US"/>
+        </w:rPr>
+      </w:pPr>
+      <w:r>
+        <w:rPr>
+          <w:lang w:val="en-US"/>
+        </w:rPr>
+        <w:t>Last modification time</w:t>
+      </w:r>
+    </w:p>
+    <w:p>
+      <w:pPr>
+        <w:rPr>
+          <w:lang w:val="en-US"/>
+        </w:rPr>
+      </w:pPr>
+      <w:r>
+        <w:rPr>
+          <w:lang w:val="en-US"/>
+        </w:rPr>
+        <w:t>Bla</w:t>
+      </w:r>
+    </w:p>
+    <w:p>
+      <w:pPr>
+        <w:rPr>
+          <w:lang w:val="en-US"/>
+        </w:rPr>
+      </w:pPr>
+    </w:p>
+    <w:p>
+      <w:pPr>
+        <w:rPr>
+          <w:lang w:val="en-US"/>
+        </w:rPr>
+      </w:pPr>
+    </w:p>
+    <w:p>
+      <w:pPr>
+        <w:pStyle w:val="Heading4"/>
+        <w:spacing w:after="160"/>
+        <w:rPr>
+          <w:lang w:val="en-US"/>
+        </w:rPr>
+      </w:pPr>
+      <w:r>
+        <w:rPr>
+          <w:lang w:val="en-US"/>
+        </w:rPr>
+        <w:t>Mediatype</w:t>
+      </w:r>
+    </w:p>
+    <w:p>
+      <w:pPr>
+        <w:rPr>
+          <w:lang w:val="en-US"/>
+        </w:rPr>
+      </w:pPr>
+      <w:r>
+        <w:rPr>
+          <w:lang w:val="en-US"/>
+        </w:rPr>
+        <w:t>Bla</w:t>
+      </w:r>
+    </w:p>
+    <w:p>
+      <w:pPr>
+        <w:rPr>
+          <w:lang w:val="en-US"/>
+        </w:rPr>
+      </w:pPr>
+    </w:p>
+    <w:p>
+      <w:pPr>
+        <w:pStyle w:val="Heading3"/>
+        <w:spacing w:after="160"/>
+        <w:rPr>
+          <w:lang w:val="en-US"/>
+        </w:rPr>
+      </w:pPr>
+      <w:r>
+        <w:rPr>
+          <w:lang w:val="en-US"/>
+        </w:rPr>
+        <w:t>Folder content</w:t>
+      </w:r>
+    </w:p>
+    <w:p>
+      <w:pPr>
+        <w:rPr>
+          <w:lang w:val="en-US"/>
+        </w:rPr>
+      </w:pPr>
+      <w:r>
+        <w:rPr>
+          <w:lang w:val="en-US"/>
+        </w:rPr>
+        <w:t>Bla</w:t>
+      </w:r>
+    </w:p>
+    <w:p>
+      <w:pPr>
+        <w:rPr>
+          <w:lang w:val="en-US"/>
+        </w:rPr>
+      </w:pPr>
+    </w:p>
+    <w:p>
+      <w:pPr>
+        <w:pStyle w:val="Heading3"/>
+        <w:spacing w:after="160"/>
+        <w:rPr>
+          <w:lang w:val="en-US"/>
+        </w:rPr>
+      </w:pPr>
+      <w:r>
+        <w:rPr>
+          <w:lang w:val="en-US"/>
+        </w:rPr>
+        <w:t>Links</w:t>
+      </w:r>
+      <w:r>
+        <w:rPr>
+          <w:lang w:val="en-US"/>
+        </w:rPr>
+        <w:t xml:space="preserve"> resolvable</w:t>
+      </w:r>
+    </w:p>
+    <w:p>
+      <w:pPr>
+        <w:rPr>
+          <w:lang w:val="en-US"/>
+        </w:rPr>
+      </w:pPr>
+      <w:r>
+        <w:rPr>
+          <w:lang w:val="en-US"/>
+        </w:rPr>
+        <w:t xml:space="preserve">Links can be checked </w:t>
+      </w:r>
+      <w:r>
+        <w:rPr>
+          <w:lang w:val="en-US"/>
+        </w:rPr>
+        <w:t>so that only such links are valid as can be resolved to a resource.</w:t>
+      </w:r>
+      <w:r>
+        <w:rPr>
+          <w:lang w:val="en-US"/>
+        </w:rPr>
+        <w:t xml:space="preserve"> </w:t>
+      </w:r>
+      <w:r>
+        <w:rPr>
+          <w:lang w:val="en-US"/>
+        </w:rPr>
+        <w:t xml:space="preserve">The constraint is represented by a </w:t>
+      </w:r>
+      <w:r>
+        <w:rPr>
+          <w:rFonts w:ascii="Courier New" w:hAnsi="Courier New" w:cs="Courier New"/>
+          <w:lang w:val="en-US"/>
+        </w:rPr>
+        <w:t>&lt;links&gt;</w:t>
+      </w:r>
+      <w:r>
+        <w:rPr>
+          <w:lang w:val="en-US"/>
+        </w:rPr>
+        <w:t xml:space="preserve"> element and its attributes.</w:t>
+      </w:r>
+      <w:r>
+        <w:rPr>
+          <w:lang w:val="en-US"/>
+        </w:rPr>
+        <w:t xml:space="preserve"> The element can only be used as child of a </w:t>
+      </w:r>
+      <w:r>
+        <w:rPr>
+          <w:rFonts w:ascii="Courier New" w:hAnsi="Courier New" w:cs="Courier New"/>
+          <w:lang w:val="en-US"/>
+        </w:rPr>
+        <w:t>&lt;file&gt;</w:t>
+      </w:r>
+      <w:r>
+        <w:rPr>
+          <w:lang w:val="en-US"/>
+        </w:rPr>
+        <w:t xml:space="preserve"> element.</w:t>
+      </w:r>
+    </w:p>
+    <w:p>
+      <w:pPr>
+        <w:rPr>
+          <w:lang w:val="en-US"/>
+        </w:rPr>
+      </w:pPr>
+      <w:r>
+        <w:rPr>
+          <w:lang w:val="en-US"/>
+        </w:rPr>
+        <w:t>The links are identified by an XPath expression</w:t>
+      </w:r>
+      <w:r>
+        <w:rPr>
+          <w:lang w:val="en-US"/>
+        </w:rPr>
+        <w:t xml:space="preserve"> (@xpath)</w:t>
+      </w:r>
+      <w:r>
+        <w:rPr>
+          <w:lang w:val="en-US"/>
+        </w:rPr>
+        <w:t xml:space="preserve">. </w:t>
+      </w:r>
+      <w:r>
+        <w:rPr>
+          <w:lang w:val="en-US"/>
+        </w:rPr>
+        <w:t xml:space="preserve">An optional </w:t>
+      </w:r>
+      <w:r>
+        <w:rPr>
+          <w:lang w:val="en-US"/>
+        </w:rPr>
+        <w:t>@mediatype attribute</w:t>
+      </w:r>
+      <w:r>
+        <w:rPr>
+          <w:lang w:val="en-US"/>
+        </w:rPr>
+        <w:t xml:space="preserve"> constrains the link target</w:t>
+      </w:r>
+      <w:r>
+        <w:rPr>
+          <w:lang w:val="en-US"/>
+        </w:rPr>
+        <w:t>s</w:t>
+      </w:r>
+      <w:r>
+        <w:rPr>
+          <w:lang w:val="en-US"/>
+        </w:rPr>
+        <w:t xml:space="preserve"> to have a mediatype</w:t>
+      </w:r>
+      <w:r>
+        <w:rPr>
+          <w:lang w:val="en-US"/>
+        </w:rPr>
+        <w:t xml:space="preserve"> dependent on the attribute value</w:t>
+      </w:r>
+      <w:r>
+        <w:rPr>
+          <w:lang w:val="en-US"/>
+        </w:rPr>
+        <w:t xml:space="preserve">. </w:t>
+      </w:r>
+      <w:r>
+        <w:rPr>
+          <w:lang w:val="en-US"/>
+        </w:rPr>
+        <w:t>Valid values</w:t>
+      </w:r>
+      <w:r>
+        <w:rPr>
+          <w:lang w:val="en-US"/>
+        </w:rPr>
+        <w:t xml:space="preserve"> and their meaning</w:t>
+      </w:r>
+      <w:r>
+        <w:rPr>
+          <w:lang w:val="en-US"/>
+        </w:rPr>
+        <w:t xml:space="preserve">: </w:t>
+      </w:r>
+    </w:p>
+    <w:p>
+      <w:pPr>
+        <w:rPr>
+          <w:lang w:val="en-US"/>
+        </w:rPr>
+      </w:pPr>
+      <w:r>
+        <w:rPr>
+          <w:rFonts w:ascii="Courier New" w:hAnsi="Courier New" w:cs="Courier New"/>
+          <w:lang w:val="en-US"/>
+        </w:rPr>
+        <w:t>xml</w:t>
+      </w:r>
+      <w:r>
+        <w:rPr>
+          <w:lang w:val="en-US"/>
+        </w:rPr>
+        <w:t xml:space="preserve"> – the resource contains well-formed XML</w:t>
+      </w:r>
+    </w:p>
+    <w:p>
+      <w:pPr>
+        <w:rPr>
+          <w:lang w:val="en-US"/>
+        </w:rPr>
+      </w:pPr>
+      <w:r>
+        <w:rPr>
+          <w:rFonts w:ascii="Courier New" w:hAnsi="Courier New" w:cs="Courier New"/>
+          <w:lang w:val="en-US"/>
+        </w:rPr>
+        <w:t>json</w:t>
+      </w:r>
+      <w:r>
+        <w:rPr>
+          <w:lang w:val="en-US"/>
+        </w:rPr>
+        <w:t xml:space="preserve"> – the resource constains well-formed JSON</w:t>
+      </w:r>
+    </w:p>
+    <w:p>
+      <w:pPr>
+        <w:rPr>
+          <w:lang w:val="en-US"/>
+        </w:rPr>
+      </w:pPr>
+      <w:r>
+        <w:rPr>
+          <w:rFonts w:ascii="Courier New" w:hAnsi="Courier New" w:cs="Courier New"/>
+          <w:lang w:val="en-US"/>
+        </w:rPr>
+        <w:t>test</w:t>
+      </w:r>
+      <w:r>
+        <w:rPr>
+          <w:lang w:val="en-US"/>
+        </w:rPr>
+        <w:t xml:space="preserve"> – the resource can be retrieved using unparsed-text()</w:t>
+      </w:r>
+    </w:p>
+    <w:p>
+      <w:pPr>
+        <w:rPr>
+          <w:lang w:val="en-US"/>
+        </w:rPr>
+      </w:pPr>
+      <w:r>
+        <w:rPr>
+          <w:rFonts w:ascii="Courier New" w:hAnsi="Courier New" w:cs="Courier New"/>
+          <w:lang w:val="en-US"/>
+        </w:rPr>
+        <w:t>binary</w:t>
+      </w:r>
+      <w:r>
+        <w:rPr>
+          <w:lang w:val="en-US"/>
+        </w:rPr>
+        <w:t xml:space="preserve"> – only the file existence is checked</w:t>
+      </w:r>
+    </w:p>
+    <w:p>
+      <w:pPr>
+        <w:rPr>
+          <w:lang w:val="en-US"/>
+        </w:rPr>
+      </w:pPr>
+      <w:r>
+        <w:rPr>
+          <w:lang w:val="en-US"/>
+        </w:rPr>
+        <w:t>If no @mediatype is specified, only the file existence is checked.</w:t>
+      </w:r>
+    </w:p>
+    <w:p>
+      <w:pPr>
+        <w:rPr>
+          <w:lang w:val="en-US"/>
+        </w:rPr>
+      </w:pPr>
+    </w:p>
+    <w:p>
+      <w:pPr>
+        <w:rPr>
+          <w:b/>
+          <w:i/>
+          <w:lang w:val="en-US"/>
+        </w:rPr>
+      </w:pPr>
+      <w:r>
+        <w:rPr>
+          <w:b/>
+          <w:i/>
+          <w:lang w:val="en-US"/>
+        </w:rPr>
+        <w:t>Example</w:t>
+      </w:r>
+    </w:p>
+    <w:p>
+      <w:pPr>
+        <w:shd w:val="clear" w:color="auto" w:fill="FFFFFF"/>
+        <w:autoSpaceDE w:val="0"/>
+        <w:autoSpaceDN w:val="0"/>
+        <w:adjustRightInd w:val="0"/>
+        <w:spacing w:after="0" w:line="240" w:lineRule="auto"/>
+        <w:rPr>
+          <w:rFonts w:ascii="Courier New" w:hAnsi="Courier New" w:cs="Courier New"/>
+          <w:color w:val="F5844C"/>
+          <w:sz w:val="18"/>
+          <w:szCs w:val="18"/>
+          <w:highlight w:val="white"/>
+          <w:lang w:val="en-US"/>
+        </w:rPr>
+      </w:pPr>
+      <w:r>
+        <w:rPr>
+          <w:rFonts w:ascii="Courier New" w:hAnsi="Courier New" w:cs="Courier New"/>
+          <w:color w:val="000096"/>
+          <w:sz w:val="18"/>
+          <w:szCs w:val="18"/>
+          <w:highlight w:val="white"/>
+          <w:lang w:val="en-US"/>
+        </w:rPr>
+        <w:t>&lt;links</w:t>
+      </w:r>
+      <w:r>
+        <w:rPr>
+          <w:rFonts w:ascii="Courier New" w:hAnsi="Courier New" w:cs="Courier New"/>
+          <w:color w:val="F5844C"/>
+          <w:sz w:val="18"/>
+          <w:szCs w:val="18"/>
+          <w:highlight w:val="white"/>
+          <w:lang w:val="en-US"/>
+        </w:rPr>
+        <w:t xml:space="preserve"> </w:t>
+      </w:r>
+    </w:p>
+    <w:p>
+      <w:pPr>
+        <w:shd w:val="clear" w:color="auto" w:fill="FFFFFF"/>
+        <w:autoSpaceDE w:val="0"/>
+        <w:autoSpaceDN w:val="0"/>
+        <w:adjustRightInd w:val="0"/>
+        <w:spacing w:after="0" w:line="240" w:lineRule="auto"/>
+        <w:rPr>
+          <w:rFonts w:ascii="Courier New" w:hAnsi="Courier New" w:cs="Courier New"/>
           <w:sz w:val="18"/>
           <w:szCs w:val="18"/>
           <w:highlight w:val="white"/>
@@ -6619,6 +8984,7 @@
         <w:rPr>
           <w:lang w:val="en-US"/>
         </w:rPr>
+        <w:lastRenderedPageBreak/>
         <w:t xml:space="preserve">Message attributes: </w:t>
       </w:r>
     </w:p>
@@ -6791,7 +9157,6 @@
         <w:rPr>
           <w:lang w:val="en-US"/>
         </w:rPr>
-        <w:lastRenderedPageBreak/>
         <w:t>@minCount</w:t>
       </w:r>
       <w:r>
@@ -7279,6 +9644,7 @@
           <w:rFonts w:ascii="Courier New" w:hAnsi="Courier New" w:cs="Courier New"/>
           <w:lang w:val="en-US"/>
         </w:rPr>
+        <w:lastRenderedPageBreak/>
         <w:t>c</w:t>
       </w:r>
       <w:r>
@@ -7808,6 +10174,7 @@
         <w:rPr>
           <w:lang w:val="en-US"/>
         </w:rPr>
+        <w:lastRenderedPageBreak/>
         <w:t>Value items unique</w:t>
       </w:r>
     </w:p>
@@ -7878,7 +10245,6 @@
         <w:rPr>
           <w:lang w:val="en-US"/>
         </w:rPr>
-        <w:lastRenderedPageBreak/>
         <w:t>minCount – at least … items</w:t>
       </w:r>
     </w:p>
@@ -8270,6 +10636,7 @@
         <w:rPr>
           <w:lang w:val="en-US"/>
         </w:rPr>
+        <w:lastRenderedPageBreak/>
         <w:t>maxLength – length less or equal</w:t>
       </w:r>
     </w:p>
@@ -8323,7 +10690,6 @@
         <w:rPr>
           <w:lang w:val="en-US"/>
         </w:rPr>
-        <w:lastRenderedPageBreak/>
         <w:t>length – length equal</w:t>
       </w:r>
     </w:p>
@@ -8700,6 +11066,7 @@
         <w:rPr>
           <w:lang w:val="en-US"/>
         </w:rPr>
+        <w:lastRenderedPageBreak/>
         <w:t>matches – matches a regular expression</w:t>
       </w:r>
     </w:p>
@@ -9234,6 +11601,7 @@
         <w:rPr>
           <w:lang w:val="en-US"/>
         </w:rPr>
+        <w:lastRenderedPageBreak/>
         <w:t>gtXPath</w:t>
       </w:r>
       <w:r>

</xml_diff>